<commit_message>
Started on Peer/Client code.
</commit_message>
<xml_diff>
--- a/Implementation Report.docx
+++ b/Implementation Report.docx
@@ -687,7 +687,7 @@
         </w:numPr>
       </w:pPr>
       <w:r>
-        <w:t>File Name</w:t>
+        <w:t>Hash of initial data file</w:t>
       </w:r>
     </w:p>
     <w:p>
@@ -699,25 +699,7 @@
         </w:numPr>
       </w:pPr>
       <w:r>
-        <w:t>Crypto hash of entire file</w:t>
-      </w:r>
-    </w:p>
-    <w:p>
-      <w:pPr>
-        <w:pStyle w:val="ListParagraph"/>
-        <w:numPr>
-          <w:ilvl w:val="1"/>
-          <w:numId w:val="46"/>
-        </w:numPr>
-      </w:pPr>
-      <w:r>
-        <w:t xml:space="preserve">List of Chunk Sizes and </w:t>
-      </w:r>
-      <w:r>
-        <w:t xml:space="preserve">Crypto </w:t>
-      </w:r>
-      <w:r>
-        <w:t>Hashes</w:t>
+        <w:t>List of files</w:t>
       </w:r>
     </w:p>
     <w:p>
@@ -729,6 +711,48 @@
         </w:numPr>
       </w:pPr>
       <w:r>
+        <w:t>File Name</w:t>
+      </w:r>
+    </w:p>
+    <w:p>
+      <w:pPr>
+        <w:pStyle w:val="ListParagraph"/>
+        <w:numPr>
+          <w:ilvl w:val="2"/>
+          <w:numId w:val="46"/>
+        </w:numPr>
+      </w:pPr>
+      <w:r>
+        <w:t>Crypto hash of entire file</w:t>
+      </w:r>
+    </w:p>
+    <w:p>
+      <w:pPr>
+        <w:pStyle w:val="ListParagraph"/>
+        <w:numPr>
+          <w:ilvl w:val="2"/>
+          <w:numId w:val="46"/>
+        </w:numPr>
+      </w:pPr>
+      <w:r>
+        <w:t xml:space="preserve">List of Chunk Sizes and </w:t>
+      </w:r>
+      <w:r>
+        <w:t xml:space="preserve">Crypto </w:t>
+      </w:r>
+      <w:r>
+        <w:t>Hashes</w:t>
+      </w:r>
+    </w:p>
+    <w:p>
+      <w:pPr>
+        <w:pStyle w:val="ListParagraph"/>
+        <w:numPr>
+          <w:ilvl w:val="3"/>
+          <w:numId w:val="46"/>
+        </w:numPr>
+      </w:pPr>
+      <w:r>
         <w:t>Can deduce number of chunks and total file size from this data.</w:t>
       </w:r>
     </w:p>
@@ -972,6 +996,213 @@
       <w:r>
         <w:t>Algorithm for fairly sending to other clients (Greedy clients punished?)</w:t>
       </w:r>
+    </w:p>
+    <w:p>
+      <w:pPr>
+        <w:pStyle w:val="Heading2"/>
+      </w:pPr>
+      <w:r>
+        <w:t>Network Protocol Design</w:t>
+      </w:r>
+    </w:p>
+    <w:p>
+      <w:pPr>
+        <w:pStyle w:val="Heading3"/>
+      </w:pPr>
+      <w:r>
+        <w:t>Swarm Manager Protocol</w:t>
+      </w:r>
+    </w:p>
+    <w:p>
+      <w:r>
+        <w:t>The Swarm Manager is a fairly simple program which allows peers to be added to the swarm currently exchanging chunks of a specific p2pmeta file.</w:t>
+      </w:r>
+    </w:p>
+    <w:p>
+      <w:r>
+        <w:t>I chose to use JSON to encode the messages sent to/from the Swarm Manager. JSON is a good candidate for this as the data is all text, not binary data, and JSON is a widely implemented data exchange format. Another useful feature of JSON is that it’s very human-readable, allowing easy debugging.</w:t>
+      </w:r>
+    </w:p>
+    <w:p>
+      <w:r>
+        <w:t>See “Swarm Manager Messages.json” for example messages the Swarm Manager handles/sends.</w:t>
+      </w:r>
+    </w:p>
+    <w:p>
+      <w:pPr>
+        <w:pStyle w:val="Heading3"/>
+      </w:pPr>
+      <w:r>
+        <w:t>Peer to peer protocol</w:t>
+      </w:r>
+    </w:p>
+    <w:p>
+      <w:r>
+        <w:t xml:space="preserve">Unlike the Swarm Manager protocol, peers will exchange binary data. I considered two ideas for this protocol: firstly an FTP-like system where JSON would be exchanged on a “control” socket, and a </w:t>
+      </w:r>
+      <w:r>
+        <w:lastRenderedPageBreak/>
+        <w:t>separate socket would be set up for the sending of binary data. The second idea was to have a small header which split up control vs data messages on the same socket.</w:t>
+      </w:r>
+    </w:p>
+    <w:p>
+      <w:r>
+        <w:t xml:space="preserve">Operating multiple sockets between peers would make the protocol simpler, but it would make the program harder to allow through firewalls (Multiple ports would have to be opened). Using a single socket would also reduce the latency between agreeing to exchange chunk data and actually sending/receiving chunk data as TCP sockets have a 3-way handshake </w:t>
+      </w:r>
+      <w:r>
+        <w:t>which would cause a slight slow</w:t>
+      </w:r>
+      <w:r>
+        <w:t>down.</w:t>
+      </w:r>
+    </w:p>
+    <w:p>
+      <w:pPr>
+        <w:pStyle w:val="Heading4"/>
+      </w:pPr>
+      <w:r>
+        <w:t>Message format</w:t>
+      </w:r>
+    </w:p>
+    <w:p>
+      <w:pPr>
+        <w:pStyle w:val="ListParagraph"/>
+        <w:numPr>
+          <w:ilvl w:val="0"/>
+          <w:numId w:val="48"/>
+        </w:numPr>
+      </w:pPr>
+      <w:r>
+        <w:t>6</w:t>
+      </w:r>
+      <w:r>
+        <w:t>bits version</w:t>
+      </w:r>
+    </w:p>
+    <w:p>
+      <w:pPr>
+        <w:pStyle w:val="ListParagraph"/>
+        <w:numPr>
+          <w:ilvl w:val="0"/>
+          <w:numId w:val="48"/>
+        </w:numPr>
+      </w:pPr>
+      <w:r>
+        <w:t>2bits message type (Control, Data, room for future changes)</w:t>
+      </w:r>
+    </w:p>
+    <w:p>
+      <w:pPr>
+        <w:pStyle w:val="ListParagraph"/>
+        <w:numPr>
+          <w:ilvl w:val="0"/>
+          <w:numId w:val="48"/>
+        </w:numPr>
+      </w:pPr>
+      <w:r>
+        <w:t>3</w:t>
+      </w:r>
+      <w:r>
+        <w:t>bytes message length</w:t>
+      </w:r>
+      <w:r>
+        <w:t xml:space="preserve"> (max size </w:t>
+      </w:r>
+      <w:r>
+        <w:t>2</w:t>
+      </w:r>
+      <w:r>
+        <w:rPr>
+          <w:vertAlign w:val="superscript"/>
+        </w:rPr>
+        <w:t>24</w:t>
+      </w:r>
+      <w:r>
+        <w:t xml:space="preserve"> bytes per </w:t>
+      </w:r>
+      <w:r>
+        <w:t>message</w:t>
+      </w:r>
+      <w:r>
+        <w:t>).</w:t>
+      </w:r>
+    </w:p>
+    <w:p>
+      <w:pPr>
+        <w:pStyle w:val="ListParagraph"/>
+        <w:numPr>
+          <w:ilvl w:val="0"/>
+          <w:numId w:val="48"/>
+        </w:numPr>
+      </w:pPr>
+      <w:r>
+        <w:t>Message data follows immediately</w:t>
+      </w:r>
+    </w:p>
+    <w:p>
+      <w:r>
+        <w:t xml:space="preserve">If the message type is Control, the message data should be </w:t>
+      </w:r>
+      <w:r>
+        <w:t>interpreted as JSON. Example message formats are described in “Peer Messages.json”</w:t>
+      </w:r>
+    </w:p>
+    <w:p>
+      <w:r>
+        <w:t>If the message type is Data, the message data should be interpreted as follows.</w:t>
+      </w:r>
+    </w:p>
+    <w:p>
+      <w:pPr>
+        <w:pStyle w:val="ListParagraph"/>
+        <w:numPr>
+          <w:ilvl w:val="0"/>
+          <w:numId w:val="49"/>
+        </w:numPr>
+      </w:pPr>
+      <w:r>
+        <w:t>1 byte hash length (N)</w:t>
+      </w:r>
+    </w:p>
+    <w:p>
+      <w:pPr>
+        <w:pStyle w:val="ListParagraph"/>
+        <w:numPr>
+          <w:ilvl w:val="0"/>
+          <w:numId w:val="49"/>
+        </w:numPr>
+      </w:pPr>
+      <w:r>
+        <w:t>N bytes file hash</w:t>
+      </w:r>
+    </w:p>
+    <w:p>
+      <w:pPr>
+        <w:pStyle w:val="ListParagraph"/>
+        <w:numPr>
+          <w:ilvl w:val="0"/>
+          <w:numId w:val="49"/>
+        </w:numPr>
+      </w:pPr>
+      <w:r>
+        <w:t>N bytes chunk hash</w:t>
+      </w:r>
+    </w:p>
+    <w:p>
+      <w:pPr>
+        <w:pStyle w:val="ListParagraph"/>
+        <w:numPr>
+          <w:ilvl w:val="0"/>
+          <w:numId w:val="49"/>
+        </w:numPr>
+      </w:pPr>
+      <w:r>
+        <w:t>Chunk data</w:t>
+      </w:r>
+    </w:p>
+    <w:p>
+      <w:bookmarkStart w:id="0" w:name="_GoBack"/>
+      <w:bookmarkEnd w:id="0"/>
     </w:p>
     <w:p>
       <w:pPr>
@@ -1101,8 +1332,6 @@
           </wp:inline>
         </w:drawing>
       </w:r>
-      <w:bookmarkStart w:id="0" w:name="_GoBack"/>
-      <w:bookmarkEnd w:id="0"/>
       <w:r>
         <w:br w:type="page"/>
       </w:r>
@@ -5750,7 +5979,7 @@
         <w:rFonts w:ascii="Wingdings" w:hAnsi="Wingdings" w:hint="default"/>
       </w:rPr>
     </w:lvl>
-    <w:lvl w:ilvl="3" w:tplc="08090001" w:tentative="1">
+    <w:lvl w:ilvl="3" w:tplc="08090001">
       <w:start w:val="1"/>
       <w:numFmt w:val="bullet"/>
       <w:lvlText w:val=""/>
@@ -7770,6 +7999,119 @@
     </w:lvl>
   </w:abstractNum>
   <w:abstractNum w:abstractNumId="39">
+    <w:nsid w:val="64DD2E47"/>
+    <w:multiLevelType w:val="hybridMultilevel"/>
+    <w:tmpl w:val="1AE2C48A"/>
+    <w:lvl w:ilvl="0" w:tplc="08090001">
+      <w:start w:val="1"/>
+      <w:numFmt w:val="bullet"/>
+      <w:lvlText w:val=""/>
+      <w:lvlJc w:val="left"/>
+      <w:pPr>
+        <w:ind w:left="720" w:hanging="360"/>
+      </w:pPr>
+      <w:rPr>
+        <w:rFonts w:ascii="Symbol" w:hAnsi="Symbol" w:hint="default"/>
+      </w:rPr>
+    </w:lvl>
+    <w:lvl w:ilvl="1" w:tplc="08090003" w:tentative="1">
+      <w:start w:val="1"/>
+      <w:numFmt w:val="bullet"/>
+      <w:lvlText w:val="o"/>
+      <w:lvlJc w:val="left"/>
+      <w:pPr>
+        <w:ind w:left="1440" w:hanging="360"/>
+      </w:pPr>
+      <w:rPr>
+        <w:rFonts w:ascii="Courier New" w:hAnsi="Courier New" w:cs="Courier New" w:hint="default"/>
+      </w:rPr>
+    </w:lvl>
+    <w:lvl w:ilvl="2" w:tplc="08090005" w:tentative="1">
+      <w:start w:val="1"/>
+      <w:numFmt w:val="bullet"/>
+      <w:lvlText w:val=""/>
+      <w:lvlJc w:val="left"/>
+      <w:pPr>
+        <w:ind w:left="2160" w:hanging="360"/>
+      </w:pPr>
+      <w:rPr>
+        <w:rFonts w:ascii="Wingdings" w:hAnsi="Wingdings" w:hint="default"/>
+      </w:rPr>
+    </w:lvl>
+    <w:lvl w:ilvl="3" w:tplc="08090001" w:tentative="1">
+      <w:start w:val="1"/>
+      <w:numFmt w:val="bullet"/>
+      <w:lvlText w:val=""/>
+      <w:lvlJc w:val="left"/>
+      <w:pPr>
+        <w:ind w:left="2880" w:hanging="360"/>
+      </w:pPr>
+      <w:rPr>
+        <w:rFonts w:ascii="Symbol" w:hAnsi="Symbol" w:hint="default"/>
+      </w:rPr>
+    </w:lvl>
+    <w:lvl w:ilvl="4" w:tplc="08090003" w:tentative="1">
+      <w:start w:val="1"/>
+      <w:numFmt w:val="bullet"/>
+      <w:lvlText w:val="o"/>
+      <w:lvlJc w:val="left"/>
+      <w:pPr>
+        <w:ind w:left="3600" w:hanging="360"/>
+      </w:pPr>
+      <w:rPr>
+        <w:rFonts w:ascii="Courier New" w:hAnsi="Courier New" w:cs="Courier New" w:hint="default"/>
+      </w:rPr>
+    </w:lvl>
+    <w:lvl w:ilvl="5" w:tplc="08090005" w:tentative="1">
+      <w:start w:val="1"/>
+      <w:numFmt w:val="bullet"/>
+      <w:lvlText w:val=""/>
+      <w:lvlJc w:val="left"/>
+      <w:pPr>
+        <w:ind w:left="4320" w:hanging="360"/>
+      </w:pPr>
+      <w:rPr>
+        <w:rFonts w:ascii="Wingdings" w:hAnsi="Wingdings" w:hint="default"/>
+      </w:rPr>
+    </w:lvl>
+    <w:lvl w:ilvl="6" w:tplc="08090001" w:tentative="1">
+      <w:start w:val="1"/>
+      <w:numFmt w:val="bullet"/>
+      <w:lvlText w:val=""/>
+      <w:lvlJc w:val="left"/>
+      <w:pPr>
+        <w:ind w:left="5040" w:hanging="360"/>
+      </w:pPr>
+      <w:rPr>
+        <w:rFonts w:ascii="Symbol" w:hAnsi="Symbol" w:hint="default"/>
+      </w:rPr>
+    </w:lvl>
+    <w:lvl w:ilvl="7" w:tplc="08090003" w:tentative="1">
+      <w:start w:val="1"/>
+      <w:numFmt w:val="bullet"/>
+      <w:lvlText w:val="o"/>
+      <w:lvlJc w:val="left"/>
+      <w:pPr>
+        <w:ind w:left="5760" w:hanging="360"/>
+      </w:pPr>
+      <w:rPr>
+        <w:rFonts w:ascii="Courier New" w:hAnsi="Courier New" w:cs="Courier New" w:hint="default"/>
+      </w:rPr>
+    </w:lvl>
+    <w:lvl w:ilvl="8" w:tplc="08090005" w:tentative="1">
+      <w:start w:val="1"/>
+      <w:numFmt w:val="bullet"/>
+      <w:lvlText w:val=""/>
+      <w:lvlJc w:val="left"/>
+      <w:pPr>
+        <w:ind w:left="6480" w:hanging="360"/>
+      </w:pPr>
+      <w:rPr>
+        <w:rFonts w:ascii="Wingdings" w:hAnsi="Wingdings" w:hint="default"/>
+      </w:rPr>
+    </w:lvl>
+  </w:abstractNum>
+  <w:abstractNum w:abstractNumId="40">
     <w:nsid w:val="65106C5B"/>
     <w:multiLevelType w:val="hybridMultilevel"/>
     <w:tmpl w:val="BE3EC0F8"/>
@@ -7858,7 +8200,7 @@
       </w:pPr>
     </w:lvl>
   </w:abstractNum>
-  <w:abstractNum w:abstractNumId="40">
+  <w:abstractNum w:abstractNumId="41">
     <w:nsid w:val="676C6D84"/>
     <w:multiLevelType w:val="hybridMultilevel"/>
     <w:tmpl w:val="56B25C9E"/>
@@ -7944,7 +8286,120 @@
       </w:pPr>
     </w:lvl>
   </w:abstractNum>
-  <w:abstractNum w:abstractNumId="41">
+  <w:abstractNum w:abstractNumId="42">
+    <w:nsid w:val="678B185C"/>
+    <w:multiLevelType w:val="hybridMultilevel"/>
+    <w:tmpl w:val="5C5A3EBE"/>
+    <w:lvl w:ilvl="0" w:tplc="08090001">
+      <w:start w:val="1"/>
+      <w:numFmt w:val="bullet"/>
+      <w:lvlText w:val=""/>
+      <w:lvlJc w:val="left"/>
+      <w:pPr>
+        <w:ind w:left="720" w:hanging="360"/>
+      </w:pPr>
+      <w:rPr>
+        <w:rFonts w:ascii="Symbol" w:hAnsi="Symbol" w:hint="default"/>
+      </w:rPr>
+    </w:lvl>
+    <w:lvl w:ilvl="1" w:tplc="08090003" w:tentative="1">
+      <w:start w:val="1"/>
+      <w:numFmt w:val="bullet"/>
+      <w:lvlText w:val="o"/>
+      <w:lvlJc w:val="left"/>
+      <w:pPr>
+        <w:ind w:left="1440" w:hanging="360"/>
+      </w:pPr>
+      <w:rPr>
+        <w:rFonts w:ascii="Courier New" w:hAnsi="Courier New" w:cs="Courier New" w:hint="default"/>
+      </w:rPr>
+    </w:lvl>
+    <w:lvl w:ilvl="2" w:tplc="08090005" w:tentative="1">
+      <w:start w:val="1"/>
+      <w:numFmt w:val="bullet"/>
+      <w:lvlText w:val=""/>
+      <w:lvlJc w:val="left"/>
+      <w:pPr>
+        <w:ind w:left="2160" w:hanging="360"/>
+      </w:pPr>
+      <w:rPr>
+        <w:rFonts w:ascii="Wingdings" w:hAnsi="Wingdings" w:hint="default"/>
+      </w:rPr>
+    </w:lvl>
+    <w:lvl w:ilvl="3" w:tplc="08090001" w:tentative="1">
+      <w:start w:val="1"/>
+      <w:numFmt w:val="bullet"/>
+      <w:lvlText w:val=""/>
+      <w:lvlJc w:val="left"/>
+      <w:pPr>
+        <w:ind w:left="2880" w:hanging="360"/>
+      </w:pPr>
+      <w:rPr>
+        <w:rFonts w:ascii="Symbol" w:hAnsi="Symbol" w:hint="default"/>
+      </w:rPr>
+    </w:lvl>
+    <w:lvl w:ilvl="4" w:tplc="08090003" w:tentative="1">
+      <w:start w:val="1"/>
+      <w:numFmt w:val="bullet"/>
+      <w:lvlText w:val="o"/>
+      <w:lvlJc w:val="left"/>
+      <w:pPr>
+        <w:ind w:left="3600" w:hanging="360"/>
+      </w:pPr>
+      <w:rPr>
+        <w:rFonts w:ascii="Courier New" w:hAnsi="Courier New" w:cs="Courier New" w:hint="default"/>
+      </w:rPr>
+    </w:lvl>
+    <w:lvl w:ilvl="5" w:tplc="08090005" w:tentative="1">
+      <w:start w:val="1"/>
+      <w:numFmt w:val="bullet"/>
+      <w:lvlText w:val=""/>
+      <w:lvlJc w:val="left"/>
+      <w:pPr>
+        <w:ind w:left="4320" w:hanging="360"/>
+      </w:pPr>
+      <w:rPr>
+        <w:rFonts w:ascii="Wingdings" w:hAnsi="Wingdings" w:hint="default"/>
+      </w:rPr>
+    </w:lvl>
+    <w:lvl w:ilvl="6" w:tplc="08090001" w:tentative="1">
+      <w:start w:val="1"/>
+      <w:numFmt w:val="bullet"/>
+      <w:lvlText w:val=""/>
+      <w:lvlJc w:val="left"/>
+      <w:pPr>
+        <w:ind w:left="5040" w:hanging="360"/>
+      </w:pPr>
+      <w:rPr>
+        <w:rFonts w:ascii="Symbol" w:hAnsi="Symbol" w:hint="default"/>
+      </w:rPr>
+    </w:lvl>
+    <w:lvl w:ilvl="7" w:tplc="08090003" w:tentative="1">
+      <w:start w:val="1"/>
+      <w:numFmt w:val="bullet"/>
+      <w:lvlText w:val="o"/>
+      <w:lvlJc w:val="left"/>
+      <w:pPr>
+        <w:ind w:left="5760" w:hanging="360"/>
+      </w:pPr>
+      <w:rPr>
+        <w:rFonts w:ascii="Courier New" w:hAnsi="Courier New" w:cs="Courier New" w:hint="default"/>
+      </w:rPr>
+    </w:lvl>
+    <w:lvl w:ilvl="8" w:tplc="08090005" w:tentative="1">
+      <w:start w:val="1"/>
+      <w:numFmt w:val="bullet"/>
+      <w:lvlText w:val=""/>
+      <w:lvlJc w:val="left"/>
+      <w:pPr>
+        <w:ind w:left="6480" w:hanging="360"/>
+      </w:pPr>
+      <w:rPr>
+        <w:rFonts w:ascii="Wingdings" w:hAnsi="Wingdings" w:hint="default"/>
+      </w:rPr>
+    </w:lvl>
+  </w:abstractNum>
+  <w:abstractNum w:abstractNumId="43">
     <w:nsid w:val="6DC6272D"/>
     <w:multiLevelType w:val="hybridMultilevel"/>
     <w:tmpl w:val="44024D1C"/>
@@ -8057,7 +8512,7 @@
       </w:rPr>
     </w:lvl>
   </w:abstractNum>
-  <w:abstractNum w:abstractNumId="42">
+  <w:abstractNum w:abstractNumId="44">
     <w:nsid w:val="70605D27"/>
     <w:multiLevelType w:val="hybridMultilevel"/>
     <w:tmpl w:val="64D815CA"/>
@@ -8146,7 +8601,7 @@
       </w:pPr>
     </w:lvl>
   </w:abstractNum>
-  <w:abstractNum w:abstractNumId="43">
+  <w:abstractNum w:abstractNumId="45">
     <w:nsid w:val="72E16547"/>
     <w:multiLevelType w:val="hybridMultilevel"/>
     <w:tmpl w:val="32EE517A"/>
@@ -8259,7 +8714,7 @@
       </w:rPr>
     </w:lvl>
   </w:abstractNum>
-  <w:abstractNum w:abstractNumId="44">
+  <w:abstractNum w:abstractNumId="46">
     <w:nsid w:val="767532B8"/>
     <w:multiLevelType w:val="hybridMultilevel"/>
     <w:tmpl w:val="F36AB330"/>
@@ -8345,7 +8800,7 @@
       </w:pPr>
     </w:lvl>
   </w:abstractNum>
-  <w:abstractNum w:abstractNumId="45">
+  <w:abstractNum w:abstractNumId="47">
     <w:nsid w:val="769805FD"/>
     <w:multiLevelType w:val="hybridMultilevel"/>
     <w:tmpl w:val="EBDC0890"/>
@@ -8431,7 +8886,7 @@
       </w:pPr>
     </w:lvl>
   </w:abstractNum>
-  <w:abstractNum w:abstractNumId="46">
+  <w:abstractNum w:abstractNumId="48">
     <w:nsid w:val="77072551"/>
     <w:multiLevelType w:val="hybridMultilevel"/>
     <w:tmpl w:val="0F0467D0"/>
@@ -8545,7 +9000,7 @@
     <w:abstractNumId w:val="14"/>
   </w:num>
   <w:num w:numId="9">
-    <w:abstractNumId w:val="43"/>
+    <w:abstractNumId w:val="45"/>
   </w:num>
   <w:num w:numId="10">
     <w:abstractNumId w:val="24"/>
@@ -8557,7 +9012,7 @@
     <w:abstractNumId w:val="15"/>
   </w:num>
   <w:num w:numId="13">
-    <w:abstractNumId w:val="41"/>
+    <w:abstractNumId w:val="43"/>
   </w:num>
   <w:num w:numId="14">
     <w:abstractNumId w:val="34"/>
@@ -8572,10 +9027,10 @@
     <w:abstractNumId w:val="27"/>
   </w:num>
   <w:num w:numId="18">
-    <w:abstractNumId w:val="46"/>
+    <w:abstractNumId w:val="48"/>
   </w:num>
   <w:num w:numId="19">
-    <w:abstractNumId w:val="39"/>
+    <w:abstractNumId w:val="40"/>
   </w:num>
   <w:num w:numId="20">
     <w:abstractNumId w:val="25"/>
@@ -8584,7 +9039,7 @@
     <w:abstractNumId w:val="9"/>
   </w:num>
   <w:num w:numId="22">
-    <w:abstractNumId w:val="42"/>
+    <w:abstractNumId w:val="44"/>
   </w:num>
   <w:num w:numId="23">
     <w:abstractNumId w:val="35"/>
@@ -8593,10 +9048,10 @@
     <w:abstractNumId w:val="3"/>
   </w:num>
   <w:num w:numId="25">
-    <w:abstractNumId w:val="44"/>
+    <w:abstractNumId w:val="46"/>
   </w:num>
   <w:num w:numId="26">
-    <w:abstractNumId w:val="45"/>
+    <w:abstractNumId w:val="47"/>
   </w:num>
   <w:num w:numId="27">
     <w:abstractNumId w:val="5"/>
@@ -8632,7 +9087,7 @@
     <w:abstractNumId w:val="1"/>
   </w:num>
   <w:num w:numId="38">
-    <w:abstractNumId w:val="40"/>
+    <w:abstractNumId w:val="41"/>
   </w:num>
   <w:num w:numId="39">
     <w:abstractNumId w:val="4"/>
@@ -8660,6 +9115,12 @@
   </w:num>
   <w:num w:numId="47">
     <w:abstractNumId w:val="26"/>
+  </w:num>
+  <w:num w:numId="48">
+    <w:abstractNumId w:val="39"/>
+  </w:num>
+  <w:num w:numId="49">
+    <w:abstractNumId w:val="42"/>
   </w:num>
 </w:numbering>
 </file>
@@ -13049,7 +13510,7 @@
 </file>
 
 <file path=customXml/itemProps1.xml><?xml version="1.0" encoding="utf-8"?>
-<ds:datastoreItem xmlns:ds="http://schemas.openxmlformats.org/officeDocument/2006/customXml" ds:itemID="{67BF0B33-5438-4858-A829-88732D3CD84E}">
+<ds:datastoreItem xmlns:ds="http://schemas.openxmlformats.org/officeDocument/2006/customXml" ds:itemID="{AE5A33EF-29AC-4331-9127-DA7052BB3EE6}">
   <ds:schemaRefs>
     <ds:schemaRef ds:uri="http://schemas.openxmlformats.org/officeDocument/2006/bibliography"/>
   </ds:schemaRefs>

</xml_diff>

<commit_message>
Communication between Peer and SM complete.
Peer will connect to other peers retrieved from SM.
Next step is P2P message parsing
</commit_message>
<xml_diff>
--- a/Implementation Report.docx
+++ b/Implementation Report.docx
@@ -8,12 +8,14 @@
         <w:jc w:val="center"/>
         <w:rPr>
           <w:rFonts w:ascii="Segoe UI Light" w:hAnsi="Segoe UI Light" w:cs="Segoe UI Light"/>
+          <w:kern w:val="2"/>
           <w:sz w:val="72"/>
         </w:rPr>
       </w:pPr>
       <w:r>
         <w:rPr>
           <w:rFonts w:ascii="Segoe UI Light" w:hAnsi="Segoe UI Light" w:cs="Segoe UI Light"/>
+          <w:kern w:val="2"/>
           <w:sz w:val="72"/>
         </w:rPr>
         <w:t>File Distribution Protocol</w:t>
@@ -22,14 +24,21 @@
     <w:p>
       <w:pPr>
         <w:pStyle w:val="Heading1"/>
+        <w:rPr>
+          <w:kern w:val="2"/>
+        </w:rPr>
       </w:pPr>
       <w:r>
         <w:rPr>
           <w:rStyle w:val="Heading1Char"/>
+          <w:kern w:val="2"/>
         </w:rPr>
         <w:t>Analysis</w:t>
       </w:r>
       <w:r>
+        <w:rPr>
+          <w:kern w:val="2"/>
+        </w:rPr>
         <w:t>: Multicast vs Peer to Peer</w:t>
       </w:r>
     </w:p>
@@ -40,8 +49,14 @@
           <w:ilvl w:val="0"/>
           <w:numId w:val="42"/>
         </w:numPr>
-      </w:pPr>
-      <w:r>
+        <w:rPr>
+          <w:kern w:val="2"/>
+        </w:rPr>
+      </w:pPr>
+      <w:r>
+        <w:rPr>
+          <w:kern w:val="2"/>
+        </w:rPr>
         <w:t>Multicast requires only transmitting data once for many to receive.</w:t>
       </w:r>
     </w:p>
@@ -52,8 +67,14 @@
           <w:ilvl w:val="0"/>
           <w:numId w:val="42"/>
         </w:numPr>
-      </w:pPr>
-      <w:r>
+        <w:rPr>
+          <w:kern w:val="2"/>
+        </w:rPr>
+      </w:pPr>
+      <w:r>
+        <w:rPr>
+          <w:kern w:val="2"/>
+        </w:rPr>
         <w:t>Multicast has extremely large limits.</w:t>
       </w:r>
     </w:p>
@@ -64,8 +85,14 @@
           <w:ilvl w:val="0"/>
           <w:numId w:val="42"/>
         </w:numPr>
-      </w:pPr>
-      <w:r>
+        <w:rPr>
+          <w:kern w:val="2"/>
+        </w:rPr>
+      </w:pPr>
+      <w:r>
+        <w:rPr>
+          <w:kern w:val="2"/>
+        </w:rPr>
         <w:t>Multicast should have the best file transfer time on a perfect communication channel</w:t>
       </w:r>
     </w:p>
@@ -77,10 +104,14 @@
           <w:numId w:val="42"/>
         </w:numPr>
         <w:rPr>
+          <w:kern w:val="2"/>
           <w:lang w:val="en-US"/>
         </w:rPr>
       </w:pPr>
       <w:r>
+        <w:rPr>
+          <w:kern w:val="2"/>
+        </w:rPr>
         <w:t>Multicast does not transit over public internet</w:t>
       </w:r>
     </w:p>
@@ -91,8 +122,14 @@
           <w:ilvl w:val="0"/>
           <w:numId w:val="42"/>
         </w:numPr>
-      </w:pPr>
-      <w:r>
+        <w:rPr>
+          <w:kern w:val="2"/>
+        </w:rPr>
+      </w:pPr>
+      <w:r>
+        <w:rPr>
+          <w:kern w:val="2"/>
+        </w:rPr>
         <w:t>On a local subnet multicast should perform the best.</w:t>
       </w:r>
     </w:p>
@@ -103,9 +140,29 @@
           <w:ilvl w:val="0"/>
           <w:numId w:val="42"/>
         </w:numPr>
-      </w:pPr>
-      <w:r>
-        <w:t>Some form of peer to peer should scale relatively well. May take sometime to ramp up though.</w:t>
+        <w:rPr>
+          <w:kern w:val="2"/>
+        </w:rPr>
+      </w:pPr>
+      <w:r>
+        <w:rPr>
+          <w:kern w:val="2"/>
+        </w:rPr>
+        <w:t xml:space="preserve">Some form of peer to peer should scale relatively well. May take </w:t>
+      </w:r>
+      <w:proofErr w:type="spellStart"/>
+      <w:r>
+        <w:rPr>
+          <w:kern w:val="2"/>
+        </w:rPr>
+        <w:t>sometime</w:t>
+      </w:r>
+      <w:proofErr w:type="spellEnd"/>
+      <w:r>
+        <w:rPr>
+          <w:kern w:val="2"/>
+        </w:rPr>
+        <w:t xml:space="preserve"> to ramp up though.</w:t>
       </w:r>
     </w:p>
     <w:p>
@@ -115,8 +172,14 @@
           <w:ilvl w:val="0"/>
           <w:numId w:val="42"/>
         </w:numPr>
-      </w:pPr>
-      <w:r>
+        <w:rPr>
+          <w:kern w:val="2"/>
+        </w:rPr>
+      </w:pPr>
+      <w:r>
+        <w:rPr>
+          <w:kern w:val="2"/>
+        </w:rPr>
         <w:t>On a local subnet peer to peer may not make the best use of bandwidth due to Ethernet multicast etc.</w:t>
       </w:r>
     </w:p>
@@ -127,8 +190,14 @@
           <w:ilvl w:val="0"/>
           <w:numId w:val="42"/>
         </w:numPr>
-      </w:pPr>
-      <w:r>
+        <w:rPr>
+          <w:kern w:val="2"/>
+        </w:rPr>
+      </w:pPr>
+      <w:r>
+        <w:rPr>
+          <w:kern w:val="2"/>
+        </w:rPr>
         <w:t>Peer to peer will work over the internet</w:t>
       </w:r>
     </w:p>
@@ -139,8 +208,14 @@
           <w:ilvl w:val="0"/>
           <w:numId w:val="42"/>
         </w:numPr>
-      </w:pPr>
-      <w:r>
+        <w:rPr>
+          <w:kern w:val="2"/>
+        </w:rPr>
+      </w:pPr>
+      <w:r>
+        <w:rPr>
+          <w:kern w:val="2"/>
+        </w:rPr>
         <w:t>Peer to peer may be able to cope much better with the central host going down if other peers have the file.</w:t>
       </w:r>
     </w:p>
@@ -151,20 +226,38 @@
           <w:ilvl w:val="0"/>
           <w:numId w:val="42"/>
         </w:numPr>
-      </w:pPr>
-      <w:r>
+        <w:rPr>
+          <w:kern w:val="2"/>
+        </w:rPr>
+      </w:pPr>
+      <w:r>
+        <w:rPr>
+          <w:kern w:val="2"/>
+        </w:rPr>
         <w:t xml:space="preserve">Peer management in P2P might be complex. Old style </w:t>
       </w:r>
       <w:r>
+        <w:rPr>
+          <w:kern w:val="2"/>
+        </w:rPr>
         <w:t xml:space="preserve">Bit Torrent </w:t>
       </w:r>
       <w:r>
+        <w:rPr>
+          <w:kern w:val="2"/>
+        </w:rPr>
         <w:t xml:space="preserve">used trackers, a centralised server. New </w:t>
       </w:r>
       <w:r>
+        <w:rPr>
+          <w:kern w:val="2"/>
+        </w:rPr>
         <w:t>Bit Torrent</w:t>
       </w:r>
       <w:r>
+        <w:rPr>
+          <w:kern w:val="2"/>
+        </w:rPr>
         <w:t xml:space="preserve"> uses DHT’s and other types of local peer discovery. Very complicated though.</w:t>
       </w:r>
     </w:p>
@@ -175,11 +268,20 @@
           <w:ilvl w:val="0"/>
           <w:numId w:val="42"/>
         </w:numPr>
-      </w:pPr>
-      <w:r>
+        <w:rPr>
+          <w:kern w:val="2"/>
+        </w:rPr>
+      </w:pPr>
+      <w:r>
+        <w:rPr>
+          <w:kern w:val="2"/>
+        </w:rPr>
         <w:t>Peer to peer can handle varying peer speeds. Multicast will transmit at one fixed speed.</w:t>
       </w:r>
       <w:r>
+        <w:rPr>
+          <w:kern w:val="2"/>
+        </w:rPr>
         <w:t xml:space="preserve"> Slow receiver/consumer.</w:t>
       </w:r>
     </w:p>
@@ -190,52 +292,118 @@
           <w:ilvl w:val="0"/>
           <w:numId w:val="42"/>
         </w:numPr>
-      </w:pPr>
-      <w:r>
-        <w:t>Chunked / unchunked P2P. Chunked will reduce the lag time between a peer downloading data and then beginning to upload the same data to another node.</w:t>
+        <w:rPr>
+          <w:kern w:val="2"/>
+        </w:rPr>
+      </w:pPr>
+      <w:r>
+        <w:rPr>
+          <w:kern w:val="2"/>
+        </w:rPr>
+        <w:t xml:space="preserve">Chunked / </w:t>
+      </w:r>
+      <w:proofErr w:type="spellStart"/>
+      <w:r>
+        <w:rPr>
+          <w:kern w:val="2"/>
+        </w:rPr>
+        <w:t>unchunked</w:t>
+      </w:r>
+      <w:proofErr w:type="spellEnd"/>
+      <w:r>
+        <w:rPr>
+          <w:kern w:val="2"/>
+        </w:rPr>
+        <w:t xml:space="preserve"> P2P. Chunked will reduce the lag time between a peer downloading data and then beginning to upload the same data to another node.</w:t>
       </w:r>
     </w:p>
     <w:p>
-      <w:r>
+      <w:pPr>
+        <w:rPr>
+          <w:kern w:val="2"/>
+        </w:rPr>
+      </w:pPr>
+      <w:r>
+        <w:rPr>
+          <w:kern w:val="2"/>
+        </w:rPr>
         <w:t xml:space="preserve">Peer to peer will be able to scale better for retransmitting chunks (e.g. if packets are lost or a host goes down for a short period of time). With multicast either the host could loop through data continuously, or receiving peers would ask the host to re-send chunks, but this may require the host to be connected to every receiving peer which isn’t so </w:t>
       </w:r>
       <w:r>
+        <w:rPr>
+          <w:kern w:val="2"/>
+        </w:rPr>
         <w:t>scalable</w:t>
       </w:r>
       <w:r>
+        <w:rPr>
+          <w:kern w:val="2"/>
+        </w:rPr>
         <w:t>. Also, when resending every peer will receive the chunk again, rather than only the peer which needs it.</w:t>
       </w:r>
     </w:p>
     <w:p>
       <w:pPr>
         <w:pStyle w:val="Heading2"/>
+        <w:rPr>
+          <w:kern w:val="2"/>
+        </w:rPr>
       </w:pPr>
     </w:p>
     <w:p>
       <w:pPr>
         <w:pStyle w:val="Heading2"/>
-      </w:pPr>
-      <w:r>
+        <w:rPr>
+          <w:kern w:val="2"/>
+        </w:rPr>
+      </w:pPr>
+      <w:r>
+        <w:rPr>
+          <w:kern w:val="2"/>
+        </w:rPr>
         <w:t>Performance Predictions</w:t>
       </w:r>
     </w:p>
     <w:p>
-      <w:r>
+      <w:pPr>
+        <w:rPr>
+          <w:kern w:val="2"/>
+        </w:rPr>
+      </w:pPr>
+      <w:r>
+        <w:rPr>
+          <w:kern w:val="2"/>
+        </w:rPr>
         <w:t>To analyse the two methods further I decided to calculate the expected performance of Multicast and Peer-to</w:t>
       </w:r>
       <w:r>
+        <w:rPr>
+          <w:kern w:val="2"/>
+        </w:rPr>
         <w:t xml:space="preserve">-Peer. The times used in these calculations are based on a 1GB file being transferred over a 100Mbit/s connection. </w:t>
       </w:r>
       <w:r>
+        <w:rPr>
+          <w:kern w:val="2"/>
+        </w:rPr>
         <w:t>In these calculations it is assumed that each</w:t>
       </w:r>
       <w:r>
+        <w:rPr>
+          <w:kern w:val="2"/>
+        </w:rPr>
         <w:t xml:space="preserve"> node </w:t>
       </w:r>
       <w:r>
+        <w:rPr>
+          <w:kern w:val="2"/>
+        </w:rPr>
         <w:t>can</w:t>
       </w:r>
       <w:r>
+        <w:rPr>
+          <w:kern w:val="2"/>
+        </w:rPr>
         <w:t xml:space="preserve"> upload and download 100Mbit/s at the same time.</w:t>
       </w:r>
     </w:p>
@@ -243,11 +411,13 @@
       <w:pPr>
         <w:rPr>
           <w:b/>
+          <w:kern w:val="2"/>
         </w:rPr>
       </w:pPr>
       <w:r>
         <w:rPr>
           <w:noProof/>
+          <w:kern w:val="2"/>
           <w:lang w:eastAsia="en-GB"/>
         </w:rPr>
         <w:lastRenderedPageBreak/>
@@ -272,35 +442,48 @@
         <w:jc w:val="center"/>
         <w:rPr>
           <w:smallCaps/>
+          <w:kern w:val="2"/>
         </w:rPr>
       </w:pPr>
       <w:r>
         <w:rPr>
           <w:rStyle w:val="SubtleReference"/>
+          <w:kern w:val="2"/>
         </w:rPr>
         <w:t xml:space="preserve">Figure 1.0 – Graph predicting file transfer time for different </w:t>
       </w:r>
       <w:r>
         <w:rPr>
           <w:rStyle w:val="SubtleReference"/>
+          <w:kern w:val="2"/>
         </w:rPr>
         <w:t>architectures on a lossless network.</w:t>
       </w:r>
       <w:r>
         <w:rPr>
           <w:rStyle w:val="SubtleReference"/>
+          <w:kern w:val="2"/>
         </w:rPr>
         <w:t xml:space="preserve"> </w:t>
       </w:r>
       <w:r>
         <w:rPr>
           <w:rStyle w:val="SubtleReference"/>
+          <w:kern w:val="2"/>
         </w:rPr>
         <w:t>Note: Lines for Multicast and P2P (Chunked) largely overlap.</w:t>
       </w:r>
     </w:p>
     <w:p>
-      <w:r>
+      <w:pPr>
+        <w:rPr>
+          <w:kern w:val="2"/>
+        </w:rPr>
+      </w:pPr>
+      <w:r>
+        <w:rPr>
+          <w:kern w:val="2"/>
+        </w:rPr>
         <w:t>Figure 1.0 visualises a number of important facts:</w:t>
       </w:r>
     </w:p>
@@ -311,8 +494,14 @@
           <w:ilvl w:val="0"/>
           <w:numId w:val="45"/>
         </w:numPr>
-      </w:pPr>
-      <w:r>
+        <w:rPr>
+          <w:kern w:val="2"/>
+        </w:rPr>
+      </w:pPr>
+      <w:r>
+        <w:rPr>
+          <w:kern w:val="2"/>
+        </w:rPr>
         <w:t>All architectures take the same amount of time if number of nodes (n) =1.</w:t>
       </w:r>
     </w:p>
@@ -323,8 +512,14 @@
           <w:ilvl w:val="0"/>
           <w:numId w:val="45"/>
         </w:numPr>
-      </w:pPr>
-      <w:r>
+        <w:rPr>
+          <w:kern w:val="2"/>
+        </w:rPr>
+      </w:pPr>
+      <w:r>
+        <w:rPr>
+          <w:kern w:val="2"/>
+        </w:rPr>
         <w:t>Serial transfers do not scale well as n increases.</w:t>
       </w:r>
     </w:p>
@@ -335,9 +530,43 @@
           <w:ilvl w:val="0"/>
           <w:numId w:val="45"/>
         </w:numPr>
-      </w:pPr>
-      <w:r>
-        <w:t>P2P (unchunked) demonstrates a log(n) relationship.</w:t>
+        <w:rPr>
+          <w:kern w:val="2"/>
+        </w:rPr>
+      </w:pPr>
+      <w:r>
+        <w:rPr>
+          <w:kern w:val="2"/>
+        </w:rPr>
+        <w:t>P2P (</w:t>
+      </w:r>
+      <w:proofErr w:type="spellStart"/>
+      <w:r>
+        <w:rPr>
+          <w:kern w:val="2"/>
+        </w:rPr>
+        <w:t>unchunked</w:t>
+      </w:r>
+      <w:proofErr w:type="spellEnd"/>
+      <w:r>
+        <w:rPr>
+          <w:kern w:val="2"/>
+        </w:rPr>
+        <w:t xml:space="preserve">) demonstrates a </w:t>
+      </w:r>
+      <w:proofErr w:type="gramStart"/>
+      <w:r>
+        <w:rPr>
+          <w:kern w:val="2"/>
+        </w:rPr>
+        <w:t>log(</w:t>
+      </w:r>
+      <w:proofErr w:type="gramEnd"/>
+      <w:r>
+        <w:rPr>
+          <w:kern w:val="2"/>
+        </w:rPr>
+        <w:t>n) relationship.</w:t>
       </w:r>
     </w:p>
     <w:p>
@@ -347,11 +576,20 @@
           <w:ilvl w:val="0"/>
           <w:numId w:val="45"/>
         </w:numPr>
-      </w:pPr>
-      <w:r>
+        <w:rPr>
+          <w:kern w:val="2"/>
+        </w:rPr>
+      </w:pPr>
+      <w:r>
+        <w:rPr>
+          <w:kern w:val="2"/>
+        </w:rPr>
         <w:t>Multicast’s performance is not related to the number of nodes</w:t>
       </w:r>
       <w:r>
+        <w:rPr>
+          <w:kern w:val="2"/>
+        </w:rPr>
         <w:t>.</w:t>
       </w:r>
     </w:p>
@@ -362,217 +600,490 @@
           <w:ilvl w:val="0"/>
           <w:numId w:val="45"/>
         </w:numPr>
-      </w:pPr>
-      <w:r>
+        <w:rPr>
+          <w:kern w:val="2"/>
+        </w:rPr>
+      </w:pPr>
+      <w:r>
+        <w:rPr>
+          <w:kern w:val="2"/>
+        </w:rPr>
         <w:t xml:space="preserve">The performance of P2P (chunked) </w:t>
       </w:r>
       <w:r>
+        <w:rPr>
+          <w:kern w:val="2"/>
+        </w:rPr>
         <w:t>is modelled</w:t>
       </w:r>
       <w:r>
+        <w:rPr>
+          <w:kern w:val="2"/>
+        </w:rPr>
         <w:t xml:space="preserve"> to be nearly identical to Multicast</w:t>
       </w:r>
       <w:r>
+        <w:rPr>
+          <w:kern w:val="2"/>
+        </w:rPr>
         <w:t>’s</w:t>
       </w:r>
       <w:r>
+        <w:rPr>
+          <w:kern w:val="2"/>
+        </w:rPr>
         <w:t>.</w:t>
       </w:r>
     </w:p>
     <w:p>
-      <w:r>
+      <w:pPr>
+        <w:rPr>
+          <w:kern w:val="2"/>
+        </w:rPr>
+      </w:pPr>
+      <w:r>
+        <w:rPr>
+          <w:kern w:val="2"/>
+        </w:rPr>
         <w:t xml:space="preserve">The last point, chunked P2P performance nearly equalling multicast performance was surprising. However I it stems from the assumption that all nodes will be able to transmit and receive at 100Mbit/s, regardless of other traffic on the network. Unless an extremely high performance switch/router is managing the subnet this is an unlikely scenario. </w:t>
       </w:r>
     </w:p>
     <w:p>
-      <w:r>
-        <w:t>Though I have no mathematical predictions, I suspect</w:t>
-      </w:r>
-      <w:r>
-        <w:t xml:space="preserve"> </w:t>
-      </w:r>
-      <w:r>
-        <w:t xml:space="preserve">in reality chunked P2P would provide a distinct improvement on </w:t>
-      </w:r>
-      <w:r>
+      <w:pPr>
+        <w:rPr>
+          <w:kern w:val="2"/>
+        </w:rPr>
+      </w:pPr>
+      <w:r>
+        <w:rPr>
+          <w:kern w:val="2"/>
+        </w:rPr>
+        <w:t xml:space="preserve">Though I have no mathematical predictions, I suspect in reality chunked P2P would provide a distinct improvement on </w:t>
+      </w:r>
+      <w:proofErr w:type="spellStart"/>
+      <w:r>
+        <w:rPr>
+          <w:kern w:val="2"/>
+        </w:rPr>
         <w:t>un</w:t>
       </w:r>
       <w:r>
-        <w:t xml:space="preserve">chunked P2P, but would not perform as well as Multicast on an average subnet due to the higher </w:t>
-      </w:r>
-      <w:r>
+        <w:rPr>
+          <w:kern w:val="2"/>
+        </w:rPr>
+        <w:t>chunked</w:t>
+      </w:r>
+      <w:proofErr w:type="spellEnd"/>
+      <w:r>
+        <w:rPr>
+          <w:kern w:val="2"/>
+        </w:rPr>
+        <w:t xml:space="preserve"> P2P, but would not perform as well as Multicast on an average subnet due to the higher </w:t>
+      </w:r>
+      <w:r>
+        <w:rPr>
+          <w:kern w:val="2"/>
+        </w:rPr>
         <w:t xml:space="preserve">total </w:t>
       </w:r>
       <w:r>
+        <w:rPr>
+          <w:kern w:val="2"/>
+        </w:rPr>
         <w:t>network resources</w:t>
       </w:r>
       <w:r>
+        <w:rPr>
+          <w:kern w:val="2"/>
+        </w:rPr>
         <w:t xml:space="preserve"> required.</w:t>
       </w:r>
     </w:p>
     <w:p>
       <w:pPr>
         <w:pStyle w:val="Heading2"/>
-      </w:pPr>
-      <w:r>
+        <w:rPr>
+          <w:kern w:val="2"/>
+        </w:rPr>
+      </w:pPr>
+      <w:r>
+        <w:rPr>
+          <w:kern w:val="2"/>
+        </w:rPr>
         <w:t>Empirical Research</w:t>
       </w:r>
     </w:p>
     <w:p>
-      <w:r>
+      <w:pPr>
+        <w:rPr>
+          <w:kern w:val="2"/>
+        </w:rPr>
+      </w:pPr>
+      <w:r>
+        <w:rPr>
+          <w:kern w:val="2"/>
+        </w:rPr>
         <w:t xml:space="preserve">Before I </w:t>
       </w:r>
       <w:r>
+        <w:rPr>
+          <w:kern w:val="2"/>
+        </w:rPr>
         <w:t>select</w:t>
       </w:r>
       <w:r>
+        <w:rPr>
+          <w:kern w:val="2"/>
+        </w:rPr>
         <w:t xml:space="preserve"> which architecture to use in my file distribution system </w:t>
       </w:r>
       <w:r>
+        <w:rPr>
+          <w:kern w:val="2"/>
+        </w:rPr>
         <w:t>I decided some</w:t>
       </w:r>
       <w:r>
+        <w:rPr>
+          <w:kern w:val="2"/>
+        </w:rPr>
         <w:t xml:space="preserve"> tests were needed to verify my predictions and assumptions.</w:t>
       </w:r>
     </w:p>
     <w:p>
       <w:pPr>
         <w:pStyle w:val="Heading3"/>
-      </w:pPr>
-      <w:r>
+        <w:rPr>
+          <w:kern w:val="2"/>
+        </w:rPr>
+      </w:pPr>
+      <w:r>
+        <w:rPr>
+          <w:kern w:val="2"/>
+        </w:rPr>
         <w:t>Test 1: Client-Server Serial transfer</w:t>
       </w:r>
     </w:p>
     <w:p>
-      <w:r>
+      <w:pPr>
+        <w:rPr>
+          <w:kern w:val="2"/>
+        </w:rPr>
+      </w:pPr>
+      <w:r>
+        <w:rPr>
+          <w:kern w:val="2"/>
+        </w:rPr>
         <w:t>The most basic file distribution system</w:t>
       </w:r>
       <w:r>
+        <w:rPr>
+          <w:kern w:val="2"/>
+        </w:rPr>
         <w:t xml:space="preserve"> used as a benchmark for the other two methods</w:t>
       </w:r>
       <w:r>
+        <w:rPr>
+          <w:kern w:val="2"/>
+        </w:rPr>
         <w:t>. A single host machine will serve t</w:t>
       </w:r>
       <w:r>
+        <w:rPr>
+          <w:kern w:val="2"/>
+        </w:rPr>
         <w:t>he files to connecting clients.</w:t>
       </w:r>
     </w:p>
     <w:p>
-      <w:r>
+      <w:pPr>
+        <w:rPr>
+          <w:kern w:val="2"/>
+        </w:rPr>
+      </w:pPr>
+      <w:r>
+        <w:rPr>
+          <w:kern w:val="2"/>
+        </w:rPr>
         <w:t xml:space="preserve">I will </w:t>
       </w:r>
       <w:r>
-        <w:t>measure using iperf (UDP mode) to attempt to avoid packet corruptions or TCP ramp up artefacts impacting results.</w:t>
+        <w:rPr>
+          <w:kern w:val="2"/>
+        </w:rPr>
+        <w:t xml:space="preserve">measure using </w:t>
+      </w:r>
+      <w:proofErr w:type="spellStart"/>
+      <w:r>
+        <w:rPr>
+          <w:kern w:val="2"/>
+        </w:rPr>
+        <w:t>iperf</w:t>
+      </w:r>
+      <w:proofErr w:type="spellEnd"/>
+      <w:r>
+        <w:rPr>
+          <w:kern w:val="2"/>
+        </w:rPr>
+        <w:t xml:space="preserve"> (UDP mode) to attempt to avoid packet corruptions or TCP ramp up artefacts impacting results.</w:t>
       </w:r>
     </w:p>
     <w:p>
       <w:pPr>
         <w:pStyle w:val="Heading3"/>
-      </w:pPr>
-      <w:r>
+        <w:rPr>
+          <w:kern w:val="2"/>
+        </w:rPr>
+      </w:pPr>
+      <w:r>
+        <w:rPr>
+          <w:kern w:val="2"/>
+        </w:rPr>
         <w:lastRenderedPageBreak/>
         <w:t>Test 2: Multicast transfer</w:t>
       </w:r>
     </w:p>
     <w:p>
-      <w:r>
-        <w:t>Using iperf again, this test will measure</w:t>
-      </w:r>
-      <w:r>
+      <w:pPr>
+        <w:rPr>
+          <w:kern w:val="2"/>
+        </w:rPr>
+      </w:pPr>
+      <w:r>
+        <w:rPr>
+          <w:kern w:val="2"/>
+        </w:rPr>
+        <w:t xml:space="preserve">Using </w:t>
+      </w:r>
+      <w:proofErr w:type="spellStart"/>
+      <w:r>
+        <w:rPr>
+          <w:kern w:val="2"/>
+        </w:rPr>
+        <w:t>iperf</w:t>
+      </w:r>
+      <w:proofErr w:type="spellEnd"/>
+      <w:r>
+        <w:rPr>
+          <w:kern w:val="2"/>
+        </w:rPr>
+        <w:t xml:space="preserve"> again, this test will measure</w:t>
+      </w:r>
+      <w:r>
+        <w:rPr>
+          <w:kern w:val="2"/>
+        </w:rPr>
         <w:t xml:space="preserve"> the time it takes for all clients listening to the group to receive all of the data.</w:t>
       </w:r>
       <w:r>
+        <w:rPr>
+          <w:kern w:val="2"/>
+        </w:rPr>
         <w:t xml:space="preserve"> </w:t>
       </w:r>
     </w:p>
     <w:p>
       <w:pPr>
         <w:pStyle w:val="Heading3"/>
-      </w:pPr>
-      <w:r>
+        <w:rPr>
+          <w:kern w:val="2"/>
+        </w:rPr>
+      </w:pPr>
+      <w:r>
+        <w:rPr>
+          <w:kern w:val="2"/>
+        </w:rPr>
         <w:t>T</w:t>
       </w:r>
       <w:r>
+        <w:rPr>
+          <w:kern w:val="2"/>
+        </w:rPr>
         <w:t>est 3</w:t>
       </w:r>
       <w:r>
+        <w:rPr>
+          <w:kern w:val="2"/>
+        </w:rPr>
         <w:t xml:space="preserve">: </w:t>
       </w:r>
-      <w:r>
-        <w:t xml:space="preserve">BitTorrent </w:t>
-      </w:r>
-      <w:r>
+      <w:proofErr w:type="spellStart"/>
+      <w:r>
+        <w:rPr>
+          <w:kern w:val="2"/>
+        </w:rPr>
+        <w:t>BitTorrent</w:t>
+      </w:r>
+      <w:proofErr w:type="spellEnd"/>
+      <w:r>
+        <w:rPr>
+          <w:kern w:val="2"/>
+        </w:rPr>
+        <w:t xml:space="preserve"> </w:t>
+      </w:r>
+      <w:r>
+        <w:rPr>
+          <w:kern w:val="2"/>
+        </w:rPr>
         <w:t>Peer to Peer</w:t>
       </w:r>
     </w:p>
     <w:p>
-      <w:r>
+      <w:pPr>
+        <w:rPr>
+          <w:kern w:val="2"/>
+        </w:rPr>
+      </w:pPr>
+      <w:r>
+        <w:rPr>
+          <w:kern w:val="2"/>
+        </w:rPr>
         <w:t>Using the</w:t>
       </w:r>
       <w:r>
+        <w:rPr>
+          <w:kern w:val="2"/>
+        </w:rPr>
         <w:t xml:space="preserve"> most complex</w:t>
       </w:r>
       <w:r>
+        <w:rPr>
+          <w:kern w:val="2"/>
+        </w:rPr>
         <w:t xml:space="preserve"> software</w:t>
       </w:r>
       <w:r>
+        <w:rPr>
+          <w:kern w:val="2"/>
+        </w:rPr>
         <w:t xml:space="preserve"> of the </w:t>
       </w:r>
       <w:r>
+        <w:rPr>
+          <w:kern w:val="2"/>
+        </w:rPr>
         <w:t>4</w:t>
       </w:r>
       <w:r>
+        <w:rPr>
+          <w:kern w:val="2"/>
+        </w:rPr>
         <w:t xml:space="preserve"> tests, this experiment should test whether the performance of a pre-existing P2P file distribution solution matches up with my expectations</w:t>
       </w:r>
       <w:r>
-        <w:t xml:space="preserve"> (Somewhere between Unchunked and chunked P2P in Figure 1.0)</w:t>
-      </w:r>
-      <w:r>
+        <w:rPr>
+          <w:kern w:val="2"/>
+        </w:rPr>
+        <w:t xml:space="preserve"> (Somewhere between </w:t>
+      </w:r>
+      <w:proofErr w:type="spellStart"/>
+      <w:r>
+        <w:rPr>
+          <w:kern w:val="2"/>
+        </w:rPr>
+        <w:t>Unchunked</w:t>
+      </w:r>
+      <w:proofErr w:type="spellEnd"/>
+      <w:r>
+        <w:rPr>
+          <w:kern w:val="2"/>
+        </w:rPr>
+        <w:t xml:space="preserve"> and chunked P2P in Figure 1.0)</w:t>
+      </w:r>
+      <w:r>
+        <w:rPr>
+          <w:kern w:val="2"/>
+        </w:rPr>
         <w:t xml:space="preserve">. I will be using Herd </w:t>
       </w:r>
       <w:sdt>
         <w:sdtPr>
+          <w:rPr>
+            <w:kern w:val="2"/>
+          </w:rPr>
           <w:id w:val="2102987711"/>
           <w:citation/>
         </w:sdtPr>
         <w:sdtEndPr/>
         <w:sdtContent>
           <w:r>
+            <w:rPr>
+              <w:kern w:val="2"/>
+            </w:rPr>
             <w:fldChar w:fldCharType="begin"/>
           </w:r>
           <w:r>
+            <w:rPr>
+              <w:kern w:val="2"/>
+            </w:rPr>
             <w:instrText xml:space="preserve"> CITATION Gar14 \l 2057 </w:instrText>
           </w:r>
           <w:r>
+            <w:rPr>
+              <w:kern w:val="2"/>
+            </w:rPr>
             <w:fldChar w:fldCharType="separate"/>
           </w:r>
           <w:r>
             <w:rPr>
               <w:noProof/>
+              <w:kern w:val="2"/>
             </w:rPr>
             <w:t>(Garrett &amp; Gadea, 2014)</w:t>
           </w:r>
           <w:r>
+            <w:rPr>
+              <w:kern w:val="2"/>
+            </w:rPr>
             <w:fldChar w:fldCharType="end"/>
           </w:r>
         </w:sdtContent>
       </w:sdt>
       <w:r>
-        <w:t xml:space="preserve"> as a P2P system for this test. Herd uses BitTorrent underneath to perform the file transfers.</w:t>
+        <w:rPr>
+          <w:kern w:val="2"/>
+        </w:rPr>
+        <w:t xml:space="preserve"> as a P2P system for this test. Herd uses </w:t>
+      </w:r>
+      <w:proofErr w:type="spellStart"/>
+      <w:r>
+        <w:rPr>
+          <w:kern w:val="2"/>
+        </w:rPr>
+        <w:t>BitTorrent</w:t>
+      </w:r>
+      <w:proofErr w:type="spellEnd"/>
+      <w:r>
+        <w:rPr>
+          <w:kern w:val="2"/>
+        </w:rPr>
+        <w:t xml:space="preserve"> underneath to perform the file transfers.</w:t>
       </w:r>
     </w:p>
     <w:p>
       <w:pPr>
         <w:pStyle w:val="Heading2"/>
-      </w:pPr>
-      <w:r>
+        <w:rPr>
+          <w:kern w:val="2"/>
+        </w:rPr>
+      </w:pPr>
+      <w:r>
+        <w:rPr>
+          <w:kern w:val="2"/>
+        </w:rPr>
         <w:t>Results</w:t>
       </w:r>
     </w:p>
     <w:p>
+      <w:pPr>
+        <w:rPr>
+          <w:kern w:val="2"/>
+        </w:rPr>
+      </w:pPr>
       <w:r>
         <w:rPr>
           <w:noProof/>
+          <w:kern w:val="2"/>
           <w:lang w:eastAsia="en-GB"/>
         </w:rPr>
         <w:drawing>
@@ -595,63 +1106,107 @@
         <w:jc w:val="center"/>
         <w:rPr>
           <w:rStyle w:val="SubtleReference"/>
+          <w:kern w:val="2"/>
         </w:rPr>
       </w:pPr>
       <w:r>
         <w:rPr>
           <w:rStyle w:val="SubtleReference"/>
+          <w:kern w:val="2"/>
         </w:rPr>
         <w:t>Figure 1.1 – Empirical data of Serial, Multicast and a P2P implementation transferring a 1GB file across a subnet to a variable number of nodes. In grey are the values from Figure 1.0</w:t>
       </w:r>
     </w:p>
     <w:p>
-      <w:r>
+      <w:pPr>
+        <w:rPr>
+          <w:kern w:val="2"/>
+        </w:rPr>
+      </w:pPr>
+      <w:r>
+        <w:rPr>
+          <w:kern w:val="2"/>
+        </w:rPr>
         <w:t xml:space="preserve">The results stick very closely to the </w:t>
       </w:r>
       <w:r>
+        <w:rPr>
+          <w:kern w:val="2"/>
+        </w:rPr>
         <w:t xml:space="preserve">predicted values. The multicast test performs better than P2P, with the transfer taking exactly the same amount of time for any of the numbers of nodes recorded. The P2P software tested performs better than I expected. It does not outperform the predicted “P2P Chunked” however as noted above that value was optimistic.  </w:t>
       </w:r>
     </w:p>
     <w:p>
       <w:pPr>
         <w:pStyle w:val="Heading2"/>
-      </w:pPr>
-      <w:r>
+        <w:rPr>
+          <w:kern w:val="2"/>
+        </w:rPr>
+      </w:pPr>
+      <w:r>
+        <w:rPr>
+          <w:kern w:val="2"/>
+        </w:rPr>
         <w:t>Conclusion</w:t>
       </w:r>
     </w:p>
     <w:p>
-      <w:r>
+      <w:pPr>
+        <w:rPr>
+          <w:kern w:val="2"/>
+        </w:rPr>
+      </w:pPr>
+      <w:r>
+        <w:rPr>
+          <w:kern w:val="2"/>
+        </w:rPr>
         <w:t xml:space="preserve">Although it was outperformed in the Empirical Data, P2P seems to be the most appropriate architecture to use for this tool. By </w:t>
       </w:r>
       <w:r>
+        <w:rPr>
+          <w:kern w:val="2"/>
+        </w:rPr>
         <w:t>choosing P2P the application will support networks outside Multicast-en</w:t>
       </w:r>
       <w:r>
+        <w:rPr>
+          <w:kern w:val="2"/>
+        </w:rPr>
         <w:t xml:space="preserve">abled </w:t>
       </w:r>
       <w:r>
+        <w:rPr>
+          <w:kern w:val="2"/>
+        </w:rPr>
         <w:t>subnets. The speed advantage is not great enough to warrant the restriction of this software for inside a subnet. The P2P architecture may require more careful designing, but the reliability checks will scale far better than for any pure-Multicast solution.</w:t>
       </w:r>
     </w:p>
     <w:p>
-      <w:r>
+      <w:pPr>
+        <w:rPr>
+          <w:kern w:val="2"/>
+        </w:rPr>
+      </w:pPr>
+      <w:r>
+        <w:rPr>
+          <w:kern w:val="2"/>
+        </w:rPr>
         <w:t xml:space="preserve">An ideal solution might be a combination of Multicast and P2P to provide the speed boost Multicast provides when used on a low packet-loss LAN subnet, using P2P for re-sending missing chunks. </w:t>
       </w:r>
     </w:p>
     <w:p>
       <w:pPr>
         <w:pStyle w:val="Heading1"/>
-      </w:pPr>
-      <w:r>
+        <w:rPr>
+          <w:kern w:val="2"/>
+        </w:rPr>
+      </w:pPr>
+      <w:r>
+        <w:rPr>
+          <w:kern w:val="2"/>
+        </w:rPr>
         <w:lastRenderedPageBreak/>
-        <w:t xml:space="preserve">Design: </w:t>
-      </w:r>
-      <w:r>
-        <w:t>Peer to Peer</w:t>
-      </w:r>
-      <w:r>
-        <w:t xml:space="preserve"> System</w:t>
+        <w:t>Design: Peer to Peer System</w:t>
       </w:r>
     </w:p>
     <w:p>
@@ -661,8 +1216,14 @@
           <w:ilvl w:val="0"/>
           <w:numId w:val="46"/>
         </w:numPr>
-      </w:pPr>
-      <w:r>
+        <w:rPr>
+          <w:kern w:val="2"/>
+        </w:rPr>
+      </w:pPr>
+      <w:r>
+        <w:rPr>
+          <w:kern w:val="2"/>
+        </w:rPr>
         <w:t>File split up into ~256KB chunks for transfer.</w:t>
       </w:r>
     </w:p>
@@ -673,8 +1234,14 @@
           <w:ilvl w:val="0"/>
           <w:numId w:val="46"/>
         </w:numPr>
-      </w:pPr>
-      <w:r>
+        <w:rPr>
+          <w:kern w:val="2"/>
+        </w:rPr>
+      </w:pPr>
+      <w:r>
+        <w:rPr>
+          <w:kern w:val="2"/>
+        </w:rPr>
         <w:t>“Initial data”:</w:t>
       </w:r>
     </w:p>
@@ -685,8 +1252,14 @@
           <w:ilvl w:val="1"/>
           <w:numId w:val="46"/>
         </w:numPr>
-      </w:pPr>
-      <w:r>
+        <w:rPr>
+          <w:kern w:val="2"/>
+        </w:rPr>
+      </w:pPr>
+      <w:r>
+        <w:rPr>
+          <w:kern w:val="2"/>
+        </w:rPr>
         <w:t>Hash of initial data file</w:t>
       </w:r>
     </w:p>
@@ -697,8 +1270,14 @@
           <w:ilvl w:val="1"/>
           <w:numId w:val="46"/>
         </w:numPr>
-      </w:pPr>
-      <w:r>
+        <w:rPr>
+          <w:kern w:val="2"/>
+        </w:rPr>
+      </w:pPr>
+      <w:r>
+        <w:rPr>
+          <w:kern w:val="2"/>
+        </w:rPr>
         <w:t>List of files</w:t>
       </w:r>
     </w:p>
@@ -709,8 +1288,14 @@
           <w:ilvl w:val="2"/>
           <w:numId w:val="46"/>
         </w:numPr>
-      </w:pPr>
-      <w:r>
+        <w:rPr>
+          <w:kern w:val="2"/>
+        </w:rPr>
+      </w:pPr>
+      <w:r>
+        <w:rPr>
+          <w:kern w:val="2"/>
+        </w:rPr>
         <w:t>File Name</w:t>
       </w:r>
     </w:p>
@@ -721,8 +1306,14 @@
           <w:ilvl w:val="2"/>
           <w:numId w:val="46"/>
         </w:numPr>
-      </w:pPr>
-      <w:r>
+        <w:rPr>
+          <w:kern w:val="2"/>
+        </w:rPr>
+      </w:pPr>
+      <w:r>
+        <w:rPr>
+          <w:kern w:val="2"/>
+        </w:rPr>
         <w:t>Crypto hash of entire file</w:t>
       </w:r>
     </w:p>
@@ -733,14 +1324,26 @@
           <w:ilvl w:val="2"/>
           <w:numId w:val="46"/>
         </w:numPr>
-      </w:pPr>
-      <w:r>
+        <w:rPr>
+          <w:kern w:val="2"/>
+        </w:rPr>
+      </w:pPr>
+      <w:r>
+        <w:rPr>
+          <w:kern w:val="2"/>
+        </w:rPr>
         <w:t xml:space="preserve">List of Chunk Sizes and </w:t>
       </w:r>
       <w:r>
+        <w:rPr>
+          <w:kern w:val="2"/>
+        </w:rPr>
         <w:t xml:space="preserve">Crypto </w:t>
       </w:r>
       <w:r>
+        <w:rPr>
+          <w:kern w:val="2"/>
+        </w:rPr>
         <w:t>Hashes</w:t>
       </w:r>
     </w:p>
@@ -751,12 +1354,24 @@
           <w:ilvl w:val="3"/>
           <w:numId w:val="46"/>
         </w:numPr>
-      </w:pPr>
-      <w:r>
+        <w:rPr>
+          <w:kern w:val="2"/>
+        </w:rPr>
+      </w:pPr>
+      <w:r>
+        <w:rPr>
+          <w:kern w:val="2"/>
+        </w:rPr>
         <w:t>Can deduce number of chunks and total file size from this data.</w:t>
       </w:r>
     </w:p>
-    <w:p/>
+    <w:p>
+      <w:pPr>
+        <w:rPr>
+          <w:kern w:val="2"/>
+        </w:rPr>
+      </w:pPr>
+    </w:p>
     <w:p>
       <w:pPr>
         <w:pStyle w:val="ListParagraph"/>
@@ -764,8 +1379,14 @@
           <w:ilvl w:val="0"/>
           <w:numId w:val="47"/>
         </w:numPr>
-      </w:pPr>
-      <w:r>
+        <w:rPr>
+          <w:kern w:val="2"/>
+        </w:rPr>
+      </w:pPr>
+      <w:r>
+        <w:rPr>
+          <w:kern w:val="2"/>
+        </w:rPr>
         <w:t>Managing P2P Network:</w:t>
       </w:r>
     </w:p>
@@ -776,8 +1397,14 @@
           <w:ilvl w:val="1"/>
           <w:numId w:val="47"/>
         </w:numPr>
-      </w:pPr>
-      <w:r>
+        <w:rPr>
+          <w:kern w:val="2"/>
+        </w:rPr>
+      </w:pPr>
+      <w:r>
+        <w:rPr>
+          <w:kern w:val="2"/>
+        </w:rPr>
         <w:t>Peers register and deregister with a central server “tracker”</w:t>
       </w:r>
     </w:p>
@@ -788,8 +1415,14 @@
           <w:ilvl w:val="1"/>
           <w:numId w:val="47"/>
         </w:numPr>
-      </w:pPr>
-      <w:r>
+        <w:rPr>
+          <w:kern w:val="2"/>
+        </w:rPr>
+      </w:pPr>
+      <w:r>
+        <w:rPr>
+          <w:kern w:val="2"/>
+        </w:rPr>
         <w:t>When requested, tracker will reply with list (may not be complete) of peers (IP, Port, Client Name).</w:t>
       </w:r>
     </w:p>
@@ -800,21 +1433,22 @@
           <w:ilvl w:val="1"/>
           <w:numId w:val="47"/>
         </w:numPr>
-      </w:pPr>
-      <w:r>
+        <w:rPr>
+          <w:kern w:val="2"/>
+        </w:rPr>
+      </w:pPr>
+      <w:r>
+        <w:rPr>
+          <w:kern w:val="2"/>
+        </w:rPr>
         <w:t xml:space="preserve">Extension: </w:t>
       </w:r>
       <w:r>
         <w:rPr>
           <w:b/>
-        </w:rPr>
-        <w:t>Peer Exchange</w:t>
-      </w:r>
-      <w:r>
-        <w:rPr>
-          <w:b/>
-        </w:rPr>
-        <w:t>?</w:t>
+          <w:kern w:val="2"/>
+        </w:rPr>
+        <w:t>Peer Exchange?</w:t>
       </w:r>
     </w:p>
     <w:p>
@@ -824,8 +1458,14 @@
           <w:ilvl w:val="0"/>
           <w:numId w:val="47"/>
         </w:numPr>
-      </w:pPr>
-      <w:r>
+        <w:rPr>
+          <w:kern w:val="2"/>
+        </w:rPr>
+      </w:pPr>
+      <w:r>
+        <w:rPr>
+          <w:kern w:val="2"/>
+        </w:rPr>
         <w:t>Peers</w:t>
       </w:r>
     </w:p>
@@ -836,8 +1476,14 @@
           <w:ilvl w:val="1"/>
           <w:numId w:val="47"/>
         </w:numPr>
-      </w:pPr>
-      <w:r>
+        <w:rPr>
+          <w:kern w:val="2"/>
+        </w:rPr>
+      </w:pPr>
+      <w:r>
+        <w:rPr>
+          <w:kern w:val="2"/>
+        </w:rPr>
         <w:t>Start with initial data.</w:t>
       </w:r>
     </w:p>
@@ -848,8 +1494,14 @@
           <w:ilvl w:val="2"/>
           <w:numId w:val="47"/>
         </w:numPr>
-      </w:pPr>
-      <w:r>
+        <w:rPr>
+          <w:kern w:val="2"/>
+        </w:rPr>
+      </w:pPr>
+      <w:r>
+        <w:rPr>
+          <w:kern w:val="2"/>
+        </w:rPr>
         <w:t>Download this from central server?</w:t>
       </w:r>
     </w:p>
@@ -860,9 +1512,31 @@
           <w:ilvl w:val="2"/>
           <w:numId w:val="47"/>
         </w:numPr>
-      </w:pPr>
-      <w:r>
-        <w:t>More likely push this via an ssh command, Could be base 64 encoded to be a fairly small string.</w:t>
+        <w:rPr>
+          <w:kern w:val="2"/>
+        </w:rPr>
+      </w:pPr>
+      <w:r>
+        <w:rPr>
+          <w:kern w:val="2"/>
+        </w:rPr>
+        <w:t xml:space="preserve">More likely push this via an </w:t>
+      </w:r>
+      <w:proofErr w:type="spellStart"/>
+      <w:proofErr w:type="gramStart"/>
+      <w:r>
+        <w:rPr>
+          <w:kern w:val="2"/>
+        </w:rPr>
+        <w:t>ssh</w:t>
+      </w:r>
+      <w:proofErr w:type="spellEnd"/>
+      <w:proofErr w:type="gramEnd"/>
+      <w:r>
+        <w:rPr>
+          <w:kern w:val="2"/>
+        </w:rPr>
+        <w:t xml:space="preserve"> command, Could be base 64 encoded to be a fairly small string.</w:t>
       </w:r>
     </w:p>
     <w:p>
@@ -872,8 +1546,14 @@
           <w:ilvl w:val="1"/>
           <w:numId w:val="47"/>
         </w:numPr>
-      </w:pPr>
-      <w:r>
+        <w:rPr>
+          <w:kern w:val="2"/>
+        </w:rPr>
+      </w:pPr>
+      <w:r>
+        <w:rPr>
+          <w:kern w:val="2"/>
+        </w:rPr>
         <w:t>Get list of peers from Tracker</w:t>
       </w:r>
     </w:p>
@@ -884,8 +1564,14 @@
           <w:ilvl w:val="2"/>
           <w:numId w:val="47"/>
         </w:numPr>
-      </w:pPr>
-      <w:r>
+        <w:rPr>
+          <w:kern w:val="2"/>
+        </w:rPr>
+      </w:pPr>
+      <w:r>
+        <w:rPr>
+          <w:kern w:val="2"/>
+        </w:rPr>
         <w:t>Or local discovery (multicast?)</w:t>
       </w:r>
     </w:p>
@@ -896,8 +1582,14 @@
           <w:ilvl w:val="1"/>
           <w:numId w:val="47"/>
         </w:numPr>
-      </w:pPr>
-      <w:r>
+        <w:rPr>
+          <w:kern w:val="2"/>
+        </w:rPr>
+      </w:pPr>
+      <w:r>
+        <w:rPr>
+          <w:kern w:val="2"/>
+        </w:rPr>
         <w:t>Connect to a select number of peers</w:t>
       </w:r>
     </w:p>
@@ -908,8 +1600,14 @@
           <w:ilvl w:val="1"/>
           <w:numId w:val="47"/>
         </w:numPr>
-      </w:pPr>
-      <w:r>
+        <w:rPr>
+          <w:kern w:val="2"/>
+        </w:rPr>
+      </w:pPr>
+      <w:r>
+        <w:rPr>
+          <w:kern w:val="2"/>
+        </w:rPr>
         <w:t>Receive list of chunks each peer has.</w:t>
       </w:r>
     </w:p>
@@ -920,8 +1618,14 @@
           <w:ilvl w:val="1"/>
           <w:numId w:val="47"/>
         </w:numPr>
-      </w:pPr>
-      <w:r>
+        <w:rPr>
+          <w:kern w:val="2"/>
+        </w:rPr>
+      </w:pPr>
+      <w:r>
+        <w:rPr>
+          <w:kern w:val="2"/>
+        </w:rPr>
         <w:t>Request chunk from various peers?</w:t>
       </w:r>
     </w:p>
@@ -932,8 +1636,14 @@
           <w:ilvl w:val="2"/>
           <w:numId w:val="47"/>
         </w:numPr>
-      </w:pPr>
-      <w:r>
+        <w:rPr>
+          <w:kern w:val="2"/>
+        </w:rPr>
+      </w:pPr>
+      <w:r>
+        <w:rPr>
+          <w:kern w:val="2"/>
+        </w:rPr>
         <w:t>Algorithm?</w:t>
       </w:r>
     </w:p>
@@ -944,8 +1654,14 @@
           <w:ilvl w:val="3"/>
           <w:numId w:val="47"/>
         </w:numPr>
-      </w:pPr>
-      <w:r>
+        <w:rPr>
+          <w:kern w:val="2"/>
+        </w:rPr>
+      </w:pPr>
+      <w:r>
+        <w:rPr>
+          <w:kern w:val="2"/>
+        </w:rPr>
         <w:t>Request rarest chunk perhaps a good start</w:t>
       </w:r>
     </w:p>
@@ -956,8 +1672,14 @@
           <w:ilvl w:val="1"/>
           <w:numId w:val="47"/>
         </w:numPr>
-      </w:pPr>
-      <w:r>
+        <w:rPr>
+          <w:kern w:val="2"/>
+        </w:rPr>
+      </w:pPr>
+      <w:r>
+        <w:rPr>
+          <w:kern w:val="2"/>
+        </w:rPr>
         <w:t>Advertise we’ve received this chunk.</w:t>
       </w:r>
     </w:p>
@@ -968,8 +1690,14 @@
           <w:ilvl w:val="1"/>
           <w:numId w:val="47"/>
         </w:numPr>
-      </w:pPr>
-      <w:r>
+        <w:rPr>
+          <w:kern w:val="2"/>
+        </w:rPr>
+      </w:pPr>
+      <w:r>
+        <w:rPr>
+          <w:kern w:val="2"/>
+        </w:rPr>
         <w:t>Request another chunk</w:t>
       </w:r>
     </w:p>
@@ -980,8 +1708,14 @@
           <w:ilvl w:val="1"/>
           <w:numId w:val="47"/>
         </w:numPr>
-      </w:pPr>
-      <w:r>
+        <w:rPr>
+          <w:kern w:val="2"/>
+        </w:rPr>
+      </w:pPr>
+      <w:r>
+        <w:rPr>
+          <w:kern w:val="2"/>
+        </w:rPr>
         <w:t>Must handle other clients requesting chunks too</w:t>
       </w:r>
     </w:p>
@@ -992,75 +1726,164 @@
           <w:ilvl w:val="2"/>
           <w:numId w:val="47"/>
         </w:numPr>
-      </w:pPr>
-      <w:r>
+        <w:rPr>
+          <w:kern w:val="2"/>
+        </w:rPr>
+      </w:pPr>
+      <w:r>
+        <w:rPr>
+          <w:kern w:val="2"/>
+        </w:rPr>
         <w:t>Algorithm for fairly sending to other clients (Greedy clients punished?)</w:t>
       </w:r>
     </w:p>
     <w:p>
       <w:pPr>
         <w:pStyle w:val="Heading2"/>
-      </w:pPr>
-      <w:r>
+        <w:rPr>
+          <w:kern w:val="2"/>
+        </w:rPr>
+      </w:pPr>
+      <w:r>
+        <w:rPr>
+          <w:kern w:val="2"/>
+        </w:rPr>
         <w:t>Network Protocol Design</w:t>
       </w:r>
     </w:p>
     <w:p>
       <w:pPr>
         <w:pStyle w:val="Heading3"/>
-      </w:pPr>
-      <w:r>
+        <w:rPr>
+          <w:kern w:val="2"/>
+        </w:rPr>
+      </w:pPr>
+      <w:r>
+        <w:rPr>
+          <w:kern w:val="2"/>
+        </w:rPr>
         <w:t>Swarm Manager Protocol</w:t>
       </w:r>
     </w:p>
     <w:p>
-      <w:r>
+      <w:pPr>
+        <w:rPr>
+          <w:kern w:val="2"/>
+        </w:rPr>
+      </w:pPr>
+      <w:r>
+        <w:rPr>
+          <w:kern w:val="2"/>
+        </w:rPr>
         <w:t>The Swarm Manager is a fairly simple program which allows peers to be added to the swarm currently exchanging chunks of a specific p2pmeta file.</w:t>
       </w:r>
     </w:p>
     <w:p>
-      <w:r>
+      <w:pPr>
+        <w:rPr>
+          <w:kern w:val="2"/>
+        </w:rPr>
+      </w:pPr>
+      <w:r>
+        <w:rPr>
+          <w:kern w:val="2"/>
+        </w:rPr>
         <w:t>I chose to use JSON to encode the messages sent to/from the Swarm Manager. JSON is a good candidate for this as the data is all text, not binary data, and JSON is a widely implemented data exchange format. Another useful feature of JSON is that it’s very human-readable, allowing easy debugging.</w:t>
       </w:r>
     </w:p>
     <w:p>
-      <w:r>
-        <w:t>See “Swarm Manager Messages.json” for example messages the Swarm Manager handles/sends.</w:t>
+      <w:pPr>
+        <w:rPr>
+          <w:kern w:val="2"/>
+        </w:rPr>
+      </w:pPr>
+      <w:r>
+        <w:rPr>
+          <w:kern w:val="2"/>
+        </w:rPr>
+        <w:t xml:space="preserve">See “Swarm Manager </w:t>
+      </w:r>
+      <w:proofErr w:type="spellStart"/>
+      <w:r>
+        <w:rPr>
+          <w:kern w:val="2"/>
+        </w:rPr>
+        <w:t>Messages.json</w:t>
+      </w:r>
+      <w:proofErr w:type="spellEnd"/>
+      <w:r>
+        <w:rPr>
+          <w:kern w:val="2"/>
+        </w:rPr>
+        <w:t>” for example messages the Swarm Manager handles/sends.</w:t>
       </w:r>
     </w:p>
     <w:p>
       <w:pPr>
         <w:pStyle w:val="Heading3"/>
-      </w:pPr>
-      <w:r>
+        <w:rPr>
+          <w:kern w:val="2"/>
+        </w:rPr>
+      </w:pPr>
+      <w:r>
+        <w:rPr>
+          <w:kern w:val="2"/>
+        </w:rPr>
+        <w:lastRenderedPageBreak/>
         <w:t>Peer to peer protocol</w:t>
       </w:r>
     </w:p>
     <w:p>
-      <w:r>
-        <w:t xml:space="preserve">Unlike the Swarm Manager protocol, peers will exchange binary data. I considered two ideas for this protocol: firstly an FTP-like system where JSON would be exchanged on a “control” socket, and a </w:t>
-      </w:r>
-      <w:r>
-        <w:lastRenderedPageBreak/>
-        <w:t>separate socket would be set up for the sending of binary data. The second idea was to have a small header which split up control vs data messages on the same socket.</w:t>
+      <w:pPr>
+        <w:rPr>
+          <w:kern w:val="2"/>
+        </w:rPr>
+      </w:pPr>
+      <w:r>
+        <w:rPr>
+          <w:kern w:val="2"/>
+        </w:rPr>
+        <w:t>Unlike the Swarm Manager protocol, peers will exchange binary data. I considered two ideas for this protocol: firstly an FTP-like system where JSON would be exchanged on a “control” socket, and a separate socket would be set up for the sending of binary data. The second idea was to have a small header which split up control vs data messages on the same socket.</w:t>
       </w:r>
     </w:p>
     <w:p>
-      <w:r>
+      <w:pPr>
+        <w:rPr>
+          <w:kern w:val="2"/>
+        </w:rPr>
+      </w:pPr>
+      <w:r>
+        <w:rPr>
+          <w:kern w:val="2"/>
+        </w:rPr>
         <w:t xml:space="preserve">Operating multiple sockets between peers would make the protocol simpler, but it would make the program harder to allow through firewalls (Multiple ports would have to be opened). Using a single socket would also reduce the latency between agreeing to exchange chunk data and actually sending/receiving chunk data as TCP sockets have a 3-way handshake </w:t>
       </w:r>
       <w:r>
+        <w:rPr>
+          <w:kern w:val="2"/>
+        </w:rPr>
         <w:t>which would cause a slight slow</w:t>
       </w:r>
       <w:r>
+        <w:rPr>
+          <w:kern w:val="2"/>
+        </w:rPr>
         <w:t>down.</w:t>
       </w:r>
+      <w:bookmarkStart w:id="0" w:name="_GoBack"/>
+      <w:bookmarkEnd w:id="0"/>
     </w:p>
     <w:p>
       <w:pPr>
         <w:pStyle w:val="Heading4"/>
-      </w:pPr>
-      <w:r>
+        <w:rPr>
+          <w:kern w:val="2"/>
+        </w:rPr>
+      </w:pPr>
+      <w:r>
+        <w:rPr>
+          <w:kern w:val="2"/>
+        </w:rPr>
         <w:t>Message format</w:t>
       </w:r>
     </w:p>
@@ -1071,11 +1894,20 @@
           <w:ilvl w:val="0"/>
           <w:numId w:val="48"/>
         </w:numPr>
-      </w:pPr>
-      <w:r>
-        <w:t>6</w:t>
-      </w:r>
-      <w:r>
+        <w:rPr>
+          <w:kern w:val="2"/>
+        </w:rPr>
+      </w:pPr>
+      <w:r>
+        <w:rPr>
+          <w:kern w:val="2"/>
+        </w:rPr>
+        <w:t>4</w:t>
+      </w:r>
+      <w:r>
+        <w:rPr>
+          <w:kern w:val="2"/>
+        </w:rPr>
         <w:t>bits version</w:t>
       </w:r>
     </w:p>
@@ -1086,9 +1918,21 @@
           <w:ilvl w:val="0"/>
           <w:numId w:val="48"/>
         </w:numPr>
-      </w:pPr>
-      <w:r>
-        <w:t>2bits message type (Control, Data, room for future changes)</w:t>
+        <w:rPr>
+          <w:kern w:val="2"/>
+        </w:rPr>
+      </w:pPr>
+      <w:r>
+        <w:rPr>
+          <w:kern w:val="2"/>
+        </w:rPr>
+        <w:t>4</w:t>
+      </w:r>
+      <w:r>
+        <w:rPr>
+          <w:kern w:val="2"/>
+        </w:rPr>
+        <w:t>bits message type (Control, Data, room for future changes)</w:t>
       </w:r>
     </w:p>
     <w:p>
@@ -1098,32 +1942,57 @@
           <w:ilvl w:val="0"/>
           <w:numId w:val="48"/>
         </w:numPr>
-      </w:pPr>
-      <w:r>
+        <w:rPr>
+          <w:kern w:val="2"/>
+        </w:rPr>
+      </w:pPr>
+      <w:r>
+        <w:rPr>
+          <w:kern w:val="2"/>
+        </w:rPr>
         <w:t>3</w:t>
       </w:r>
       <w:r>
+        <w:rPr>
+          <w:kern w:val="2"/>
+        </w:rPr>
         <w:t>bytes message length</w:t>
       </w:r>
       <w:r>
+        <w:rPr>
+          <w:kern w:val="2"/>
+        </w:rPr>
         <w:t xml:space="preserve"> (max size </w:t>
       </w:r>
       <w:r>
+        <w:rPr>
+          <w:kern w:val="2"/>
+        </w:rPr>
         <w:t>2</w:t>
       </w:r>
       <w:r>
         <w:rPr>
+          <w:kern w:val="2"/>
           <w:vertAlign w:val="superscript"/>
         </w:rPr>
         <w:t>24</w:t>
       </w:r>
       <w:r>
+        <w:rPr>
+          <w:kern w:val="2"/>
+        </w:rPr>
         <w:t xml:space="preserve"> bytes per </w:t>
       </w:r>
       <w:r>
+        <w:rPr>
+          <w:kern w:val="2"/>
+        </w:rPr>
         <w:t>message</w:t>
       </w:r>
       <w:r>
+        <w:rPr>
+          <w:kern w:val="2"/>
+        </w:rPr>
         <w:t>).</w:t>
       </w:r>
     </w:p>
@@ -1134,21 +2003,60 @@
           <w:ilvl w:val="0"/>
           <w:numId w:val="48"/>
         </w:numPr>
-      </w:pPr>
-      <w:r>
+        <w:rPr>
+          <w:kern w:val="2"/>
+        </w:rPr>
+      </w:pPr>
+      <w:r>
+        <w:rPr>
+          <w:kern w:val="2"/>
+        </w:rPr>
         <w:t>Message data follows immediately</w:t>
       </w:r>
     </w:p>
     <w:p>
-      <w:r>
+      <w:pPr>
+        <w:rPr>
+          <w:kern w:val="2"/>
+        </w:rPr>
+      </w:pPr>
+      <w:r>
+        <w:rPr>
+          <w:kern w:val="2"/>
+        </w:rPr>
         <w:t xml:space="preserve">If the message type is Control, the message data should be </w:t>
       </w:r>
       <w:r>
-        <w:t>interpreted as JSON. Example message formats are described in “Peer Messages.json”</w:t>
+        <w:rPr>
+          <w:kern w:val="2"/>
+        </w:rPr>
+        <w:t xml:space="preserve">interpreted as JSON. Example message formats are described in “Peer </w:t>
+      </w:r>
+      <w:proofErr w:type="spellStart"/>
+      <w:r>
+        <w:rPr>
+          <w:kern w:val="2"/>
+        </w:rPr>
+        <w:t>Messages.json</w:t>
+      </w:r>
+      <w:proofErr w:type="spellEnd"/>
+      <w:r>
+        <w:rPr>
+          <w:kern w:val="2"/>
+        </w:rPr>
+        <w:t>”</w:t>
       </w:r>
     </w:p>
     <w:p>
-      <w:r>
+      <w:pPr>
+        <w:rPr>
+          <w:kern w:val="2"/>
+        </w:rPr>
+      </w:pPr>
+      <w:r>
+        <w:rPr>
+          <w:kern w:val="2"/>
+        </w:rPr>
         <w:t>If the message type is Data, the message data should be interpreted as follows.</w:t>
       </w:r>
     </w:p>
@@ -1159,8 +2067,14 @@
           <w:ilvl w:val="0"/>
           <w:numId w:val="49"/>
         </w:numPr>
-      </w:pPr>
-      <w:r>
+        <w:rPr>
+          <w:kern w:val="2"/>
+        </w:rPr>
+      </w:pPr>
+      <w:r>
+        <w:rPr>
+          <w:kern w:val="2"/>
+        </w:rPr>
         <w:t>1 byte hash length (N)</w:t>
       </w:r>
     </w:p>
@@ -1171,9 +2085,27 @@
           <w:ilvl w:val="0"/>
           <w:numId w:val="49"/>
         </w:numPr>
-      </w:pPr>
-      <w:r>
-        <w:t>N bytes file hash</w:t>
+        <w:rPr>
+          <w:kern w:val="2"/>
+        </w:rPr>
+      </w:pPr>
+      <w:r>
+        <w:rPr>
+          <w:kern w:val="2"/>
+        </w:rPr>
+        <w:t xml:space="preserve">N bytes </w:t>
+      </w:r>
+      <w:r>
+        <w:rPr>
+          <w:kern w:val="2"/>
+        </w:rPr>
+        <w:t>meta</w:t>
+      </w:r>
+      <w:r>
+        <w:rPr>
+          <w:kern w:val="2"/>
+        </w:rPr>
+        <w:t xml:space="preserve"> hash</w:t>
       </w:r>
     </w:p>
     <w:p>
@@ -1183,9 +2115,27 @@
           <w:ilvl w:val="0"/>
           <w:numId w:val="49"/>
         </w:numPr>
-      </w:pPr>
-      <w:r>
-        <w:t>N bytes chunk hash</w:t>
+        <w:rPr>
+          <w:kern w:val="2"/>
+        </w:rPr>
+      </w:pPr>
+      <w:r>
+        <w:rPr>
+          <w:kern w:val="2"/>
+        </w:rPr>
+        <w:t>4</w:t>
+      </w:r>
+      <w:r>
+        <w:rPr>
+          <w:kern w:val="2"/>
+        </w:rPr>
+        <w:t xml:space="preserve"> </w:t>
+      </w:r>
+      <w:r>
+        <w:rPr>
+          <w:kern w:val="2"/>
+        </w:rPr>
+        <w:t>bytes file ID</w:t>
       </w:r>
     </w:p>
     <w:p>
@@ -1195,12 +2145,16 @@
           <w:ilvl w:val="0"/>
           <w:numId w:val="49"/>
         </w:numPr>
-      </w:pPr>
-      <w:r>
-        <w:t>4bytes chunk offset</w:t>
-      </w:r>
-      <w:bookmarkStart w:id="0" w:name="_GoBack"/>
-      <w:bookmarkEnd w:id="0"/>
+        <w:rPr>
+          <w:kern w:val="2"/>
+        </w:rPr>
+      </w:pPr>
+      <w:r>
+        <w:rPr>
+          <w:kern w:val="2"/>
+        </w:rPr>
+        <w:t>4 bytes chunk ID</w:t>
+      </w:r>
     </w:p>
     <w:p>
       <w:pPr>
@@ -1209,77 +2163,174 @@
           <w:ilvl w:val="0"/>
           <w:numId w:val="49"/>
         </w:numPr>
-      </w:pPr>
-      <w:r>
-        <w:t>Chunk data</w:t>
-      </w:r>
-    </w:p>
-    <w:p/>
-    <w:p>
-      <w:pPr>
-        <w:pStyle w:val="Heading1"/>
-      </w:pPr>
-      <w:r>
-        <w:t>Implementation</w:t>
+        <w:rPr>
+          <w:kern w:val="2"/>
+        </w:rPr>
+      </w:pPr>
+      <w:r>
+        <w:rPr>
+          <w:kern w:val="2"/>
+        </w:rPr>
+        <w:t>4</w:t>
+      </w:r>
+      <w:r>
+        <w:rPr>
+          <w:kern w:val="2"/>
+        </w:rPr>
+        <w:t xml:space="preserve"> </w:t>
+      </w:r>
+      <w:r>
+        <w:rPr>
+          <w:kern w:val="2"/>
+        </w:rPr>
+        <w:t>bytes chunk offset</w:t>
       </w:r>
     </w:p>
     <w:p>
       <w:pPr>
-        <w:rPr>
-          <w:b/>
-        </w:rPr>
-      </w:pPr>
+        <w:pStyle w:val="ListParagraph"/>
+        <w:numPr>
+          <w:ilvl w:val="0"/>
+          <w:numId w:val="49"/>
+        </w:numPr>
+        <w:rPr>
+          <w:kern w:val="2"/>
+        </w:rPr>
+      </w:pPr>
+      <w:r>
+        <w:rPr>
+          <w:kern w:val="2"/>
+        </w:rPr>
+        <w:t>Chunk data</w:t>
+      </w:r>
     </w:p>
     <w:p>
       <w:pPr>
         <w:rPr>
+          <w:kern w:val="2"/>
+        </w:rPr>
+      </w:pPr>
+    </w:p>
+    <w:p>
+      <w:pPr>
+        <w:pStyle w:val="Heading1"/>
+        <w:rPr>
+          <w:kern w:val="2"/>
+        </w:rPr>
+      </w:pPr>
+      <w:r>
+        <w:rPr>
+          <w:kern w:val="2"/>
+        </w:rPr>
+        <w:t>Implementation</w:t>
+      </w:r>
+    </w:p>
+    <w:p>
+      <w:pPr>
+        <w:rPr>
+          <w:b/>
+          <w:kern w:val="2"/>
+        </w:rPr>
+      </w:pPr>
+    </w:p>
+    <w:p>
+      <w:pPr>
+        <w:rPr>
           <w:b/>
           <w:color w:val="FF0000"/>
+          <w:kern w:val="2"/>
         </w:rPr>
       </w:pPr>
       <w:r>
         <w:rPr>
           <w:b/>
           <w:color w:val="FF0000"/>
+          <w:kern w:val="2"/>
         </w:rPr>
         <w:t>Would be nice to have a program which could test multicast, serial and P2P all with chunked + un-chunked selective reject?</w:t>
       </w:r>
     </w:p>
     <w:p>
+      <w:pPr>
+        <w:rPr>
+          <w:kern w:val="2"/>
+        </w:rPr>
+      </w:pPr>
       <w:r>
         <w:rPr>
           <w:b/>
           <w:color w:val="FF0000"/>
+          <w:kern w:val="2"/>
         </w:rPr>
         <w:t>Reliability</w:t>
-      </w:r>
-    </w:p>
-    <w:p/>
-    <w:p>
-      <w:pPr>
-        <w:pStyle w:val="Heading1"/>
-      </w:pPr>
-      <w:r>
-        <w:t>Extras</w:t>
       </w:r>
     </w:p>
     <w:p>
-      <w:r>
-        <w:t>Compression? File content / file extension testing.</w:t>
-      </w:r>
+      <w:pPr>
+        <w:rPr>
+          <w:kern w:val="2"/>
+        </w:rPr>
+      </w:pPr>
     </w:p>
     <w:p>
-      <w:r>
+      <w:pPr>
+        <w:pStyle w:val="Heading1"/>
+        <w:rPr>
+          <w:kern w:val="2"/>
+        </w:rPr>
+      </w:pPr>
+      <w:r>
+        <w:rPr>
+          <w:kern w:val="2"/>
+        </w:rPr>
+        <w:t>Extras</w:t>
+      </w:r>
+    </w:p>
+    <w:p>
+      <w:pPr>
+        <w:rPr>
+          <w:kern w:val="2"/>
+        </w:rPr>
+      </w:pPr>
+      <w:r>
+        <w:rPr>
+          <w:kern w:val="2"/>
+        </w:rPr>
+        <w:t>Compression? File content / file extension testing.</w:t>
+      </w:r>
+    </w:p>
+    <w:p>
+      <w:pPr>
+        <w:rPr>
+          <w:kern w:val="2"/>
+        </w:rPr>
+      </w:pPr>
+      <w:r>
+        <w:rPr>
+          <w:kern w:val="2"/>
+        </w:rPr>
         <w:t>Security – Prevent malicious peers / mal</w:t>
       </w:r>
       <w:r>
+        <w:rPr>
+          <w:kern w:val="2"/>
+        </w:rPr>
         <w:t>i</w:t>
       </w:r>
       <w:r>
+        <w:rPr>
+          <w:kern w:val="2"/>
+        </w:rPr>
         <w:t>cious network. Trust host (or “.torrent file”).</w:t>
       </w:r>
     </w:p>
-    <w:p/>
+    <w:p>
+      <w:pPr>
+        <w:rPr>
+          <w:kern w:val="2"/>
+        </w:rPr>
+      </w:pPr>
+    </w:p>
     <w:p>
       <w:pPr>
         <w:pStyle w:val="ListParagraph"/>
@@ -1287,24 +2338,42 @@
           <w:ilvl w:val="0"/>
           <w:numId w:val="43"/>
         </w:numPr>
-      </w:pPr>
-      <w:r>
+        <w:rPr>
+          <w:kern w:val="2"/>
+        </w:rPr>
+      </w:pPr>
+      <w:r>
+        <w:rPr>
+          <w:kern w:val="2"/>
+        </w:rPr>
         <w:t>Compression</w:t>
       </w:r>
     </w:p>
     <w:p>
       <w:pPr>
         <w:pStyle w:val="Heading1"/>
-      </w:pPr>
-      <w:r>
+        <w:rPr>
+          <w:kern w:val="2"/>
+        </w:rPr>
+      </w:pPr>
+      <w:r>
+        <w:rPr>
+          <w:kern w:val="2"/>
+        </w:rPr>
         <w:lastRenderedPageBreak/>
         <w:t>Testing</w:t>
       </w:r>
     </w:p>
     <w:p>
+      <w:pPr>
+        <w:rPr>
+          <w:kern w:val="2"/>
+        </w:rPr>
+      </w:pPr>
       <w:r>
         <w:rPr>
           <w:noProof/>
+          <w:kern w:val="2"/>
           <w:lang w:eastAsia="en-GB"/>
         </w:rPr>
         <w:drawing>
@@ -1344,6 +2413,9 @@
         </w:drawing>
       </w:r>
       <w:r>
+        <w:rPr>
+          <w:kern w:val="2"/>
+        </w:rPr>
         <w:br w:type="page"/>
       </w:r>
     </w:p>
@@ -1352,81 +2424,146 @@
         <w:pStyle w:val="Heading1"/>
         <w:rPr>
           <w:rFonts w:eastAsiaTheme="minorEastAsia"/>
-        </w:rPr>
-      </w:pPr>
-      <w:r>
+          <w:kern w:val="2"/>
+        </w:rPr>
+      </w:pPr>
+      <w:r>
+        <w:rPr>
+          <w:kern w:val="2"/>
+        </w:rPr>
         <w:lastRenderedPageBreak/>
         <w:t>Issu</w:t>
       </w:r>
       <w:r>
+        <w:rPr>
+          <w:kern w:val="2"/>
+        </w:rPr>
         <w:t>e</w:t>
       </w:r>
       <w:r>
+        <w:rPr>
+          <w:kern w:val="2"/>
+        </w:rPr>
         <w:t>s Encountered</w:t>
-      </w:r>
-    </w:p>
-    <w:p/>
-    <w:p>
-      <w:pPr>
-        <w:pStyle w:val="Heading1"/>
-      </w:pPr>
-      <w:r>
-        <w:t>Evaluation</w:t>
       </w:r>
     </w:p>
     <w:p>
       <w:pPr>
-        <w:pStyle w:val="Heading2"/>
-      </w:pPr>
-      <w:r>
-        <w:t>Functionality</w:t>
-      </w:r>
+        <w:rPr>
+          <w:kern w:val="2"/>
+        </w:rPr>
+      </w:pPr>
     </w:p>
     <w:p>
       <w:pPr>
-        <w:pStyle w:val="Heading2"/>
-      </w:pPr>
-      <w:r>
-        <w:t>Code Quality</w:t>
+        <w:pStyle w:val="Heading1"/>
+        <w:rPr>
+          <w:kern w:val="2"/>
+        </w:rPr>
+      </w:pPr>
+      <w:r>
+        <w:rPr>
+          <w:kern w:val="2"/>
+        </w:rPr>
+        <w:t>Evaluation</w:t>
       </w:r>
     </w:p>
     <w:p>
       <w:pPr>
-        <w:pStyle w:val="Heading1"/>
-      </w:pPr>
-      <w:r>
-        <w:t>Example Output</w:t>
+        <w:pStyle w:val="Heading2"/>
+        <w:rPr>
+          <w:kern w:val="2"/>
+        </w:rPr>
+      </w:pPr>
+      <w:r>
+        <w:rPr>
+          <w:kern w:val="2"/>
+        </w:rPr>
+        <w:t>Functionality</w:t>
       </w:r>
     </w:p>
     <w:p>
       <w:pPr>
-        <w:pStyle w:val="Heading3"/>
-      </w:pPr>
-      <w:r>
-        <w:t xml:space="preserve">Example output </w:t>
-      </w:r>
-      <w:r>
-        <w:t xml:space="preserve">CSV file </w:t>
-      </w:r>
-      <w:r>
-        <w:t>from -stats</w:t>
-      </w:r>
-    </w:p>
-    <w:p/>
-    <w:p>
-      <w:pPr>
-        <w:pStyle w:val="Heading3"/>
-      </w:pPr>
-      <w:r>
-        <w:t>Example Program Run through (With simulation)</w:t>
+        <w:pStyle w:val="Heading2"/>
+        <w:rPr>
+          <w:kern w:val="2"/>
+        </w:rPr>
+      </w:pPr>
+      <w:r>
+        <w:rPr>
+          <w:kern w:val="2"/>
+        </w:rPr>
+        <w:t>Code Quality</w:t>
       </w:r>
     </w:p>
     <w:p>
       <w:pPr>
+        <w:pStyle w:val="Heading1"/>
+        <w:rPr>
+          <w:kern w:val="2"/>
+        </w:rPr>
+      </w:pPr>
+      <w:r>
+        <w:rPr>
+          <w:kern w:val="2"/>
+        </w:rPr>
+        <w:t>Example Output</w:t>
+      </w:r>
+    </w:p>
+    <w:p>
+      <w:pPr>
+        <w:pStyle w:val="Heading3"/>
+        <w:rPr>
+          <w:kern w:val="2"/>
+        </w:rPr>
+      </w:pPr>
+      <w:r>
+        <w:rPr>
+          <w:kern w:val="2"/>
+        </w:rPr>
+        <w:t xml:space="preserve">Example output </w:t>
+      </w:r>
+      <w:r>
+        <w:rPr>
+          <w:kern w:val="2"/>
+        </w:rPr>
+        <w:t xml:space="preserve">CSV file </w:t>
+      </w:r>
+      <w:r>
+        <w:rPr>
+          <w:kern w:val="2"/>
+        </w:rPr>
+        <w:t>from -stats</w:t>
+      </w:r>
+    </w:p>
+    <w:p>
+      <w:pPr>
+        <w:rPr>
+          <w:kern w:val="2"/>
+        </w:rPr>
+      </w:pPr>
+    </w:p>
+    <w:p>
+      <w:pPr>
+        <w:pStyle w:val="Heading3"/>
+        <w:rPr>
+          <w:kern w:val="2"/>
+        </w:rPr>
+      </w:pPr>
+      <w:r>
+        <w:rPr>
+          <w:kern w:val="2"/>
+        </w:rPr>
+        <w:t>Example Program Run through (With simulation)</w:t>
+      </w:r>
+    </w:p>
+    <w:p>
+      <w:pPr>
         <w:jc w:val="left"/>
         <w:rPr>
           <w:rFonts w:asciiTheme="majorHAnsi" w:eastAsiaTheme="majorEastAsia" w:hAnsiTheme="majorHAnsi" w:cstheme="majorBidi"/>
           <w:color w:val="2E74B5" w:themeColor="accent1" w:themeShade="BF"/>
+          <w:kern w:val="2"/>
           <w:sz w:val="32"/>
           <w:szCs w:val="32"/>
           <w:lang w:eastAsia="en-GB"/>
@@ -1434,6 +2571,7 @@
       </w:pPr>
       <w:r>
         <w:rPr>
+          <w:kern w:val="2"/>
           <w:lang w:eastAsia="en-GB"/>
         </w:rPr>
         <w:br w:type="page"/>
@@ -1443,11 +2581,13 @@
       <w:pPr>
         <w:pStyle w:val="Heading1"/>
         <w:rPr>
+          <w:kern w:val="2"/>
           <w:lang w:eastAsia="en-GB"/>
         </w:rPr>
       </w:pPr>
       <w:r>
         <w:rPr>
+          <w:kern w:val="2"/>
           <w:lang w:eastAsia="en-GB"/>
         </w:rPr>
         <w:lastRenderedPageBreak/>
@@ -1458,11 +2598,13 @@
       <w:pPr>
         <w:pStyle w:val="Heading2"/>
         <w:rPr>
+          <w:kern w:val="2"/>
           <w:lang w:eastAsia="en-GB"/>
         </w:rPr>
       </w:pPr>
       <w:r>
         <w:rPr>
+          <w:kern w:val="2"/>
           <w:lang w:eastAsia="en-GB"/>
         </w:rPr>
         <w:t>Graph Figures – Data and Methods</w:t>
@@ -1472,11 +2614,13 @@
       <w:pPr>
         <w:pStyle w:val="Heading3"/>
         <w:rPr>
+          <w:kern w:val="2"/>
           <w:lang w:eastAsia="en-GB"/>
         </w:rPr>
       </w:pPr>
       <w:r>
         <w:rPr>
+          <w:kern w:val="2"/>
           <w:lang w:eastAsia="en-GB"/>
         </w:rPr>
         <w:t>Figure 1.0</w:t>
@@ -1520,6 +2664,7 @@
                 <w:rFonts w:ascii="Calibri" w:eastAsia="Times New Roman" w:hAnsi="Calibri" w:cs="Times New Roman"/>
                 <w:b/>
                 <w:color w:val="000000"/>
+                <w:kern w:val="2"/>
                 <w:lang w:eastAsia="en-GB"/>
               </w:rPr>
             </w:pPr>
@@ -1527,23 +2672,17 @@
               <w:rPr>
                 <w:rFonts w:ascii="Calibri" w:eastAsia="Times New Roman" w:hAnsi="Calibri" w:cs="Times New Roman"/>
                 <w:color w:val="000000"/>
+                <w:kern w:val="2"/>
                 <w:lang w:eastAsia="en-GB"/>
               </w:rPr>
-              <w:t>Nodes</w:t>
-            </w:r>
-            <w:r>
-              <w:rPr>
-                <w:rFonts w:ascii="Calibri" w:eastAsia="Times New Roman" w:hAnsi="Calibri" w:cs="Times New Roman"/>
-                <w:color w:val="000000"/>
-                <w:lang w:eastAsia="en-GB"/>
-              </w:rPr>
-              <w:t xml:space="preserve"> (</w:t>
+              <w:t>Nodes (</w:t>
             </w:r>
             <w:r>
               <w:rPr>
                 <w:rFonts w:ascii="Calibri" w:eastAsia="Times New Roman" w:hAnsi="Calibri" w:cs="Times New Roman"/>
                 <w:b/>
                 <w:color w:val="000000"/>
+                <w:kern w:val="2"/>
                 <w:lang w:eastAsia="en-GB"/>
               </w:rPr>
               <w:t>n)</w:t>
@@ -1571,6 +2710,7 @@
               <w:rPr>
                 <w:rFonts w:ascii="Calibri" w:eastAsia="Times New Roman" w:hAnsi="Calibri" w:cs="Times New Roman"/>
                 <w:color w:val="000000"/>
+                <w:kern w:val="2"/>
                 <w:lang w:eastAsia="en-GB"/>
               </w:rPr>
             </w:pPr>
@@ -1578,6 +2718,7 @@
               <w:rPr>
                 <w:rFonts w:ascii="Calibri" w:eastAsia="Times New Roman" w:hAnsi="Calibri" w:cs="Times New Roman"/>
                 <w:color w:val="000000"/>
+                <w:kern w:val="2"/>
                 <w:lang w:eastAsia="en-GB"/>
               </w:rPr>
               <w:t>Serial</w:t>
@@ -1605,6 +2746,7 @@
               <w:rPr>
                 <w:rFonts w:ascii="Calibri" w:eastAsia="Times New Roman" w:hAnsi="Calibri" w:cs="Times New Roman"/>
                 <w:color w:val="000000"/>
+                <w:kern w:val="2"/>
                 <w:lang w:eastAsia="en-GB"/>
               </w:rPr>
             </w:pPr>
@@ -1612,6 +2754,7 @@
               <w:rPr>
                 <w:rFonts w:ascii="Calibri" w:eastAsia="Times New Roman" w:hAnsi="Calibri" w:cs="Times New Roman"/>
                 <w:color w:val="000000"/>
+                <w:kern w:val="2"/>
                 <w:lang w:eastAsia="en-GB"/>
               </w:rPr>
               <w:t>Multicast</w:t>
@@ -1639,6 +2782,7 @@
               <w:rPr>
                 <w:rFonts w:ascii="Calibri" w:eastAsia="Times New Roman" w:hAnsi="Calibri" w:cs="Times New Roman"/>
                 <w:color w:val="000000"/>
+                <w:kern w:val="2"/>
                 <w:lang w:eastAsia="en-GB"/>
               </w:rPr>
             </w:pPr>
@@ -1646,9 +2790,30 @@
               <w:rPr>
                 <w:rFonts w:ascii="Calibri" w:eastAsia="Times New Roman" w:hAnsi="Calibri" w:cs="Times New Roman"/>
                 <w:color w:val="000000"/>
+                <w:kern w:val="2"/>
                 <w:lang w:eastAsia="en-GB"/>
               </w:rPr>
-              <w:t>P2P (Unchunked)</w:t>
+              <w:t>P2P (</w:t>
+            </w:r>
+            <w:proofErr w:type="spellStart"/>
+            <w:r>
+              <w:rPr>
+                <w:rFonts w:ascii="Calibri" w:eastAsia="Times New Roman" w:hAnsi="Calibri" w:cs="Times New Roman"/>
+                <w:color w:val="000000"/>
+                <w:kern w:val="2"/>
+                <w:lang w:eastAsia="en-GB"/>
+              </w:rPr>
+              <w:t>Unchunked</w:t>
+            </w:r>
+            <w:proofErr w:type="spellEnd"/>
+            <w:r>
+              <w:rPr>
+                <w:rFonts w:ascii="Calibri" w:eastAsia="Times New Roman" w:hAnsi="Calibri" w:cs="Times New Roman"/>
+                <w:color w:val="000000"/>
+                <w:kern w:val="2"/>
+                <w:lang w:eastAsia="en-GB"/>
+              </w:rPr>
+              <w:t>)</w:t>
             </w:r>
           </w:p>
         </w:tc>
@@ -1673,6 +2838,7 @@
               <w:rPr>
                 <w:rFonts w:ascii="Calibri" w:eastAsia="Times New Roman" w:hAnsi="Calibri" w:cs="Times New Roman"/>
                 <w:color w:val="000000"/>
+                <w:kern w:val="2"/>
                 <w:lang w:eastAsia="en-GB"/>
               </w:rPr>
             </w:pPr>
@@ -1680,6 +2846,7 @@
               <w:rPr>
                 <w:rFonts w:ascii="Calibri" w:eastAsia="Times New Roman" w:hAnsi="Calibri" w:cs="Times New Roman"/>
                 <w:color w:val="000000"/>
+                <w:kern w:val="2"/>
                 <w:lang w:eastAsia="en-GB"/>
               </w:rPr>
               <w:t>P2P (Chunked)</w:t>
@@ -1712,6 +2879,7 @@
               <w:rPr>
                 <w:rFonts w:ascii="Calibri" w:eastAsia="Times New Roman" w:hAnsi="Calibri" w:cs="Times New Roman"/>
                 <w:color w:val="000000"/>
+                <w:kern w:val="2"/>
                 <w:lang w:eastAsia="en-GB"/>
               </w:rPr>
             </w:pPr>
@@ -1719,6 +2887,7 @@
               <w:rPr>
                 <w:rFonts w:ascii="Calibri" w:eastAsia="Times New Roman" w:hAnsi="Calibri" w:cs="Times New Roman"/>
                 <w:color w:val="000000"/>
+                <w:kern w:val="2"/>
                 <w:lang w:eastAsia="en-GB"/>
               </w:rPr>
               <w:t>1</w:t>
@@ -1746,6 +2915,7 @@
               <w:rPr>
                 <w:rFonts w:ascii="Calibri" w:eastAsia="Times New Roman" w:hAnsi="Calibri" w:cs="Times New Roman"/>
                 <w:color w:val="000000"/>
+                <w:kern w:val="2"/>
                 <w:lang w:eastAsia="en-GB"/>
               </w:rPr>
             </w:pPr>
@@ -1753,6 +2923,7 @@
               <w:rPr>
                 <w:rFonts w:ascii="Calibri" w:eastAsia="Times New Roman" w:hAnsi="Calibri" w:cs="Times New Roman"/>
                 <w:color w:val="000000"/>
+                <w:kern w:val="2"/>
                 <w:lang w:eastAsia="en-GB"/>
               </w:rPr>
               <w:t>85.89934592</w:t>
@@ -1780,6 +2951,7 @@
               <w:rPr>
                 <w:rFonts w:ascii="Calibri" w:eastAsia="Times New Roman" w:hAnsi="Calibri" w:cs="Times New Roman"/>
                 <w:color w:val="000000"/>
+                <w:kern w:val="2"/>
                 <w:lang w:eastAsia="en-GB"/>
               </w:rPr>
             </w:pPr>
@@ -1787,6 +2959,7 @@
               <w:rPr>
                 <w:rFonts w:ascii="Calibri" w:eastAsia="Times New Roman" w:hAnsi="Calibri" w:cs="Times New Roman"/>
                 <w:color w:val="000000"/>
+                <w:kern w:val="2"/>
                 <w:lang w:eastAsia="en-GB"/>
               </w:rPr>
               <w:t>85.89934592</w:t>
@@ -1814,6 +2987,7 @@
               <w:rPr>
                 <w:rFonts w:ascii="Calibri" w:eastAsia="Times New Roman" w:hAnsi="Calibri" w:cs="Times New Roman"/>
                 <w:color w:val="000000"/>
+                <w:kern w:val="2"/>
                 <w:lang w:eastAsia="en-GB"/>
               </w:rPr>
             </w:pPr>
@@ -1821,6 +2995,7 @@
               <w:rPr>
                 <w:rFonts w:ascii="Calibri" w:eastAsia="Times New Roman" w:hAnsi="Calibri" w:cs="Times New Roman"/>
                 <w:color w:val="000000"/>
+                <w:kern w:val="2"/>
                 <w:lang w:eastAsia="en-GB"/>
               </w:rPr>
               <w:t>85.89934592</w:t>
@@ -1848,6 +3023,7 @@
               <w:rPr>
                 <w:rFonts w:ascii="Calibri" w:eastAsia="Times New Roman" w:hAnsi="Calibri" w:cs="Times New Roman"/>
                 <w:color w:val="000000"/>
+                <w:kern w:val="2"/>
                 <w:lang w:eastAsia="en-GB"/>
               </w:rPr>
             </w:pPr>
@@ -1855,6 +3031,7 @@
               <w:rPr>
                 <w:rFonts w:ascii="Calibri" w:eastAsia="Times New Roman" w:hAnsi="Calibri" w:cs="Times New Roman"/>
                 <w:color w:val="000000"/>
+                <w:kern w:val="2"/>
                 <w:lang w:eastAsia="en-GB"/>
               </w:rPr>
               <w:t>85.89934592</w:t>
@@ -1887,6 +3064,7 @@
               <w:rPr>
                 <w:rFonts w:ascii="Calibri" w:eastAsia="Times New Roman" w:hAnsi="Calibri" w:cs="Times New Roman"/>
                 <w:color w:val="000000"/>
+                <w:kern w:val="2"/>
                 <w:lang w:eastAsia="en-GB"/>
               </w:rPr>
             </w:pPr>
@@ -1894,6 +3072,7 @@
               <w:rPr>
                 <w:rFonts w:ascii="Calibri" w:eastAsia="Times New Roman" w:hAnsi="Calibri" w:cs="Times New Roman"/>
                 <w:color w:val="000000"/>
+                <w:kern w:val="2"/>
                 <w:lang w:eastAsia="en-GB"/>
               </w:rPr>
               <w:t>5</w:t>
@@ -1921,6 +3100,7 @@
               <w:rPr>
                 <w:rFonts w:ascii="Calibri" w:eastAsia="Times New Roman" w:hAnsi="Calibri" w:cs="Times New Roman"/>
                 <w:color w:val="000000"/>
+                <w:kern w:val="2"/>
                 <w:lang w:eastAsia="en-GB"/>
               </w:rPr>
             </w:pPr>
@@ -1928,6 +3108,7 @@
               <w:rPr>
                 <w:rFonts w:ascii="Calibri" w:eastAsia="Times New Roman" w:hAnsi="Calibri" w:cs="Times New Roman"/>
                 <w:color w:val="000000"/>
+                <w:kern w:val="2"/>
                 <w:lang w:eastAsia="en-GB"/>
               </w:rPr>
               <w:t>429.4967296</w:t>
@@ -1955,6 +3136,7 @@
               <w:rPr>
                 <w:rFonts w:ascii="Calibri" w:eastAsia="Times New Roman" w:hAnsi="Calibri" w:cs="Times New Roman"/>
                 <w:color w:val="000000"/>
+                <w:kern w:val="2"/>
                 <w:lang w:eastAsia="en-GB"/>
               </w:rPr>
             </w:pPr>
@@ -1962,6 +3144,7 @@
               <w:rPr>
                 <w:rFonts w:ascii="Calibri" w:eastAsia="Times New Roman" w:hAnsi="Calibri" w:cs="Times New Roman"/>
                 <w:color w:val="000000"/>
+                <w:kern w:val="2"/>
                 <w:lang w:eastAsia="en-GB"/>
               </w:rPr>
               <w:t>85.89934592</w:t>
@@ -1989,6 +3172,7 @@
               <w:rPr>
                 <w:rFonts w:ascii="Calibri" w:eastAsia="Times New Roman" w:hAnsi="Calibri" w:cs="Times New Roman"/>
                 <w:color w:val="000000"/>
+                <w:kern w:val="2"/>
                 <w:lang w:eastAsia="en-GB"/>
               </w:rPr>
             </w:pPr>
@@ -1996,6 +3180,7 @@
               <w:rPr>
                 <w:rFonts w:ascii="Calibri" w:eastAsia="Times New Roman" w:hAnsi="Calibri" w:cs="Times New Roman"/>
                 <w:color w:val="000000"/>
+                <w:kern w:val="2"/>
                 <w:lang w:eastAsia="en-GB"/>
               </w:rPr>
               <w:t>196.1368399</w:t>
@@ -2023,6 +3208,7 @@
               <w:rPr>
                 <w:rFonts w:ascii="Calibri" w:eastAsia="Times New Roman" w:hAnsi="Calibri" w:cs="Times New Roman"/>
                 <w:color w:val="000000"/>
+                <w:kern w:val="2"/>
                 <w:lang w:eastAsia="en-GB"/>
               </w:rPr>
             </w:pPr>
@@ -2030,6 +3216,7 @@
               <w:rPr>
                 <w:rFonts w:ascii="Calibri" w:eastAsia="Times New Roman" w:hAnsi="Calibri" w:cs="Times New Roman"/>
                 <w:color w:val="000000"/>
+                <w:kern w:val="2"/>
                 <w:lang w:eastAsia="en-GB"/>
               </w:rPr>
               <w:t>85.983232</w:t>
@@ -2062,6 +3249,7 @@
               <w:rPr>
                 <w:rFonts w:ascii="Calibri" w:eastAsia="Times New Roman" w:hAnsi="Calibri" w:cs="Times New Roman"/>
                 <w:color w:val="000000"/>
+                <w:kern w:val="2"/>
                 <w:lang w:eastAsia="en-GB"/>
               </w:rPr>
             </w:pPr>
@@ -2069,6 +3257,7 @@
               <w:rPr>
                 <w:rFonts w:ascii="Calibri" w:eastAsia="Times New Roman" w:hAnsi="Calibri" w:cs="Times New Roman"/>
                 <w:color w:val="000000"/>
+                <w:kern w:val="2"/>
                 <w:lang w:eastAsia="en-GB"/>
               </w:rPr>
               <w:t>10</w:t>
@@ -2096,6 +3285,7 @@
               <w:rPr>
                 <w:rFonts w:ascii="Calibri" w:eastAsia="Times New Roman" w:hAnsi="Calibri" w:cs="Times New Roman"/>
                 <w:color w:val="000000"/>
+                <w:kern w:val="2"/>
                 <w:lang w:eastAsia="en-GB"/>
               </w:rPr>
             </w:pPr>
@@ -2103,6 +3293,7 @@
               <w:rPr>
                 <w:rFonts w:ascii="Calibri" w:eastAsia="Times New Roman" w:hAnsi="Calibri" w:cs="Times New Roman"/>
                 <w:color w:val="000000"/>
+                <w:kern w:val="2"/>
                 <w:lang w:eastAsia="en-GB"/>
               </w:rPr>
               <w:t>858.9934592</w:t>
@@ -2130,6 +3321,7 @@
               <w:rPr>
                 <w:rFonts w:ascii="Calibri" w:eastAsia="Times New Roman" w:hAnsi="Calibri" w:cs="Times New Roman"/>
                 <w:color w:val="000000"/>
+                <w:kern w:val="2"/>
                 <w:lang w:eastAsia="en-GB"/>
               </w:rPr>
             </w:pPr>
@@ -2137,6 +3329,7 @@
               <w:rPr>
                 <w:rFonts w:ascii="Calibri" w:eastAsia="Times New Roman" w:hAnsi="Calibri" w:cs="Times New Roman"/>
                 <w:color w:val="000000"/>
+                <w:kern w:val="2"/>
                 <w:lang w:eastAsia="en-GB"/>
               </w:rPr>
               <w:t>85.89934592</w:t>
@@ -2164,6 +3357,7 @@
               <w:rPr>
                 <w:rFonts w:ascii="Calibri" w:eastAsia="Times New Roman" w:hAnsi="Calibri" w:cs="Times New Roman"/>
                 <w:color w:val="000000"/>
+                <w:kern w:val="2"/>
                 <w:lang w:eastAsia="en-GB"/>
               </w:rPr>
             </w:pPr>
@@ -2171,6 +3365,7 @@
               <w:rPr>
                 <w:rFonts w:ascii="Calibri" w:eastAsia="Times New Roman" w:hAnsi="Calibri" w:cs="Times New Roman"/>
                 <w:color w:val="000000"/>
+                <w:kern w:val="2"/>
                 <w:lang w:eastAsia="en-GB"/>
               </w:rPr>
               <w:t>251.5964572</w:t>
@@ -2198,6 +3393,7 @@
               <w:rPr>
                 <w:rFonts w:ascii="Calibri" w:eastAsia="Times New Roman" w:hAnsi="Calibri" w:cs="Times New Roman"/>
                 <w:color w:val="000000"/>
+                <w:kern w:val="2"/>
                 <w:lang w:eastAsia="en-GB"/>
               </w:rPr>
             </w:pPr>
@@ -2205,6 +3401,7 @@
               <w:rPr>
                 <w:rFonts w:ascii="Calibri" w:eastAsia="Times New Roman" w:hAnsi="Calibri" w:cs="Times New Roman"/>
                 <w:color w:val="000000"/>
+                <w:kern w:val="2"/>
                 <w:lang w:eastAsia="en-GB"/>
               </w:rPr>
               <w:t>86.0880896</w:t>
@@ -2237,6 +3434,7 @@
               <w:rPr>
                 <w:rFonts w:ascii="Calibri" w:eastAsia="Times New Roman" w:hAnsi="Calibri" w:cs="Times New Roman"/>
                 <w:color w:val="000000"/>
+                <w:kern w:val="2"/>
                 <w:lang w:eastAsia="en-GB"/>
               </w:rPr>
             </w:pPr>
@@ -2244,6 +3442,7 @@
               <w:rPr>
                 <w:rFonts w:ascii="Calibri" w:eastAsia="Times New Roman" w:hAnsi="Calibri" w:cs="Times New Roman"/>
                 <w:color w:val="000000"/>
+                <w:kern w:val="2"/>
                 <w:lang w:eastAsia="en-GB"/>
               </w:rPr>
               <w:t>15</w:t>
@@ -2271,6 +3470,7 @@
               <w:rPr>
                 <w:rFonts w:ascii="Calibri" w:eastAsia="Times New Roman" w:hAnsi="Calibri" w:cs="Times New Roman"/>
                 <w:color w:val="000000"/>
+                <w:kern w:val="2"/>
                 <w:lang w:eastAsia="en-GB"/>
               </w:rPr>
             </w:pPr>
@@ -2278,6 +3478,7 @@
               <w:rPr>
                 <w:rFonts w:ascii="Calibri" w:eastAsia="Times New Roman" w:hAnsi="Calibri" w:cs="Times New Roman"/>
                 <w:color w:val="000000"/>
+                <w:kern w:val="2"/>
                 <w:lang w:eastAsia="en-GB"/>
               </w:rPr>
               <w:t>1288.490189</w:t>
@@ -2305,6 +3506,7 @@
               <w:rPr>
                 <w:rFonts w:ascii="Calibri" w:eastAsia="Times New Roman" w:hAnsi="Calibri" w:cs="Times New Roman"/>
                 <w:color w:val="000000"/>
+                <w:kern w:val="2"/>
                 <w:lang w:eastAsia="en-GB"/>
               </w:rPr>
             </w:pPr>
@@ -2312,6 +3514,7 @@
               <w:rPr>
                 <w:rFonts w:ascii="Calibri" w:eastAsia="Times New Roman" w:hAnsi="Calibri" w:cs="Times New Roman"/>
                 <w:color w:val="000000"/>
+                <w:kern w:val="2"/>
                 <w:lang w:eastAsia="en-GB"/>
               </w:rPr>
               <w:t>85.89934592</w:t>
@@ -2339,6 +3542,7 @@
               <w:rPr>
                 <w:rFonts w:ascii="Calibri" w:eastAsia="Times New Roman" w:hAnsi="Calibri" w:cs="Times New Roman"/>
                 <w:color w:val="000000"/>
+                <w:kern w:val="2"/>
                 <w:lang w:eastAsia="en-GB"/>
               </w:rPr>
             </w:pPr>
@@ -2346,6 +3550,7 @@
               <w:rPr>
                 <w:rFonts w:ascii="Calibri" w:eastAsia="Times New Roman" w:hAnsi="Calibri" w:cs="Times New Roman"/>
                 <w:color w:val="000000"/>
+                <w:kern w:val="2"/>
                 <w:lang w:eastAsia="en-GB"/>
               </w:rPr>
               <w:t>285.0337001</w:t>
@@ -2373,6 +3578,7 @@
               <w:rPr>
                 <w:rFonts w:ascii="Calibri" w:eastAsia="Times New Roman" w:hAnsi="Calibri" w:cs="Times New Roman"/>
                 <w:color w:val="000000"/>
+                <w:kern w:val="2"/>
                 <w:lang w:eastAsia="en-GB"/>
               </w:rPr>
             </w:pPr>
@@ -2380,6 +3586,7 @@
               <w:rPr>
                 <w:rFonts w:ascii="Calibri" w:eastAsia="Times New Roman" w:hAnsi="Calibri" w:cs="Times New Roman"/>
                 <w:color w:val="000000"/>
+                <w:kern w:val="2"/>
                 <w:lang w:eastAsia="en-GB"/>
               </w:rPr>
               <w:t>86.1929472</w:t>
@@ -2412,6 +3619,7 @@
               <w:rPr>
                 <w:rFonts w:ascii="Calibri" w:eastAsia="Times New Roman" w:hAnsi="Calibri" w:cs="Times New Roman"/>
                 <w:color w:val="000000"/>
+                <w:kern w:val="2"/>
                 <w:lang w:eastAsia="en-GB"/>
               </w:rPr>
             </w:pPr>
@@ -2419,6 +3627,7 @@
               <w:rPr>
                 <w:rFonts w:ascii="Calibri" w:eastAsia="Times New Roman" w:hAnsi="Calibri" w:cs="Times New Roman"/>
                 <w:color w:val="000000"/>
+                <w:kern w:val="2"/>
                 <w:lang w:eastAsia="en-GB"/>
               </w:rPr>
               <w:t>50</w:t>
@@ -2446,6 +3655,7 @@
               <w:rPr>
                 <w:rFonts w:ascii="Calibri" w:eastAsia="Times New Roman" w:hAnsi="Calibri" w:cs="Times New Roman"/>
                 <w:color w:val="000000"/>
+                <w:kern w:val="2"/>
                 <w:lang w:eastAsia="en-GB"/>
               </w:rPr>
             </w:pPr>
@@ -2453,6 +3663,7 @@
               <w:rPr>
                 <w:rFonts w:ascii="Calibri" w:eastAsia="Times New Roman" w:hAnsi="Calibri" w:cs="Times New Roman"/>
                 <w:color w:val="000000"/>
+                <w:kern w:val="2"/>
                 <w:lang w:eastAsia="en-GB"/>
               </w:rPr>
               <w:t>4294.967296</w:t>
@@ -2480,6 +3691,7 @@
               <w:rPr>
                 <w:rFonts w:ascii="Calibri" w:eastAsia="Times New Roman" w:hAnsi="Calibri" w:cs="Times New Roman"/>
                 <w:color w:val="000000"/>
+                <w:kern w:val="2"/>
                 <w:lang w:eastAsia="en-GB"/>
               </w:rPr>
             </w:pPr>
@@ -2487,6 +3699,7 @@
               <w:rPr>
                 <w:rFonts w:ascii="Calibri" w:eastAsia="Times New Roman" w:hAnsi="Calibri" w:cs="Times New Roman"/>
                 <w:color w:val="000000"/>
+                <w:kern w:val="2"/>
                 <w:lang w:eastAsia="en-GB"/>
               </w:rPr>
               <w:t>85.89934592</w:t>
@@ -2514,6 +3727,7 @@
               <w:rPr>
                 <w:rFonts w:ascii="Calibri" w:eastAsia="Times New Roman" w:hAnsi="Calibri" w:cs="Times New Roman"/>
                 <w:color w:val="000000"/>
+                <w:kern w:val="2"/>
                 <w:lang w:eastAsia="en-GB"/>
               </w:rPr>
             </w:pPr>
@@ -2521,6 +3735,7 @@
               <w:rPr>
                 <w:rFonts w:ascii="Calibri" w:eastAsia="Times New Roman" w:hAnsi="Calibri" w:cs="Times New Roman"/>
                 <w:color w:val="000000"/>
+                <w:kern w:val="2"/>
                 <w:lang w:eastAsia="en-GB"/>
               </w:rPr>
               <w:t>386.4787957</w:t>
@@ -2548,6 +3763,7 @@
               <w:rPr>
                 <w:rFonts w:ascii="Calibri" w:eastAsia="Times New Roman" w:hAnsi="Calibri" w:cs="Times New Roman"/>
                 <w:color w:val="000000"/>
+                <w:kern w:val="2"/>
                 <w:lang w:eastAsia="en-GB"/>
               </w:rPr>
             </w:pPr>
@@ -2555,6 +3771,7 @@
               <w:rPr>
                 <w:rFonts w:ascii="Calibri" w:eastAsia="Times New Roman" w:hAnsi="Calibri" w:cs="Times New Roman"/>
                 <w:color w:val="000000"/>
+                <w:kern w:val="2"/>
                 <w:lang w:eastAsia="en-GB"/>
               </w:rPr>
               <w:t>86.9269504</w:t>
@@ -2566,6 +3783,7 @@
     <w:p>
       <w:pPr>
         <w:rPr>
+          <w:kern w:val="2"/>
           <w:lang w:eastAsia="en-GB"/>
         </w:rPr>
       </w:pPr>
@@ -2606,6 +3824,7 @@
               <w:rPr>
                 <w:rFonts w:ascii="Calibri" w:eastAsia="Times New Roman" w:hAnsi="Calibri" w:cs="Times New Roman"/>
                 <w:color w:val="000000"/>
+                <w:kern w:val="2"/>
                 <w:lang w:eastAsia="en-GB"/>
               </w:rPr>
             </w:pPr>
@@ -2613,23 +3832,17 @@
               <w:rPr>
                 <w:rFonts w:ascii="Calibri" w:eastAsia="Times New Roman" w:hAnsi="Calibri" w:cs="Times New Roman"/>
                 <w:color w:val="000000"/>
+                <w:kern w:val="2"/>
                 <w:lang w:eastAsia="en-GB"/>
               </w:rPr>
-              <w:t>Chunk Size</w:t>
-            </w:r>
-            <w:r>
-              <w:rPr>
-                <w:rFonts w:ascii="Calibri" w:eastAsia="Times New Roman" w:hAnsi="Calibri" w:cs="Times New Roman"/>
-                <w:color w:val="000000"/>
-                <w:lang w:eastAsia="en-GB"/>
-              </w:rPr>
-              <w:t>(</w:t>
+              <w:t>Chunk Size(</w:t>
             </w:r>
             <w:r>
               <w:rPr>
                 <w:rFonts w:ascii="Calibri" w:eastAsia="Times New Roman" w:hAnsi="Calibri" w:cs="Times New Roman"/>
                 <w:b/>
                 <w:color w:val="000000"/>
+                <w:kern w:val="2"/>
                 <w:lang w:eastAsia="en-GB"/>
               </w:rPr>
               <w:t>C</w:t>
@@ -2638,6 +3851,7 @@
               <w:rPr>
                 <w:rFonts w:ascii="Calibri" w:eastAsia="Times New Roman" w:hAnsi="Calibri" w:cs="Times New Roman"/>
                 <w:color w:val="000000"/>
+                <w:kern w:val="2"/>
                 <w:lang w:eastAsia="en-GB"/>
               </w:rPr>
               <w:t>)</w:t>
@@ -2665,6 +3879,7 @@
               <w:rPr>
                 <w:rFonts w:ascii="Calibri" w:eastAsia="Times New Roman" w:hAnsi="Calibri" w:cs="Times New Roman"/>
                 <w:color w:val="000000"/>
+                <w:kern w:val="2"/>
                 <w:lang w:eastAsia="en-GB"/>
               </w:rPr>
             </w:pPr>
@@ -2672,23 +3887,17 @@
               <w:rPr>
                 <w:rFonts w:ascii="Calibri" w:eastAsia="Times New Roman" w:hAnsi="Calibri" w:cs="Times New Roman"/>
                 <w:color w:val="000000"/>
+                <w:kern w:val="2"/>
                 <w:lang w:eastAsia="en-GB"/>
               </w:rPr>
-              <w:t>Total File Size</w:t>
-            </w:r>
-            <w:r>
-              <w:rPr>
-                <w:rFonts w:ascii="Calibri" w:eastAsia="Times New Roman" w:hAnsi="Calibri" w:cs="Times New Roman"/>
-                <w:color w:val="000000"/>
-                <w:lang w:eastAsia="en-GB"/>
-              </w:rPr>
-              <w:t xml:space="preserve"> (</w:t>
+              <w:t>Total File Size (</w:t>
             </w:r>
             <w:r>
               <w:rPr>
                 <w:rFonts w:ascii="Calibri" w:eastAsia="Times New Roman" w:hAnsi="Calibri" w:cs="Times New Roman"/>
                 <w:b/>
                 <w:color w:val="000000"/>
+                <w:kern w:val="2"/>
                 <w:lang w:eastAsia="en-GB"/>
               </w:rPr>
               <w:t>D</w:t>
@@ -2697,6 +3906,7 @@
               <w:rPr>
                 <w:rFonts w:ascii="Calibri" w:eastAsia="Times New Roman" w:hAnsi="Calibri" w:cs="Times New Roman"/>
                 <w:color w:val="000000"/>
+                <w:kern w:val="2"/>
                 <w:lang w:eastAsia="en-GB"/>
               </w:rPr>
               <w:t>)</w:t>
@@ -2724,6 +3934,7 @@
               <w:rPr>
                 <w:rFonts w:ascii="Calibri" w:eastAsia="Times New Roman" w:hAnsi="Calibri" w:cs="Times New Roman"/>
                 <w:color w:val="000000"/>
+                <w:kern w:val="2"/>
                 <w:lang w:eastAsia="en-GB"/>
               </w:rPr>
             </w:pPr>
@@ -2731,23 +3942,17 @@
               <w:rPr>
                 <w:rFonts w:ascii="Calibri" w:eastAsia="Times New Roman" w:hAnsi="Calibri" w:cs="Times New Roman"/>
                 <w:color w:val="000000"/>
+                <w:kern w:val="2"/>
                 <w:lang w:eastAsia="en-GB"/>
               </w:rPr>
-              <w:t>Bandwidth</w:t>
-            </w:r>
-            <w:r>
-              <w:rPr>
-                <w:rFonts w:ascii="Calibri" w:eastAsia="Times New Roman" w:hAnsi="Calibri" w:cs="Times New Roman"/>
-                <w:color w:val="000000"/>
-                <w:lang w:eastAsia="en-GB"/>
-              </w:rPr>
-              <w:t xml:space="preserve"> (</w:t>
+              <w:t>Bandwidth (</w:t>
             </w:r>
             <w:r>
               <w:rPr>
                 <w:rFonts w:ascii="Calibri" w:eastAsia="Times New Roman" w:hAnsi="Calibri" w:cs="Times New Roman"/>
                 <w:b/>
                 <w:color w:val="000000"/>
+                <w:kern w:val="2"/>
                 <w:lang w:eastAsia="en-GB"/>
               </w:rPr>
               <w:t>B</w:t>
@@ -2756,6 +3961,7 @@
               <w:rPr>
                 <w:rFonts w:ascii="Calibri" w:eastAsia="Times New Roman" w:hAnsi="Calibri" w:cs="Times New Roman"/>
                 <w:color w:val="000000"/>
+                <w:kern w:val="2"/>
                 <w:lang w:eastAsia="en-GB"/>
               </w:rPr>
               <w:t>)</w:t>
@@ -2783,6 +3989,7 @@
               <w:rPr>
                 <w:rFonts w:ascii="Calibri" w:eastAsia="Times New Roman" w:hAnsi="Calibri" w:cs="Times New Roman"/>
                 <w:color w:val="000000"/>
+                <w:kern w:val="2"/>
                 <w:lang w:eastAsia="en-GB"/>
               </w:rPr>
             </w:pPr>
@@ -2814,6 +4021,7 @@
               <w:rPr>
                 <w:rFonts w:ascii="Calibri" w:eastAsia="Times New Roman" w:hAnsi="Calibri" w:cs="Times New Roman"/>
                 <w:color w:val="000000"/>
+                <w:kern w:val="2"/>
                 <w:lang w:eastAsia="en-GB"/>
               </w:rPr>
             </w:pPr>
@@ -2821,6 +4029,7 @@
               <w:rPr>
                 <w:rFonts w:ascii="Calibri" w:eastAsia="Times New Roman" w:hAnsi="Calibri" w:cs="Times New Roman"/>
                 <w:color w:val="000000"/>
+                <w:kern w:val="2"/>
                 <w:lang w:eastAsia="en-GB"/>
               </w:rPr>
               <w:t>262144</w:t>
@@ -2848,6 +4057,7 @@
               <w:rPr>
                 <w:rFonts w:ascii="Calibri" w:eastAsia="Times New Roman" w:hAnsi="Calibri" w:cs="Times New Roman"/>
                 <w:color w:val="000000"/>
+                <w:kern w:val="2"/>
                 <w:lang w:eastAsia="en-GB"/>
               </w:rPr>
             </w:pPr>
@@ -2855,6 +4065,7 @@
               <w:rPr>
                 <w:rFonts w:ascii="Calibri" w:eastAsia="Times New Roman" w:hAnsi="Calibri" w:cs="Times New Roman"/>
                 <w:color w:val="000000"/>
+                <w:kern w:val="2"/>
                 <w:lang w:eastAsia="en-GB"/>
               </w:rPr>
               <w:t>1073741824</w:t>
@@ -2882,6 +4093,7 @@
               <w:rPr>
                 <w:rFonts w:ascii="Calibri" w:eastAsia="Times New Roman" w:hAnsi="Calibri" w:cs="Times New Roman"/>
                 <w:color w:val="000000"/>
+                <w:kern w:val="2"/>
                 <w:lang w:eastAsia="en-GB"/>
               </w:rPr>
             </w:pPr>
@@ -2889,6 +4101,7 @@
               <w:rPr>
                 <w:rFonts w:ascii="Calibri" w:eastAsia="Times New Roman" w:hAnsi="Calibri" w:cs="Times New Roman"/>
                 <w:color w:val="000000"/>
+                <w:kern w:val="2"/>
                 <w:lang w:eastAsia="en-GB"/>
               </w:rPr>
               <w:t>12500000</w:t>
@@ -2916,6 +4129,7 @@
               <w:rPr>
                 <w:rFonts w:ascii="Calibri" w:eastAsia="Times New Roman" w:hAnsi="Calibri" w:cs="Times New Roman"/>
                 <w:color w:val="000000"/>
+                <w:kern w:val="2"/>
                 <w:lang w:eastAsia="en-GB"/>
               </w:rPr>
             </w:pPr>
@@ -2927,6 +4141,7 @@
       <w:pPr>
         <w:pStyle w:val="Heading4"/>
         <w:rPr>
+          <w:kern w:val="2"/>
           <w:lang w:eastAsia="en-GB"/>
         </w:rPr>
       </w:pPr>
@@ -2958,11 +4173,13 @@
           <w:p>
             <w:pPr>
               <w:rPr>
+                <w:kern w:val="2"/>
                 <w:lang w:eastAsia="en-GB"/>
               </w:rPr>
             </w:pPr>
             <w:r>
               <w:rPr>
+                <w:kern w:val="2"/>
                 <w:lang w:eastAsia="en-GB"/>
               </w:rPr>
               <w:t>Architecture</w:t>
@@ -2979,12 +4196,14 @@
               <w:cnfStyle w:val="100000000000" w:firstRow="1" w:lastRow="0" w:firstColumn="0" w:lastColumn="0" w:oddVBand="0" w:evenVBand="0" w:oddHBand="0" w:evenHBand="0" w:firstRowFirstColumn="0" w:firstRowLastColumn="0" w:lastRowFirstColumn="0" w:lastRowLastColumn="0"/>
               <w:rPr>
                 <w:rFonts w:ascii="Calibri" w:eastAsia="Calibri" w:hAnsi="Calibri" w:cs="Times New Roman"/>
+                <w:kern w:val="2"/>
                 <w:lang w:eastAsia="en-GB"/>
               </w:rPr>
             </w:pPr>
             <w:r>
               <w:rPr>
                 <w:rFonts w:ascii="Calibri" w:eastAsia="Calibri" w:hAnsi="Calibri" w:cs="Times New Roman"/>
+                <w:kern w:val="2"/>
                 <w:lang w:eastAsia="en-GB"/>
               </w:rPr>
               <w:t>Total t</w:t>
@@ -2992,6 +4211,7 @@
             <w:r>
               <w:rPr>
                 <w:rFonts w:ascii="Calibri" w:eastAsia="Calibri" w:hAnsi="Calibri" w:cs="Times New Roman"/>
+                <w:kern w:val="2"/>
                 <w:lang w:eastAsia="en-GB"/>
               </w:rPr>
               <w:t>ransfer time formula</w:t>
@@ -3008,12 +4228,14 @@
               <w:cnfStyle w:val="100000000000" w:firstRow="1" w:lastRow="0" w:firstColumn="0" w:lastColumn="0" w:oddVBand="0" w:evenVBand="0" w:oddHBand="0" w:evenHBand="0" w:firstRowFirstColumn="0" w:firstRowLastColumn="0" w:lastRowFirstColumn="0" w:lastRowLastColumn="0"/>
               <w:rPr>
                 <w:rFonts w:ascii="Calibri" w:eastAsia="Calibri" w:hAnsi="Calibri" w:cs="Times New Roman"/>
+                <w:kern w:val="2"/>
                 <w:lang w:eastAsia="en-GB"/>
               </w:rPr>
             </w:pPr>
             <w:r>
               <w:rPr>
                 <w:rFonts w:ascii="Calibri" w:eastAsia="Calibri" w:hAnsi="Calibri" w:cs="Times New Roman"/>
+                <w:kern w:val="2"/>
                 <w:lang w:eastAsia="en-GB"/>
               </w:rPr>
               <w:t>Explanation</w:t>
@@ -3035,11 +4257,13 @@
             <w:pPr>
               <w:jc w:val="center"/>
               <w:rPr>
+                <w:kern w:val="2"/>
                 <w:lang w:eastAsia="en-GB"/>
               </w:rPr>
             </w:pPr>
             <w:r>
               <w:rPr>
+                <w:kern w:val="2"/>
                 <w:lang w:eastAsia="en-GB"/>
               </w:rPr>
               <w:t>Serial</w:t>
@@ -3056,6 +4280,7 @@
               <w:jc w:val="center"/>
               <w:cnfStyle w:val="000000100000" w:firstRow="0" w:lastRow="0" w:firstColumn="0" w:lastColumn="0" w:oddVBand="0" w:evenVBand="0" w:oddHBand="1" w:evenHBand="0" w:firstRowFirstColumn="0" w:firstRowLastColumn="0" w:lastRowFirstColumn="0" w:lastRowLastColumn="0"/>
               <w:rPr>
+                <w:kern w:val="2"/>
                 <w:lang w:eastAsia="en-GB"/>
               </w:rPr>
             </w:pPr>
@@ -3064,6 +4289,7 @@
                 <m:r>
                   <w:rPr>
                     <w:rFonts w:ascii="Cambria Math" w:hAnsi="Cambria Math"/>
+                    <w:kern w:val="2"/>
                     <w:lang w:eastAsia="en-GB"/>
                   </w:rPr>
                   <m:t>t</m:t>
@@ -3074,6 +4300,7 @@
                       <w:rPr>
                         <w:rFonts w:ascii="Cambria Math" w:hAnsi="Cambria Math"/>
                         <w:i/>
+                        <w:kern w:val="2"/>
                         <w:lang w:eastAsia="en-GB"/>
                       </w:rPr>
                     </m:ctrlPr>
@@ -3082,6 +4309,7 @@
                     <m:r>
                       <w:rPr>
                         <w:rFonts w:ascii="Cambria Math" w:hAnsi="Cambria Math"/>
+                        <w:kern w:val="2"/>
                         <w:lang w:eastAsia="en-GB"/>
                       </w:rPr>
                       <m:t>n</m:t>
@@ -3091,6 +4319,7 @@
                 <m:r>
                   <w:rPr>
                     <w:rFonts w:ascii="Cambria Math" w:hAnsi="Cambria Math"/>
+                    <w:kern w:val="2"/>
                     <w:lang w:eastAsia="en-GB"/>
                   </w:rPr>
                   <m:t>=</m:t>
@@ -3101,6 +4330,7 @@
                       <w:rPr>
                         <w:rFonts w:ascii="Cambria Math" w:hAnsi="Cambria Math"/>
                         <w:i/>
+                        <w:kern w:val="2"/>
                         <w:lang w:eastAsia="en-GB"/>
                       </w:rPr>
                     </m:ctrlPr>
@@ -3109,6 +4339,7 @@
                     <m:r>
                       <w:rPr>
                         <w:rFonts w:ascii="Cambria Math" w:hAnsi="Cambria Math"/>
+                        <w:kern w:val="2"/>
                         <w:lang w:eastAsia="en-GB"/>
                       </w:rPr>
                       <m:t>nD</m:t>
@@ -3118,6 +4349,7 @@
                     <m:r>
                       <w:rPr>
                         <w:rFonts w:ascii="Cambria Math" w:hAnsi="Cambria Math"/>
+                        <w:kern w:val="2"/>
                         <w:lang w:eastAsia="en-GB"/>
                       </w:rPr>
                       <m:t>B</m:t>
@@ -3127,6 +4359,7 @@
                 <m:r>
                   <w:rPr>
                     <w:rFonts w:ascii="Cambria Math" w:hAnsi="Cambria Math"/>
+                    <w:kern w:val="2"/>
                     <w:lang w:eastAsia="en-GB"/>
                   </w:rPr>
                   <m:t>=O(n)</m:t>
@@ -3145,12 +4378,14 @@
               <w:cnfStyle w:val="000000100000" w:firstRow="0" w:lastRow="0" w:firstColumn="0" w:lastColumn="0" w:oddVBand="0" w:evenVBand="0" w:oddHBand="1" w:evenHBand="0" w:firstRowFirstColumn="0" w:firstRowLastColumn="0" w:lastRowFirstColumn="0" w:lastRowLastColumn="0"/>
               <w:rPr>
                 <w:rFonts w:ascii="Calibri Light" w:eastAsia="MS Gothic" w:hAnsi="Calibri Light" w:cs="Times New Roman"/>
+                <w:kern w:val="2"/>
                 <w:lang w:eastAsia="en-GB"/>
               </w:rPr>
             </w:pPr>
             <w:r>
               <w:rPr>
                 <w:rFonts w:ascii="Calibri Light" w:eastAsia="MS Gothic" w:hAnsi="Calibri Light" w:cs="Times New Roman"/>
+                <w:kern w:val="2"/>
                 <w:lang w:eastAsia="en-GB"/>
               </w:rPr>
               <w:t xml:space="preserve">Bit-containing packets served serially. Total bits to serve </w:t>
@@ -3159,6 +4394,7 @@
               <m:r>
                 <w:rPr>
                   <w:rFonts w:ascii="Cambria Math" w:eastAsia="MS Gothic" w:hAnsi="Cambria Math" w:cs="Times New Roman"/>
+                  <w:kern w:val="2"/>
                   <w:lang w:eastAsia="en-GB"/>
                 </w:rPr>
                 <m:t>= n × B</m:t>
@@ -3178,11 +4414,13 @@
             <w:pPr>
               <w:jc w:val="center"/>
               <w:rPr>
+                <w:kern w:val="2"/>
                 <w:lang w:eastAsia="en-GB"/>
               </w:rPr>
             </w:pPr>
             <w:r>
               <w:rPr>
+                <w:kern w:val="2"/>
                 <w:lang w:eastAsia="en-GB"/>
               </w:rPr>
               <w:t>Multicast</w:t>
@@ -3199,6 +4437,7 @@
               <w:jc w:val="center"/>
               <w:cnfStyle w:val="000000000000" w:firstRow="0" w:lastRow="0" w:firstColumn="0" w:lastColumn="0" w:oddVBand="0" w:evenVBand="0" w:oddHBand="0" w:evenHBand="0" w:firstRowFirstColumn="0" w:firstRowLastColumn="0" w:lastRowFirstColumn="0" w:lastRowLastColumn="0"/>
               <w:rPr>
+                <w:kern w:val="2"/>
                 <w:lang w:eastAsia="en-GB"/>
               </w:rPr>
             </w:pPr>
@@ -3207,6 +4446,7 @@
                 <m:r>
                   <w:rPr>
                     <w:rFonts w:ascii="Cambria Math" w:hAnsi="Cambria Math"/>
+                    <w:kern w:val="2"/>
                     <w:lang w:eastAsia="en-GB"/>
                   </w:rPr>
                   <m:t>t</m:t>
@@ -3217,6 +4457,7 @@
                       <w:rPr>
                         <w:rFonts w:ascii="Cambria Math" w:hAnsi="Cambria Math"/>
                         <w:i/>
+                        <w:kern w:val="2"/>
                         <w:lang w:eastAsia="en-GB"/>
                       </w:rPr>
                     </m:ctrlPr>
@@ -3225,6 +4466,7 @@
                     <m:r>
                       <w:rPr>
                         <w:rFonts w:ascii="Cambria Math" w:hAnsi="Cambria Math"/>
+                        <w:kern w:val="2"/>
                         <w:lang w:eastAsia="en-GB"/>
                       </w:rPr>
                       <m:t>n</m:t>
@@ -3234,6 +4476,7 @@
                 <m:r>
                   <w:rPr>
                     <w:rFonts w:ascii="Cambria Math" w:eastAsiaTheme="minorEastAsia" w:hAnsi="Cambria Math"/>
+                    <w:kern w:val="2"/>
                     <w:lang w:eastAsia="en-GB"/>
                   </w:rPr>
                   <m:t xml:space="preserve">= </m:t>
@@ -3244,6 +4487,7 @@
                       <w:rPr>
                         <w:rFonts w:ascii="Cambria Math" w:eastAsiaTheme="minorEastAsia" w:hAnsi="Cambria Math"/>
                         <w:i/>
+                        <w:kern w:val="2"/>
                         <w:lang w:eastAsia="en-GB"/>
                       </w:rPr>
                     </m:ctrlPr>
@@ -3252,6 +4496,7 @@
                     <m:r>
                       <w:rPr>
                         <w:rFonts w:ascii="Cambria Math" w:eastAsiaTheme="minorEastAsia" w:hAnsi="Cambria Math"/>
+                        <w:kern w:val="2"/>
                         <w:lang w:eastAsia="en-GB"/>
                       </w:rPr>
                       <m:t>D</m:t>
@@ -3261,6 +4506,7 @@
                     <m:r>
                       <w:rPr>
                         <w:rFonts w:ascii="Cambria Math" w:eastAsiaTheme="minorEastAsia" w:hAnsi="Cambria Math"/>
+                        <w:kern w:val="2"/>
                         <w:lang w:eastAsia="en-GB"/>
                       </w:rPr>
                       <m:t>B</m:t>
@@ -3270,6 +4516,7 @@
                 <m:r>
                   <w:rPr>
                     <w:rFonts w:ascii="Cambria Math" w:eastAsiaTheme="minorEastAsia" w:hAnsi="Cambria Math"/>
+                    <w:kern w:val="2"/>
                     <w:lang w:eastAsia="en-GB"/>
                   </w:rPr>
                   <m:t>=O(1)</m:t>
@@ -3288,12 +4535,14 @@
               <w:cnfStyle w:val="000000000000" w:firstRow="0" w:lastRow="0" w:firstColumn="0" w:lastColumn="0" w:oddVBand="0" w:evenVBand="0" w:oddHBand="0" w:evenHBand="0" w:firstRowFirstColumn="0" w:firstRowLastColumn="0" w:lastRowFirstColumn="0" w:lastRowLastColumn="0"/>
               <w:rPr>
                 <w:rFonts w:asciiTheme="majorHAnsi" w:eastAsia="Calibri" w:hAnsiTheme="majorHAnsi" w:cs="Times New Roman"/>
+                <w:kern w:val="2"/>
                 <w:lang w:eastAsia="en-GB"/>
               </w:rPr>
             </w:pPr>
             <w:r>
               <w:rPr>
                 <w:rFonts w:asciiTheme="majorHAnsi" w:eastAsia="Calibri" w:hAnsiTheme="majorHAnsi" w:cs="Times New Roman"/>
+                <w:kern w:val="2"/>
                 <w:lang w:eastAsia="en-GB"/>
               </w:rPr>
               <w:t>Same packets served to all clients simultaneously.</w:t>
@@ -3315,14 +4564,32 @@
             <w:pPr>
               <w:jc w:val="center"/>
               <w:rPr>
+                <w:kern w:val="2"/>
                 <w:lang w:eastAsia="en-GB"/>
               </w:rPr>
             </w:pPr>
             <w:r>
               <w:rPr>
+                <w:kern w:val="2"/>
                 <w:lang w:eastAsia="en-GB"/>
               </w:rPr>
-              <w:t>P2P (unchunked)</w:t>
+              <w:t>P2P (</w:t>
+            </w:r>
+            <w:proofErr w:type="spellStart"/>
+            <w:r>
+              <w:rPr>
+                <w:kern w:val="2"/>
+                <w:lang w:eastAsia="en-GB"/>
+              </w:rPr>
+              <w:t>unchunked</w:t>
+            </w:r>
+            <w:proofErr w:type="spellEnd"/>
+            <w:r>
+              <w:rPr>
+                <w:kern w:val="2"/>
+                <w:lang w:eastAsia="en-GB"/>
+              </w:rPr>
+              <w:t>)</w:t>
             </w:r>
           </w:p>
         </w:tc>
@@ -3336,6 +4603,7 @@
               <w:jc w:val="center"/>
               <w:cnfStyle w:val="000000100000" w:firstRow="0" w:lastRow="0" w:firstColumn="0" w:lastColumn="0" w:oddVBand="0" w:evenVBand="0" w:oddHBand="1" w:evenHBand="0" w:firstRowFirstColumn="0" w:firstRowLastColumn="0" w:lastRowFirstColumn="0" w:lastRowLastColumn="0"/>
               <w:rPr>
+                <w:kern w:val="2"/>
                 <w:lang w:eastAsia="en-GB"/>
               </w:rPr>
             </w:pPr>
@@ -3344,6 +4612,7 @@
                 <m:r>
                   <w:rPr>
                     <w:rFonts w:ascii="Cambria Math" w:hAnsi="Cambria Math"/>
+                    <w:kern w:val="2"/>
                     <w:lang w:eastAsia="en-GB"/>
                   </w:rPr>
                   <m:t>t</m:t>
@@ -3354,6 +4623,7 @@
                       <w:rPr>
                         <w:rFonts w:ascii="Cambria Math" w:hAnsi="Cambria Math"/>
                         <w:i/>
+                        <w:kern w:val="2"/>
                         <w:lang w:eastAsia="en-GB"/>
                       </w:rPr>
                     </m:ctrlPr>
@@ -3362,6 +4632,7 @@
                     <m:r>
                       <w:rPr>
                         <w:rFonts w:ascii="Cambria Math" w:hAnsi="Cambria Math"/>
+                        <w:kern w:val="2"/>
                         <w:lang w:eastAsia="en-GB"/>
                       </w:rPr>
                       <m:t>n</m:t>
@@ -3371,6 +4642,7 @@
                 <m:r>
                   <w:rPr>
                     <w:rFonts w:ascii="Cambria Math" w:eastAsiaTheme="minorEastAsia" w:hAnsi="Cambria Math"/>
+                    <w:kern w:val="2"/>
                     <w:lang w:eastAsia="en-GB"/>
                   </w:rPr>
                   <m:t xml:space="preserve">= </m:t>
@@ -3383,6 +4655,7 @@
                       <w:rPr>
                         <w:rFonts w:ascii="Cambria Math" w:eastAsiaTheme="minorEastAsia" w:hAnsi="Cambria Math"/>
                         <w:i/>
+                        <w:kern w:val="2"/>
                         <w:lang w:eastAsia="en-GB"/>
                       </w:rPr>
                     </m:ctrlPr>
@@ -3391,6 +4664,7 @@
                     <m:r>
                       <w:rPr>
                         <w:rFonts w:ascii="Cambria Math" w:eastAsiaTheme="minorEastAsia" w:hAnsi="Cambria Math"/>
+                        <w:kern w:val="2"/>
                         <w:lang w:eastAsia="en-GB"/>
                       </w:rPr>
                       <m:t>i=1</m:t>
@@ -3400,6 +4674,7 @@
                     <m:r>
                       <w:rPr>
                         <w:rFonts w:ascii="Cambria Math" w:eastAsiaTheme="minorEastAsia" w:hAnsi="Cambria Math"/>
+                        <w:kern w:val="2"/>
                         <w:lang w:eastAsia="en-GB"/>
                       </w:rPr>
                       <m:t>n</m:t>
@@ -3412,6 +4687,7 @@
                           <w:rPr>
                             <w:rFonts w:ascii="Cambria Math" w:eastAsiaTheme="minorEastAsia" w:hAnsi="Cambria Math"/>
                             <w:i/>
+                            <w:kern w:val="2"/>
                             <w:lang w:eastAsia="en-GB"/>
                           </w:rPr>
                         </m:ctrlPr>
@@ -3420,6 +4696,7 @@
                         <m:r>
                           <w:rPr>
                             <w:rFonts w:ascii="Cambria Math" w:eastAsiaTheme="minorEastAsia" w:hAnsi="Cambria Math"/>
+                            <w:kern w:val="2"/>
                             <w:lang w:eastAsia="en-GB"/>
                           </w:rPr>
                           <m:t>D</m:t>
@@ -3429,6 +4706,7 @@
                         <m:r>
                           <w:rPr>
                             <w:rFonts w:ascii="Cambria Math" w:eastAsiaTheme="minorEastAsia" w:hAnsi="Cambria Math"/>
+                            <w:kern w:val="2"/>
                             <w:lang w:eastAsia="en-GB"/>
                           </w:rPr>
                           <m:t>iB</m:t>
@@ -3451,12 +4729,14 @@
               <w:cnfStyle w:val="000000100000" w:firstRow="0" w:lastRow="0" w:firstColumn="0" w:lastColumn="0" w:oddVBand="0" w:evenVBand="0" w:oddHBand="1" w:evenHBand="0" w:firstRowFirstColumn="0" w:firstRowLastColumn="0" w:lastRowFirstColumn="0" w:lastRowLastColumn="0"/>
               <w:rPr>
                 <w:rFonts w:asciiTheme="majorHAnsi" w:eastAsia="Calibri" w:hAnsiTheme="majorHAnsi" w:cs="Times New Roman"/>
+                <w:kern w:val="2"/>
                 <w:lang w:eastAsia="en-GB"/>
               </w:rPr>
             </w:pPr>
             <w:r>
               <w:rPr>
                 <w:rFonts w:asciiTheme="majorHAnsi" w:eastAsia="Calibri" w:hAnsiTheme="majorHAnsi" w:cs="Times New Roman"/>
+                <w:kern w:val="2"/>
                 <w:lang w:eastAsia="en-GB"/>
               </w:rPr>
               <w:t>Upload begins only after download is complete</w:t>
@@ -3464,6 +4744,7 @@
             <w:r>
               <w:rPr>
                 <w:rFonts w:asciiTheme="majorHAnsi" w:eastAsia="Calibri" w:hAnsiTheme="majorHAnsi" w:cs="Times New Roman"/>
+                <w:kern w:val="2"/>
                 <w:lang w:eastAsia="en-GB"/>
               </w:rPr>
               <w:t xml:space="preserve">. Each subsequent </w:t>
@@ -3471,6 +4752,7 @@
             <w:r>
               <w:rPr>
                 <w:rFonts w:asciiTheme="majorHAnsi" w:eastAsia="Calibri" w:hAnsiTheme="majorHAnsi" w:cs="Times New Roman"/>
+                <w:kern w:val="2"/>
                 <w:lang w:eastAsia="en-GB"/>
               </w:rPr>
               <w:t>client</w:t>
@@ -3478,6 +4760,7 @@
             <w:r>
               <w:rPr>
                 <w:rFonts w:asciiTheme="majorHAnsi" w:eastAsia="Calibri" w:hAnsiTheme="majorHAnsi" w:cs="Times New Roman"/>
+                <w:kern w:val="2"/>
                 <w:lang w:eastAsia="en-GB"/>
               </w:rPr>
               <w:t xml:space="preserve"> downloads wi</w:t>
@@ -3485,13 +4768,33 @@
             <w:r>
               <w:rPr>
                 <w:rFonts w:asciiTheme="majorHAnsi" w:eastAsia="Calibri" w:hAnsiTheme="majorHAnsi" w:cs="Times New Roman"/>
+                <w:kern w:val="2"/>
                 <w:lang w:eastAsia="en-GB"/>
               </w:rPr>
-              <w:t>th 1 more seeder than the last</w:t>
+              <w:t xml:space="preserve">th 1 more </w:t>
+            </w:r>
+            <w:proofErr w:type="spellStart"/>
+            <w:r>
+              <w:rPr>
+                <w:rFonts w:asciiTheme="majorHAnsi" w:eastAsia="Calibri" w:hAnsiTheme="majorHAnsi" w:cs="Times New Roman"/>
+                <w:kern w:val="2"/>
+                <w:lang w:eastAsia="en-GB"/>
+              </w:rPr>
+              <w:t>seeder</w:t>
+            </w:r>
+            <w:proofErr w:type="spellEnd"/>
+            <w:r>
+              <w:rPr>
+                <w:rFonts w:asciiTheme="majorHAnsi" w:eastAsia="Calibri" w:hAnsiTheme="majorHAnsi" w:cs="Times New Roman"/>
+                <w:kern w:val="2"/>
+                <w:lang w:eastAsia="en-GB"/>
+              </w:rPr>
+              <w:t xml:space="preserve"> than the last</w:t>
             </w:r>
             <w:r>
               <w:rPr>
                 <w:rFonts w:asciiTheme="majorHAnsi" w:eastAsia="Calibri" w:hAnsiTheme="majorHAnsi" w:cs="Times New Roman"/>
+                <w:kern w:val="2"/>
                 <w:lang w:eastAsia="en-GB"/>
               </w:rPr>
               <w:t>.</w:t>
@@ -3510,11 +4813,13 @@
             <w:pPr>
               <w:jc w:val="center"/>
               <w:rPr>
+                <w:kern w:val="2"/>
                 <w:lang w:eastAsia="en-GB"/>
               </w:rPr>
             </w:pPr>
             <w:r>
               <w:rPr>
+                <w:kern w:val="2"/>
                 <w:lang w:eastAsia="en-GB"/>
               </w:rPr>
               <w:t>P2P (chunked)</w:t>
@@ -3531,6 +4836,7 @@
               <w:jc w:val="center"/>
               <w:cnfStyle w:val="000000000000" w:firstRow="0" w:lastRow="0" w:firstColumn="0" w:lastColumn="0" w:oddVBand="0" w:evenVBand="0" w:oddHBand="0" w:evenHBand="0" w:firstRowFirstColumn="0" w:firstRowLastColumn="0" w:lastRowFirstColumn="0" w:lastRowLastColumn="0"/>
               <w:rPr>
+                <w:kern w:val="2"/>
                 <w:lang w:eastAsia="en-GB"/>
               </w:rPr>
             </w:pPr>
@@ -3539,6 +4845,7 @@
                 <m:r>
                   <w:rPr>
                     <w:rFonts w:ascii="Cambria Math" w:hAnsi="Cambria Math"/>
+                    <w:kern w:val="2"/>
                     <w:lang w:eastAsia="en-GB"/>
                   </w:rPr>
                   <m:t xml:space="preserve">let x= </m:t>
@@ -3549,6 +4856,7 @@
                       <w:rPr>
                         <w:rFonts w:ascii="Cambria Math" w:hAnsi="Cambria Math"/>
                         <w:i/>
+                        <w:kern w:val="2"/>
                         <w:lang w:eastAsia="en-GB"/>
                       </w:rPr>
                     </m:ctrlPr>
@@ -3557,6 +4865,7 @@
                     <m:r>
                       <w:rPr>
                         <w:rFonts w:ascii="Cambria Math" w:hAnsi="Cambria Math"/>
+                        <w:kern w:val="2"/>
                         <w:lang w:eastAsia="en-GB"/>
                       </w:rPr>
                       <m:t>D</m:t>
@@ -3566,6 +4875,7 @@
                     <m:r>
                       <w:rPr>
                         <w:rFonts w:ascii="Cambria Math" w:hAnsi="Cambria Math"/>
+                        <w:kern w:val="2"/>
                         <w:lang w:eastAsia="en-GB"/>
                       </w:rPr>
                       <m:t>C</m:t>
@@ -3575,6 +4885,7 @@
                 <m:r>
                   <w:rPr>
                     <w:rFonts w:ascii="Cambria Math" w:hAnsi="Cambria Math"/>
+                    <w:kern w:val="2"/>
                     <w:lang w:eastAsia="en-GB"/>
                   </w:rPr>
                   <m:t>,   t</m:t>
@@ -3585,6 +4896,7 @@
                       <w:rPr>
                         <w:rFonts w:ascii="Cambria Math" w:hAnsi="Cambria Math"/>
                         <w:i/>
+                        <w:kern w:val="2"/>
                         <w:lang w:eastAsia="en-GB"/>
                       </w:rPr>
                     </m:ctrlPr>
@@ -3593,6 +4905,7 @@
                     <m:r>
                       <w:rPr>
                         <w:rFonts w:ascii="Cambria Math" w:hAnsi="Cambria Math"/>
+                        <w:kern w:val="2"/>
                         <w:lang w:eastAsia="en-GB"/>
                       </w:rPr>
                       <m:t>n</m:t>
@@ -3602,6 +4915,7 @@
                 <m:r>
                   <w:rPr>
                     <w:rFonts w:ascii="Cambria Math" w:hAnsi="Cambria Math"/>
+                    <w:kern w:val="2"/>
                     <w:lang w:eastAsia="en-GB"/>
                   </w:rPr>
                   <m:t>=</m:t>
@@ -3612,6 +4926,7 @@
                       <w:rPr>
                         <w:rFonts w:ascii="Cambria Math" w:hAnsi="Cambria Math"/>
                         <w:i/>
+                        <w:kern w:val="2"/>
                         <w:lang w:eastAsia="en-GB"/>
                       </w:rPr>
                     </m:ctrlPr>
@@ -3620,6 +4935,7 @@
                     <m:r>
                       <w:rPr>
                         <w:rFonts w:ascii="Cambria Math" w:hAnsi="Cambria Math"/>
+                        <w:kern w:val="2"/>
                         <w:lang w:eastAsia="en-GB"/>
                       </w:rPr>
                       <m:t>C(x+ N-1)</m:t>
@@ -3629,6 +4945,7 @@
                     <m:r>
                       <w:rPr>
                         <w:rFonts w:ascii="Cambria Math" w:hAnsi="Cambria Math"/>
+                        <w:kern w:val="2"/>
                         <w:lang w:eastAsia="en-GB"/>
                       </w:rPr>
                       <m:t>B</m:t>
@@ -3638,6 +4955,7 @@
                 <m:r>
                   <w:rPr>
                     <w:rFonts w:ascii="Cambria Math" w:hAnsi="Cambria Math"/>
+                    <w:kern w:val="2"/>
                     <w:lang w:eastAsia="en-GB"/>
                   </w:rPr>
                   <m:t xml:space="preserve"> </m:t>
@@ -3656,12 +4974,14 @@
               <w:cnfStyle w:val="000000000000" w:firstRow="0" w:lastRow="0" w:firstColumn="0" w:lastColumn="0" w:oddVBand="0" w:evenVBand="0" w:oddHBand="0" w:evenHBand="0" w:firstRowFirstColumn="0" w:firstRowLastColumn="0" w:lastRowFirstColumn="0" w:lastRowLastColumn="0"/>
               <w:rPr>
                 <w:rFonts w:asciiTheme="majorHAnsi" w:eastAsia="Calibri" w:hAnsiTheme="majorHAnsi" w:cs="Times New Roman"/>
+                <w:kern w:val="2"/>
                 <w:lang w:eastAsia="en-GB"/>
               </w:rPr>
             </w:pPr>
             <w:r>
               <w:rPr>
                 <w:rFonts w:asciiTheme="majorHAnsi" w:eastAsia="Calibri" w:hAnsiTheme="majorHAnsi" w:cs="Times New Roman"/>
+                <w:kern w:val="2"/>
                 <w:lang w:eastAsia="en-GB"/>
               </w:rPr>
               <w:t xml:space="preserve">The optimal architecture for speed is a chain of peers, </w:t>
@@ -3670,6 +4990,7 @@
               <m:r>
                 <w:rPr>
                   <w:rFonts w:ascii="Cambria Math" w:eastAsia="Calibri" w:hAnsi="Cambria Math" w:cs="Times New Roman"/>
+                  <w:kern w:val="2"/>
                   <w:lang w:eastAsia="en-GB"/>
                 </w:rPr>
                 <m:t>(n-1)</m:t>
@@ -3678,6 +4999,7 @@
             <w:r>
               <w:rPr>
                 <w:rFonts w:asciiTheme="majorHAnsi" w:eastAsia="Calibri" w:hAnsiTheme="majorHAnsi" w:cs="Times New Roman"/>
+                <w:kern w:val="2"/>
                 <w:lang w:eastAsia="en-GB"/>
               </w:rPr>
               <w:t xml:space="preserve"> links long. </w:t>
@@ -3689,6 +5011,7 @@
               <w:cnfStyle w:val="000000000000" w:firstRow="0" w:lastRow="0" w:firstColumn="0" w:lastColumn="0" w:oddVBand="0" w:evenVBand="0" w:oddHBand="0" w:evenHBand="0" w:firstRowFirstColumn="0" w:firstRowLastColumn="0" w:lastRowFirstColumn="0" w:lastRowLastColumn="0"/>
               <w:rPr>
                 <w:rFonts w:asciiTheme="majorHAnsi" w:eastAsia="Calibri" w:hAnsiTheme="majorHAnsi" w:cs="Times New Roman"/>
+                <w:kern w:val="2"/>
                 <w:lang w:eastAsia="en-GB"/>
               </w:rPr>
             </w:pPr>
@@ -3699,12 +5022,14 @@
               <w:cnfStyle w:val="000000000000" w:firstRow="0" w:lastRow="0" w:firstColumn="0" w:lastColumn="0" w:oddVBand="0" w:evenVBand="0" w:oddHBand="0" w:evenHBand="0" w:firstRowFirstColumn="0" w:firstRowLastColumn="0" w:lastRowFirstColumn="0" w:lastRowLastColumn="0"/>
               <w:rPr>
                 <w:rFonts w:asciiTheme="majorHAnsi" w:eastAsia="Calibri" w:hAnsiTheme="majorHAnsi" w:cs="Times New Roman"/>
+                <w:kern w:val="2"/>
                 <w:lang w:eastAsia="en-GB"/>
               </w:rPr>
             </w:pPr>
             <w:r>
               <w:rPr>
                 <w:rFonts w:asciiTheme="majorHAnsi" w:eastAsia="Calibri" w:hAnsiTheme="majorHAnsi" w:cs="Times New Roman"/>
+                <w:kern w:val="2"/>
                 <w:lang w:eastAsia="en-GB"/>
               </w:rPr>
               <w:t xml:space="preserve">The total time is the time until the last peer has downloaded the last chunk. </w:t>
@@ -3716,6 +5041,7 @@
               <w:cnfStyle w:val="000000000000" w:firstRow="0" w:lastRow="0" w:firstColumn="0" w:lastColumn="0" w:oddVBand="0" w:evenVBand="0" w:oddHBand="0" w:evenHBand="0" w:firstRowFirstColumn="0" w:firstRowLastColumn="0" w:lastRowFirstColumn="0" w:lastRowLastColumn="0"/>
               <w:rPr>
                 <w:rFonts w:asciiTheme="majorHAnsi" w:eastAsia="Calibri" w:hAnsiTheme="majorHAnsi" w:cs="Times New Roman"/>
+                <w:kern w:val="2"/>
                 <w:lang w:eastAsia="en-GB"/>
               </w:rPr>
             </w:pPr>
@@ -3726,12 +5052,14 @@
               <w:cnfStyle w:val="000000000000" w:firstRow="0" w:lastRow="0" w:firstColumn="0" w:lastColumn="0" w:oddVBand="0" w:evenVBand="0" w:oddHBand="0" w:evenHBand="0" w:firstRowFirstColumn="0" w:firstRowLastColumn="0" w:lastRowFirstColumn="0" w:lastRowLastColumn="0"/>
               <w:rPr>
                 <w:rFonts w:asciiTheme="majorHAnsi" w:eastAsia="Calibri" w:hAnsiTheme="majorHAnsi" w:cs="Times New Roman"/>
+                <w:kern w:val="2"/>
                 <w:lang w:eastAsia="en-GB"/>
               </w:rPr>
             </w:pPr>
             <w:r>
               <w:rPr>
                 <w:rFonts w:asciiTheme="majorHAnsi" w:eastAsia="Calibri" w:hAnsiTheme="majorHAnsi" w:cs="Times New Roman"/>
+                <w:kern w:val="2"/>
                 <w:lang w:eastAsia="en-GB"/>
               </w:rPr>
               <w:t>This will be the time taken to transfer the last chunk to the first link + the length of the chain.</w:t>
@@ -3743,6 +5071,7 @@
               <w:cnfStyle w:val="000000000000" w:firstRow="0" w:lastRow="0" w:firstColumn="0" w:lastColumn="0" w:oddVBand="0" w:evenVBand="0" w:oddHBand="0" w:evenHBand="0" w:firstRowFirstColumn="0" w:firstRowLastColumn="0" w:lastRowFirstColumn="0" w:lastRowLastColumn="0"/>
               <w:rPr>
                 <w:rFonts w:asciiTheme="majorHAnsi" w:eastAsia="Calibri" w:hAnsiTheme="majorHAnsi" w:cs="Times New Roman"/>
+                <w:kern w:val="2"/>
                 <w:lang w:eastAsia="en-GB"/>
               </w:rPr>
             </w:pPr>
@@ -3753,6 +5082,7 @@
               <w:cnfStyle w:val="000000000000" w:firstRow="0" w:lastRow="0" w:firstColumn="0" w:lastColumn="0" w:oddVBand="0" w:evenVBand="0" w:oddHBand="0" w:evenHBand="0" w:firstRowFirstColumn="0" w:firstRowLastColumn="0" w:lastRowFirstColumn="0" w:lastRowLastColumn="0"/>
               <w:rPr>
                 <w:rFonts w:asciiTheme="majorHAnsi" w:eastAsia="Calibri" w:hAnsiTheme="majorHAnsi" w:cs="Times New Roman"/>
+                <w:kern w:val="2"/>
                 <w:lang w:eastAsia="en-GB"/>
               </w:rPr>
             </w:pPr>
@@ -3760,6 +5090,7 @@
               <m:r>
                 <w:rPr>
                   <w:rFonts w:ascii="Cambria Math" w:eastAsia="Calibri" w:hAnsi="Cambria Math" w:cs="Times New Roman"/>
+                  <w:kern w:val="2"/>
                   <w:lang w:eastAsia="en-GB"/>
                 </w:rPr>
                 <m:t xml:space="preserve">x= </m:t>
@@ -3768,6 +5099,7 @@
             <w:r>
               <w:rPr>
                 <w:rFonts w:asciiTheme="majorHAnsi" w:eastAsia="Calibri" w:hAnsiTheme="majorHAnsi" w:cs="Times New Roman"/>
+                <w:kern w:val="2"/>
                 <w:lang w:eastAsia="en-GB"/>
               </w:rPr>
               <w:t>number of chunks</w:t>
@@ -3779,6 +5111,7 @@
     <w:p>
       <w:pPr>
         <w:rPr>
+          <w:kern w:val="2"/>
           <w:lang w:eastAsia="en-GB"/>
         </w:rPr>
       </w:pPr>
@@ -3788,6 +5121,7 @@
         <w:rPr>
           <w:rFonts w:asciiTheme="minorHAnsi" w:eastAsiaTheme="minorHAnsi" w:hAnsiTheme="minorHAnsi" w:cstheme="minorBidi"/>
           <w:color w:val="auto"/>
+          <w:kern w:val="2"/>
           <w:sz w:val="22"/>
           <w:szCs w:val="22"/>
         </w:rPr>
@@ -3802,13 +5136,22 @@
         <w:p>
           <w:pPr>
             <w:pStyle w:val="Heading1"/>
+            <w:rPr>
+              <w:kern w:val="2"/>
+            </w:rPr>
           </w:pPr>
           <w:r>
+            <w:rPr>
+              <w:kern w:val="2"/>
+            </w:rPr>
             <w:t>References</w:t>
           </w:r>
         </w:p>
         <w:sdt>
           <w:sdtPr>
+            <w:rPr>
+              <w:kern w:val="2"/>
+            </w:rPr>
             <w:id w:val="-573587230"/>
             <w:bibliography/>
           </w:sdtPr>
@@ -3820,32 +5163,49 @@
                 <w:ind w:left="720" w:hanging="720"/>
                 <w:rPr>
                   <w:noProof/>
+                  <w:kern w:val="2"/>
                   <w:sz w:val="24"/>
                   <w:szCs w:val="24"/>
                 </w:rPr>
               </w:pPr>
               <w:r>
+                <w:rPr>
+                  <w:kern w:val="2"/>
+                </w:rPr>
                 <w:fldChar w:fldCharType="begin"/>
               </w:r>
               <w:r>
+                <w:rPr>
+                  <w:kern w:val="2"/>
+                </w:rPr>
                 <w:instrText xml:space="preserve"> BIBLIOGRAPHY </w:instrText>
               </w:r>
               <w:r>
+                <w:rPr>
+                  <w:kern w:val="2"/>
+                </w:rPr>
                 <w:fldChar w:fldCharType="separate"/>
               </w:r>
               <w:r>
                 <w:rPr>
                   <w:noProof/>
+                  <w:kern w:val="2"/>
                 </w:rPr>
                 <w:t>Garrett, R., &amp; Gadea, L. (2014, September 25). Herd: A single-command bittorrent distribution system, based on Twitter's Murder. Github. Retrieved from https://github.com/russss/Herd</w:t>
               </w:r>
             </w:p>
             <w:p>
+              <w:pPr>
+                <w:rPr>
+                  <w:kern w:val="2"/>
+                </w:rPr>
+              </w:pPr>
               <w:r>
                 <w:rPr>
                   <w:b/>
                   <w:bCs/>
                   <w:noProof/>
+                  <w:kern w:val="2"/>
                 </w:rPr>
                 <w:fldChar w:fldCharType="end"/>
               </w:r>
@@ -3857,6 +5217,7 @@
     <w:p>
       <w:pPr>
         <w:rPr>
+          <w:kern w:val="2"/>
           <w:lang w:eastAsia="en-GB"/>
         </w:rPr>
       </w:pPr>
@@ -9615,7 +10976,6 @@
   <w:style w:type="character" w:default="1" w:styleId="DefaultParagraphFont">
     <w:name w:val="Default Paragraph Font"/>
     <w:uiPriority w:val="1"/>
-    <w:semiHidden/>
     <w:unhideWhenUsed/>
   </w:style>
   <w:style w:type="table" w:default="1" w:styleId="TableNormal">
@@ -13521,7 +14881,7 @@
 </file>
 
 <file path=customXml/itemProps1.xml><?xml version="1.0" encoding="utf-8"?>
-<ds:datastoreItem xmlns:ds="http://schemas.openxmlformats.org/officeDocument/2006/customXml" ds:itemID="{5015857D-CC14-4A70-984E-8FDBA2F6C7C9}">
+<ds:datastoreItem xmlns:ds="http://schemas.openxmlformats.org/officeDocument/2006/customXml" ds:itemID="{8686F813-22C2-4264-91DA-9F4976DCD220}">
   <ds:schemaRefs>
     <ds:schemaRef ds:uri="http://schemas.openxmlformats.org/officeDocument/2006/bibliography"/>
   </ds:schemaRefs>

</xml_diff>

<commit_message>
P2P message parsers written.
Perhaps approaching a working file distribution program?
</commit_message>
<xml_diff>
--- a/Implementation Report.docx
+++ b/Implementation Report.docx
@@ -148,21 +148,7 @@
         <w:rPr>
           <w:kern w:val="2"/>
         </w:rPr>
-        <w:t xml:space="preserve">Some form of peer to peer should scale relatively well. May take </w:t>
-      </w:r>
-      <w:proofErr w:type="spellStart"/>
-      <w:r>
-        <w:rPr>
-          <w:kern w:val="2"/>
-        </w:rPr>
-        <w:t>sometime</w:t>
-      </w:r>
-      <w:proofErr w:type="spellEnd"/>
-      <w:r>
-        <w:rPr>
-          <w:kern w:val="2"/>
-        </w:rPr>
-        <w:t xml:space="preserve"> to ramp up though.</w:t>
+        <w:t>Some form of peer to peer should scale relatively well. May take sometime to ramp up though.</w:t>
       </w:r>
     </w:p>
     <w:p>
@@ -300,21 +286,7 @@
         <w:rPr>
           <w:kern w:val="2"/>
         </w:rPr>
-        <w:t xml:space="preserve">Chunked / </w:t>
-      </w:r>
-      <w:proofErr w:type="spellStart"/>
-      <w:r>
-        <w:rPr>
-          <w:kern w:val="2"/>
-        </w:rPr>
-        <w:t>unchunked</w:t>
-      </w:r>
-      <w:proofErr w:type="spellEnd"/>
-      <w:r>
-        <w:rPr>
-          <w:kern w:val="2"/>
-        </w:rPr>
-        <w:t xml:space="preserve"> P2P. Chunked will reduce the lag time between a peer downloading data and then beginning to upload the same data to another node.</w:t>
+        <w:t>Chunked / unchunked P2P. Chunked will reduce the lag time between a peer downloading data and then beginning to upload the same data to another node.</w:t>
       </w:r>
     </w:p>
     <w:p>
@@ -538,35 +510,7 @@
         <w:rPr>
           <w:kern w:val="2"/>
         </w:rPr>
-        <w:t>P2P (</w:t>
-      </w:r>
-      <w:proofErr w:type="spellStart"/>
-      <w:r>
-        <w:rPr>
-          <w:kern w:val="2"/>
-        </w:rPr>
-        <w:t>unchunked</w:t>
-      </w:r>
-      <w:proofErr w:type="spellEnd"/>
-      <w:r>
-        <w:rPr>
-          <w:kern w:val="2"/>
-        </w:rPr>
-        <w:t xml:space="preserve">) demonstrates a </w:t>
-      </w:r>
-      <w:proofErr w:type="gramStart"/>
-      <w:r>
-        <w:rPr>
-          <w:kern w:val="2"/>
-        </w:rPr>
-        <w:t>log(</w:t>
-      </w:r>
-      <w:proofErr w:type="gramEnd"/>
-      <w:r>
-        <w:rPr>
-          <w:kern w:val="2"/>
-        </w:rPr>
-        <w:t>n) relationship.</w:t>
+        <w:t>P2P (unchunked) demonstrates a log(n) relationship.</w:t>
       </w:r>
     </w:p>
     <w:p>
@@ -660,7 +604,6 @@
         </w:rPr>
         <w:t xml:space="preserve">Though I have no mathematical predictions, I suspect in reality chunked P2P would provide a distinct improvement on </w:t>
       </w:r>
-      <w:proofErr w:type="spellStart"/>
       <w:r>
         <w:rPr>
           <w:kern w:val="2"/>
@@ -671,14 +614,7 @@
         <w:rPr>
           <w:kern w:val="2"/>
         </w:rPr>
-        <w:t>chunked</w:t>
-      </w:r>
-      <w:proofErr w:type="spellEnd"/>
-      <w:r>
-        <w:rPr>
-          <w:kern w:val="2"/>
-        </w:rPr>
-        <w:t xml:space="preserve"> P2P, but would not perform as well as Multicast on an average subnet due to the higher </w:t>
+        <w:t xml:space="preserve">chunked P2P, but would not perform as well as Multicast on an average subnet due to the higher </w:t>
       </w:r>
       <w:r>
         <w:rPr>
@@ -811,21 +747,7 @@
         <w:rPr>
           <w:kern w:val="2"/>
         </w:rPr>
-        <w:t xml:space="preserve">measure using </w:t>
-      </w:r>
-      <w:proofErr w:type="spellStart"/>
-      <w:r>
-        <w:rPr>
-          <w:kern w:val="2"/>
-        </w:rPr>
-        <w:t>iperf</w:t>
-      </w:r>
-      <w:proofErr w:type="spellEnd"/>
-      <w:r>
-        <w:rPr>
-          <w:kern w:val="2"/>
-        </w:rPr>
-        <w:t xml:space="preserve"> (UDP mode) to attempt to avoid packet corruptions or TCP ramp up artefacts impacting results.</w:t>
+        <w:t>measure using iperf (UDP mode) to attempt to avoid packet corruptions or TCP ramp up artefacts impacting results.</w:t>
       </w:r>
     </w:p>
     <w:p>
@@ -853,21 +775,7 @@
         <w:rPr>
           <w:kern w:val="2"/>
         </w:rPr>
-        <w:t xml:space="preserve">Using </w:t>
-      </w:r>
-      <w:proofErr w:type="spellStart"/>
-      <w:r>
-        <w:rPr>
-          <w:kern w:val="2"/>
-        </w:rPr>
-        <w:t>iperf</w:t>
-      </w:r>
-      <w:proofErr w:type="spellEnd"/>
-      <w:r>
-        <w:rPr>
-          <w:kern w:val="2"/>
-        </w:rPr>
-        <w:t xml:space="preserve"> again, this test will measure</w:t>
+        <w:t>Using iperf again, this test will measure</w:t>
       </w:r>
       <w:r>
         <w:rPr>
@@ -907,19 +815,11 @@
         </w:rPr>
         <w:t xml:space="preserve">: </w:t>
       </w:r>
-      <w:proofErr w:type="spellStart"/>
-      <w:r>
-        <w:rPr>
-          <w:kern w:val="2"/>
-        </w:rPr>
-        <w:t>BitTorrent</w:t>
-      </w:r>
-      <w:proofErr w:type="spellEnd"/>
-      <w:r>
-        <w:rPr>
-          <w:kern w:val="2"/>
-        </w:rPr>
-        <w:t xml:space="preserve"> </w:t>
+      <w:r>
+        <w:rPr>
+          <w:kern w:val="2"/>
+        </w:rPr>
+        <w:t xml:space="preserve">BitTorrent </w:t>
       </w:r>
       <w:r>
         <w:rPr>
@@ -974,21 +874,7 @@
         <w:rPr>
           <w:kern w:val="2"/>
         </w:rPr>
-        <w:t xml:space="preserve"> (Somewhere between </w:t>
-      </w:r>
-      <w:proofErr w:type="spellStart"/>
-      <w:r>
-        <w:rPr>
-          <w:kern w:val="2"/>
-        </w:rPr>
-        <w:t>Unchunked</w:t>
-      </w:r>
-      <w:proofErr w:type="spellEnd"/>
-      <w:r>
-        <w:rPr>
-          <w:kern w:val="2"/>
-        </w:rPr>
-        <w:t xml:space="preserve"> and chunked P2P in Figure 1.0)</w:t>
+        <w:t xml:space="preserve"> (Somewhere between Unchunked and chunked P2P in Figure 1.0)</w:t>
       </w:r>
       <w:r>
         <w:rPr>
@@ -1043,21 +929,7 @@
         <w:rPr>
           <w:kern w:val="2"/>
         </w:rPr>
-        <w:t xml:space="preserve"> as a P2P system for this test. Herd uses </w:t>
-      </w:r>
-      <w:proofErr w:type="spellStart"/>
-      <w:r>
-        <w:rPr>
-          <w:kern w:val="2"/>
-        </w:rPr>
-        <w:t>BitTorrent</w:t>
-      </w:r>
-      <w:proofErr w:type="spellEnd"/>
-      <w:r>
-        <w:rPr>
-          <w:kern w:val="2"/>
-        </w:rPr>
-        <w:t xml:space="preserve"> underneath to perform the file transfers.</w:t>
+        <w:t xml:space="preserve"> as a P2P system for this test. Herd uses BitTorrent underneath to perform the file transfers.</w:t>
       </w:r>
     </w:p>
     <w:p>
@@ -1520,23 +1392,7 @@
         <w:rPr>
           <w:kern w:val="2"/>
         </w:rPr>
-        <w:t xml:space="preserve">More likely push this via an </w:t>
-      </w:r>
-      <w:proofErr w:type="spellStart"/>
-      <w:proofErr w:type="gramStart"/>
-      <w:r>
-        <w:rPr>
-          <w:kern w:val="2"/>
-        </w:rPr>
-        <w:t>ssh</w:t>
-      </w:r>
-      <w:proofErr w:type="spellEnd"/>
-      <w:proofErr w:type="gramEnd"/>
-      <w:r>
-        <w:rPr>
-          <w:kern w:val="2"/>
-        </w:rPr>
-        <w:t xml:space="preserve"> command, Could be base 64 encoded to be a fairly small string.</w:t>
+        <w:t>More likely push this via an ssh command, Could be base 64 encoded to be a fairly small string.</w:t>
       </w:r>
     </w:p>
     <w:p>
@@ -1801,21 +1657,7 @@
         <w:rPr>
           <w:kern w:val="2"/>
         </w:rPr>
-        <w:t xml:space="preserve">See “Swarm Manager </w:t>
-      </w:r>
-      <w:proofErr w:type="spellStart"/>
-      <w:r>
-        <w:rPr>
-          <w:kern w:val="2"/>
-        </w:rPr>
-        <w:t>Messages.json</w:t>
-      </w:r>
-      <w:proofErr w:type="spellEnd"/>
-      <w:r>
-        <w:rPr>
-          <w:kern w:val="2"/>
-        </w:rPr>
-        <w:t>” for example messages the Swarm Manager handles/sends.</w:t>
+        <w:t>See “Swarm Manager Messages.json” for example messages the Swarm Manager handles/sends.</w:t>
       </w:r>
     </w:p>
     <w:p>
@@ -1870,8 +1712,6 @@
         </w:rPr>
         <w:t>down.</w:t>
       </w:r>
-      <w:bookmarkStart w:id="0" w:name="_GoBack"/>
-      <w:bookmarkEnd w:id="0"/>
     </w:p>
     <w:p>
       <w:pPr>
@@ -1910,6 +1750,12 @@
         </w:rPr>
         <w:t>bits version</w:t>
       </w:r>
+      <w:r>
+        <w:rPr>
+          <w:kern w:val="2"/>
+        </w:rPr>
+        <w:t xml:space="preserve"> (0000 in this protocol version)</w:t>
+      </w:r>
     </w:p>
     <w:p>
       <w:pPr>
@@ -1932,7 +1778,43 @@
         <w:rPr>
           <w:kern w:val="2"/>
         </w:rPr>
-        <w:t>bits message type (Control, Data, room for future changes)</w:t>
+        <w:t>bits message type (</w:t>
+      </w:r>
+      <w:r>
+        <w:rPr>
+          <w:kern w:val="2"/>
+        </w:rPr>
+        <w:t>00</w:t>
+      </w:r>
+      <w:r>
+        <w:rPr>
+          <w:kern w:val="2"/>
+        </w:rPr>
+        <w:t xml:space="preserve">00 </w:t>
+      </w:r>
+      <w:r>
+        <w:rPr>
+          <w:kern w:val="2"/>
+        </w:rPr>
+        <w:t xml:space="preserve">Control, </w:t>
+      </w:r>
+      <w:r>
+        <w:rPr>
+          <w:kern w:val="2"/>
+        </w:rPr>
+        <w:t>00</w:t>
+      </w:r>
+      <w:r>
+        <w:rPr>
+          <w:kern w:val="2"/>
+        </w:rPr>
+        <w:t xml:space="preserve">01 </w:t>
+      </w:r>
+      <w:r>
+        <w:rPr>
+          <w:kern w:val="2"/>
+        </w:rPr>
+        <w:t>Data, room for future changes)</w:t>
       </w:r>
     </w:p>
     <w:p>
@@ -1995,6 +1877,18 @@
         </w:rPr>
         <w:t>).</w:t>
       </w:r>
+      <w:r>
+        <w:rPr>
+          <w:kern w:val="2"/>
+        </w:rPr>
+        <w:t xml:space="preserve"> Note: excludes header 4 bytes.</w:t>
+      </w:r>
+      <w:r>
+        <w:rPr>
+          <w:kern w:val="2"/>
+        </w:rPr>
+        <w:t xml:space="preserve"> Little endian</w:t>
+      </w:r>
     </w:p>
     <w:p>
       <w:pPr>
@@ -2011,7 +1905,7 @@
         <w:rPr>
           <w:kern w:val="2"/>
         </w:rPr>
-        <w:t>Message data follows immediately</w:t>
+        <w:t>Data of length “message length” follows</w:t>
       </w:r>
     </w:p>
     <w:p>
@@ -2030,21 +1924,7 @@
         <w:rPr>
           <w:kern w:val="2"/>
         </w:rPr>
-        <w:t xml:space="preserve">interpreted as JSON. Example message formats are described in “Peer </w:t>
-      </w:r>
-      <w:proofErr w:type="spellStart"/>
-      <w:r>
-        <w:rPr>
-          <w:kern w:val="2"/>
-        </w:rPr>
-        <w:t>Messages.json</w:t>
-      </w:r>
-      <w:proofErr w:type="spellEnd"/>
-      <w:r>
-        <w:rPr>
-          <w:kern w:val="2"/>
-        </w:rPr>
-        <w:t>”</w:t>
+        <w:t>interpreted as JSON. Example message formats are described in “Peer Messages.json”</w:t>
       </w:r>
     </w:p>
     <w:p>
@@ -2137,6 +2017,20 @@
         </w:rPr>
         <w:t>bytes file ID</w:t>
       </w:r>
+      <w:r>
+        <w:rPr>
+          <w:kern w:val="2"/>
+        </w:rPr>
+        <w:t xml:space="preserve"> </w:t>
+      </w:r>
+      <w:r>
+        <w:rPr>
+          <w:kern w:val="2"/>
+        </w:rPr>
+        <w:t>Little endian</w:t>
+      </w:r>
+      <w:bookmarkStart w:id="0" w:name="_GoBack"/>
+      <w:bookmarkEnd w:id="0"/>
     </w:p>
     <w:p>
       <w:pPr>
@@ -2155,6 +2049,18 @@
         </w:rPr>
         <w:t>4 bytes chunk ID</w:t>
       </w:r>
+      <w:r>
+        <w:rPr>
+          <w:kern w:val="2"/>
+        </w:rPr>
+        <w:t xml:space="preserve"> </w:t>
+      </w:r>
+      <w:r>
+        <w:rPr>
+          <w:kern w:val="2"/>
+        </w:rPr>
+        <w:t>Little endian</w:t>
+      </w:r>
     </w:p>
     <w:p>
       <w:pPr>
@@ -2171,45 +2077,8 @@
         <w:rPr>
           <w:kern w:val="2"/>
         </w:rPr>
-        <w:t>4</w:t>
-      </w:r>
-      <w:r>
-        <w:rPr>
-          <w:kern w:val="2"/>
-        </w:rPr>
-        <w:t xml:space="preserve"> </w:t>
-      </w:r>
-      <w:r>
-        <w:rPr>
-          <w:kern w:val="2"/>
-        </w:rPr>
-        <w:t>bytes chunk offset</w:t>
-      </w:r>
-    </w:p>
-    <w:p>
-      <w:pPr>
-        <w:pStyle w:val="ListParagraph"/>
-        <w:numPr>
-          <w:ilvl w:val="0"/>
-          <w:numId w:val="49"/>
-        </w:numPr>
-        <w:rPr>
-          <w:kern w:val="2"/>
-        </w:rPr>
-      </w:pPr>
-      <w:r>
-        <w:rPr>
-          <w:kern w:val="2"/>
-        </w:rPr>
         <w:t>Chunk data</w:t>
       </w:r>
-    </w:p>
-    <w:p>
-      <w:pPr>
-        <w:rPr>
-          <w:kern w:val="2"/>
-        </w:rPr>
-      </w:pPr>
     </w:p>
     <w:p>
       <w:pPr>
@@ -2793,27 +2662,7 @@
                 <w:kern w:val="2"/>
                 <w:lang w:eastAsia="en-GB"/>
               </w:rPr>
-              <w:t>P2P (</w:t>
-            </w:r>
-            <w:proofErr w:type="spellStart"/>
-            <w:r>
-              <w:rPr>
-                <w:rFonts w:ascii="Calibri" w:eastAsia="Times New Roman" w:hAnsi="Calibri" w:cs="Times New Roman"/>
-                <w:color w:val="000000"/>
-                <w:kern w:val="2"/>
-                <w:lang w:eastAsia="en-GB"/>
-              </w:rPr>
-              <w:t>Unchunked</w:t>
-            </w:r>
-            <w:proofErr w:type="spellEnd"/>
-            <w:r>
-              <w:rPr>
-                <w:rFonts w:ascii="Calibri" w:eastAsia="Times New Roman" w:hAnsi="Calibri" w:cs="Times New Roman"/>
-                <w:color w:val="000000"/>
-                <w:kern w:val="2"/>
-                <w:lang w:eastAsia="en-GB"/>
-              </w:rPr>
-              <w:t>)</w:t>
+              <w:t>P2P (Unchunked)</w:t>
             </w:r>
           </w:p>
         </w:tc>
@@ -4573,23 +4422,7 @@
                 <w:kern w:val="2"/>
                 <w:lang w:eastAsia="en-GB"/>
               </w:rPr>
-              <w:t>P2P (</w:t>
-            </w:r>
-            <w:proofErr w:type="spellStart"/>
-            <w:r>
-              <w:rPr>
-                <w:kern w:val="2"/>
-                <w:lang w:eastAsia="en-GB"/>
-              </w:rPr>
-              <w:t>unchunked</w:t>
-            </w:r>
-            <w:proofErr w:type="spellEnd"/>
-            <w:r>
-              <w:rPr>
-                <w:kern w:val="2"/>
-                <w:lang w:eastAsia="en-GB"/>
-              </w:rPr>
-              <w:t>)</w:t>
+              <w:t>P2P (unchunked)</w:t>
             </w:r>
           </w:p>
         </w:tc>
@@ -4771,25 +4604,7 @@
                 <w:kern w:val="2"/>
                 <w:lang w:eastAsia="en-GB"/>
               </w:rPr>
-              <w:t xml:space="preserve">th 1 more </w:t>
-            </w:r>
-            <w:proofErr w:type="spellStart"/>
-            <w:r>
-              <w:rPr>
-                <w:rFonts w:asciiTheme="majorHAnsi" w:eastAsia="Calibri" w:hAnsiTheme="majorHAnsi" w:cs="Times New Roman"/>
-                <w:kern w:val="2"/>
-                <w:lang w:eastAsia="en-GB"/>
-              </w:rPr>
-              <w:t>seeder</w:t>
-            </w:r>
-            <w:proofErr w:type="spellEnd"/>
-            <w:r>
-              <w:rPr>
-                <w:rFonts w:asciiTheme="majorHAnsi" w:eastAsia="Calibri" w:hAnsiTheme="majorHAnsi" w:cs="Times New Roman"/>
-                <w:kern w:val="2"/>
-                <w:lang w:eastAsia="en-GB"/>
-              </w:rPr>
-              <w:t xml:space="preserve"> than the last</w:t>
+              <w:t>th 1 more seeder than the last</w:t>
             </w:r>
             <w:r>
               <w:rPr>
@@ -14881,7 +14696,7 @@
 </file>
 
 <file path=customXml/itemProps1.xml><?xml version="1.0" encoding="utf-8"?>
-<ds:datastoreItem xmlns:ds="http://schemas.openxmlformats.org/officeDocument/2006/customXml" ds:itemID="{8686F813-22C2-4264-91DA-9F4976DCD220}">
+<ds:datastoreItem xmlns:ds="http://schemas.openxmlformats.org/officeDocument/2006/customXml" ds:itemID="{093ABA9F-B99C-4C85-A580-B5E8A5E6BC38}">
   <ds:schemaRefs>
     <ds:schemaRef ds:uri="http://schemas.openxmlformats.org/officeDocument/2006/bibliography"/>
   </ds:schemaRefs>

</xml_diff>

<commit_message>
Possible fix to weird request chunk loop.
Report progress
</commit_message>
<xml_diff>
--- a/Implementation Report.docx
+++ b/Implementation Report.docx
@@ -1019,6 +1019,14 @@
         <w:rPr>
           <w:kern w:val="2"/>
         </w:rPr>
+        <w:t xml:space="preserve">Analysis </w:t>
+      </w:r>
+      <w:bookmarkStart w:id="0" w:name="_GoBack"/>
+      <w:bookmarkEnd w:id="0"/>
+      <w:r>
+        <w:rPr>
+          <w:kern w:val="2"/>
+        </w:rPr>
         <w:t>Conclusion</w:t>
       </w:r>
     </w:p>
@@ -1082,563 +1090,498 @@
       </w:r>
     </w:p>
     <w:p>
-      <w:pPr>
-        <w:pStyle w:val="ListParagraph"/>
-        <w:numPr>
-          <w:ilvl w:val="0"/>
-          <w:numId w:val="46"/>
-        </w:numPr>
-        <w:rPr>
-          <w:kern w:val="2"/>
-        </w:rPr>
-      </w:pPr>
-      <w:r>
-        <w:rPr>
-          <w:kern w:val="2"/>
-        </w:rPr>
-        <w:t>File split up into ~256KB chunks for transfer.</w:t>
+      <w:r>
+        <w:t>The distribution system must be reliable and efficient. My analysis above shows the way to bring efficiency is to go Peer to peer, distributing larger files in smaller chunks.</w:t>
+      </w:r>
+      <w:r>
+        <w:t xml:space="preserve"> This design section coverts the design of the Protocols, file structures, and system architecture. Security, Reliability, Maintainability and Efficiency were the main goals (roughly in that order) in mind when designing this system.</w:t>
       </w:r>
     </w:p>
     <w:p>
       <w:pPr>
-        <w:pStyle w:val="ListParagraph"/>
-        <w:numPr>
-          <w:ilvl w:val="0"/>
-          <w:numId w:val="46"/>
-        </w:numPr>
-        <w:rPr>
-          <w:kern w:val="2"/>
-        </w:rPr>
-      </w:pPr>
-      <w:r>
-        <w:rPr>
-          <w:kern w:val="2"/>
-        </w:rPr>
-        <w:t>“Initial data”:</w:t>
+        <w:pStyle w:val="Heading2"/>
+      </w:pPr>
+      <w:r>
+        <w:t>Initial Metadata</w:t>
       </w:r>
     </w:p>
     <w:p>
-      <w:pPr>
-        <w:pStyle w:val="ListParagraph"/>
-        <w:numPr>
-          <w:ilvl w:val="1"/>
-          <w:numId w:val="46"/>
-        </w:numPr>
-        <w:rPr>
-          <w:kern w:val="2"/>
-        </w:rPr>
-      </w:pPr>
-      <w:r>
-        <w:rPr>
-          <w:kern w:val="2"/>
-        </w:rPr>
-        <w:t>Hash of initial data file</w:t>
-      </w:r>
-      <w:r>
-        <w:rPr>
-          <w:kern w:val="2"/>
-        </w:rPr>
-        <w:t xml:space="preserve"> (HashFunc(hash_type + swarm_manager + file0.name + file0.chunk0.hash</w:t>
-      </w:r>
-      <w:r>
-        <w:rPr>
-          <w:kern w:val="2"/>
-        </w:rPr>
-        <w:t xml:space="preserve"> + … + file0.hash</w:t>
-      </w:r>
-      <w:r>
-        <w:rPr>
-          <w:kern w:val="2"/>
-        </w:rPr>
-        <w:t>…</w:t>
-      </w:r>
-      <w:r>
-        <w:rPr>
-          <w:kern w:val="2"/>
-        </w:rPr>
-        <w:t>))</w:t>
+      <w:r>
+        <w:t>To be able to join a swarm, and obtain chunks a peer must be in possession of the metadata of the swarm.</w:t>
+      </w:r>
+      <w:r>
+        <w:t xml:space="preserve"> This metadata will be stored in a JSON-structured file, a file extension of .p2pmeta is suggested.</w:t>
+      </w:r>
+    </w:p>
+    <w:tbl>
+      <w:tblPr>
+        <w:tblStyle w:val="GridTable2-Accent51"/>
+        <w:tblW w:w="0" w:type="auto"/>
+        <w:tblLook w:val="04A0" w:firstRow="1" w:lastRow="0" w:firstColumn="1" w:lastColumn="0" w:noHBand="0" w:noVBand="1"/>
+      </w:tblPr>
+      <w:tblGrid>
+        <w:gridCol w:w="4508"/>
+        <w:gridCol w:w="4508"/>
+      </w:tblGrid>
+      <w:tr>
+        <w:trPr>
+          <w:cnfStyle w:val="100000000000" w:firstRow="1" w:lastRow="0" w:firstColumn="0" w:lastColumn="0" w:oddVBand="0" w:evenVBand="0" w:oddHBand="0" w:evenHBand="0" w:firstRowFirstColumn="0" w:firstRowLastColumn="0" w:lastRowFirstColumn="0" w:lastRowLastColumn="0"/>
+        </w:trPr>
+        <w:tc>
+          <w:tcPr>
+            <w:cnfStyle w:val="001000000000" w:firstRow="0" w:lastRow="0" w:firstColumn="1" w:lastColumn="0" w:oddVBand="0" w:evenVBand="0" w:oddHBand="0" w:evenHBand="0" w:firstRowFirstColumn="0" w:firstRowLastColumn="0" w:lastRowFirstColumn="0" w:lastRowLastColumn="0"/>
+            <w:tcW w:w="4508" w:type="dxa"/>
+          </w:tcPr>
+          <w:p>
+            <w:r>
+              <w:t>Swarm Metadata</w:t>
+            </w:r>
+          </w:p>
+        </w:tc>
+        <w:tc>
+          <w:tcPr>
+            <w:tcW w:w="4508" w:type="dxa"/>
+          </w:tcPr>
+          <w:p>
+            <w:pPr>
+              <w:cnfStyle w:val="100000000000" w:firstRow="1" w:lastRow="0" w:firstColumn="0" w:lastColumn="0" w:oddVBand="0" w:evenVBand="0" w:oddHBand="0" w:evenHBand="0" w:firstRowFirstColumn="0" w:firstRowLastColumn="0" w:lastRowFirstColumn="0" w:lastRowLastColumn="0"/>
+            </w:pPr>
+            <w:r>
+              <w:t>Description</w:t>
+            </w:r>
+          </w:p>
+        </w:tc>
+      </w:tr>
+      <w:tr>
+        <w:trPr>
+          <w:cnfStyle w:val="000000100000" w:firstRow="0" w:lastRow="0" w:firstColumn="0" w:lastColumn="0" w:oddVBand="0" w:evenVBand="0" w:oddHBand="1" w:evenHBand="0" w:firstRowFirstColumn="0" w:firstRowLastColumn="0" w:lastRowFirstColumn="0" w:lastRowLastColumn="0"/>
+        </w:trPr>
+        <w:tc>
+          <w:tcPr>
+            <w:cnfStyle w:val="001000000000" w:firstRow="0" w:lastRow="0" w:firstColumn="1" w:lastColumn="0" w:oddVBand="0" w:evenVBand="0" w:oddHBand="0" w:evenHBand="0" w:firstRowFirstColumn="0" w:firstRowLastColumn="0" w:lastRowFirstColumn="0" w:lastRowLastColumn="0"/>
+            <w:tcW w:w="4508" w:type="dxa"/>
+          </w:tcPr>
+          <w:p>
+            <w:r>
+              <w:t>Hash Type</w:t>
+            </w:r>
+          </w:p>
+        </w:tc>
+        <w:tc>
+          <w:tcPr>
+            <w:tcW w:w="4508" w:type="dxa"/>
+          </w:tcPr>
+          <w:p>
+            <w:pPr>
+              <w:cnfStyle w:val="000000100000" w:firstRow="0" w:lastRow="0" w:firstColumn="0" w:lastColumn="0" w:oddVBand="0" w:evenVBand="0" w:oddHBand="1" w:evenHBand="0" w:firstRowFirstColumn="0" w:firstRowLastColumn="0" w:lastRowFirstColumn="0" w:lastRowLastColumn="0"/>
+            </w:pPr>
+            <w:r>
+              <w:t>Identifies the checksum algorithm. Important for future security, SHA-256 may eventually not be secure enough.</w:t>
+            </w:r>
+          </w:p>
+        </w:tc>
+      </w:tr>
+      <w:tr>
+        <w:tc>
+          <w:tcPr>
+            <w:cnfStyle w:val="001000000000" w:firstRow="0" w:lastRow="0" w:firstColumn="1" w:lastColumn="0" w:oddVBand="0" w:evenVBand="0" w:oddHBand="0" w:evenHBand="0" w:firstRowFirstColumn="0" w:firstRowLastColumn="0" w:lastRowFirstColumn="0" w:lastRowLastColumn="0"/>
+            <w:tcW w:w="4508" w:type="dxa"/>
+          </w:tcPr>
+          <w:p>
+            <w:r>
+              <w:t>Metadata Hash</w:t>
+            </w:r>
+          </w:p>
+        </w:tc>
+        <w:tc>
+          <w:tcPr>
+            <w:tcW w:w="4508" w:type="dxa"/>
+          </w:tcPr>
+          <w:p>
+            <w:pPr>
+              <w:cnfStyle w:val="000000000000" w:firstRow="0" w:lastRow="0" w:firstColumn="0" w:lastColumn="0" w:oddVBand="0" w:evenVBand="0" w:oddHBand="0" w:evenHBand="0" w:firstRowFirstColumn="0" w:firstRowLastColumn="0" w:lastRowFirstColumn="0" w:lastRowLastColumn="0"/>
+            </w:pPr>
+            <w:r>
+              <w:t>Acts as an ID for the Swarm, ensures that an innocent peer won’t join a swarm with a corrupt metadata file.  This digest protects the HashType, SM Hostname, filenames, chunk hashes and file digests for each file/chunk.</w:t>
+            </w:r>
+          </w:p>
+        </w:tc>
+      </w:tr>
+      <w:tr>
+        <w:trPr>
+          <w:cnfStyle w:val="000000100000" w:firstRow="0" w:lastRow="0" w:firstColumn="0" w:lastColumn="0" w:oddVBand="0" w:evenVBand="0" w:oddHBand="1" w:evenHBand="0" w:firstRowFirstColumn="0" w:firstRowLastColumn="0" w:lastRowFirstColumn="0" w:lastRowLastColumn="0"/>
+        </w:trPr>
+        <w:tc>
+          <w:tcPr>
+            <w:cnfStyle w:val="001000000000" w:firstRow="0" w:lastRow="0" w:firstColumn="1" w:lastColumn="0" w:oddVBand="0" w:evenVBand="0" w:oddHBand="0" w:evenHBand="0" w:firstRowFirstColumn="0" w:firstRowLastColumn="0" w:lastRowFirstColumn="0" w:lastRowLastColumn="0"/>
+            <w:tcW w:w="4508" w:type="dxa"/>
+          </w:tcPr>
+          <w:p>
+            <w:r>
+              <w:t>Swarm Manager Hostname</w:t>
+            </w:r>
+          </w:p>
+        </w:tc>
+        <w:tc>
+          <w:tcPr>
+            <w:tcW w:w="4508" w:type="dxa"/>
+          </w:tcPr>
+          <w:p>
+            <w:pPr>
+              <w:cnfStyle w:val="000000100000" w:firstRow="0" w:lastRow="0" w:firstColumn="0" w:lastColumn="0" w:oddVBand="0" w:evenVBand="0" w:oddHBand="1" w:evenHBand="0" w:firstRowFirstColumn="0" w:firstRowLastColumn="0" w:lastRowFirstColumn="0" w:lastRowLastColumn="0"/>
+            </w:pPr>
+            <w:r>
+              <w:t>A peer joining the swarm will register with this Swarm Manager.</w:t>
+            </w:r>
+          </w:p>
+        </w:tc>
+      </w:tr>
+      <w:tr>
+        <w:tc>
+          <w:tcPr>
+            <w:cnfStyle w:val="001000000000" w:firstRow="0" w:lastRow="0" w:firstColumn="1" w:lastColumn="0" w:oddVBand="0" w:evenVBand="0" w:oddHBand="0" w:evenHBand="0" w:firstRowFirstColumn="0" w:firstRowLastColumn="0" w:lastRowFirstColumn="0" w:lastRowLastColumn="0"/>
+            <w:tcW w:w="4508" w:type="dxa"/>
+            <w:shd w:val="clear" w:color="auto" w:fill="A8D08D" w:themeFill="accent6" w:themeFillTint="99"/>
+          </w:tcPr>
+          <w:p>
+            <w:r>
+              <w:t>List of file metadata:</w:t>
+            </w:r>
+          </w:p>
+        </w:tc>
+        <w:tc>
+          <w:tcPr>
+            <w:tcW w:w="4508" w:type="dxa"/>
+            <w:shd w:val="clear" w:color="auto" w:fill="A8D08D" w:themeFill="accent6" w:themeFillTint="99"/>
+          </w:tcPr>
+          <w:p>
+            <w:pPr>
+              <w:cnfStyle w:val="000000000000" w:firstRow="0" w:lastRow="0" w:firstColumn="0" w:lastColumn="0" w:oddVBand="0" w:evenVBand="0" w:oddHBand="0" w:evenHBand="0" w:firstRowFirstColumn="0" w:firstRowLastColumn="0" w:lastRowFirstColumn="0" w:lastRowLastColumn="0"/>
+            </w:pPr>
+          </w:p>
+        </w:tc>
+      </w:tr>
+      <w:tr>
+        <w:trPr>
+          <w:cnfStyle w:val="000000100000" w:firstRow="0" w:lastRow="0" w:firstColumn="0" w:lastColumn="0" w:oddVBand="0" w:evenVBand="0" w:oddHBand="1" w:evenHBand="0" w:firstRowFirstColumn="0" w:firstRowLastColumn="0" w:lastRowFirstColumn="0" w:lastRowLastColumn="0"/>
+        </w:trPr>
+        <w:tc>
+          <w:tcPr>
+            <w:cnfStyle w:val="001000000000" w:firstRow="0" w:lastRow="0" w:firstColumn="1" w:lastColumn="0" w:oddVBand="0" w:evenVBand="0" w:oddHBand="0" w:evenHBand="0" w:firstRowFirstColumn="0" w:firstRowLastColumn="0" w:lastRowFirstColumn="0" w:lastRowLastColumn="0"/>
+            <w:tcW w:w="4508" w:type="dxa"/>
+            <w:shd w:val="clear" w:color="auto" w:fill="BDD6EE" w:themeFill="accent1" w:themeFillTint="66"/>
+          </w:tcPr>
+          <w:p>
+            <w:pPr>
+              <w:spacing w:line="259" w:lineRule="auto"/>
+              <w:ind w:left="720"/>
+            </w:pPr>
+            <w:r>
+              <w:t>Filename</w:t>
+            </w:r>
+          </w:p>
+        </w:tc>
+        <w:tc>
+          <w:tcPr>
+            <w:tcW w:w="4508" w:type="dxa"/>
+            <w:shd w:val="clear" w:color="auto" w:fill="BDD6EE" w:themeFill="accent1" w:themeFillTint="66"/>
+          </w:tcPr>
+          <w:p>
+            <w:pPr>
+              <w:spacing w:line="259" w:lineRule="auto"/>
+              <w:cnfStyle w:val="000000100000" w:firstRow="0" w:lastRow="0" w:firstColumn="0" w:lastColumn="0" w:oddVBand="0" w:evenVBand="0" w:oddHBand="1" w:evenHBand="0" w:firstRowFirstColumn="0" w:firstRowLastColumn="0" w:lastRowFirstColumn="0" w:lastRowLastColumn="0"/>
+            </w:pPr>
+            <w:r>
+              <w:t>Used to correctly name the downloaded file</w:t>
+            </w:r>
+          </w:p>
+        </w:tc>
+      </w:tr>
+      <w:tr>
+        <w:tc>
+          <w:tcPr>
+            <w:cnfStyle w:val="001000000000" w:firstRow="0" w:lastRow="0" w:firstColumn="1" w:lastColumn="0" w:oddVBand="0" w:evenVBand="0" w:oddHBand="0" w:evenHBand="0" w:firstRowFirstColumn="0" w:firstRowLastColumn="0" w:lastRowFirstColumn="0" w:lastRowLastColumn="0"/>
+            <w:tcW w:w="4508" w:type="dxa"/>
+            <w:shd w:val="clear" w:color="auto" w:fill="FFFFFF" w:themeFill="background1"/>
+          </w:tcPr>
+          <w:p>
+            <w:pPr>
+              <w:spacing w:line="259" w:lineRule="auto"/>
+              <w:ind w:left="720"/>
+            </w:pPr>
+            <w:r>
+              <w:t>File Hash</w:t>
+            </w:r>
+          </w:p>
+        </w:tc>
+        <w:tc>
+          <w:tcPr>
+            <w:tcW w:w="4508" w:type="dxa"/>
+            <w:shd w:val="clear" w:color="auto" w:fill="FFFFFF" w:themeFill="background1"/>
+          </w:tcPr>
+          <w:p>
+            <w:pPr>
+              <w:spacing w:line="259" w:lineRule="auto"/>
+              <w:cnfStyle w:val="000000000000" w:firstRow="0" w:lastRow="0" w:firstColumn="0" w:lastColumn="0" w:oddVBand="0" w:evenVBand="0" w:oddHBand="0" w:evenHBand="0" w:firstRowFirstColumn="0" w:firstRowLastColumn="0" w:lastRowFirstColumn="0" w:lastRowLastColumn="0"/>
+            </w:pPr>
+            <w:r>
+              <w:t>Ensure the entire file is transferred and pieced together correctly</w:t>
+            </w:r>
+          </w:p>
+        </w:tc>
+      </w:tr>
+      <w:tr>
+        <w:trPr>
+          <w:cnfStyle w:val="000000100000" w:firstRow="0" w:lastRow="0" w:firstColumn="0" w:lastColumn="0" w:oddVBand="0" w:evenVBand="0" w:oddHBand="1" w:evenHBand="0" w:firstRowFirstColumn="0" w:firstRowLastColumn="0" w:lastRowFirstColumn="0" w:lastRowLastColumn="0"/>
+        </w:trPr>
+        <w:tc>
+          <w:tcPr>
+            <w:cnfStyle w:val="001000000000" w:firstRow="0" w:lastRow="0" w:firstColumn="1" w:lastColumn="0" w:oddVBand="0" w:evenVBand="0" w:oddHBand="0" w:evenHBand="0" w:firstRowFirstColumn="0" w:firstRowLastColumn="0" w:lastRowFirstColumn="0" w:lastRowLastColumn="0"/>
+            <w:tcW w:w="4508" w:type="dxa"/>
+            <w:shd w:val="clear" w:color="auto" w:fill="A8D08D" w:themeFill="accent6" w:themeFillTint="99"/>
+          </w:tcPr>
+          <w:p>
+            <w:pPr>
+              <w:ind w:left="720"/>
+            </w:pPr>
+            <w:r>
+              <w:t>List of chunk metadata:</w:t>
+            </w:r>
+          </w:p>
+        </w:tc>
+        <w:tc>
+          <w:tcPr>
+            <w:tcW w:w="4508" w:type="dxa"/>
+            <w:shd w:val="clear" w:color="auto" w:fill="A8D08D" w:themeFill="accent6" w:themeFillTint="99"/>
+          </w:tcPr>
+          <w:p>
+            <w:pPr>
+              <w:cnfStyle w:val="000000100000" w:firstRow="0" w:lastRow="0" w:firstColumn="0" w:lastColumn="0" w:oddVBand="0" w:evenVBand="0" w:oddHBand="1" w:evenHBand="0" w:firstRowFirstColumn="0" w:firstRowLastColumn="0" w:lastRowFirstColumn="0" w:lastRowLastColumn="0"/>
+            </w:pPr>
+          </w:p>
+        </w:tc>
+      </w:tr>
+      <w:tr>
+        <w:tc>
+          <w:tcPr>
+            <w:cnfStyle w:val="001000000000" w:firstRow="0" w:lastRow="0" w:firstColumn="1" w:lastColumn="0" w:oddVBand="0" w:evenVBand="0" w:oddHBand="0" w:evenHBand="0" w:firstRowFirstColumn="0" w:firstRowLastColumn="0" w:lastRowFirstColumn="0" w:lastRowLastColumn="0"/>
+            <w:tcW w:w="4508" w:type="dxa"/>
+          </w:tcPr>
+          <w:p>
+            <w:pPr>
+              <w:ind w:left="1440"/>
+            </w:pPr>
+            <w:r>
+              <w:t>Chunk size</w:t>
+            </w:r>
+          </w:p>
+        </w:tc>
+        <w:tc>
+          <w:tcPr>
+            <w:tcW w:w="4508" w:type="dxa"/>
+          </w:tcPr>
+          <w:p>
+            <w:pPr>
+              <w:cnfStyle w:val="000000000000" w:firstRow="0" w:lastRow="0" w:firstColumn="0" w:lastColumn="0" w:oddVBand="0" w:evenVBand="0" w:oddHBand="0" w:evenHBand="0" w:firstRowFirstColumn="0" w:firstRowLastColumn="0" w:lastRowFirstColumn="0" w:lastRowLastColumn="0"/>
+            </w:pPr>
+            <w:r>
+              <w:t>Allows file size to be calculated</w:t>
+            </w:r>
+          </w:p>
+        </w:tc>
+      </w:tr>
+      <w:tr>
+        <w:trPr>
+          <w:cnfStyle w:val="000000100000" w:firstRow="0" w:lastRow="0" w:firstColumn="0" w:lastColumn="0" w:oddVBand="0" w:evenVBand="0" w:oddHBand="1" w:evenHBand="0" w:firstRowFirstColumn="0" w:firstRowLastColumn="0" w:lastRowFirstColumn="0" w:lastRowLastColumn="0"/>
+        </w:trPr>
+        <w:tc>
+          <w:tcPr>
+            <w:cnfStyle w:val="001000000000" w:firstRow="0" w:lastRow="0" w:firstColumn="1" w:lastColumn="0" w:oddVBand="0" w:evenVBand="0" w:oddHBand="0" w:evenHBand="0" w:firstRowFirstColumn="0" w:firstRowLastColumn="0" w:lastRowFirstColumn="0" w:lastRowLastColumn="0"/>
+            <w:tcW w:w="4508" w:type="dxa"/>
+          </w:tcPr>
+          <w:p>
+            <w:pPr>
+              <w:ind w:left="1440"/>
+            </w:pPr>
+            <w:r>
+              <w:t>Chunk hash</w:t>
+            </w:r>
+          </w:p>
+        </w:tc>
+        <w:tc>
+          <w:tcPr>
+            <w:tcW w:w="4508" w:type="dxa"/>
+          </w:tcPr>
+          <w:p>
+            <w:pPr>
+              <w:cnfStyle w:val="000000100000" w:firstRow="0" w:lastRow="0" w:firstColumn="0" w:lastColumn="0" w:oddVBand="0" w:evenVBand="0" w:oddHBand="1" w:evenHBand="0" w:firstRowFirstColumn="0" w:firstRowLastColumn="0" w:lastRowFirstColumn="0" w:lastRowLastColumn="0"/>
+            </w:pPr>
+            <w:r>
+              <w:t>Allows integrity of chunk data received from peer to be verified.</w:t>
+            </w:r>
+          </w:p>
+        </w:tc>
+      </w:tr>
+    </w:tbl>
+    <w:p/>
+    <w:p>
+      <w:pPr>
+        <w:pStyle w:val="Heading2"/>
+      </w:pPr>
+      <w:r>
+        <w:t xml:space="preserve">Distribution </w:t>
+      </w:r>
+      <w:r>
+        <w:t>Architecture</w:t>
+      </w:r>
+      <w:r>
+        <w:t xml:space="preserve"> </w:t>
       </w:r>
     </w:p>
     <w:p>
-      <w:pPr>
-        <w:pStyle w:val="ListParagraph"/>
-        <w:numPr>
-          <w:ilvl w:val="1"/>
-          <w:numId w:val="46"/>
-        </w:numPr>
-        <w:rPr>
-          <w:kern w:val="2"/>
-        </w:rPr>
-      </w:pPr>
-      <w:r>
-        <w:rPr>
-          <w:kern w:val="2"/>
-        </w:rPr>
-        <w:t>List of files</w:t>
+      <w:r>
+        <w:t xml:space="preserve">The distribution system will contain two main applications: The Peer and the Swarm Manager. A smaller third application will </w:t>
+      </w:r>
+      <w:r>
+        <w:t>create</w:t>
+      </w:r>
+      <w:r>
+        <w:t xml:space="preserve"> the initial metadata</w:t>
+      </w:r>
+      <w:r>
+        <w:t xml:space="preserve"> file</w:t>
+      </w:r>
+      <w:r>
+        <w:t xml:space="preserve"> based on input files.</w:t>
       </w:r>
     </w:p>
     <w:p>
       <w:pPr>
-        <w:pStyle w:val="ListParagraph"/>
-        <w:numPr>
-          <w:ilvl w:val="2"/>
-          <w:numId w:val="46"/>
-        </w:numPr>
-        <w:rPr>
-          <w:kern w:val="2"/>
-        </w:rPr>
-      </w:pPr>
-      <w:r>
-        <w:rPr>
-          <w:kern w:val="2"/>
-        </w:rPr>
-        <w:t>File Name</w:t>
+        <w:pStyle w:val="Heading3"/>
+      </w:pPr>
+      <w:r>
+        <w:t>Swarm Manager</w:t>
       </w:r>
     </w:p>
     <w:p>
-      <w:pPr>
-        <w:pStyle w:val="ListParagraph"/>
-        <w:numPr>
-          <w:ilvl w:val="2"/>
-          <w:numId w:val="46"/>
-        </w:numPr>
-        <w:rPr>
-          <w:kern w:val="2"/>
-        </w:rPr>
-      </w:pPr>
-      <w:r>
-        <w:rPr>
-          <w:kern w:val="2"/>
-        </w:rPr>
-        <w:t>Crypto hash of entire file</w:t>
-      </w:r>
-      <w:r>
-        <w:rPr>
-          <w:kern w:val="2"/>
-        </w:rPr>
-        <w:t xml:space="preserve"> (Secure against malicious peers, p2pmeta file must be securely transferred though)</w:t>
+      <w:r>
+        <w:t xml:space="preserve">The Swarm Manager will maintain a list of active peers which have registered for the swarm. Peers will send a register command regularly to stay on the list of peers for a particular swarm. Peers will then be able to request the list of active peers for a swarm. A swarm is uniquely identified by the Metadata hash in the initial metadata. </w:t>
       </w:r>
     </w:p>
     <w:p>
       <w:pPr>
-        <w:pStyle w:val="ListParagraph"/>
-        <w:numPr>
-          <w:ilvl w:val="2"/>
-          <w:numId w:val="46"/>
-        </w:numPr>
-        <w:rPr>
-          <w:kern w:val="2"/>
-        </w:rPr>
-      </w:pPr>
-      <w:r>
-        <w:rPr>
-          <w:kern w:val="2"/>
-        </w:rPr>
-        <w:t xml:space="preserve">List of Chunk Sizes and </w:t>
-      </w:r>
-      <w:r>
-        <w:rPr>
-          <w:kern w:val="2"/>
-        </w:rPr>
-        <w:t xml:space="preserve">Crypto </w:t>
-      </w:r>
-      <w:r>
-        <w:rPr>
-          <w:kern w:val="2"/>
-        </w:rPr>
-        <w:t>Hashes</w:t>
+        <w:pStyle w:val="Heading3"/>
+      </w:pPr>
+      <w:r>
+        <w:t>Peer</w:t>
       </w:r>
     </w:p>
     <w:p>
-      <w:pPr>
-        <w:pStyle w:val="ListParagraph"/>
-        <w:numPr>
-          <w:ilvl w:val="3"/>
-          <w:numId w:val="46"/>
-        </w:numPr>
-        <w:rPr>
-          <w:kern w:val="2"/>
-        </w:rPr>
-      </w:pPr>
-      <w:r>
-        <w:rPr>
-          <w:kern w:val="2"/>
-        </w:rPr>
-        <w:t>Can deduce number of chunks and total file size from this data.</w:t>
+      <w:r>
+        <w:t xml:space="preserve">When started, each peer will use the information in the .p2pmeta file to check for the existence of the files to be downloaded. If the files do not exist, the peer will create them and allocate enough hard drive space for the download. If the files exist the peer will verify the integrity of the files and chunks to determine which file(s) or chunk(s) are missing. This architecture should support pausing/resuming of downloads without any issues and without requiring any special shutdown code to run (supporting sudden power off). </w:t>
       </w:r>
     </w:p>
     <w:p>
       <w:pPr>
-        <w:rPr>
-          <w:kern w:val="2"/>
-        </w:rPr>
-      </w:pPr>
+        <w:pStyle w:val="Heading4"/>
+      </w:pPr>
+      <w:r>
+        <w:lastRenderedPageBreak/>
+        <w:t>Peer Behaviour</w:t>
+      </w:r>
     </w:p>
     <w:p>
-      <w:pPr>
-        <w:pStyle w:val="ListParagraph"/>
-        <w:numPr>
-          <w:ilvl w:val="0"/>
-          <w:numId w:val="47"/>
-        </w:numPr>
-        <w:rPr>
-          <w:kern w:val="2"/>
-        </w:rPr>
-      </w:pPr>
-      <w:r>
-        <w:rPr>
-          <w:kern w:val="2"/>
-        </w:rPr>
-        <w:t>Managing P2P Network:</w:t>
+      <w:r>
+        <w:t>Peers looking to acquire chunks in the swarm will connect to</w:t>
+      </w:r>
+      <w:r>
+        <w:t xml:space="preserve"> the Swarm Manager using the swarm metadata. The peer will then connect to </w:t>
+      </w:r>
+      <w:r>
+        <w:t xml:space="preserve">other peers using information obtained from the Swarm Manager. </w:t>
       </w:r>
     </w:p>
     <w:p>
-      <w:pPr>
-        <w:pStyle w:val="ListParagraph"/>
-        <w:numPr>
-          <w:ilvl w:val="1"/>
-          <w:numId w:val="47"/>
-        </w:numPr>
-        <w:rPr>
-          <w:kern w:val="2"/>
-        </w:rPr>
-      </w:pPr>
-      <w:r>
-        <w:rPr>
-          <w:kern w:val="2"/>
-        </w:rPr>
-        <w:t>Peers register and deregister with a central server “tracker”</w:t>
+      <w:r>
+        <w:t>When a peer connects to another peer, they will exchange a list of chunks they each possess. The pair can then request appropriate chunks from each other simultaneously. When both of these peers are complete, they will disconnect from each other.</w:t>
       </w:r>
     </w:p>
     <w:p>
-      <w:pPr>
-        <w:pStyle w:val="ListParagraph"/>
-        <w:numPr>
-          <w:ilvl w:val="1"/>
-          <w:numId w:val="47"/>
-        </w:numPr>
-        <w:rPr>
-          <w:kern w:val="2"/>
-        </w:rPr>
-      </w:pPr>
-      <w:r>
-        <w:rPr>
-          <w:kern w:val="2"/>
-        </w:rPr>
-        <w:t>When requested, tracker will reply with list (may not be complete) of peers (IP, Port, Client Name).</w:t>
+      <w:r>
+        <w:t>The algorithms for peer selection and chunk selection will be important to ensure efficient use of resources in the swarm. A very basic algorithm will be used first (choose the lowest chunk ID/first peer in list), but if time allows this should be improved later.</w:t>
       </w:r>
     </w:p>
     <w:p>
       <w:pPr>
-        <w:pStyle w:val="ListParagraph"/>
-        <w:numPr>
-          <w:ilvl w:val="1"/>
-          <w:numId w:val="47"/>
-        </w:numPr>
-        <w:rPr>
-          <w:kern w:val="2"/>
-        </w:rPr>
-      </w:pPr>
-      <w:r>
-        <w:rPr>
-          <w:kern w:val="2"/>
-        </w:rPr>
-        <w:t xml:space="preserve">Extension: </w:t>
-      </w:r>
-      <w:r>
-        <w:rPr>
-          <w:b/>
-          <w:kern w:val="2"/>
-        </w:rPr>
-        <w:t>Peer Exchange?</w:t>
-      </w:r>
+        <w:pStyle w:val="Heading2"/>
+        <w:rPr>
+          <w:kern w:val="2"/>
+        </w:rPr>
+      </w:pPr>
     </w:p>
     <w:p>
       <w:pPr>
-        <w:pStyle w:val="ListParagraph"/>
-        <w:numPr>
-          <w:ilvl w:val="0"/>
-          <w:numId w:val="47"/>
-        </w:numPr>
-        <w:rPr>
-          <w:kern w:val="2"/>
-        </w:rPr>
-      </w:pPr>
-      <w:r>
-        <w:rPr>
-          <w:kern w:val="2"/>
-        </w:rPr>
-        <w:t>Peers</w:t>
+        <w:pStyle w:val="Heading2"/>
+      </w:pPr>
+      <w:r>
+        <w:t>Network Protocol Design</w:t>
       </w:r>
     </w:p>
     <w:p>
       <w:pPr>
-        <w:pStyle w:val="ListParagraph"/>
-        <w:numPr>
-          <w:ilvl w:val="1"/>
-          <w:numId w:val="47"/>
-        </w:numPr>
-        <w:rPr>
-          <w:kern w:val="2"/>
-        </w:rPr>
-      </w:pPr>
-      <w:r>
-        <w:rPr>
-          <w:kern w:val="2"/>
-        </w:rPr>
-        <w:t>Start with initial data.</w:t>
+        <w:pStyle w:val="Heading3"/>
+        <w:rPr>
+          <w:kern w:val="2"/>
+        </w:rPr>
+      </w:pPr>
+      <w:r>
+        <w:rPr>
+          <w:kern w:val="2"/>
+        </w:rPr>
+        <w:t>Swarm Manager Protocol</w:t>
       </w:r>
     </w:p>
     <w:p>
       <w:pPr>
-        <w:pStyle w:val="ListParagraph"/>
-        <w:numPr>
-          <w:ilvl w:val="2"/>
-          <w:numId w:val="47"/>
-        </w:numPr>
-        <w:rPr>
-          <w:kern w:val="2"/>
-        </w:rPr>
-      </w:pPr>
-      <w:r>
-        <w:rPr>
-          <w:kern w:val="2"/>
-        </w:rPr>
-        <w:t>Download this from central server?</w:t>
+        <w:rPr>
+          <w:kern w:val="2"/>
+        </w:rPr>
+      </w:pPr>
+      <w:r>
+        <w:rPr>
+          <w:kern w:val="2"/>
+        </w:rPr>
+        <w:t>The Swarm Manager is a fairly simple program which allows peers to be added to the swarm currently exchanging chunks of a specific p2pmeta file.</w:t>
       </w:r>
     </w:p>
     <w:p>
       <w:pPr>
-        <w:pStyle w:val="ListParagraph"/>
-        <w:numPr>
-          <w:ilvl w:val="2"/>
-          <w:numId w:val="47"/>
-        </w:numPr>
-        <w:rPr>
-          <w:kern w:val="2"/>
-        </w:rPr>
-      </w:pPr>
-      <w:r>
-        <w:rPr>
-          <w:kern w:val="2"/>
-        </w:rPr>
-        <w:t>More likely push this via an ssh command, Could be base 64 encoded to be a fairly small string.</w:t>
+        <w:rPr>
+          <w:kern w:val="2"/>
+        </w:rPr>
+      </w:pPr>
+      <w:r>
+        <w:rPr>
+          <w:kern w:val="2"/>
+        </w:rPr>
+        <w:t>I chose to use JSON to encode the messages sent to/from the Swarm Manager. JSON is a good candidate for this as the data is all text, not binary data, and JSON is a widely implemented data exchange format. Another useful feature of JSON is that it’s very human-readable, allowing easy debugging.</w:t>
       </w:r>
     </w:p>
     <w:p>
       <w:pPr>
-        <w:pStyle w:val="ListParagraph"/>
-        <w:numPr>
-          <w:ilvl w:val="1"/>
-          <w:numId w:val="47"/>
-        </w:numPr>
-        <w:rPr>
-          <w:kern w:val="2"/>
-        </w:rPr>
-      </w:pPr>
-      <w:r>
-        <w:rPr>
-          <w:kern w:val="2"/>
-        </w:rPr>
-        <w:t>Get list of peers from Tracker</w:t>
+        <w:rPr>
+          <w:kern w:val="2"/>
+        </w:rPr>
+      </w:pPr>
+      <w:r>
+        <w:rPr>
+          <w:kern w:val="2"/>
+        </w:rPr>
+        <w:t>See “Swarm Manager Messages.json” for example messages the Swarm Manager handles/sends.</w:t>
       </w:r>
     </w:p>
     <w:p>
       <w:pPr>
-        <w:pStyle w:val="ListParagraph"/>
-        <w:numPr>
-          <w:ilvl w:val="2"/>
-          <w:numId w:val="47"/>
-        </w:numPr>
-        <w:rPr>
-          <w:kern w:val="2"/>
-        </w:rPr>
-      </w:pPr>
-      <w:r>
-        <w:rPr>
-          <w:kern w:val="2"/>
-        </w:rPr>
-        <w:t>Or local discovery (multicast?)</w:t>
-      </w:r>
-    </w:p>
-    <w:p>
-      <w:pPr>
-        <w:pStyle w:val="ListParagraph"/>
-        <w:numPr>
-          <w:ilvl w:val="1"/>
-          <w:numId w:val="47"/>
-        </w:numPr>
-        <w:rPr>
-          <w:kern w:val="2"/>
-        </w:rPr>
-      </w:pPr>
-      <w:r>
-        <w:rPr>
-          <w:kern w:val="2"/>
-        </w:rPr>
-        <w:t>Connect to a select number of peers</w:t>
-      </w:r>
-    </w:p>
-    <w:p>
-      <w:pPr>
-        <w:pStyle w:val="ListParagraph"/>
-        <w:numPr>
-          <w:ilvl w:val="1"/>
-          <w:numId w:val="47"/>
-        </w:numPr>
-        <w:rPr>
-          <w:kern w:val="2"/>
-        </w:rPr>
-      </w:pPr>
-      <w:r>
-        <w:rPr>
-          <w:kern w:val="2"/>
-        </w:rPr>
-        <w:t>Receive list of chunks each peer has.</w:t>
-      </w:r>
-    </w:p>
-    <w:p>
-      <w:pPr>
-        <w:pStyle w:val="ListParagraph"/>
-        <w:numPr>
-          <w:ilvl w:val="1"/>
-          <w:numId w:val="47"/>
-        </w:numPr>
-        <w:rPr>
-          <w:kern w:val="2"/>
-        </w:rPr>
-      </w:pPr>
-      <w:r>
-        <w:rPr>
-          <w:kern w:val="2"/>
-        </w:rPr>
-        <w:t>Request chunk from various peers?</w:t>
-      </w:r>
-    </w:p>
-    <w:p>
-      <w:pPr>
-        <w:pStyle w:val="ListParagraph"/>
-        <w:numPr>
-          <w:ilvl w:val="2"/>
-          <w:numId w:val="47"/>
-        </w:numPr>
-        <w:rPr>
-          <w:kern w:val="2"/>
-        </w:rPr>
-      </w:pPr>
-      <w:r>
-        <w:rPr>
-          <w:kern w:val="2"/>
-        </w:rPr>
-        <w:t>Algorithm?</w:t>
-      </w:r>
-    </w:p>
-    <w:p>
-      <w:pPr>
-        <w:pStyle w:val="ListParagraph"/>
-        <w:numPr>
-          <w:ilvl w:val="3"/>
-          <w:numId w:val="47"/>
-        </w:numPr>
-        <w:rPr>
-          <w:kern w:val="2"/>
-        </w:rPr>
-      </w:pPr>
-      <w:r>
-        <w:rPr>
-          <w:kern w:val="2"/>
-        </w:rPr>
-        <w:t>Request rarest chunk perhaps a good start</w:t>
-      </w:r>
-    </w:p>
-    <w:p>
-      <w:pPr>
-        <w:pStyle w:val="ListParagraph"/>
-        <w:numPr>
-          <w:ilvl w:val="1"/>
-          <w:numId w:val="47"/>
-        </w:numPr>
-        <w:rPr>
-          <w:kern w:val="2"/>
-        </w:rPr>
-      </w:pPr>
-      <w:r>
-        <w:rPr>
-          <w:kern w:val="2"/>
-        </w:rPr>
-        <w:t>Advertise we’ve received this chunk.</w:t>
-      </w:r>
-    </w:p>
-    <w:p>
-      <w:pPr>
-        <w:pStyle w:val="ListParagraph"/>
-        <w:numPr>
-          <w:ilvl w:val="1"/>
-          <w:numId w:val="47"/>
-        </w:numPr>
-        <w:rPr>
-          <w:kern w:val="2"/>
-        </w:rPr>
-      </w:pPr>
-      <w:r>
-        <w:rPr>
-          <w:kern w:val="2"/>
-        </w:rPr>
-        <w:t>Request another chunk</w:t>
-      </w:r>
-    </w:p>
-    <w:p>
-      <w:pPr>
-        <w:pStyle w:val="ListParagraph"/>
-        <w:numPr>
-          <w:ilvl w:val="1"/>
-          <w:numId w:val="47"/>
-        </w:numPr>
-        <w:rPr>
-          <w:kern w:val="2"/>
-        </w:rPr>
-      </w:pPr>
-      <w:r>
-        <w:rPr>
-          <w:kern w:val="2"/>
-        </w:rPr>
-        <w:t>Must handle other clients requesting chunks too</w:t>
-      </w:r>
-    </w:p>
-    <w:p>
-      <w:pPr>
-        <w:pStyle w:val="ListParagraph"/>
-        <w:numPr>
-          <w:ilvl w:val="2"/>
-          <w:numId w:val="47"/>
-        </w:numPr>
-        <w:rPr>
-          <w:kern w:val="2"/>
-        </w:rPr>
-      </w:pPr>
-      <w:r>
-        <w:rPr>
-          <w:kern w:val="2"/>
-        </w:rPr>
-        <w:t>Algorithm for fairly sending to other clients (Greedy clients punished?)</w:t>
-      </w:r>
-    </w:p>
-    <w:p>
-      <w:pPr>
-        <w:pStyle w:val="Heading2"/>
-        <w:rPr>
-          <w:kern w:val="2"/>
-        </w:rPr>
-      </w:pPr>
-      <w:r>
-        <w:rPr>
-          <w:kern w:val="2"/>
-        </w:rPr>
-        <w:t>Network Protocol Design</w:t>
-      </w:r>
-    </w:p>
-    <w:p>
-      <w:pPr>
         <w:pStyle w:val="Heading3"/>
         <w:rPr>
           <w:kern w:val="2"/>
@@ -1648,60 +1591,6 @@
         <w:rPr>
           <w:kern w:val="2"/>
         </w:rPr>
-        <w:t>Swarm Manager Protocol</w:t>
-      </w:r>
-    </w:p>
-    <w:p>
-      <w:pPr>
-        <w:rPr>
-          <w:kern w:val="2"/>
-        </w:rPr>
-      </w:pPr>
-      <w:r>
-        <w:rPr>
-          <w:kern w:val="2"/>
-        </w:rPr>
-        <w:t>The Swarm Manager is a fairly simple program which allows peers to be added to the swarm currently exchanging chunks of a specific p2pmeta file.</w:t>
-      </w:r>
-    </w:p>
-    <w:p>
-      <w:pPr>
-        <w:rPr>
-          <w:kern w:val="2"/>
-        </w:rPr>
-      </w:pPr>
-      <w:r>
-        <w:rPr>
-          <w:kern w:val="2"/>
-        </w:rPr>
-        <w:t>I chose to use JSON to encode the messages sent to/from the Swarm Manager. JSON is a good candidate for this as the data is all text, not binary data, and JSON is a widely implemented data exchange format. Another useful feature of JSON is that it’s very human-readable, allowing easy debugging.</w:t>
-      </w:r>
-    </w:p>
-    <w:p>
-      <w:pPr>
-        <w:rPr>
-          <w:kern w:val="2"/>
-        </w:rPr>
-      </w:pPr>
-      <w:r>
-        <w:rPr>
-          <w:kern w:val="2"/>
-        </w:rPr>
-        <w:t>See “Swarm Manager Messages.json” for example messages the Swarm Manager handles/sends.</w:t>
-      </w:r>
-    </w:p>
-    <w:p>
-      <w:pPr>
-        <w:pStyle w:val="Heading3"/>
-        <w:rPr>
-          <w:kern w:val="2"/>
-        </w:rPr>
-      </w:pPr>
-      <w:r>
-        <w:rPr>
-          <w:kern w:val="2"/>
-        </w:rPr>
-        <w:lastRenderedPageBreak/>
         <w:t>Peer to peer protocol</w:t>
       </w:r>
     </w:p>
@@ -2105,6 +1994,7 @@
         <w:rPr>
           <w:kern w:val="2"/>
         </w:rPr>
+        <w:lastRenderedPageBreak/>
         <w:t>Chunk data</w:t>
       </w:r>
     </w:p>
@@ -2158,10 +2048,21 @@
         <w:rPr>
           <w:kern w:val="2"/>
         </w:rPr>
+        <w:t>Discuss Chunk + Peer selection algorithm importance.</w:t>
+      </w:r>
+    </w:p>
+    <w:p>
+      <w:pPr>
+        <w:rPr>
+          <w:kern w:val="2"/>
+        </w:rPr>
+      </w:pPr>
+      <w:r>
+        <w:rPr>
+          <w:kern w:val="2"/>
+        </w:rPr>
         <w:t>Discuss compression – best served outside of this P2P system. A layer on top could do this, a system like Herd’s one liner would be nice.</w:t>
       </w:r>
-      <w:bookmarkStart w:id="0" w:name="_GoBack"/>
-      <w:bookmarkEnd w:id="0"/>
     </w:p>
     <w:p>
       <w:pPr>
@@ -2251,7 +2152,6 @@
         <w:rPr>
           <w:kern w:val="2"/>
         </w:rPr>
-        <w:lastRenderedPageBreak/>
         <w:t>Testing</w:t>
       </w:r>
     </w:p>
@@ -6495,6 +6395,101 @@
     </w:lvl>
   </w:abstractNum>
   <w:abstractNum w:abstractNumId="13">
+    <w:nsid w:val="27BD44C1"/>
+    <w:multiLevelType w:val="multilevel"/>
+    <w:tmpl w:val="08090025"/>
+    <w:lvl w:ilvl="0">
+      <w:start w:val="1"/>
+      <w:numFmt w:val="decimal"/>
+      <w:pStyle w:val="Heading1"/>
+      <w:lvlText w:val="%1"/>
+      <w:lvlJc w:val="left"/>
+      <w:pPr>
+        <w:ind w:left="432" w:hanging="432"/>
+      </w:pPr>
+    </w:lvl>
+    <w:lvl w:ilvl="1">
+      <w:start w:val="1"/>
+      <w:numFmt w:val="decimal"/>
+      <w:pStyle w:val="Heading2"/>
+      <w:lvlText w:val="%1.%2"/>
+      <w:lvlJc w:val="left"/>
+      <w:pPr>
+        <w:ind w:left="576" w:hanging="576"/>
+      </w:pPr>
+    </w:lvl>
+    <w:lvl w:ilvl="2">
+      <w:start w:val="1"/>
+      <w:numFmt w:val="decimal"/>
+      <w:pStyle w:val="Heading3"/>
+      <w:lvlText w:val="%1.%2.%3"/>
+      <w:lvlJc w:val="left"/>
+      <w:pPr>
+        <w:ind w:left="720" w:hanging="720"/>
+      </w:pPr>
+    </w:lvl>
+    <w:lvl w:ilvl="3">
+      <w:start w:val="1"/>
+      <w:numFmt w:val="decimal"/>
+      <w:pStyle w:val="Heading4"/>
+      <w:lvlText w:val="%1.%2.%3.%4"/>
+      <w:lvlJc w:val="left"/>
+      <w:pPr>
+        <w:ind w:left="864" w:hanging="864"/>
+      </w:pPr>
+    </w:lvl>
+    <w:lvl w:ilvl="4">
+      <w:start w:val="1"/>
+      <w:numFmt w:val="decimal"/>
+      <w:pStyle w:val="Heading5"/>
+      <w:lvlText w:val="%1.%2.%3.%4.%5"/>
+      <w:lvlJc w:val="left"/>
+      <w:pPr>
+        <w:ind w:left="1008" w:hanging="1008"/>
+      </w:pPr>
+    </w:lvl>
+    <w:lvl w:ilvl="5">
+      <w:start w:val="1"/>
+      <w:numFmt w:val="decimal"/>
+      <w:pStyle w:val="Heading6"/>
+      <w:lvlText w:val="%1.%2.%3.%4.%5.%6"/>
+      <w:lvlJc w:val="left"/>
+      <w:pPr>
+        <w:ind w:left="1152" w:hanging="1152"/>
+      </w:pPr>
+    </w:lvl>
+    <w:lvl w:ilvl="6">
+      <w:start w:val="1"/>
+      <w:numFmt w:val="decimal"/>
+      <w:pStyle w:val="Heading7"/>
+      <w:lvlText w:val="%1.%2.%3.%4.%5.%6.%7"/>
+      <w:lvlJc w:val="left"/>
+      <w:pPr>
+        <w:ind w:left="1296" w:hanging="1296"/>
+      </w:pPr>
+    </w:lvl>
+    <w:lvl w:ilvl="7">
+      <w:start w:val="1"/>
+      <w:numFmt w:val="decimal"/>
+      <w:pStyle w:val="Heading8"/>
+      <w:lvlText w:val="%1.%2.%3.%4.%5.%6.%7.%8"/>
+      <w:lvlJc w:val="left"/>
+      <w:pPr>
+        <w:ind w:left="1440" w:hanging="1440"/>
+      </w:pPr>
+    </w:lvl>
+    <w:lvl w:ilvl="8">
+      <w:start w:val="1"/>
+      <w:numFmt w:val="decimal"/>
+      <w:pStyle w:val="Heading9"/>
+      <w:lvlText w:val="%1.%2.%3.%4.%5.%6.%7.%8.%9"/>
+      <w:lvlJc w:val="left"/>
+      <w:pPr>
+        <w:ind w:left="1584" w:hanging="1584"/>
+      </w:pPr>
+    </w:lvl>
+  </w:abstractNum>
+  <w:abstractNum w:abstractNumId="14">
     <w:nsid w:val="2A291DA0"/>
     <w:multiLevelType w:val="hybridMultilevel"/>
     <w:tmpl w:val="1114A92A"/>
@@ -6583,7 +6578,7 @@
       </w:pPr>
     </w:lvl>
   </w:abstractNum>
-  <w:abstractNum w:abstractNumId="14">
+  <w:abstractNum w:abstractNumId="15">
     <w:nsid w:val="30711227"/>
     <w:multiLevelType w:val="hybridMultilevel"/>
     <w:tmpl w:val="61C65056"/>
@@ -6696,7 +6691,7 @@
       </w:rPr>
     </w:lvl>
   </w:abstractNum>
-  <w:abstractNum w:abstractNumId="15">
+  <w:abstractNum w:abstractNumId="16">
     <w:nsid w:val="3CEA19EC"/>
     <w:multiLevelType w:val="hybridMultilevel"/>
     <w:tmpl w:val="3BB01738"/>
@@ -6809,7 +6804,7 @@
       </w:rPr>
     </w:lvl>
   </w:abstractNum>
-  <w:abstractNum w:abstractNumId="16">
+  <w:abstractNum w:abstractNumId="17">
     <w:nsid w:val="3CFD7A75"/>
     <w:multiLevelType w:val="hybridMultilevel"/>
     <w:tmpl w:val="42F0584C"/>
@@ -6922,7 +6917,7 @@
       </w:rPr>
     </w:lvl>
   </w:abstractNum>
-  <w:abstractNum w:abstractNumId="17">
+  <w:abstractNum w:abstractNumId="18">
     <w:nsid w:val="3D6F1D88"/>
     <w:multiLevelType w:val="hybridMultilevel"/>
     <w:tmpl w:val="5E8804B2"/>
@@ -7035,7 +7030,7 @@
       </w:rPr>
     </w:lvl>
   </w:abstractNum>
-  <w:abstractNum w:abstractNumId="18">
+  <w:abstractNum w:abstractNumId="19">
     <w:nsid w:val="3EFF6DB2"/>
     <w:multiLevelType w:val="hybridMultilevel"/>
     <w:tmpl w:val="24FC334A"/>
@@ -7148,7 +7143,7 @@
       </w:rPr>
     </w:lvl>
   </w:abstractNum>
-  <w:abstractNum w:abstractNumId="19">
+  <w:abstractNum w:abstractNumId="20">
     <w:nsid w:val="3FFC5825"/>
     <w:multiLevelType w:val="hybridMultilevel"/>
     <w:tmpl w:val="97040234"/>
@@ -7261,7 +7256,7 @@
       </w:rPr>
     </w:lvl>
   </w:abstractNum>
-  <w:abstractNum w:abstractNumId="20">
+  <w:abstractNum w:abstractNumId="21">
     <w:nsid w:val="42707E79"/>
     <w:multiLevelType w:val="hybridMultilevel"/>
     <w:tmpl w:val="AD0AEA44"/>
@@ -7350,7 +7345,7 @@
       </w:pPr>
     </w:lvl>
   </w:abstractNum>
-  <w:abstractNum w:abstractNumId="21">
+  <w:abstractNum w:abstractNumId="22">
     <w:nsid w:val="42D52D3C"/>
     <w:multiLevelType w:val="hybridMultilevel"/>
     <w:tmpl w:val="09FED504"/>
@@ -7463,7 +7458,7 @@
       </w:rPr>
     </w:lvl>
   </w:abstractNum>
-  <w:abstractNum w:abstractNumId="22">
+  <w:abstractNum w:abstractNumId="23">
     <w:nsid w:val="43450186"/>
     <w:multiLevelType w:val="hybridMultilevel"/>
     <w:tmpl w:val="4812328C"/>
@@ -7576,7 +7571,7 @@
       </w:rPr>
     </w:lvl>
   </w:abstractNum>
-  <w:abstractNum w:abstractNumId="23">
+  <w:abstractNum w:abstractNumId="24">
     <w:nsid w:val="4B09579E"/>
     <w:multiLevelType w:val="hybridMultilevel"/>
     <w:tmpl w:val="9D821870"/>
@@ -7689,7 +7684,7 @@
       </w:rPr>
     </w:lvl>
   </w:abstractNum>
-  <w:abstractNum w:abstractNumId="24">
+  <w:abstractNum w:abstractNumId="25">
     <w:nsid w:val="4EF42DF3"/>
     <w:multiLevelType w:val="hybridMultilevel"/>
     <w:tmpl w:val="ED022B88"/>
@@ -7802,7 +7797,7 @@
       </w:rPr>
     </w:lvl>
   </w:abstractNum>
-  <w:abstractNum w:abstractNumId="25">
+  <w:abstractNum w:abstractNumId="26">
     <w:nsid w:val="4F257676"/>
     <w:multiLevelType w:val="hybridMultilevel"/>
     <w:tmpl w:val="E0769B82"/>
@@ -7888,7 +7883,7 @@
       </w:pPr>
     </w:lvl>
   </w:abstractNum>
-  <w:abstractNum w:abstractNumId="26">
+  <w:abstractNum w:abstractNumId="27">
     <w:nsid w:val="52DA4E6E"/>
     <w:multiLevelType w:val="hybridMultilevel"/>
     <w:tmpl w:val="3650F12C"/>
@@ -8001,7 +7996,7 @@
       </w:rPr>
     </w:lvl>
   </w:abstractNum>
-  <w:abstractNum w:abstractNumId="27">
+  <w:abstractNum w:abstractNumId="28">
     <w:nsid w:val="54C1368E"/>
     <w:multiLevelType w:val="hybridMultilevel"/>
     <w:tmpl w:val="E38C32BC"/>
@@ -8090,7 +8085,7 @@
       </w:pPr>
     </w:lvl>
   </w:abstractNum>
-  <w:abstractNum w:abstractNumId="28">
+  <w:abstractNum w:abstractNumId="29">
     <w:nsid w:val="558E0027"/>
     <w:multiLevelType w:val="hybridMultilevel"/>
     <w:tmpl w:val="96D88B76"/>
@@ -8179,7 +8174,7 @@
       </w:pPr>
     </w:lvl>
   </w:abstractNum>
-  <w:abstractNum w:abstractNumId="29">
+  <w:abstractNum w:abstractNumId="30">
     <w:nsid w:val="561123AD"/>
     <w:multiLevelType w:val="hybridMultilevel"/>
     <w:tmpl w:val="B4CED9D8"/>
@@ -8292,7 +8287,7 @@
       </w:rPr>
     </w:lvl>
   </w:abstractNum>
-  <w:abstractNum w:abstractNumId="30">
+  <w:abstractNum w:abstractNumId="31">
     <w:nsid w:val="56AC5A17"/>
     <w:multiLevelType w:val="hybridMultilevel"/>
     <w:tmpl w:val="C8785920"/>
@@ -8378,7 +8373,7 @@
       </w:pPr>
     </w:lvl>
   </w:abstractNum>
-  <w:abstractNum w:abstractNumId="31">
+  <w:abstractNum w:abstractNumId="32">
     <w:nsid w:val="576D2DCE"/>
     <w:multiLevelType w:val="hybridMultilevel"/>
     <w:tmpl w:val="D54AFFC0"/>
@@ -8491,7 +8486,7 @@
       </w:rPr>
     </w:lvl>
   </w:abstractNum>
-  <w:abstractNum w:abstractNumId="32">
+  <w:abstractNum w:abstractNumId="33">
     <w:nsid w:val="5A1D40BA"/>
     <w:multiLevelType w:val="hybridMultilevel"/>
     <w:tmpl w:val="9C5E2984"/>
@@ -8604,7 +8599,7 @@
       </w:rPr>
     </w:lvl>
   </w:abstractNum>
-  <w:abstractNum w:abstractNumId="33">
+  <w:abstractNum w:abstractNumId="34">
     <w:nsid w:val="5A2B7658"/>
     <w:multiLevelType w:val="hybridMultilevel"/>
     <w:tmpl w:val="E236ECC4"/>
@@ -8717,7 +8712,7 @@
       </w:rPr>
     </w:lvl>
   </w:abstractNum>
-  <w:abstractNum w:abstractNumId="34">
+  <w:abstractNum w:abstractNumId="35">
     <w:nsid w:val="5EC7334D"/>
     <w:multiLevelType w:val="hybridMultilevel"/>
     <w:tmpl w:val="77AA3096"/>
@@ -8830,7 +8825,7 @@
       </w:rPr>
     </w:lvl>
   </w:abstractNum>
-  <w:abstractNum w:abstractNumId="35">
+  <w:abstractNum w:abstractNumId="36">
     <w:nsid w:val="603100FB"/>
     <w:multiLevelType w:val="hybridMultilevel"/>
     <w:tmpl w:val="72FA8286"/>
@@ -8916,7 +8911,7 @@
       </w:pPr>
     </w:lvl>
   </w:abstractNum>
-  <w:abstractNum w:abstractNumId="36">
+  <w:abstractNum w:abstractNumId="37">
     <w:nsid w:val="6236079B"/>
     <w:multiLevelType w:val="hybridMultilevel"/>
     <w:tmpl w:val="EAB858B8"/>
@@ -9005,7 +9000,7 @@
       </w:pPr>
     </w:lvl>
   </w:abstractNum>
-  <w:abstractNum w:abstractNumId="37">
+  <w:abstractNum w:abstractNumId="38">
     <w:nsid w:val="63F27E84"/>
     <w:multiLevelType w:val="hybridMultilevel"/>
     <w:tmpl w:val="B4C46E5C"/>
@@ -9094,7 +9089,7 @@
       </w:pPr>
     </w:lvl>
   </w:abstractNum>
-  <w:abstractNum w:abstractNumId="38">
+  <w:abstractNum w:abstractNumId="39">
     <w:nsid w:val="64415C2E"/>
     <w:multiLevelType w:val="hybridMultilevel"/>
     <w:tmpl w:val="39340EDC"/>
@@ -9207,7 +9202,7 @@
       </w:rPr>
     </w:lvl>
   </w:abstractNum>
-  <w:abstractNum w:abstractNumId="39">
+  <w:abstractNum w:abstractNumId="40">
     <w:nsid w:val="64DD2E47"/>
     <w:multiLevelType w:val="hybridMultilevel"/>
     <w:tmpl w:val="1AE2C48A"/>
@@ -9320,7 +9315,7 @@
       </w:rPr>
     </w:lvl>
   </w:abstractNum>
-  <w:abstractNum w:abstractNumId="40">
+  <w:abstractNum w:abstractNumId="41">
     <w:nsid w:val="65106C5B"/>
     <w:multiLevelType w:val="hybridMultilevel"/>
     <w:tmpl w:val="BE3EC0F8"/>
@@ -9409,7 +9404,7 @@
       </w:pPr>
     </w:lvl>
   </w:abstractNum>
-  <w:abstractNum w:abstractNumId="41">
+  <w:abstractNum w:abstractNumId="42">
     <w:nsid w:val="676C6D84"/>
     <w:multiLevelType w:val="hybridMultilevel"/>
     <w:tmpl w:val="56B25C9E"/>
@@ -9495,7 +9490,7 @@
       </w:pPr>
     </w:lvl>
   </w:abstractNum>
-  <w:abstractNum w:abstractNumId="42">
+  <w:abstractNum w:abstractNumId="43">
     <w:nsid w:val="678B185C"/>
     <w:multiLevelType w:val="hybridMultilevel"/>
     <w:tmpl w:val="5C5A3EBE"/>
@@ -9608,7 +9603,7 @@
       </w:rPr>
     </w:lvl>
   </w:abstractNum>
-  <w:abstractNum w:abstractNumId="43">
+  <w:abstractNum w:abstractNumId="44">
     <w:nsid w:val="6DC6272D"/>
     <w:multiLevelType w:val="hybridMultilevel"/>
     <w:tmpl w:val="44024D1C"/>
@@ -9721,7 +9716,7 @@
       </w:rPr>
     </w:lvl>
   </w:abstractNum>
-  <w:abstractNum w:abstractNumId="44">
+  <w:abstractNum w:abstractNumId="45">
     <w:nsid w:val="70605D27"/>
     <w:multiLevelType w:val="hybridMultilevel"/>
     <w:tmpl w:val="64D815CA"/>
@@ -9810,7 +9805,7 @@
       </w:pPr>
     </w:lvl>
   </w:abstractNum>
-  <w:abstractNum w:abstractNumId="45">
+  <w:abstractNum w:abstractNumId="46">
     <w:nsid w:val="72E16547"/>
     <w:multiLevelType w:val="hybridMultilevel"/>
     <w:tmpl w:val="32EE517A"/>
@@ -9923,7 +9918,7 @@
       </w:rPr>
     </w:lvl>
   </w:abstractNum>
-  <w:abstractNum w:abstractNumId="46">
+  <w:abstractNum w:abstractNumId="47">
     <w:nsid w:val="767532B8"/>
     <w:multiLevelType w:val="hybridMultilevel"/>
     <w:tmpl w:val="F36AB330"/>
@@ -10009,7 +10004,7 @@
       </w:pPr>
     </w:lvl>
   </w:abstractNum>
-  <w:abstractNum w:abstractNumId="47">
+  <w:abstractNum w:abstractNumId="48">
     <w:nsid w:val="769805FD"/>
     <w:multiLevelType w:val="hybridMultilevel"/>
     <w:tmpl w:val="EBDC0890"/>
@@ -10095,7 +10090,7 @@
       </w:pPr>
     </w:lvl>
   </w:abstractNum>
-  <w:abstractNum w:abstractNumId="48">
+  <w:abstractNum w:abstractNumId="49">
     <w:nsid w:val="77072551"/>
     <w:multiLevelType w:val="hybridMultilevel"/>
     <w:tmpl w:val="0F0467D0"/>
@@ -10188,10 +10183,10 @@
     <w:abstractNumId w:val="0"/>
   </w:num>
   <w:num w:numId="2">
-    <w:abstractNumId w:val="13"/>
+    <w:abstractNumId w:val="14"/>
   </w:num>
   <w:num w:numId="3">
-    <w:abstractNumId w:val="36"/>
+    <w:abstractNumId w:val="37"/>
   </w:num>
   <w:num w:numId="4">
     <w:abstractNumId w:val="10"/>
@@ -10200,91 +10195,91 @@
     <w:abstractNumId w:val="12"/>
   </w:num>
   <w:num w:numId="6">
-    <w:abstractNumId w:val="33"/>
+    <w:abstractNumId w:val="34"/>
   </w:num>
   <w:num w:numId="7">
-    <w:abstractNumId w:val="31"/>
+    <w:abstractNumId w:val="32"/>
   </w:num>
   <w:num w:numId="8">
-    <w:abstractNumId w:val="14"/>
+    <w:abstractNumId w:val="15"/>
   </w:num>
   <w:num w:numId="9">
-    <w:abstractNumId w:val="45"/>
+    <w:abstractNumId w:val="46"/>
   </w:num>
   <w:num w:numId="10">
-    <w:abstractNumId w:val="24"/>
+    <w:abstractNumId w:val="25"/>
   </w:num>
   <w:num w:numId="11">
-    <w:abstractNumId w:val="29"/>
+    <w:abstractNumId w:val="30"/>
   </w:num>
   <w:num w:numId="12">
-    <w:abstractNumId w:val="15"/>
+    <w:abstractNumId w:val="16"/>
   </w:num>
   <w:num w:numId="13">
-    <w:abstractNumId w:val="43"/>
+    <w:abstractNumId w:val="44"/>
   </w:num>
   <w:num w:numId="14">
-    <w:abstractNumId w:val="34"/>
+    <w:abstractNumId w:val="35"/>
   </w:num>
   <w:num w:numId="15">
-    <w:abstractNumId w:val="20"/>
+    <w:abstractNumId w:val="21"/>
   </w:num>
   <w:num w:numId="16">
     <w:abstractNumId w:val="11"/>
   </w:num>
   <w:num w:numId="17">
-    <w:abstractNumId w:val="27"/>
+    <w:abstractNumId w:val="28"/>
   </w:num>
   <w:num w:numId="18">
-    <w:abstractNumId w:val="48"/>
+    <w:abstractNumId w:val="49"/>
   </w:num>
   <w:num w:numId="19">
-    <w:abstractNumId w:val="40"/>
+    <w:abstractNumId w:val="41"/>
   </w:num>
   <w:num w:numId="20">
-    <w:abstractNumId w:val="25"/>
+    <w:abstractNumId w:val="26"/>
   </w:num>
   <w:num w:numId="21">
     <w:abstractNumId w:val="9"/>
   </w:num>
   <w:num w:numId="22">
-    <w:abstractNumId w:val="44"/>
+    <w:abstractNumId w:val="45"/>
   </w:num>
   <w:num w:numId="23">
-    <w:abstractNumId w:val="35"/>
+    <w:abstractNumId w:val="36"/>
   </w:num>
   <w:num w:numId="24">
     <w:abstractNumId w:val="3"/>
   </w:num>
   <w:num w:numId="25">
-    <w:abstractNumId w:val="46"/>
+    <w:abstractNumId w:val="47"/>
   </w:num>
   <w:num w:numId="26">
-    <w:abstractNumId w:val="47"/>
+    <w:abstractNumId w:val="48"/>
   </w:num>
   <w:num w:numId="27">
     <w:abstractNumId w:val="5"/>
   </w:num>
   <w:num w:numId="28">
-    <w:abstractNumId w:val="30"/>
+    <w:abstractNumId w:val="31"/>
   </w:num>
   <w:num w:numId="29">
-    <w:abstractNumId w:val="37"/>
+    <w:abstractNumId w:val="38"/>
   </w:num>
   <w:num w:numId="30">
-    <w:abstractNumId w:val="28"/>
+    <w:abstractNumId w:val="29"/>
   </w:num>
   <w:num w:numId="31">
-    <w:abstractNumId w:val="16"/>
+    <w:abstractNumId w:val="17"/>
   </w:num>
   <w:num w:numId="32">
-    <w:abstractNumId w:val="32"/>
+    <w:abstractNumId w:val="33"/>
   </w:num>
   <w:num w:numId="33">
-    <w:abstractNumId w:val="23"/>
+    <w:abstractNumId w:val="24"/>
   </w:num>
   <w:num w:numId="34">
-    <w:abstractNumId w:val="18"/>
+    <w:abstractNumId w:val="19"/>
   </w:num>
   <w:num w:numId="35">
     <w:abstractNumId w:val="7"/>
@@ -10296,7 +10291,7 @@
     <w:abstractNumId w:val="1"/>
   </w:num>
   <w:num w:numId="38">
-    <w:abstractNumId w:val="41"/>
+    <w:abstractNumId w:val="42"/>
   </w:num>
   <w:num w:numId="39">
     <w:abstractNumId w:val="4"/>
@@ -10305,31 +10300,34 @@
     <w:abstractNumId w:val="2"/>
   </w:num>
   <w:num w:numId="41">
-    <w:abstractNumId w:val="17"/>
+    <w:abstractNumId w:val="18"/>
   </w:num>
   <w:num w:numId="42">
-    <w:abstractNumId w:val="21"/>
+    <w:abstractNumId w:val="22"/>
   </w:num>
   <w:num w:numId="43">
     <w:abstractNumId w:val="8"/>
   </w:num>
   <w:num w:numId="44">
-    <w:abstractNumId w:val="38"/>
+    <w:abstractNumId w:val="39"/>
   </w:num>
   <w:num w:numId="45">
-    <w:abstractNumId w:val="22"/>
+    <w:abstractNumId w:val="23"/>
   </w:num>
   <w:num w:numId="46">
-    <w:abstractNumId w:val="19"/>
+    <w:abstractNumId w:val="20"/>
   </w:num>
   <w:num w:numId="47">
-    <w:abstractNumId w:val="26"/>
+    <w:abstractNumId w:val="27"/>
   </w:num>
   <w:num w:numId="48">
-    <w:abstractNumId w:val="39"/>
+    <w:abstractNumId w:val="40"/>
   </w:num>
   <w:num w:numId="49">
-    <w:abstractNumId w:val="42"/>
+    <w:abstractNumId w:val="43"/>
+  </w:num>
+  <w:num w:numId="50">
+    <w:abstractNumId w:val="13"/>
   </w:num>
 </w:numbering>
 </file>
@@ -10734,6 +10732,9 @@
     <w:pPr>
       <w:keepNext/>
       <w:keepLines/>
+      <w:numPr>
+        <w:numId w:val="50"/>
+      </w:numPr>
       <w:spacing w:before="240" w:after="0"/>
       <w:outlineLvl w:val="0"/>
     </w:pPr>
@@ -10756,6 +10757,10 @@
     <w:pPr>
       <w:keepNext/>
       <w:keepLines/>
+      <w:numPr>
+        <w:ilvl w:val="1"/>
+        <w:numId w:val="50"/>
+      </w:numPr>
       <w:spacing w:before="40" w:after="0"/>
       <w:outlineLvl w:val="1"/>
     </w:pPr>
@@ -10778,6 +10783,10 @@
     <w:pPr>
       <w:keepNext/>
       <w:keepLines/>
+      <w:numPr>
+        <w:ilvl w:val="2"/>
+        <w:numId w:val="50"/>
+      </w:numPr>
       <w:spacing w:before="40" w:after="0"/>
       <w:outlineLvl w:val="2"/>
     </w:pPr>
@@ -10800,6 +10809,10 @@
     <w:pPr>
       <w:keepNext/>
       <w:keepLines/>
+      <w:numPr>
+        <w:ilvl w:val="3"/>
+        <w:numId w:val="50"/>
+      </w:numPr>
       <w:spacing w:before="40" w:after="0"/>
       <w:outlineLvl w:val="3"/>
     </w:pPr>
@@ -10808,6 +10821,139 @@
       <w:i/>
       <w:iCs/>
       <w:color w:val="2E74B5" w:themeColor="accent1" w:themeShade="BF"/>
+    </w:rPr>
+  </w:style>
+  <w:style w:type="paragraph" w:styleId="Heading5">
+    <w:name w:val="heading 5"/>
+    <w:basedOn w:val="Normal"/>
+    <w:next w:val="Normal"/>
+    <w:link w:val="Heading5Char"/>
+    <w:uiPriority w:val="9"/>
+    <w:semiHidden/>
+    <w:unhideWhenUsed/>
+    <w:qFormat/>
+    <w:rsid w:val="00467EEE"/>
+    <w:pPr>
+      <w:keepNext/>
+      <w:keepLines/>
+      <w:numPr>
+        <w:ilvl w:val="4"/>
+        <w:numId w:val="50"/>
+      </w:numPr>
+      <w:spacing w:before="40" w:after="0"/>
+      <w:outlineLvl w:val="4"/>
+    </w:pPr>
+    <w:rPr>
+      <w:rFonts w:asciiTheme="majorHAnsi" w:eastAsiaTheme="majorEastAsia" w:hAnsiTheme="majorHAnsi" w:cstheme="majorBidi"/>
+      <w:color w:val="2E74B5" w:themeColor="accent1" w:themeShade="BF"/>
+    </w:rPr>
+  </w:style>
+  <w:style w:type="paragraph" w:styleId="Heading6">
+    <w:name w:val="heading 6"/>
+    <w:basedOn w:val="Normal"/>
+    <w:next w:val="Normal"/>
+    <w:link w:val="Heading6Char"/>
+    <w:uiPriority w:val="9"/>
+    <w:semiHidden/>
+    <w:unhideWhenUsed/>
+    <w:qFormat/>
+    <w:rsid w:val="00467EEE"/>
+    <w:pPr>
+      <w:keepNext/>
+      <w:keepLines/>
+      <w:numPr>
+        <w:ilvl w:val="5"/>
+        <w:numId w:val="50"/>
+      </w:numPr>
+      <w:spacing w:before="40" w:after="0"/>
+      <w:outlineLvl w:val="5"/>
+    </w:pPr>
+    <w:rPr>
+      <w:rFonts w:asciiTheme="majorHAnsi" w:eastAsiaTheme="majorEastAsia" w:hAnsiTheme="majorHAnsi" w:cstheme="majorBidi"/>
+      <w:color w:val="1F4D78" w:themeColor="accent1" w:themeShade="7F"/>
+    </w:rPr>
+  </w:style>
+  <w:style w:type="paragraph" w:styleId="Heading7">
+    <w:name w:val="heading 7"/>
+    <w:basedOn w:val="Normal"/>
+    <w:next w:val="Normal"/>
+    <w:link w:val="Heading7Char"/>
+    <w:uiPriority w:val="9"/>
+    <w:semiHidden/>
+    <w:unhideWhenUsed/>
+    <w:qFormat/>
+    <w:rsid w:val="00467EEE"/>
+    <w:pPr>
+      <w:keepNext/>
+      <w:keepLines/>
+      <w:numPr>
+        <w:ilvl w:val="6"/>
+        <w:numId w:val="50"/>
+      </w:numPr>
+      <w:spacing w:before="40" w:after="0"/>
+      <w:outlineLvl w:val="6"/>
+    </w:pPr>
+    <w:rPr>
+      <w:rFonts w:asciiTheme="majorHAnsi" w:eastAsiaTheme="majorEastAsia" w:hAnsiTheme="majorHAnsi" w:cstheme="majorBidi"/>
+      <w:i/>
+      <w:iCs/>
+      <w:color w:val="1F4D78" w:themeColor="accent1" w:themeShade="7F"/>
+    </w:rPr>
+  </w:style>
+  <w:style w:type="paragraph" w:styleId="Heading8">
+    <w:name w:val="heading 8"/>
+    <w:basedOn w:val="Normal"/>
+    <w:next w:val="Normal"/>
+    <w:link w:val="Heading8Char"/>
+    <w:uiPriority w:val="9"/>
+    <w:semiHidden/>
+    <w:unhideWhenUsed/>
+    <w:qFormat/>
+    <w:rsid w:val="00467EEE"/>
+    <w:pPr>
+      <w:keepNext/>
+      <w:keepLines/>
+      <w:numPr>
+        <w:ilvl w:val="7"/>
+        <w:numId w:val="50"/>
+      </w:numPr>
+      <w:spacing w:before="40" w:after="0"/>
+      <w:outlineLvl w:val="7"/>
+    </w:pPr>
+    <w:rPr>
+      <w:rFonts w:asciiTheme="majorHAnsi" w:eastAsiaTheme="majorEastAsia" w:hAnsiTheme="majorHAnsi" w:cstheme="majorBidi"/>
+      <w:color w:val="272727" w:themeColor="text1" w:themeTint="D8"/>
+      <w:sz w:val="21"/>
+      <w:szCs w:val="21"/>
+    </w:rPr>
+  </w:style>
+  <w:style w:type="paragraph" w:styleId="Heading9">
+    <w:name w:val="heading 9"/>
+    <w:basedOn w:val="Normal"/>
+    <w:next w:val="Normal"/>
+    <w:link w:val="Heading9Char"/>
+    <w:uiPriority w:val="9"/>
+    <w:semiHidden/>
+    <w:unhideWhenUsed/>
+    <w:qFormat/>
+    <w:rsid w:val="00467EEE"/>
+    <w:pPr>
+      <w:keepNext/>
+      <w:keepLines/>
+      <w:numPr>
+        <w:ilvl w:val="8"/>
+        <w:numId w:val="50"/>
+      </w:numPr>
+      <w:spacing w:before="40" w:after="0"/>
+      <w:outlineLvl w:val="8"/>
+    </w:pPr>
+    <w:rPr>
+      <w:rFonts w:asciiTheme="majorHAnsi" w:eastAsiaTheme="majorEastAsia" w:hAnsiTheme="majorHAnsi" w:cstheme="majorBidi"/>
+      <w:i/>
+      <w:iCs/>
+      <w:color w:val="272727" w:themeColor="text1" w:themeTint="D8"/>
+      <w:sz w:val="21"/>
+      <w:szCs w:val="21"/>
     </w:rPr>
   </w:style>
   <w:style w:type="character" w:default="1" w:styleId="DefaultParagraphFont">
@@ -11660,6 +11806,74 @@
     <w:uiPriority w:val="37"/>
     <w:unhideWhenUsed/>
     <w:rsid w:val="00CC3457"/>
+  </w:style>
+  <w:style w:type="character" w:customStyle="1" w:styleId="Heading5Char">
+    <w:name w:val="Heading 5 Char"/>
+    <w:basedOn w:val="DefaultParagraphFont"/>
+    <w:link w:val="Heading5"/>
+    <w:uiPriority w:val="9"/>
+    <w:semiHidden/>
+    <w:rsid w:val="00467EEE"/>
+    <w:rPr>
+      <w:rFonts w:asciiTheme="majorHAnsi" w:eastAsiaTheme="majorEastAsia" w:hAnsiTheme="majorHAnsi" w:cstheme="majorBidi"/>
+      <w:color w:val="2E74B5" w:themeColor="accent1" w:themeShade="BF"/>
+    </w:rPr>
+  </w:style>
+  <w:style w:type="character" w:customStyle="1" w:styleId="Heading6Char">
+    <w:name w:val="Heading 6 Char"/>
+    <w:basedOn w:val="DefaultParagraphFont"/>
+    <w:link w:val="Heading6"/>
+    <w:uiPriority w:val="9"/>
+    <w:semiHidden/>
+    <w:rsid w:val="00467EEE"/>
+    <w:rPr>
+      <w:rFonts w:asciiTheme="majorHAnsi" w:eastAsiaTheme="majorEastAsia" w:hAnsiTheme="majorHAnsi" w:cstheme="majorBidi"/>
+      <w:color w:val="1F4D78" w:themeColor="accent1" w:themeShade="7F"/>
+    </w:rPr>
+  </w:style>
+  <w:style w:type="character" w:customStyle="1" w:styleId="Heading7Char">
+    <w:name w:val="Heading 7 Char"/>
+    <w:basedOn w:val="DefaultParagraphFont"/>
+    <w:link w:val="Heading7"/>
+    <w:uiPriority w:val="9"/>
+    <w:semiHidden/>
+    <w:rsid w:val="00467EEE"/>
+    <w:rPr>
+      <w:rFonts w:asciiTheme="majorHAnsi" w:eastAsiaTheme="majorEastAsia" w:hAnsiTheme="majorHAnsi" w:cstheme="majorBidi"/>
+      <w:i/>
+      <w:iCs/>
+      <w:color w:val="1F4D78" w:themeColor="accent1" w:themeShade="7F"/>
+    </w:rPr>
+  </w:style>
+  <w:style w:type="character" w:customStyle="1" w:styleId="Heading8Char">
+    <w:name w:val="Heading 8 Char"/>
+    <w:basedOn w:val="DefaultParagraphFont"/>
+    <w:link w:val="Heading8"/>
+    <w:uiPriority w:val="9"/>
+    <w:semiHidden/>
+    <w:rsid w:val="00467EEE"/>
+    <w:rPr>
+      <w:rFonts w:asciiTheme="majorHAnsi" w:eastAsiaTheme="majorEastAsia" w:hAnsiTheme="majorHAnsi" w:cstheme="majorBidi"/>
+      <w:color w:val="272727" w:themeColor="text1" w:themeTint="D8"/>
+      <w:sz w:val="21"/>
+      <w:szCs w:val="21"/>
+    </w:rPr>
+  </w:style>
+  <w:style w:type="character" w:customStyle="1" w:styleId="Heading9Char">
+    <w:name w:val="Heading 9 Char"/>
+    <w:basedOn w:val="DefaultParagraphFont"/>
+    <w:link w:val="Heading9"/>
+    <w:uiPriority w:val="9"/>
+    <w:semiHidden/>
+    <w:rsid w:val="00467EEE"/>
+    <w:rPr>
+      <w:rFonts w:asciiTheme="majorHAnsi" w:eastAsiaTheme="majorEastAsia" w:hAnsiTheme="majorHAnsi" w:cstheme="majorBidi"/>
+      <w:i/>
+      <w:iCs/>
+      <w:color w:val="272727" w:themeColor="text1" w:themeTint="D8"/>
+      <w:sz w:val="21"/>
+      <w:szCs w:val="21"/>
+    </w:rPr>
   </w:style>
 </w:styles>
 </file>
@@ -14718,7 +14932,7 @@
 </file>
 
 <file path=customXml/itemProps1.xml><?xml version="1.0" encoding="utf-8"?>
-<ds:datastoreItem xmlns:ds="http://schemas.openxmlformats.org/officeDocument/2006/customXml" ds:itemID="{FB1975FE-366F-4449-A5F8-C7FCC29CA180}">
+<ds:datastoreItem xmlns:ds="http://schemas.openxmlformats.org/officeDocument/2006/customXml" ds:itemID="{775F4E84-7049-4621-819C-8460D3022F1B}">
   <ds:schemaRefs>
     <ds:schemaRef ds:uri="http://schemas.openxmlformats.org/officeDocument/2006/bibliography"/>
   </ds:schemaRefs>

</xml_diff>

<commit_message>
Proper exiting on completion.
Lots of report progress.
introduced 10s max timeout on peer2peer sockets, if exceed, boot peer.
</commit_message>
<xml_diff>
--- a/Implementation Report.docx
+++ b/Implementation Report.docx
@@ -21,366 +21,278 @@
         <w:t>File Distribution Protocol</w:t>
       </w:r>
     </w:p>
+    <w:p/>
     <w:p>
       <w:pPr>
-        <w:pStyle w:val="Heading1"/>
-        <w:rPr>
-          <w:kern w:val="2"/>
-        </w:rPr>
-      </w:pPr>
-      <w:r>
         <w:rPr>
           <w:rStyle w:val="Heading1Char"/>
-          <w:kern w:val="2"/>
-        </w:rPr>
-        <w:t>Analysis</w:t>
-      </w:r>
-      <w:r>
-        <w:rPr>
-          <w:kern w:val="2"/>
-        </w:rPr>
-        <w:t>: Multicast vs Peer to Peer</w:t>
-      </w:r>
+        </w:rPr>
+      </w:pPr>
     </w:p>
     <w:p>
       <w:pPr>
-        <w:pStyle w:val="ListParagraph"/>
-        <w:numPr>
-          <w:ilvl w:val="0"/>
-          <w:numId w:val="42"/>
-        </w:numPr>
-        <w:rPr>
-          <w:kern w:val="2"/>
-        </w:rPr>
-      </w:pPr>
-      <w:r>
-        <w:rPr>
-          <w:kern w:val="2"/>
-        </w:rPr>
-        <w:t>Multicast requires only transmitting data once for many to receive.</w:t>
+        <w:rPr>
+          <w:rStyle w:val="Heading1Char"/>
+        </w:rPr>
+      </w:pPr>
+      <w:r>
+        <w:rPr>
+          <w:rStyle w:val="Heading1Char"/>
+        </w:rPr>
+        <w:br w:type="page"/>
       </w:r>
     </w:p>
     <w:p>
       <w:pPr>
-        <w:pStyle w:val="ListParagraph"/>
-        <w:numPr>
-          <w:ilvl w:val="0"/>
-          <w:numId w:val="42"/>
-        </w:numPr>
-        <w:rPr>
-          <w:kern w:val="2"/>
-        </w:rPr>
-      </w:pPr>
-      <w:r>
-        <w:rPr>
-          <w:kern w:val="2"/>
-        </w:rPr>
-        <w:t>Multicast has extremely large limits.</w:t>
+        <w:pStyle w:val="Heading1"/>
+      </w:pPr>
+      <w:r>
+        <w:rPr>
+          <w:rStyle w:val="Heading1Char"/>
+        </w:rPr>
+        <w:lastRenderedPageBreak/>
+        <w:t>Analysis</w:t>
+      </w:r>
+      <w:r>
+        <w:t>: Multicast vs Peer to Peer</w:t>
       </w:r>
     </w:p>
     <w:p>
-      <w:pPr>
-        <w:pStyle w:val="ListParagraph"/>
-        <w:numPr>
-          <w:ilvl w:val="0"/>
-          <w:numId w:val="42"/>
-        </w:numPr>
-        <w:rPr>
-          <w:kern w:val="2"/>
-        </w:rPr>
-      </w:pPr>
-      <w:r>
-        <w:rPr>
-          <w:kern w:val="2"/>
-        </w:rPr>
-        <w:t>Multicast should have the best file transfer time on a perfect communication channel</w:t>
+      <w:r>
+        <w:t>Multic</w:t>
+      </w:r>
+      <w:r>
+        <w:t>ast is</w:t>
+      </w:r>
+      <w:r>
+        <w:t xml:space="preserve"> ideal for </w:t>
+      </w:r>
+      <w:r>
+        <w:t>sending the same message to multiple nodes.</w:t>
+      </w:r>
+      <w:r>
+        <w:t xml:space="preserve"> </w:t>
+      </w:r>
+      <w:r>
+        <w:t>The transmission time will be constant for any number of nodes.</w:t>
+      </w:r>
+      <w:r>
+        <w:t xml:space="preserve"> </w:t>
+      </w:r>
+      <w:r>
+        <w:t xml:space="preserve">Until wider IPv6 support, with its mandatory multicast, Multicast traffic is confined to local subnets. </w:t>
+      </w:r>
+      <w:r>
+        <w:t xml:space="preserve">A Multicast host transmitting at a constant speed is making the assumption that all of its listeners can download at that same speed. If a client cannot consume the data at that rate, it will drop a substantial amount of packets. This could be avoided by transmitting at a variety of speeds, however this is </w:t>
+      </w:r>
+      <w:r>
+        <w:t xml:space="preserve">potentially a </w:t>
+      </w:r>
+      <w:r>
+        <w:t xml:space="preserve">complex solution which could </w:t>
+      </w:r>
+      <w:r>
+        <w:t>impact on performance</w:t>
+      </w:r>
+      <w:r>
+        <w:t>.</w:t>
       </w:r>
     </w:p>
     <w:p>
       <w:pPr>
-        <w:pStyle w:val="ListParagraph"/>
-        <w:numPr>
-          <w:ilvl w:val="0"/>
-          <w:numId w:val="42"/>
-        </w:numPr>
-        <w:rPr>
-          <w:kern w:val="2"/>
-          <w:lang w:val="en-US"/>
-        </w:rPr>
-      </w:pPr>
-      <w:r>
-        <w:rPr>
-          <w:kern w:val="2"/>
-        </w:rPr>
-        <w:t>Multicast does not transit over public internet</w:t>
+        <w:rPr>
+          <w:kern w:val="2"/>
+        </w:rPr>
+      </w:pPr>
+      <w:r>
+        <w:t xml:space="preserve">A peer-to-peer system </w:t>
+      </w:r>
+      <w:r>
+        <w:t>in theory should</w:t>
+      </w:r>
+      <w:r>
+        <w:t xml:space="preserve"> scale well as the number of nodes increases</w:t>
+      </w:r>
+      <w:r>
+        <w:t>, though not as well as Multicast</w:t>
+      </w:r>
+      <w:r>
+        <w:t xml:space="preserve">. P2P systems can be extremely complex to develop, debug and maintain, </w:t>
+      </w:r>
+      <w:r>
+        <w:t>and this is a considerable disadvantage of P2P. However</w:t>
+      </w:r>
+      <w:r>
+        <w:t xml:space="preserve"> </w:t>
+      </w:r>
+      <w:r>
+        <w:t>using a small amount of centralised infrastructure</w:t>
+      </w:r>
+      <w:r>
+        <w:t xml:space="preserve"> they can be simplifi</w:t>
+      </w:r>
+      <w:r>
+        <w:t>ed and made easier to manage. A</w:t>
+      </w:r>
+      <w:r>
+        <w:t xml:space="preserve"> central BitTorrent-style tracker could be used to avoid requiring something like a Distributed Hash Table. </w:t>
+      </w:r>
+      <w:r>
+        <w:t>P2P traffic is accepted on the IPv4 internet. P2P should also handle peers dropping in and out</w:t>
+      </w:r>
+      <w:r>
+        <w:t xml:space="preserve">. </w:t>
+      </w:r>
+      <w:r>
+        <w:t>P2P will not suffer from the slow consumer problem</w:t>
+      </w:r>
+      <w:r>
+        <w:t xml:space="preserve">. </w:t>
+      </w:r>
+      <w:r>
+        <w:rPr>
+          <w:kern w:val="2"/>
+        </w:rPr>
+        <w:t>P2P</w:t>
+      </w:r>
+      <w:r>
+        <w:rPr>
+          <w:kern w:val="2"/>
+        </w:rPr>
+        <w:t xml:space="preserve"> will </w:t>
+      </w:r>
+      <w:r>
+        <w:rPr>
+          <w:kern w:val="2"/>
+        </w:rPr>
+        <w:t xml:space="preserve">also </w:t>
+      </w:r>
+      <w:r>
+        <w:rPr>
+          <w:kern w:val="2"/>
+        </w:rPr>
+        <w:t xml:space="preserve">be able to scale better for retransmitting chunks (e.g. if packets are lost or a host goes down for a short period of time). </w:t>
+      </w:r>
+      <w:r>
+        <w:rPr>
+          <w:kern w:val="2"/>
+        </w:rPr>
+        <w:t>A multicast system must either</w:t>
+      </w:r>
+      <w:r>
+        <w:rPr>
+          <w:kern w:val="2"/>
+        </w:rPr>
+        <w:t xml:space="preserve"> loop through data continuously</w:t>
+      </w:r>
+      <w:r>
+        <w:rPr>
+          <w:kern w:val="2"/>
+        </w:rPr>
+        <w:t xml:space="preserve"> </w:t>
+      </w:r>
+      <w:r>
+        <w:rPr>
+          <w:kern w:val="2"/>
+        </w:rPr>
+        <w:t>(</w:t>
+      </w:r>
+      <w:r>
+        <w:rPr>
+          <w:kern w:val="2"/>
+        </w:rPr>
+        <w:t>teletext-style</w:t>
+      </w:r>
+      <w:r>
+        <w:rPr>
+          <w:kern w:val="2"/>
+        </w:rPr>
+        <w:t>)</w:t>
+      </w:r>
+      <w:r>
+        <w:rPr>
+          <w:kern w:val="2"/>
+        </w:rPr>
+        <w:t>, or receiving peers would</w:t>
+      </w:r>
+      <w:r>
+        <w:rPr>
+          <w:kern w:val="2"/>
+        </w:rPr>
+        <w:t xml:space="preserve"> ask the host to re-send chunks.</w:t>
+      </w:r>
+      <w:r>
+        <w:rPr>
+          <w:kern w:val="2"/>
+        </w:rPr>
+        <w:t xml:space="preserve"> </w:t>
+      </w:r>
+      <w:r>
+        <w:rPr>
+          <w:kern w:val="2"/>
+        </w:rPr>
+        <w:t xml:space="preserve">Resending chunks will waste the time of every client which already has that chunk. </w:t>
       </w:r>
     </w:p>
     <w:p>
       <w:pPr>
-        <w:pStyle w:val="ListParagraph"/>
-        <w:numPr>
-          <w:ilvl w:val="0"/>
-          <w:numId w:val="42"/>
-        </w:numPr>
-        <w:rPr>
-          <w:kern w:val="2"/>
-        </w:rPr>
-      </w:pPr>
-      <w:r>
-        <w:rPr>
-          <w:kern w:val="2"/>
-        </w:rPr>
-        <w:t>On a local subnet multicast should perform the best.</w:t>
+        <w:pStyle w:val="Heading2"/>
+        <w:rPr>
+          <w:kern w:val="2"/>
+        </w:rPr>
+      </w:pPr>
+      <w:r>
+        <w:rPr>
+          <w:kern w:val="2"/>
+        </w:rPr>
+        <w:t>Performance Predictions</w:t>
       </w:r>
     </w:p>
     <w:p>
       <w:pPr>
-        <w:pStyle w:val="ListParagraph"/>
-        <w:numPr>
-          <w:ilvl w:val="0"/>
-          <w:numId w:val="42"/>
-        </w:numPr>
-        <w:rPr>
-          <w:kern w:val="2"/>
-        </w:rPr>
-      </w:pPr>
-      <w:r>
-        <w:rPr>
-          <w:kern w:val="2"/>
-        </w:rPr>
-        <w:t>Some form of peer to peer should scale relatively well. May take sometime to ramp up though.</w:t>
+        <w:rPr>
+          <w:kern w:val="2"/>
+        </w:rPr>
+      </w:pPr>
+      <w:r>
+        <w:rPr>
+          <w:kern w:val="2"/>
+        </w:rPr>
+        <w:t>To analyse the two methods further I decided to calculate the expected performance of Multicast and Peer-to</w:t>
+      </w:r>
+      <w:r>
+        <w:rPr>
+          <w:kern w:val="2"/>
+        </w:rPr>
+        <w:t xml:space="preserve">-Peer. The times used in these calculations are based on a 1GB file being transferred over a 100Mbit/s connection. </w:t>
+      </w:r>
+      <w:r>
+        <w:rPr>
+          <w:kern w:val="2"/>
+        </w:rPr>
+        <w:t>In these calculations it is assumed that each</w:t>
+      </w:r>
+      <w:r>
+        <w:rPr>
+          <w:kern w:val="2"/>
+        </w:rPr>
+        <w:t xml:space="preserve"> node </w:t>
+      </w:r>
+      <w:r>
+        <w:rPr>
+          <w:kern w:val="2"/>
+        </w:rPr>
+        <w:t>can</w:t>
+      </w:r>
+      <w:r>
+        <w:rPr>
+          <w:kern w:val="2"/>
+        </w:rPr>
+        <w:t xml:space="preserve"> upload and download 100Mbit/s at the same time.</w:t>
       </w:r>
     </w:p>
     <w:p>
       <w:pPr>
-        <w:pStyle w:val="ListParagraph"/>
-        <w:numPr>
-          <w:ilvl w:val="0"/>
-          <w:numId w:val="42"/>
-        </w:numPr>
-        <w:rPr>
-          <w:kern w:val="2"/>
-        </w:rPr>
-      </w:pPr>
-      <w:r>
-        <w:rPr>
-          <w:kern w:val="2"/>
-        </w:rPr>
-        <w:t>On a local subnet peer to peer may not make the best use of bandwidth due to Ethernet multicast etc.</w:t>
-      </w:r>
-    </w:p>
-    <w:p>
-      <w:pPr>
-        <w:pStyle w:val="ListParagraph"/>
-        <w:numPr>
-          <w:ilvl w:val="0"/>
-          <w:numId w:val="42"/>
-        </w:numPr>
-        <w:rPr>
-          <w:kern w:val="2"/>
-        </w:rPr>
-      </w:pPr>
-      <w:r>
-        <w:rPr>
-          <w:kern w:val="2"/>
-        </w:rPr>
-        <w:t>Peer to peer will work over the internet</w:t>
-      </w:r>
-    </w:p>
-    <w:p>
-      <w:pPr>
-        <w:pStyle w:val="ListParagraph"/>
-        <w:numPr>
-          <w:ilvl w:val="0"/>
-          <w:numId w:val="42"/>
-        </w:numPr>
-        <w:rPr>
-          <w:kern w:val="2"/>
-        </w:rPr>
-      </w:pPr>
-      <w:r>
-        <w:rPr>
-          <w:kern w:val="2"/>
-        </w:rPr>
-        <w:t>Peer to peer may be able to cope much better with the central host going down if other peers have the file.</w:t>
-      </w:r>
-    </w:p>
-    <w:p>
-      <w:pPr>
-        <w:pStyle w:val="ListParagraph"/>
-        <w:numPr>
-          <w:ilvl w:val="0"/>
-          <w:numId w:val="42"/>
-        </w:numPr>
-        <w:rPr>
-          <w:kern w:val="2"/>
-        </w:rPr>
-      </w:pPr>
-      <w:r>
-        <w:rPr>
-          <w:kern w:val="2"/>
-        </w:rPr>
-        <w:t xml:space="preserve">Peer management in P2P might be complex. Old style </w:t>
-      </w:r>
-      <w:r>
-        <w:rPr>
-          <w:kern w:val="2"/>
-        </w:rPr>
-        <w:t xml:space="preserve">Bit Torrent </w:t>
-      </w:r>
-      <w:r>
-        <w:rPr>
-          <w:kern w:val="2"/>
-        </w:rPr>
-        <w:t xml:space="preserve">used trackers, a centralised server. New </w:t>
-      </w:r>
-      <w:r>
-        <w:rPr>
-          <w:kern w:val="2"/>
-        </w:rPr>
-        <w:t>Bit Torrent</w:t>
-      </w:r>
-      <w:r>
-        <w:rPr>
-          <w:kern w:val="2"/>
-        </w:rPr>
-        <w:t xml:space="preserve"> uses DHT’s and other types of local peer discovery. Very complicated though.</w:t>
-      </w:r>
-    </w:p>
-    <w:p>
-      <w:pPr>
-        <w:pStyle w:val="ListParagraph"/>
-        <w:numPr>
-          <w:ilvl w:val="0"/>
-          <w:numId w:val="42"/>
-        </w:numPr>
-        <w:rPr>
-          <w:kern w:val="2"/>
-        </w:rPr>
-      </w:pPr>
-      <w:r>
-        <w:rPr>
-          <w:kern w:val="2"/>
-        </w:rPr>
-        <w:t>Peer to peer can handle varying peer speeds. Multicast will transmit at one fixed speed.</w:t>
-      </w:r>
-      <w:r>
-        <w:rPr>
-          <w:kern w:val="2"/>
-        </w:rPr>
-        <w:t xml:space="preserve"> Slow receiver/consumer.</w:t>
-      </w:r>
-    </w:p>
-    <w:p>
-      <w:pPr>
-        <w:pStyle w:val="ListParagraph"/>
-        <w:numPr>
-          <w:ilvl w:val="0"/>
-          <w:numId w:val="42"/>
-        </w:numPr>
-        <w:rPr>
-          <w:kern w:val="2"/>
-        </w:rPr>
-      </w:pPr>
-      <w:r>
-        <w:rPr>
-          <w:kern w:val="2"/>
-        </w:rPr>
-        <w:t>Chunked / unchunked P2P. Chunked will reduce the lag time between a peer downloading data and then beginning to upload the same data to another node.</w:t>
-      </w:r>
-    </w:p>
-    <w:p>
-      <w:pPr>
-        <w:rPr>
-          <w:kern w:val="2"/>
-        </w:rPr>
-      </w:pPr>
-      <w:r>
-        <w:rPr>
-          <w:kern w:val="2"/>
-        </w:rPr>
-        <w:t xml:space="preserve">Peer to peer will be able to scale better for retransmitting chunks (e.g. if packets are lost or a host goes down for a short period of time). With multicast either the host could loop through data continuously, or receiving peers would ask the host to re-send chunks, but this may require the host to be connected to every receiving peer which isn’t so </w:t>
-      </w:r>
-      <w:r>
-        <w:rPr>
-          <w:kern w:val="2"/>
-        </w:rPr>
-        <w:t>scalable</w:t>
-      </w:r>
-      <w:r>
-        <w:rPr>
-          <w:kern w:val="2"/>
-        </w:rPr>
-        <w:t>. Also, when resending every peer will receive the chunk again, rather than only the peer which needs it.</w:t>
-      </w:r>
-    </w:p>
-    <w:p>
-      <w:pPr>
-        <w:pStyle w:val="Heading2"/>
-        <w:rPr>
-          <w:kern w:val="2"/>
-        </w:rPr>
-      </w:pPr>
-    </w:p>
-    <w:p>
-      <w:pPr>
-        <w:pStyle w:val="Heading2"/>
-        <w:rPr>
-          <w:kern w:val="2"/>
-        </w:rPr>
-      </w:pPr>
-      <w:r>
-        <w:rPr>
-          <w:kern w:val="2"/>
-        </w:rPr>
-        <w:t>Performance Predictions</w:t>
-      </w:r>
-    </w:p>
-    <w:p>
-      <w:pPr>
-        <w:rPr>
-          <w:kern w:val="2"/>
-        </w:rPr>
-      </w:pPr>
-      <w:r>
-        <w:rPr>
-          <w:kern w:val="2"/>
-        </w:rPr>
-        <w:t>To analyse the two methods further I decided to calculate the expected performance of Multicast and Peer-to</w:t>
-      </w:r>
-      <w:r>
-        <w:rPr>
-          <w:kern w:val="2"/>
-        </w:rPr>
-        <w:t xml:space="preserve">-Peer. The times used in these calculations are based on a 1GB file being transferred over a 100Mbit/s connection. </w:t>
-      </w:r>
-      <w:r>
-        <w:rPr>
-          <w:kern w:val="2"/>
-        </w:rPr>
-        <w:t>In these calculations it is assumed that each</w:t>
-      </w:r>
-      <w:r>
-        <w:rPr>
-          <w:kern w:val="2"/>
-        </w:rPr>
-        <w:t xml:space="preserve"> node </w:t>
-      </w:r>
-      <w:r>
-        <w:rPr>
-          <w:kern w:val="2"/>
-        </w:rPr>
-        <w:t>can</w:t>
-      </w:r>
-      <w:r>
-        <w:rPr>
-          <w:kern w:val="2"/>
-        </w:rPr>
-        <w:t xml:space="preserve"> upload and download 100Mbit/s at the same time.</w:t>
-      </w:r>
-    </w:p>
-    <w:p>
-      <w:pPr>
         <w:rPr>
           <w:b/>
           <w:kern w:val="2"/>
@@ -392,11 +304,10 @@
           <w:kern w:val="2"/>
           <w:lang w:eastAsia="en-GB"/>
         </w:rPr>
-        <w:lastRenderedPageBreak/>
         <w:drawing>
-          <wp:inline distT="0" distB="0" distL="0" distR="0" wp14:anchorId="1539E60C" wp14:editId="4EEEDF6D">
-            <wp:extent cx="5731510" cy="3438525"/>
-            <wp:effectExtent l="0" t="0" r="2540" b="9525"/>
+          <wp:inline distT="0" distB="0" distL="0" distR="0" wp14:anchorId="1539E60C" wp14:editId="0FF8EBCB">
+            <wp:extent cx="5753100" cy="2533650"/>
+            <wp:effectExtent l="0" t="0" r="0" b="0"/>
             <wp:docPr id="1" name="Chart 1"/>
             <wp:cNvGraphicFramePr/>
             <a:graphic xmlns:a="http://schemas.openxmlformats.org/drawingml/2006/main">
@@ -422,6 +333,7 @@
           <w:rStyle w:val="SubtleReference"/>
           <w:kern w:val="2"/>
         </w:rPr>
+        <w:lastRenderedPageBreak/>
         <w:t xml:space="preserve">Figure 1.0 – Graph predicting file transfer time for different </w:t>
       </w:r>
       <w:r>
@@ -448,320 +360,135 @@
     </w:p>
     <w:p>
       <w:pPr>
-        <w:rPr>
-          <w:kern w:val="2"/>
-        </w:rPr>
-      </w:pPr>
-      <w:r>
-        <w:rPr>
-          <w:kern w:val="2"/>
-        </w:rPr>
-        <w:t>Figure 1.0 visualises a number of important facts:</w:t>
+        <w:jc w:val="left"/>
+        <w:rPr>
+          <w:rFonts w:asciiTheme="majorHAnsi" w:eastAsiaTheme="majorEastAsia" w:hAnsiTheme="majorHAnsi" w:cstheme="majorBidi"/>
+          <w:color w:val="2E74B5" w:themeColor="accent1" w:themeShade="BF"/>
+          <w:kern w:val="2"/>
+          <w:sz w:val="26"/>
+          <w:szCs w:val="26"/>
+        </w:rPr>
+      </w:pPr>
+      <w:r>
+        <w:rPr>
+          <w:kern w:val="2"/>
+        </w:rPr>
+        <w:t>Figure 1.0 shows that an un-chunked P2P system will be considerably out-performed by Multicast, but will still be significantly more efficient than Serial transfer. In these calculations, Chunked P2P comes across as performing nearly as well as Multicast. I think these calculations assume the switch backplane capacity is enough to cope with every node being maxed out.</w:t>
+      </w:r>
+      <w:r>
+        <w:rPr>
+          <w:kern w:val="2"/>
+        </w:rPr>
+        <w:br w:type="page"/>
       </w:r>
     </w:p>
     <w:p>
       <w:pPr>
-        <w:pStyle w:val="ListParagraph"/>
-        <w:numPr>
-          <w:ilvl w:val="0"/>
-          <w:numId w:val="45"/>
-        </w:numPr>
-        <w:rPr>
-          <w:kern w:val="2"/>
-        </w:rPr>
-      </w:pPr>
-      <w:r>
-        <w:rPr>
-          <w:kern w:val="2"/>
-        </w:rPr>
-        <w:t>All architectures take the same amount of time if number of nodes (n) =1.</w:t>
+        <w:pStyle w:val="Heading2"/>
+        <w:rPr>
+          <w:kern w:val="2"/>
+        </w:rPr>
+      </w:pPr>
+      <w:r>
+        <w:rPr>
+          <w:kern w:val="2"/>
+        </w:rPr>
+        <w:t>Empirical Research</w:t>
       </w:r>
     </w:p>
     <w:p>
       <w:pPr>
-        <w:pStyle w:val="ListParagraph"/>
-        <w:numPr>
-          <w:ilvl w:val="0"/>
-          <w:numId w:val="45"/>
-        </w:numPr>
-        <w:rPr>
-          <w:kern w:val="2"/>
-        </w:rPr>
-      </w:pPr>
-      <w:r>
-        <w:rPr>
-          <w:kern w:val="2"/>
-        </w:rPr>
-        <w:t>Serial transfers do not scale well as n increases.</w:t>
+        <w:rPr>
+          <w:kern w:val="2"/>
+        </w:rPr>
+      </w:pPr>
+      <w:r>
+        <w:rPr>
+          <w:kern w:val="2"/>
+        </w:rPr>
+        <w:t xml:space="preserve">Before I </w:t>
+      </w:r>
+      <w:r>
+        <w:rPr>
+          <w:kern w:val="2"/>
+        </w:rPr>
+        <w:t>select</w:t>
+      </w:r>
+      <w:r>
+        <w:rPr>
+          <w:kern w:val="2"/>
+        </w:rPr>
+        <w:t xml:space="preserve"> which architecture to use in my file distribution system </w:t>
+      </w:r>
+      <w:r>
+        <w:rPr>
+          <w:kern w:val="2"/>
+        </w:rPr>
+        <w:t>I decided some</w:t>
+      </w:r>
+      <w:r>
+        <w:rPr>
+          <w:kern w:val="2"/>
+        </w:rPr>
+        <w:t xml:space="preserve"> tests were needed to verify</w:t>
+      </w:r>
+      <w:r>
+        <w:rPr>
+          <w:kern w:val="2"/>
+        </w:rPr>
+        <w:t xml:space="preserve"> my predictions and assumptions, particularly after the surprising result of Chunked P2P in Figure 1.0.</w:t>
       </w:r>
     </w:p>
     <w:p>
       <w:pPr>
-        <w:pStyle w:val="ListParagraph"/>
-        <w:numPr>
-          <w:ilvl w:val="0"/>
-          <w:numId w:val="45"/>
-        </w:numPr>
-        <w:rPr>
-          <w:kern w:val="2"/>
-        </w:rPr>
-      </w:pPr>
-      <w:r>
-        <w:rPr>
-          <w:kern w:val="2"/>
-        </w:rPr>
-        <w:t>P2P (unchunked) demonstrates a log(n) relationship.</w:t>
+        <w:pStyle w:val="Heading3"/>
+        <w:rPr>
+          <w:kern w:val="2"/>
+        </w:rPr>
+      </w:pPr>
+      <w:r>
+        <w:rPr>
+          <w:kern w:val="2"/>
+        </w:rPr>
+        <w:t>Test 1: Client-Server Serial transfer</w:t>
       </w:r>
     </w:p>
     <w:p>
       <w:pPr>
-        <w:pStyle w:val="ListParagraph"/>
-        <w:numPr>
-          <w:ilvl w:val="0"/>
-          <w:numId w:val="45"/>
-        </w:numPr>
-        <w:rPr>
-          <w:kern w:val="2"/>
-        </w:rPr>
-      </w:pPr>
-      <w:r>
-        <w:rPr>
-          <w:kern w:val="2"/>
-        </w:rPr>
-        <w:t>Multicast’s performance is not related to the number of nodes</w:t>
-      </w:r>
-      <w:r>
-        <w:rPr>
-          <w:kern w:val="2"/>
-        </w:rPr>
-        <w:t>.</w:t>
+        <w:rPr>
+          <w:kern w:val="2"/>
+        </w:rPr>
+      </w:pPr>
+      <w:r>
+        <w:rPr>
+          <w:kern w:val="2"/>
+        </w:rPr>
+        <w:t>B</w:t>
+      </w:r>
+      <w:r>
+        <w:rPr>
+          <w:kern w:val="2"/>
+        </w:rPr>
+        <w:t>asic file distribution system</w:t>
+      </w:r>
+      <w:r>
+        <w:rPr>
+          <w:kern w:val="2"/>
+        </w:rPr>
+        <w:t xml:space="preserve"> used as a benchmark</w:t>
+      </w:r>
+      <w:r>
+        <w:rPr>
+          <w:kern w:val="2"/>
+        </w:rPr>
+        <w:t>. A single host machine, running iperf will distribute the required amount data. UDP mode used to avoid TCP ramp up artefacts and any packet corruptions.</w:t>
       </w:r>
     </w:p>
     <w:p>
       <w:pPr>
-        <w:pStyle w:val="ListParagraph"/>
-        <w:numPr>
-          <w:ilvl w:val="0"/>
-          <w:numId w:val="45"/>
-        </w:numPr>
-        <w:rPr>
-          <w:kern w:val="2"/>
-        </w:rPr>
-      </w:pPr>
-      <w:r>
-        <w:rPr>
-          <w:kern w:val="2"/>
-        </w:rPr>
-        <w:t xml:space="preserve">The performance of P2P (chunked) </w:t>
-      </w:r>
-      <w:r>
-        <w:rPr>
-          <w:kern w:val="2"/>
-        </w:rPr>
-        <w:t>is modelled</w:t>
-      </w:r>
-      <w:r>
-        <w:rPr>
-          <w:kern w:val="2"/>
-        </w:rPr>
-        <w:t xml:space="preserve"> to be nearly identical to Multicast</w:t>
-      </w:r>
-      <w:r>
-        <w:rPr>
-          <w:kern w:val="2"/>
-        </w:rPr>
-        <w:t>’s</w:t>
-      </w:r>
-      <w:r>
-        <w:rPr>
-          <w:kern w:val="2"/>
-        </w:rPr>
-        <w:t>.</w:t>
-      </w:r>
-    </w:p>
-    <w:p>
-      <w:pPr>
-        <w:rPr>
-          <w:kern w:val="2"/>
-        </w:rPr>
-      </w:pPr>
-      <w:r>
-        <w:rPr>
-          <w:kern w:val="2"/>
-        </w:rPr>
-        <w:t xml:space="preserve">The last point, chunked P2P performance nearly equalling multicast performance was surprising. However I it stems from the assumption that all nodes will be able to transmit and receive at 100Mbit/s, regardless of other traffic on the network. Unless an extremely high performance switch/router is managing the subnet this is an unlikely scenario. </w:t>
-      </w:r>
-    </w:p>
-    <w:p>
-      <w:pPr>
-        <w:rPr>
-          <w:kern w:val="2"/>
-        </w:rPr>
-      </w:pPr>
-      <w:r>
-        <w:rPr>
-          <w:kern w:val="2"/>
-        </w:rPr>
-        <w:t xml:space="preserve">Though I have no mathematical predictions, I suspect in reality chunked P2P would provide a distinct improvement on </w:t>
-      </w:r>
-      <w:r>
-        <w:rPr>
-          <w:kern w:val="2"/>
-        </w:rPr>
-        <w:t>un</w:t>
-      </w:r>
-      <w:r>
-        <w:rPr>
-          <w:kern w:val="2"/>
-        </w:rPr>
-        <w:t xml:space="preserve">chunked P2P, but would not perform as well as Multicast on an average subnet due to the higher </w:t>
-      </w:r>
-      <w:r>
-        <w:rPr>
-          <w:kern w:val="2"/>
-        </w:rPr>
-        <w:t xml:space="preserve">total </w:t>
-      </w:r>
-      <w:r>
-        <w:rPr>
-          <w:kern w:val="2"/>
-        </w:rPr>
-        <w:t>network resources</w:t>
-      </w:r>
-      <w:r>
-        <w:rPr>
-          <w:kern w:val="2"/>
-        </w:rPr>
-        <w:t xml:space="preserve"> required.</w:t>
-      </w:r>
-    </w:p>
-    <w:p>
-      <w:pPr>
-        <w:pStyle w:val="Heading2"/>
-        <w:rPr>
-          <w:kern w:val="2"/>
-        </w:rPr>
-      </w:pPr>
-      <w:r>
-        <w:rPr>
-          <w:kern w:val="2"/>
-        </w:rPr>
-        <w:t>Empirical Research</w:t>
-      </w:r>
-    </w:p>
-    <w:p>
-      <w:pPr>
-        <w:rPr>
-          <w:kern w:val="2"/>
-        </w:rPr>
-      </w:pPr>
-      <w:r>
-        <w:rPr>
-          <w:kern w:val="2"/>
-        </w:rPr>
-        <w:t xml:space="preserve">Before I </w:t>
-      </w:r>
-      <w:r>
-        <w:rPr>
-          <w:kern w:val="2"/>
-        </w:rPr>
-        <w:t>select</w:t>
-      </w:r>
-      <w:r>
-        <w:rPr>
-          <w:kern w:val="2"/>
-        </w:rPr>
-        <w:t xml:space="preserve"> which architecture to use in my file distribution system </w:t>
-      </w:r>
-      <w:r>
-        <w:rPr>
-          <w:kern w:val="2"/>
-        </w:rPr>
-        <w:t>I decided some</w:t>
-      </w:r>
-      <w:r>
-        <w:rPr>
-          <w:kern w:val="2"/>
-        </w:rPr>
-        <w:t xml:space="preserve"> tests were needed to verify my predictions and assumptions.</w:t>
-      </w:r>
-    </w:p>
-    <w:p>
-      <w:pPr>
         <w:pStyle w:val="Heading3"/>
-        <w:rPr>
-          <w:kern w:val="2"/>
-        </w:rPr>
-      </w:pPr>
-      <w:r>
-        <w:rPr>
-          <w:kern w:val="2"/>
-        </w:rPr>
-        <w:t>Test 1: Client-Server Serial transfer</w:t>
-      </w:r>
-    </w:p>
-    <w:p>
-      <w:pPr>
-        <w:rPr>
-          <w:kern w:val="2"/>
-        </w:rPr>
-      </w:pPr>
-      <w:r>
-        <w:rPr>
-          <w:kern w:val="2"/>
-        </w:rPr>
-        <w:t>The most basic file distribution system</w:t>
-      </w:r>
-      <w:r>
-        <w:rPr>
-          <w:kern w:val="2"/>
-        </w:rPr>
-        <w:t xml:space="preserve"> used as a benchmark for the other two methods</w:t>
-      </w:r>
-      <w:r>
-        <w:rPr>
-          <w:kern w:val="2"/>
-        </w:rPr>
-        <w:t>. A single host machine will serve t</w:t>
-      </w:r>
-      <w:r>
-        <w:rPr>
-          <w:kern w:val="2"/>
-        </w:rPr>
-        <w:t>he files to connecting clients.</w:t>
-      </w:r>
-    </w:p>
-    <w:p>
-      <w:pPr>
-        <w:rPr>
-          <w:kern w:val="2"/>
-        </w:rPr>
-      </w:pPr>
-      <w:r>
-        <w:rPr>
-          <w:kern w:val="2"/>
-        </w:rPr>
-        <w:t xml:space="preserve">I will </w:t>
-      </w:r>
-      <w:r>
-        <w:rPr>
-          <w:kern w:val="2"/>
-        </w:rPr>
-        <w:t>measure using iperf (UDP mode) to attempt to avoid packet corruptions or TCP ramp up artefacts impacting results.</w:t>
-      </w:r>
-    </w:p>
-    <w:p>
-      <w:pPr>
-        <w:pStyle w:val="Heading3"/>
-        <w:rPr>
-          <w:kern w:val="2"/>
-        </w:rPr>
-      </w:pPr>
-      <w:r>
-        <w:rPr>
-          <w:kern w:val="2"/>
-        </w:rPr>
-        <w:lastRenderedPageBreak/>
+      </w:pPr>
+      <w:r>
         <w:t>Test 2: Multicast transfer</w:t>
       </w:r>
     </w:p>
@@ -959,9 +686,9 @@
           <w:lang w:eastAsia="en-GB"/>
         </w:rPr>
         <w:drawing>
-          <wp:inline distT="0" distB="0" distL="0" distR="0" wp14:anchorId="6ADB2D11" wp14:editId="135CB3DB">
-            <wp:extent cx="5731510" cy="3790950"/>
-            <wp:effectExtent l="0" t="0" r="2540" b="0"/>
+          <wp:inline distT="0" distB="0" distL="0" distR="0" wp14:anchorId="6ADB2D11" wp14:editId="468BD93C">
+            <wp:extent cx="5705475" cy="2305050"/>
+            <wp:effectExtent l="0" t="0" r="9525" b="0"/>
             <wp:docPr id="2" name="Chart 2"/>
             <wp:cNvGraphicFramePr/>
             <a:graphic xmlns:a="http://schemas.openxmlformats.org/drawingml/2006/main">
@@ -986,6 +713,7 @@
           <w:rStyle w:val="SubtleReference"/>
           <w:kern w:val="2"/>
         </w:rPr>
+        <w:lastRenderedPageBreak/>
         <w:t>Figure 1.1 – Empirical data of Serial, Multicast and a P2P implementation transferring a 1GB file across a subnet to a variable number of nodes. In grey are the values from Figure 1.0</w:t>
       </w:r>
     </w:p>
@@ -1021,8 +749,6 @@
         </w:rPr>
         <w:t xml:space="preserve">Analysis </w:t>
       </w:r>
-      <w:bookmarkStart w:id="0" w:name="_GoBack"/>
-      <w:bookmarkEnd w:id="0"/>
       <w:r>
         <w:rPr>
           <w:kern w:val="2"/>
@@ -1077,15 +803,8 @@
     <w:p>
       <w:pPr>
         <w:pStyle w:val="Heading1"/>
-        <w:rPr>
-          <w:kern w:val="2"/>
-        </w:rPr>
-      </w:pPr>
-      <w:r>
-        <w:rPr>
-          <w:kern w:val="2"/>
-        </w:rPr>
-        <w:lastRenderedPageBreak/>
+      </w:pPr>
+      <w:r>
         <w:t>Design: Peer to Peer System</w:t>
       </w:r>
     </w:p>
@@ -1429,6 +1148,7 @@
         <w:pStyle w:val="Heading2"/>
       </w:pPr>
       <w:r>
+        <w:lastRenderedPageBreak/>
         <w:t xml:space="preserve">Distribution </w:t>
       </w:r>
       <w:r>
@@ -1486,7 +1206,6 @@
         <w:pStyle w:val="Heading4"/>
       </w:pPr>
       <w:r>
-        <w:lastRenderedPageBreak/>
         <w:t>Peer Behaviour</w:t>
       </w:r>
     </w:p>
@@ -1514,31 +1233,60 @@
     <w:p>
       <w:pPr>
         <w:pStyle w:val="Heading2"/>
-        <w:rPr>
-          <w:kern w:val="2"/>
-        </w:rPr>
-      </w:pPr>
+      </w:pPr>
+      <w:r>
+        <w:t>Network Protocol Design</w:t>
+      </w:r>
     </w:p>
     <w:p>
       <w:pPr>
-        <w:pStyle w:val="Heading2"/>
-      </w:pPr>
-      <w:r>
-        <w:t>Network Protocol Design</w:t>
+        <w:pStyle w:val="Heading3"/>
+        <w:rPr>
+          <w:kern w:val="2"/>
+        </w:rPr>
+      </w:pPr>
+      <w:r>
+        <w:rPr>
+          <w:kern w:val="2"/>
+        </w:rPr>
+        <w:t>Swarm Manager Protocol</w:t>
       </w:r>
     </w:p>
     <w:p>
       <w:pPr>
-        <w:pStyle w:val="Heading3"/>
-        <w:rPr>
-          <w:kern w:val="2"/>
-        </w:rPr>
-      </w:pPr>
-      <w:r>
-        <w:rPr>
-          <w:kern w:val="2"/>
-        </w:rPr>
-        <w:t>Swarm Manager Protocol</w:t>
+        <w:rPr>
+          <w:kern w:val="2"/>
+        </w:rPr>
+      </w:pPr>
+      <w:r>
+        <w:rPr>
+          <w:kern w:val="2"/>
+        </w:rPr>
+        <w:t>JSON is used</w:t>
+      </w:r>
+      <w:r>
+        <w:rPr>
+          <w:kern w:val="2"/>
+        </w:rPr>
+        <w:t xml:space="preserve"> to encode the messages sent to/from the Swarm Manager. JSON is a good candidate for this as </w:t>
+      </w:r>
+      <w:r>
+        <w:rPr>
+          <w:kern w:val="2"/>
+        </w:rPr>
+        <w:t xml:space="preserve">it is a </w:t>
+      </w:r>
+      <w:r>
+        <w:rPr>
+          <w:kern w:val="2"/>
+        </w:rPr>
+        <w:t xml:space="preserve">widely implemented data exchange format. </w:t>
+      </w:r>
+      <w:r>
+        <w:rPr>
+          <w:kern w:val="2"/>
+        </w:rPr>
+        <w:t>All data exchanged at this step is Human readable, allowing for easy encoding and handling. The human readability should ensure it is easy to implement, and easy to debug the Swarm Manager. JSON if handled correctly is also very compatible with future changes, as old clients should just ignore new fields in the JSON object.</w:t>
       </w:r>
     </w:p>
     <w:p>
@@ -1551,20 +1299,21 @@
         <w:rPr>
           <w:kern w:val="2"/>
         </w:rPr>
-        <w:t>The Swarm Manager is a fairly simple program which allows peers to be added to the swarm currently exchanging chunks of a specific p2pmeta file.</w:t>
+        <w:t>See “Swarm Manager Messages.json” for example messages the Swarm Manager handles/sends.</w:t>
       </w:r>
     </w:p>
     <w:p>
       <w:pPr>
-        <w:rPr>
-          <w:kern w:val="2"/>
-        </w:rPr>
-      </w:pPr>
-      <w:r>
-        <w:rPr>
-          <w:kern w:val="2"/>
-        </w:rPr>
-        <w:t>I chose to use JSON to encode the messages sent to/from the Swarm Manager. JSON is a good candidate for this as the data is all text, not binary data, and JSON is a widely implemented data exchange format. Another useful feature of JSON is that it’s very human-readable, allowing easy debugging.</w:t>
+        <w:pStyle w:val="Heading3"/>
+        <w:rPr>
+          <w:kern w:val="2"/>
+        </w:rPr>
+      </w:pPr>
+      <w:r>
+        <w:rPr>
+          <w:kern w:val="2"/>
+        </w:rPr>
+        <w:t>Peer to peer protocol</w:t>
       </w:r>
     </w:p>
     <w:p>
@@ -1577,34 +1326,906 @@
         <w:rPr>
           <w:kern w:val="2"/>
         </w:rPr>
-        <w:t>See “Swarm Manager Messages.json” for example messages the Swarm Manager handles/sends.</w:t>
+        <w:t>Unlike the Swarm Manager protocol, peers will exchange binary data. I considered two ideas for this protocol: firstly an FTP-like system where JSON would be exchanged on a “control” socket, and a separate socket would be set up for the sending of binary data. The second idea was to have a small header which split up control vs data messages on the same socket.</w:t>
       </w:r>
     </w:p>
     <w:p>
       <w:pPr>
-        <w:pStyle w:val="Heading3"/>
-        <w:rPr>
-          <w:kern w:val="2"/>
-        </w:rPr>
-      </w:pPr>
-      <w:r>
-        <w:rPr>
-          <w:kern w:val="2"/>
-        </w:rPr>
-        <w:t>Peer to peer protocol</w:t>
+        <w:rPr>
+          <w:kern w:val="2"/>
+        </w:rPr>
+      </w:pPr>
+      <w:r>
+        <w:rPr>
+          <w:kern w:val="2"/>
+        </w:rPr>
+        <w:t xml:space="preserve">Operating multiple sockets between peers would make the protocol simpler, but it would make the program harder to allow through firewalls (Multiple ports would have to be opened). Using a single </w:t>
+      </w:r>
+      <w:r>
+        <w:rPr>
+          <w:kern w:val="2"/>
+        </w:rPr>
+        <w:lastRenderedPageBreak/>
+        <w:t xml:space="preserve">socket would also reduce the latency between agreeing to exchange chunk data and actually sending/receiving chunk data as TCP sockets have a 3-way handshake </w:t>
+      </w:r>
+      <w:r>
+        <w:rPr>
+          <w:kern w:val="2"/>
+        </w:rPr>
+        <w:t xml:space="preserve">which </w:t>
+      </w:r>
+      <w:r>
+        <w:rPr>
+          <w:kern w:val="2"/>
+        </w:rPr>
+        <w:t>could slow things down.</w:t>
       </w:r>
     </w:p>
     <w:p>
       <w:pPr>
-        <w:rPr>
-          <w:kern w:val="2"/>
-        </w:rPr>
-      </w:pPr>
-      <w:r>
-        <w:rPr>
-          <w:kern w:val="2"/>
-        </w:rPr>
-        <w:t>Unlike the Swarm Manager protocol, peers will exchange binary data. I considered two ideas for this protocol: firstly an FTP-like system where JSON would be exchanged on a “control” socket, and a separate socket would be set up for the sending of binary data. The second idea was to have a small header which split up control vs data messages on the same socket.</w:t>
+        <w:pStyle w:val="Heading4"/>
+        <w:rPr>
+          <w:kern w:val="2"/>
+        </w:rPr>
+      </w:pPr>
+      <w:r>
+        <w:rPr>
+          <w:kern w:val="2"/>
+        </w:rPr>
+        <w:t xml:space="preserve">Peer to Peer </w:t>
+      </w:r>
+      <w:r>
+        <w:rPr>
+          <w:kern w:val="2"/>
+        </w:rPr>
+        <w:t>Message format</w:t>
+      </w:r>
+    </w:p>
+    <w:tbl>
+      <w:tblPr>
+        <w:tblW w:w="4979" w:type="dxa"/>
+        <w:jc w:val="center"/>
+        <w:tblLook w:val="04A0" w:firstRow="1" w:lastRow="0" w:firstColumn="1" w:lastColumn="0" w:noHBand="0" w:noVBand="1"/>
+      </w:tblPr>
+      <w:tblGrid>
+        <w:gridCol w:w="451"/>
+        <w:gridCol w:w="266"/>
+        <w:gridCol w:w="266"/>
+        <w:gridCol w:w="266"/>
+        <w:gridCol w:w="266"/>
+        <w:gridCol w:w="266"/>
+        <w:gridCol w:w="266"/>
+        <w:gridCol w:w="273"/>
+        <w:gridCol w:w="273"/>
+        <w:gridCol w:w="266"/>
+        <w:gridCol w:w="266"/>
+        <w:gridCol w:w="266"/>
+        <w:gridCol w:w="266"/>
+        <w:gridCol w:w="266"/>
+        <w:gridCol w:w="266"/>
+        <w:gridCol w:w="804"/>
+      </w:tblGrid>
+      <w:tr>
+        <w:trPr>
+          <w:trHeight w:val="240"/>
+          <w:jc w:val="center"/>
+        </w:trPr>
+        <w:tc>
+          <w:tcPr>
+            <w:tcW w:w="451" w:type="dxa"/>
+            <w:tcBorders>
+              <w:top w:val="single" w:sz="4" w:space="0" w:color="auto"/>
+              <w:left w:val="single" w:sz="4" w:space="0" w:color="auto"/>
+              <w:bottom w:val="single" w:sz="4" w:space="0" w:color="auto"/>
+              <w:right w:val="single" w:sz="4" w:space="0" w:color="auto"/>
+            </w:tcBorders>
+            <w:shd w:val="clear" w:color="auto" w:fill="auto"/>
+            <w:noWrap/>
+            <w:vAlign w:val="bottom"/>
+            <w:hideMark/>
+          </w:tcPr>
+          <w:p>
+            <w:pPr>
+              <w:spacing w:after="0" w:line="240" w:lineRule="auto"/>
+              <w:jc w:val="right"/>
+              <w:rPr>
+                <w:rFonts w:ascii="Calibri" w:eastAsia="Times New Roman" w:hAnsi="Calibri" w:cs="Times New Roman"/>
+                <w:color w:val="000000"/>
+                <w:lang w:eastAsia="en-GB"/>
+              </w:rPr>
+            </w:pPr>
+            <w:r>
+              <w:rPr>
+                <w:rFonts w:ascii="Calibri" w:eastAsia="Times New Roman" w:hAnsi="Calibri" w:cs="Times New Roman"/>
+                <w:color w:val="000000"/>
+                <w:lang w:eastAsia="en-GB"/>
+              </w:rPr>
+              <w:t>0</w:t>
+            </w:r>
+          </w:p>
+        </w:tc>
+        <w:tc>
+          <w:tcPr>
+            <w:tcW w:w="266" w:type="dxa"/>
+            <w:tcBorders>
+              <w:top w:val="single" w:sz="4" w:space="0" w:color="auto"/>
+              <w:left w:val="nil"/>
+              <w:bottom w:val="single" w:sz="4" w:space="0" w:color="auto"/>
+              <w:right w:val="single" w:sz="4" w:space="0" w:color="auto"/>
+            </w:tcBorders>
+            <w:shd w:val="clear" w:color="auto" w:fill="auto"/>
+            <w:noWrap/>
+            <w:vAlign w:val="bottom"/>
+            <w:hideMark/>
+          </w:tcPr>
+          <w:p>
+            <w:pPr>
+              <w:spacing w:after="0" w:line="240" w:lineRule="auto"/>
+              <w:jc w:val="left"/>
+              <w:rPr>
+                <w:rFonts w:ascii="Calibri" w:eastAsia="Times New Roman" w:hAnsi="Calibri" w:cs="Times New Roman"/>
+                <w:color w:val="000000"/>
+                <w:lang w:eastAsia="en-GB"/>
+              </w:rPr>
+            </w:pPr>
+            <w:r>
+              <w:rPr>
+                <w:rFonts w:ascii="Calibri" w:eastAsia="Times New Roman" w:hAnsi="Calibri" w:cs="Times New Roman"/>
+                <w:color w:val="000000"/>
+                <w:lang w:eastAsia="en-GB"/>
+              </w:rPr>
+              <w:t> </w:t>
+            </w:r>
+          </w:p>
+        </w:tc>
+        <w:tc>
+          <w:tcPr>
+            <w:tcW w:w="266" w:type="dxa"/>
+            <w:tcBorders>
+              <w:top w:val="single" w:sz="4" w:space="0" w:color="auto"/>
+              <w:left w:val="nil"/>
+              <w:bottom w:val="single" w:sz="4" w:space="0" w:color="auto"/>
+              <w:right w:val="single" w:sz="4" w:space="0" w:color="auto"/>
+            </w:tcBorders>
+            <w:shd w:val="clear" w:color="auto" w:fill="auto"/>
+            <w:noWrap/>
+            <w:vAlign w:val="bottom"/>
+            <w:hideMark/>
+          </w:tcPr>
+          <w:p>
+            <w:pPr>
+              <w:spacing w:after="0" w:line="240" w:lineRule="auto"/>
+              <w:jc w:val="left"/>
+              <w:rPr>
+                <w:rFonts w:ascii="Calibri" w:eastAsia="Times New Roman" w:hAnsi="Calibri" w:cs="Times New Roman"/>
+                <w:color w:val="000000"/>
+                <w:lang w:eastAsia="en-GB"/>
+              </w:rPr>
+            </w:pPr>
+            <w:r>
+              <w:rPr>
+                <w:rFonts w:ascii="Calibri" w:eastAsia="Times New Roman" w:hAnsi="Calibri" w:cs="Times New Roman"/>
+                <w:color w:val="000000"/>
+                <w:lang w:eastAsia="en-GB"/>
+              </w:rPr>
+              <w:t> </w:t>
+            </w:r>
+          </w:p>
+        </w:tc>
+        <w:tc>
+          <w:tcPr>
+            <w:tcW w:w="266" w:type="dxa"/>
+            <w:tcBorders>
+              <w:top w:val="single" w:sz="4" w:space="0" w:color="auto"/>
+              <w:left w:val="nil"/>
+              <w:bottom w:val="single" w:sz="4" w:space="0" w:color="auto"/>
+              <w:right w:val="single" w:sz="4" w:space="0" w:color="auto"/>
+            </w:tcBorders>
+            <w:shd w:val="clear" w:color="auto" w:fill="auto"/>
+            <w:noWrap/>
+            <w:vAlign w:val="bottom"/>
+            <w:hideMark/>
+          </w:tcPr>
+          <w:p>
+            <w:pPr>
+              <w:spacing w:after="0" w:line="240" w:lineRule="auto"/>
+              <w:jc w:val="left"/>
+              <w:rPr>
+                <w:rFonts w:ascii="Calibri" w:eastAsia="Times New Roman" w:hAnsi="Calibri" w:cs="Times New Roman"/>
+                <w:color w:val="000000"/>
+                <w:lang w:eastAsia="en-GB"/>
+              </w:rPr>
+            </w:pPr>
+            <w:r>
+              <w:rPr>
+                <w:rFonts w:ascii="Calibri" w:eastAsia="Times New Roman" w:hAnsi="Calibri" w:cs="Times New Roman"/>
+                <w:color w:val="000000"/>
+                <w:lang w:eastAsia="en-GB"/>
+              </w:rPr>
+              <w:t> </w:t>
+            </w:r>
+          </w:p>
+        </w:tc>
+        <w:tc>
+          <w:tcPr>
+            <w:tcW w:w="266" w:type="dxa"/>
+            <w:tcBorders>
+              <w:top w:val="single" w:sz="4" w:space="0" w:color="auto"/>
+              <w:left w:val="nil"/>
+              <w:bottom w:val="single" w:sz="4" w:space="0" w:color="auto"/>
+              <w:right w:val="single" w:sz="4" w:space="0" w:color="auto"/>
+            </w:tcBorders>
+            <w:shd w:val="clear" w:color="auto" w:fill="auto"/>
+            <w:noWrap/>
+            <w:vAlign w:val="bottom"/>
+            <w:hideMark/>
+          </w:tcPr>
+          <w:p>
+            <w:pPr>
+              <w:spacing w:after="0" w:line="240" w:lineRule="auto"/>
+              <w:jc w:val="left"/>
+              <w:rPr>
+                <w:rFonts w:ascii="Calibri" w:eastAsia="Times New Roman" w:hAnsi="Calibri" w:cs="Times New Roman"/>
+                <w:color w:val="000000"/>
+                <w:lang w:eastAsia="en-GB"/>
+              </w:rPr>
+            </w:pPr>
+            <w:r>
+              <w:rPr>
+                <w:rFonts w:ascii="Calibri" w:eastAsia="Times New Roman" w:hAnsi="Calibri" w:cs="Times New Roman"/>
+                <w:color w:val="000000"/>
+                <w:lang w:eastAsia="en-GB"/>
+              </w:rPr>
+              <w:t> </w:t>
+            </w:r>
+          </w:p>
+        </w:tc>
+        <w:tc>
+          <w:tcPr>
+            <w:tcW w:w="266" w:type="dxa"/>
+            <w:tcBorders>
+              <w:top w:val="single" w:sz="4" w:space="0" w:color="auto"/>
+              <w:left w:val="nil"/>
+              <w:bottom w:val="single" w:sz="4" w:space="0" w:color="auto"/>
+              <w:right w:val="single" w:sz="4" w:space="0" w:color="auto"/>
+            </w:tcBorders>
+            <w:shd w:val="clear" w:color="auto" w:fill="auto"/>
+            <w:noWrap/>
+            <w:vAlign w:val="bottom"/>
+            <w:hideMark/>
+          </w:tcPr>
+          <w:p>
+            <w:pPr>
+              <w:spacing w:after="0" w:line="240" w:lineRule="auto"/>
+              <w:jc w:val="left"/>
+              <w:rPr>
+                <w:rFonts w:ascii="Calibri" w:eastAsia="Times New Roman" w:hAnsi="Calibri" w:cs="Times New Roman"/>
+                <w:color w:val="000000"/>
+                <w:lang w:eastAsia="en-GB"/>
+              </w:rPr>
+            </w:pPr>
+            <w:r>
+              <w:rPr>
+                <w:rFonts w:ascii="Calibri" w:eastAsia="Times New Roman" w:hAnsi="Calibri" w:cs="Times New Roman"/>
+                <w:color w:val="000000"/>
+                <w:lang w:eastAsia="en-GB"/>
+              </w:rPr>
+              <w:t> </w:t>
+            </w:r>
+          </w:p>
+        </w:tc>
+        <w:tc>
+          <w:tcPr>
+            <w:tcW w:w="266" w:type="dxa"/>
+            <w:tcBorders>
+              <w:top w:val="single" w:sz="4" w:space="0" w:color="auto"/>
+              <w:left w:val="nil"/>
+              <w:bottom w:val="single" w:sz="4" w:space="0" w:color="auto"/>
+              <w:right w:val="single" w:sz="4" w:space="0" w:color="auto"/>
+            </w:tcBorders>
+            <w:shd w:val="clear" w:color="auto" w:fill="auto"/>
+            <w:noWrap/>
+            <w:vAlign w:val="bottom"/>
+            <w:hideMark/>
+          </w:tcPr>
+          <w:p>
+            <w:pPr>
+              <w:spacing w:after="0" w:line="240" w:lineRule="auto"/>
+              <w:jc w:val="left"/>
+              <w:rPr>
+                <w:rFonts w:ascii="Calibri" w:eastAsia="Times New Roman" w:hAnsi="Calibri" w:cs="Times New Roman"/>
+                <w:color w:val="000000"/>
+                <w:lang w:eastAsia="en-GB"/>
+              </w:rPr>
+            </w:pPr>
+            <w:r>
+              <w:rPr>
+                <w:rFonts w:ascii="Calibri" w:eastAsia="Times New Roman" w:hAnsi="Calibri" w:cs="Times New Roman"/>
+                <w:color w:val="000000"/>
+                <w:lang w:eastAsia="en-GB"/>
+              </w:rPr>
+              <w:t> </w:t>
+            </w:r>
+          </w:p>
+        </w:tc>
+        <w:tc>
+          <w:tcPr>
+            <w:tcW w:w="532" w:type="dxa"/>
+            <w:gridSpan w:val="2"/>
+            <w:tcBorders>
+              <w:top w:val="single" w:sz="4" w:space="0" w:color="auto"/>
+              <w:left w:val="nil"/>
+              <w:bottom w:val="single" w:sz="4" w:space="0" w:color="auto"/>
+              <w:right w:val="single" w:sz="4" w:space="0" w:color="auto"/>
+            </w:tcBorders>
+            <w:shd w:val="clear" w:color="auto" w:fill="auto"/>
+            <w:noWrap/>
+            <w:vAlign w:val="bottom"/>
+            <w:hideMark/>
+          </w:tcPr>
+          <w:p>
+            <w:pPr>
+              <w:spacing w:after="0" w:line="240" w:lineRule="auto"/>
+              <w:jc w:val="left"/>
+              <w:rPr>
+                <w:rFonts w:ascii="Calibri" w:eastAsia="Times New Roman" w:hAnsi="Calibri" w:cs="Times New Roman"/>
+                <w:color w:val="000000"/>
+                <w:lang w:eastAsia="en-GB"/>
+              </w:rPr>
+            </w:pPr>
+            <w:r>
+              <w:rPr>
+                <w:rFonts w:ascii="Calibri" w:eastAsia="Times New Roman" w:hAnsi="Calibri" w:cs="Times New Roman"/>
+                <w:color w:val="000000"/>
+                <w:lang w:eastAsia="en-GB"/>
+              </w:rPr>
+              <w:t>Bits</w:t>
+            </w:r>
+          </w:p>
+        </w:tc>
+        <w:tc>
+          <w:tcPr>
+            <w:tcW w:w="266" w:type="dxa"/>
+            <w:tcBorders>
+              <w:top w:val="single" w:sz="4" w:space="0" w:color="auto"/>
+              <w:left w:val="nil"/>
+              <w:bottom w:val="single" w:sz="4" w:space="0" w:color="auto"/>
+              <w:right w:val="single" w:sz="4" w:space="0" w:color="auto"/>
+            </w:tcBorders>
+            <w:shd w:val="clear" w:color="auto" w:fill="auto"/>
+            <w:noWrap/>
+            <w:vAlign w:val="bottom"/>
+            <w:hideMark/>
+          </w:tcPr>
+          <w:p>
+            <w:pPr>
+              <w:spacing w:after="0" w:line="240" w:lineRule="auto"/>
+              <w:jc w:val="left"/>
+              <w:rPr>
+                <w:rFonts w:ascii="Calibri" w:eastAsia="Times New Roman" w:hAnsi="Calibri" w:cs="Times New Roman"/>
+                <w:color w:val="000000"/>
+                <w:lang w:eastAsia="en-GB"/>
+              </w:rPr>
+            </w:pPr>
+            <w:r>
+              <w:rPr>
+                <w:rFonts w:ascii="Calibri" w:eastAsia="Times New Roman" w:hAnsi="Calibri" w:cs="Times New Roman"/>
+                <w:color w:val="000000"/>
+                <w:lang w:eastAsia="en-GB"/>
+              </w:rPr>
+              <w:t> </w:t>
+            </w:r>
+          </w:p>
+        </w:tc>
+        <w:tc>
+          <w:tcPr>
+            <w:tcW w:w="266" w:type="dxa"/>
+            <w:tcBorders>
+              <w:top w:val="single" w:sz="4" w:space="0" w:color="auto"/>
+              <w:left w:val="nil"/>
+              <w:bottom w:val="single" w:sz="4" w:space="0" w:color="auto"/>
+              <w:right w:val="single" w:sz="4" w:space="0" w:color="auto"/>
+            </w:tcBorders>
+            <w:shd w:val="clear" w:color="auto" w:fill="auto"/>
+            <w:noWrap/>
+            <w:vAlign w:val="bottom"/>
+            <w:hideMark/>
+          </w:tcPr>
+          <w:p>
+            <w:pPr>
+              <w:spacing w:after="0" w:line="240" w:lineRule="auto"/>
+              <w:jc w:val="left"/>
+              <w:rPr>
+                <w:rFonts w:ascii="Calibri" w:eastAsia="Times New Roman" w:hAnsi="Calibri" w:cs="Times New Roman"/>
+                <w:color w:val="000000"/>
+                <w:lang w:eastAsia="en-GB"/>
+              </w:rPr>
+            </w:pPr>
+            <w:r>
+              <w:rPr>
+                <w:rFonts w:ascii="Calibri" w:eastAsia="Times New Roman" w:hAnsi="Calibri" w:cs="Times New Roman"/>
+                <w:color w:val="000000"/>
+                <w:lang w:eastAsia="en-GB"/>
+              </w:rPr>
+              <w:t> </w:t>
+            </w:r>
+          </w:p>
+        </w:tc>
+        <w:tc>
+          <w:tcPr>
+            <w:tcW w:w="266" w:type="dxa"/>
+            <w:tcBorders>
+              <w:top w:val="single" w:sz="4" w:space="0" w:color="auto"/>
+              <w:left w:val="nil"/>
+              <w:bottom w:val="single" w:sz="4" w:space="0" w:color="auto"/>
+              <w:right w:val="single" w:sz="4" w:space="0" w:color="auto"/>
+            </w:tcBorders>
+            <w:shd w:val="clear" w:color="auto" w:fill="auto"/>
+            <w:noWrap/>
+            <w:vAlign w:val="bottom"/>
+            <w:hideMark/>
+          </w:tcPr>
+          <w:p>
+            <w:pPr>
+              <w:spacing w:after="0" w:line="240" w:lineRule="auto"/>
+              <w:jc w:val="left"/>
+              <w:rPr>
+                <w:rFonts w:ascii="Calibri" w:eastAsia="Times New Roman" w:hAnsi="Calibri" w:cs="Times New Roman"/>
+                <w:color w:val="000000"/>
+                <w:lang w:eastAsia="en-GB"/>
+              </w:rPr>
+            </w:pPr>
+            <w:r>
+              <w:rPr>
+                <w:rFonts w:ascii="Calibri" w:eastAsia="Times New Roman" w:hAnsi="Calibri" w:cs="Times New Roman"/>
+                <w:color w:val="000000"/>
+                <w:lang w:eastAsia="en-GB"/>
+              </w:rPr>
+              <w:t> </w:t>
+            </w:r>
+          </w:p>
+        </w:tc>
+        <w:tc>
+          <w:tcPr>
+            <w:tcW w:w="266" w:type="dxa"/>
+            <w:tcBorders>
+              <w:top w:val="single" w:sz="4" w:space="0" w:color="auto"/>
+              <w:left w:val="nil"/>
+              <w:bottom w:val="single" w:sz="4" w:space="0" w:color="auto"/>
+              <w:right w:val="single" w:sz="4" w:space="0" w:color="auto"/>
+            </w:tcBorders>
+            <w:shd w:val="clear" w:color="auto" w:fill="auto"/>
+            <w:noWrap/>
+            <w:vAlign w:val="bottom"/>
+            <w:hideMark/>
+          </w:tcPr>
+          <w:p>
+            <w:pPr>
+              <w:spacing w:after="0" w:line="240" w:lineRule="auto"/>
+              <w:jc w:val="left"/>
+              <w:rPr>
+                <w:rFonts w:ascii="Calibri" w:eastAsia="Times New Roman" w:hAnsi="Calibri" w:cs="Times New Roman"/>
+                <w:color w:val="000000"/>
+                <w:lang w:eastAsia="en-GB"/>
+              </w:rPr>
+            </w:pPr>
+            <w:r>
+              <w:rPr>
+                <w:rFonts w:ascii="Calibri" w:eastAsia="Times New Roman" w:hAnsi="Calibri" w:cs="Times New Roman"/>
+                <w:color w:val="000000"/>
+                <w:lang w:eastAsia="en-GB"/>
+              </w:rPr>
+              <w:t> </w:t>
+            </w:r>
+          </w:p>
+        </w:tc>
+        <w:tc>
+          <w:tcPr>
+            <w:tcW w:w="266" w:type="dxa"/>
+            <w:tcBorders>
+              <w:top w:val="single" w:sz="4" w:space="0" w:color="auto"/>
+              <w:left w:val="nil"/>
+              <w:bottom w:val="single" w:sz="4" w:space="0" w:color="auto"/>
+              <w:right w:val="single" w:sz="4" w:space="0" w:color="auto"/>
+            </w:tcBorders>
+            <w:shd w:val="clear" w:color="auto" w:fill="auto"/>
+            <w:noWrap/>
+            <w:vAlign w:val="bottom"/>
+            <w:hideMark/>
+          </w:tcPr>
+          <w:p>
+            <w:pPr>
+              <w:spacing w:after="0" w:line="240" w:lineRule="auto"/>
+              <w:jc w:val="left"/>
+              <w:rPr>
+                <w:rFonts w:ascii="Calibri" w:eastAsia="Times New Roman" w:hAnsi="Calibri" w:cs="Times New Roman"/>
+                <w:color w:val="000000"/>
+                <w:lang w:eastAsia="en-GB"/>
+              </w:rPr>
+            </w:pPr>
+            <w:r>
+              <w:rPr>
+                <w:rFonts w:ascii="Calibri" w:eastAsia="Times New Roman" w:hAnsi="Calibri" w:cs="Times New Roman"/>
+                <w:color w:val="000000"/>
+                <w:lang w:eastAsia="en-GB"/>
+              </w:rPr>
+              <w:t> </w:t>
+            </w:r>
+          </w:p>
+        </w:tc>
+        <w:tc>
+          <w:tcPr>
+            <w:tcW w:w="266" w:type="dxa"/>
+            <w:tcBorders>
+              <w:top w:val="single" w:sz="4" w:space="0" w:color="auto"/>
+              <w:left w:val="nil"/>
+              <w:bottom w:val="single" w:sz="4" w:space="0" w:color="auto"/>
+              <w:right w:val="single" w:sz="4" w:space="0" w:color="auto"/>
+            </w:tcBorders>
+            <w:shd w:val="clear" w:color="auto" w:fill="auto"/>
+            <w:noWrap/>
+            <w:vAlign w:val="bottom"/>
+            <w:hideMark/>
+          </w:tcPr>
+          <w:p>
+            <w:pPr>
+              <w:spacing w:after="0" w:line="240" w:lineRule="auto"/>
+              <w:jc w:val="left"/>
+              <w:rPr>
+                <w:rFonts w:ascii="Calibri" w:eastAsia="Times New Roman" w:hAnsi="Calibri" w:cs="Times New Roman"/>
+                <w:color w:val="000000"/>
+                <w:lang w:eastAsia="en-GB"/>
+              </w:rPr>
+            </w:pPr>
+            <w:r>
+              <w:rPr>
+                <w:rFonts w:ascii="Calibri" w:eastAsia="Times New Roman" w:hAnsi="Calibri" w:cs="Times New Roman"/>
+                <w:color w:val="000000"/>
+                <w:lang w:eastAsia="en-GB"/>
+              </w:rPr>
+              <w:t> </w:t>
+            </w:r>
+          </w:p>
+        </w:tc>
+        <w:tc>
+          <w:tcPr>
+            <w:tcW w:w="804" w:type="dxa"/>
+            <w:tcBorders>
+              <w:top w:val="single" w:sz="4" w:space="0" w:color="auto"/>
+              <w:left w:val="nil"/>
+              <w:bottom w:val="single" w:sz="4" w:space="0" w:color="auto"/>
+              <w:right w:val="single" w:sz="4" w:space="0" w:color="auto"/>
+            </w:tcBorders>
+            <w:shd w:val="clear" w:color="auto" w:fill="auto"/>
+            <w:noWrap/>
+            <w:vAlign w:val="bottom"/>
+            <w:hideMark/>
+          </w:tcPr>
+          <w:p>
+            <w:pPr>
+              <w:spacing w:after="0" w:line="240" w:lineRule="auto"/>
+              <w:jc w:val="right"/>
+              <w:rPr>
+                <w:rFonts w:ascii="Calibri" w:eastAsia="Times New Roman" w:hAnsi="Calibri" w:cs="Times New Roman"/>
+                <w:color w:val="000000"/>
+                <w:lang w:eastAsia="en-GB"/>
+              </w:rPr>
+            </w:pPr>
+            <w:r>
+              <w:rPr>
+                <w:rFonts w:ascii="Calibri" w:eastAsia="Times New Roman" w:hAnsi="Calibri" w:cs="Times New Roman"/>
+                <w:color w:val="000000"/>
+                <w:lang w:eastAsia="en-GB"/>
+              </w:rPr>
+              <w:t>15</w:t>
+            </w:r>
+          </w:p>
+        </w:tc>
+      </w:tr>
+      <w:tr>
+        <w:trPr>
+          <w:trHeight w:val="240"/>
+          <w:jc w:val="center"/>
+        </w:trPr>
+        <w:tc>
+          <w:tcPr>
+            <w:tcW w:w="1249" w:type="dxa"/>
+            <w:gridSpan w:val="4"/>
+            <w:tcBorders>
+              <w:top w:val="single" w:sz="4" w:space="0" w:color="auto"/>
+              <w:left w:val="single" w:sz="4" w:space="0" w:color="auto"/>
+              <w:bottom w:val="single" w:sz="4" w:space="0" w:color="auto"/>
+              <w:right w:val="single" w:sz="4" w:space="0" w:color="auto"/>
+            </w:tcBorders>
+            <w:shd w:val="clear" w:color="000000" w:fill="F8CBAD"/>
+            <w:noWrap/>
+            <w:vAlign w:val="bottom"/>
+            <w:hideMark/>
+          </w:tcPr>
+          <w:p>
+            <w:pPr>
+              <w:spacing w:after="0" w:line="240" w:lineRule="auto"/>
+              <w:jc w:val="center"/>
+              <w:rPr>
+                <w:rFonts w:ascii="Calibri" w:eastAsia="Times New Roman" w:hAnsi="Calibri" w:cs="Times New Roman"/>
+                <w:color w:val="000000"/>
+                <w:lang w:eastAsia="en-GB"/>
+              </w:rPr>
+            </w:pPr>
+            <w:r>
+              <w:rPr>
+                <w:rFonts w:ascii="Calibri" w:eastAsia="Times New Roman" w:hAnsi="Calibri" w:cs="Times New Roman"/>
+                <w:color w:val="000000"/>
+                <w:lang w:eastAsia="en-GB"/>
+              </w:rPr>
+              <w:t>Version</w:t>
+            </w:r>
+          </w:p>
+        </w:tc>
+        <w:tc>
+          <w:tcPr>
+            <w:tcW w:w="1064" w:type="dxa"/>
+            <w:gridSpan w:val="4"/>
+            <w:tcBorders>
+              <w:top w:val="single" w:sz="4" w:space="0" w:color="auto"/>
+              <w:left w:val="nil"/>
+              <w:bottom w:val="single" w:sz="4" w:space="0" w:color="auto"/>
+              <w:right w:val="single" w:sz="4" w:space="0" w:color="auto"/>
+            </w:tcBorders>
+            <w:shd w:val="clear" w:color="000000" w:fill="C6E0B4"/>
+            <w:noWrap/>
+            <w:vAlign w:val="center"/>
+            <w:hideMark/>
+          </w:tcPr>
+          <w:p>
+            <w:pPr>
+              <w:spacing w:after="0" w:line="240" w:lineRule="auto"/>
+              <w:jc w:val="center"/>
+              <w:rPr>
+                <w:rFonts w:ascii="Calibri" w:eastAsia="Times New Roman" w:hAnsi="Calibri" w:cs="Times New Roman"/>
+                <w:color w:val="000000"/>
+                <w:lang w:eastAsia="en-GB"/>
+              </w:rPr>
+            </w:pPr>
+            <w:r>
+              <w:rPr>
+                <w:rFonts w:ascii="Calibri" w:eastAsia="Times New Roman" w:hAnsi="Calibri" w:cs="Times New Roman"/>
+                <w:color w:val="000000"/>
+                <w:sz w:val="20"/>
+                <w:lang w:eastAsia="en-GB"/>
+              </w:rPr>
+              <w:t>Msg Type</w:t>
+            </w:r>
+          </w:p>
+        </w:tc>
+        <w:tc>
+          <w:tcPr>
+            <w:tcW w:w="2666" w:type="dxa"/>
+            <w:gridSpan w:val="8"/>
+            <w:tcBorders>
+              <w:top w:val="single" w:sz="4" w:space="0" w:color="auto"/>
+              <w:left w:val="nil"/>
+              <w:bottom w:val="nil"/>
+              <w:right w:val="single" w:sz="4" w:space="0" w:color="auto"/>
+            </w:tcBorders>
+            <w:shd w:val="clear" w:color="000000" w:fill="9BC2E6"/>
+            <w:noWrap/>
+            <w:vAlign w:val="bottom"/>
+            <w:hideMark/>
+          </w:tcPr>
+          <w:p>
+            <w:pPr>
+              <w:spacing w:after="0" w:line="240" w:lineRule="auto"/>
+              <w:jc w:val="center"/>
+              <w:rPr>
+                <w:rFonts w:ascii="Calibri" w:eastAsia="Times New Roman" w:hAnsi="Calibri" w:cs="Times New Roman"/>
+                <w:color w:val="000000"/>
+                <w:lang w:eastAsia="en-GB"/>
+              </w:rPr>
+            </w:pPr>
+            <w:r>
+              <w:rPr>
+                <w:rFonts w:ascii="Calibri" w:eastAsia="Times New Roman" w:hAnsi="Calibri" w:cs="Times New Roman"/>
+                <w:color w:val="000000"/>
+                <w:lang w:eastAsia="en-GB"/>
+              </w:rPr>
+              <w:t>Message length</w:t>
+            </w:r>
+          </w:p>
+        </w:tc>
+      </w:tr>
+      <w:tr>
+        <w:trPr>
+          <w:trHeight w:val="240"/>
+          <w:jc w:val="center"/>
+        </w:trPr>
+        <w:tc>
+          <w:tcPr>
+            <w:tcW w:w="4979" w:type="dxa"/>
+            <w:gridSpan w:val="16"/>
+            <w:tcBorders>
+              <w:top w:val="nil"/>
+              <w:left w:val="single" w:sz="4" w:space="0" w:color="auto"/>
+              <w:bottom w:val="single" w:sz="4" w:space="0" w:color="auto"/>
+              <w:right w:val="single" w:sz="4" w:space="0" w:color="auto"/>
+            </w:tcBorders>
+            <w:shd w:val="clear" w:color="000000" w:fill="9BC2E6"/>
+            <w:noWrap/>
+            <w:vAlign w:val="bottom"/>
+            <w:hideMark/>
+          </w:tcPr>
+          <w:p>
+            <w:pPr>
+              <w:spacing w:after="0" w:line="240" w:lineRule="auto"/>
+              <w:jc w:val="center"/>
+              <w:rPr>
+                <w:rFonts w:ascii="Calibri" w:eastAsia="Times New Roman" w:hAnsi="Calibri" w:cs="Times New Roman"/>
+                <w:color w:val="000000"/>
+                <w:lang w:eastAsia="en-GB"/>
+              </w:rPr>
+            </w:pPr>
+            <w:r>
+              <w:rPr>
+                <w:rFonts w:ascii="Calibri" w:eastAsia="Times New Roman" w:hAnsi="Calibri" w:cs="Times New Roman"/>
+                <w:color w:val="000000"/>
+                <w:lang w:eastAsia="en-GB"/>
+              </w:rPr>
+              <w:t>Message length</w:t>
+            </w:r>
+          </w:p>
+        </w:tc>
+      </w:tr>
+      <w:tr>
+        <w:trPr>
+          <w:trHeight w:val="269"/>
+          <w:jc w:val="center"/>
+        </w:trPr>
+        <w:tc>
+          <w:tcPr>
+            <w:tcW w:w="4979" w:type="dxa"/>
+            <w:gridSpan w:val="16"/>
+            <w:vMerge w:val="restart"/>
+            <w:tcBorders>
+              <w:top w:val="single" w:sz="4" w:space="0" w:color="auto"/>
+              <w:left w:val="single" w:sz="4" w:space="0" w:color="auto"/>
+              <w:bottom w:val="single" w:sz="4" w:space="0" w:color="000000"/>
+              <w:right w:val="single" w:sz="4" w:space="0" w:color="000000"/>
+            </w:tcBorders>
+            <w:shd w:val="clear" w:color="000000" w:fill="9999FF"/>
+            <w:noWrap/>
+            <w:vAlign w:val="center"/>
+            <w:hideMark/>
+          </w:tcPr>
+          <w:p>
+            <w:pPr>
+              <w:spacing w:after="0" w:line="240" w:lineRule="auto"/>
+              <w:jc w:val="center"/>
+              <w:rPr>
+                <w:rFonts w:ascii="Calibri" w:eastAsia="Times New Roman" w:hAnsi="Calibri" w:cs="Times New Roman"/>
+                <w:color w:val="000000"/>
+                <w:lang w:eastAsia="en-GB"/>
+              </w:rPr>
+            </w:pPr>
+            <w:r>
+              <w:rPr>
+                <w:rFonts w:ascii="Calibri" w:eastAsia="Times New Roman" w:hAnsi="Calibri" w:cs="Times New Roman"/>
+                <w:color w:val="000000"/>
+                <w:lang w:eastAsia="en-GB"/>
+              </w:rPr>
+              <w:t>Data</w:t>
+            </w:r>
+          </w:p>
+        </w:tc>
+      </w:tr>
+      <w:tr>
+        <w:trPr>
+          <w:trHeight w:val="269"/>
+          <w:jc w:val="center"/>
+        </w:trPr>
+        <w:tc>
+          <w:tcPr>
+            <w:tcW w:w="4979" w:type="dxa"/>
+            <w:gridSpan w:val="16"/>
+            <w:vMerge/>
+            <w:tcBorders>
+              <w:top w:val="single" w:sz="4" w:space="0" w:color="auto"/>
+              <w:left w:val="single" w:sz="4" w:space="0" w:color="auto"/>
+              <w:bottom w:val="single" w:sz="4" w:space="0" w:color="000000"/>
+              <w:right w:val="single" w:sz="4" w:space="0" w:color="000000"/>
+            </w:tcBorders>
+            <w:vAlign w:val="center"/>
+            <w:hideMark/>
+          </w:tcPr>
+          <w:p>
+            <w:pPr>
+              <w:spacing w:after="0" w:line="240" w:lineRule="auto"/>
+              <w:jc w:val="left"/>
+              <w:rPr>
+                <w:rFonts w:ascii="Calibri" w:eastAsia="Times New Roman" w:hAnsi="Calibri" w:cs="Times New Roman"/>
+                <w:color w:val="000000"/>
+                <w:lang w:eastAsia="en-GB"/>
+              </w:rPr>
+            </w:pPr>
+          </w:p>
+        </w:tc>
+      </w:tr>
+      <w:tr>
+        <w:trPr>
+          <w:trHeight w:val="269"/>
+          <w:jc w:val="center"/>
+        </w:trPr>
+        <w:tc>
+          <w:tcPr>
+            <w:tcW w:w="4979" w:type="dxa"/>
+            <w:gridSpan w:val="16"/>
+            <w:vMerge/>
+            <w:tcBorders>
+              <w:top w:val="single" w:sz="4" w:space="0" w:color="auto"/>
+              <w:left w:val="single" w:sz="4" w:space="0" w:color="auto"/>
+              <w:bottom w:val="single" w:sz="4" w:space="0" w:color="000000"/>
+              <w:right w:val="single" w:sz="4" w:space="0" w:color="000000"/>
+            </w:tcBorders>
+            <w:vAlign w:val="center"/>
+            <w:hideMark/>
+          </w:tcPr>
+          <w:p>
+            <w:pPr>
+              <w:spacing w:after="0" w:line="240" w:lineRule="auto"/>
+              <w:jc w:val="left"/>
+              <w:rPr>
+                <w:rFonts w:ascii="Calibri" w:eastAsia="Times New Roman" w:hAnsi="Calibri" w:cs="Times New Roman"/>
+                <w:color w:val="000000"/>
+                <w:lang w:eastAsia="en-GB"/>
+              </w:rPr>
+            </w:pPr>
+          </w:p>
+        </w:tc>
+      </w:tr>
+      <w:tr>
+        <w:trPr>
+          <w:trHeight w:val="269"/>
+          <w:jc w:val="center"/>
+        </w:trPr>
+        <w:tc>
+          <w:tcPr>
+            <w:tcW w:w="4979" w:type="dxa"/>
+            <w:gridSpan w:val="16"/>
+            <w:vMerge/>
+            <w:tcBorders>
+              <w:top w:val="single" w:sz="4" w:space="0" w:color="auto"/>
+              <w:left w:val="single" w:sz="4" w:space="0" w:color="auto"/>
+              <w:bottom w:val="single" w:sz="4" w:space="0" w:color="000000"/>
+              <w:right w:val="single" w:sz="4" w:space="0" w:color="000000"/>
+            </w:tcBorders>
+            <w:vAlign w:val="center"/>
+            <w:hideMark/>
+          </w:tcPr>
+          <w:p>
+            <w:pPr>
+              <w:spacing w:after="0" w:line="240" w:lineRule="auto"/>
+              <w:jc w:val="left"/>
+              <w:rPr>
+                <w:rFonts w:ascii="Calibri" w:eastAsia="Times New Roman" w:hAnsi="Calibri" w:cs="Times New Roman"/>
+                <w:color w:val="000000"/>
+                <w:lang w:eastAsia="en-GB"/>
+              </w:rPr>
+            </w:pPr>
+          </w:p>
+        </w:tc>
+      </w:tr>
+    </w:tbl>
+    <w:p>
+      <w:pPr>
+        <w:jc w:val="center"/>
+        <w:rPr>
+          <w:rStyle w:val="SubtleReference"/>
+        </w:rPr>
+      </w:pPr>
+      <w:r>
+        <w:rPr>
+          <w:rStyle w:val="SubtleReference"/>
+        </w:rPr>
+        <w:t>Figure 2.0 – P2P Message Header Format.</w:t>
       </w:r>
     </w:p>
     <w:p>
@@ -1617,214 +2238,1145 @@
         <w:rPr>
           <w:kern w:val="2"/>
         </w:rPr>
-        <w:t xml:space="preserve">Operating multiple sockets between peers would make the protocol simpler, but it would make the program harder to allow through firewalls (Multiple ports would have to be opened). Using a single socket would also reduce the latency between agreeing to exchange chunk data and actually sending/receiving chunk data as TCP sockets have a 3-way handshake </w:t>
-      </w:r>
-      <w:r>
-        <w:rPr>
-          <w:kern w:val="2"/>
-        </w:rPr>
-        <w:t>which would cause a slight slow</w:t>
-      </w:r>
-      <w:r>
-        <w:rPr>
-          <w:kern w:val="2"/>
-        </w:rPr>
-        <w:t>down.</w:t>
+        <w:t>In this implementation, the version is 0000, and the message type is either 0001(Data) or 0000(Control).</w:t>
       </w:r>
     </w:p>
     <w:p>
       <w:pPr>
-        <w:pStyle w:val="Heading4"/>
-        <w:rPr>
-          <w:kern w:val="2"/>
-        </w:rPr>
-      </w:pPr>
-      <w:r>
-        <w:rPr>
-          <w:kern w:val="2"/>
-        </w:rPr>
-        <w:t>Message format</w:t>
+        <w:rPr>
+          <w:kern w:val="2"/>
+        </w:rPr>
+      </w:pPr>
+      <w:r>
+        <w:rPr>
+          <w:kern w:val="2"/>
+        </w:rPr>
+        <w:t>For control messages, Data should be interpreted as a JSON object. See “</w:t>
+      </w:r>
+      <w:r>
+        <w:rPr>
+          <w:kern w:val="2"/>
+        </w:rPr>
+        <w:t>Peer Messages.json</w:t>
+      </w:r>
+      <w:r>
+        <w:rPr>
+          <w:kern w:val="2"/>
+        </w:rPr>
+        <w:t>” for examples.</w:t>
       </w:r>
     </w:p>
     <w:p>
       <w:pPr>
-        <w:pStyle w:val="ListParagraph"/>
-        <w:numPr>
-          <w:ilvl w:val="0"/>
-          <w:numId w:val="48"/>
-        </w:numPr>
-        <w:rPr>
-          <w:kern w:val="2"/>
-        </w:rPr>
-      </w:pPr>
-      <w:r>
-        <w:rPr>
-          <w:kern w:val="2"/>
-        </w:rPr>
-        <w:t>4</w:t>
-      </w:r>
-      <w:r>
-        <w:rPr>
-          <w:kern w:val="2"/>
-        </w:rPr>
-        <w:t>bits version</w:t>
-      </w:r>
-      <w:r>
-        <w:rPr>
-          <w:kern w:val="2"/>
-        </w:rPr>
-        <w:t xml:space="preserve"> (0000 in this protocol version)</w:t>
-      </w:r>
+        <w:rPr>
+          <w:kern w:val="2"/>
+        </w:rPr>
+      </w:pPr>
     </w:p>
     <w:p>
       <w:pPr>
-        <w:pStyle w:val="ListParagraph"/>
-        <w:numPr>
-          <w:ilvl w:val="0"/>
-          <w:numId w:val="48"/>
-        </w:numPr>
-        <w:rPr>
-          <w:kern w:val="2"/>
-        </w:rPr>
-      </w:pPr>
-      <w:r>
-        <w:rPr>
-          <w:kern w:val="2"/>
-        </w:rPr>
-        <w:t>4</w:t>
-      </w:r>
-      <w:r>
-        <w:rPr>
-          <w:kern w:val="2"/>
-        </w:rPr>
-        <w:t>bits message type (</w:t>
-      </w:r>
-      <w:r>
-        <w:rPr>
-          <w:kern w:val="2"/>
-        </w:rPr>
-        <w:t>00</w:t>
-      </w:r>
-      <w:r>
-        <w:rPr>
-          <w:kern w:val="2"/>
-        </w:rPr>
-        <w:t xml:space="preserve">00 </w:t>
-      </w:r>
-      <w:r>
-        <w:rPr>
-          <w:kern w:val="2"/>
-        </w:rPr>
-        <w:t xml:space="preserve">Control, </w:t>
-      </w:r>
-      <w:r>
-        <w:rPr>
-          <w:kern w:val="2"/>
-        </w:rPr>
-        <w:t>00</w:t>
-      </w:r>
-      <w:r>
-        <w:rPr>
-          <w:kern w:val="2"/>
-        </w:rPr>
-        <w:t xml:space="preserve">01 </w:t>
-      </w:r>
-      <w:r>
-        <w:rPr>
-          <w:kern w:val="2"/>
-        </w:rPr>
-        <w:t>Data, room for future changes)</w:t>
+        <w:rPr>
+          <w:kern w:val="2"/>
+        </w:rPr>
+      </w:pPr>
+      <w:r>
+        <w:rPr>
+          <w:kern w:val="2"/>
+        </w:rPr>
+        <w:t>For Data messages</w:t>
+      </w:r>
+      <w:r>
+        <w:rPr>
+          <w:kern w:val="2"/>
+        </w:rPr>
+        <w:t>, the message data should be interpreted as follows.</w:t>
+      </w:r>
+      <w:bookmarkStart w:id="0" w:name="_GoBack"/>
+      <w:bookmarkEnd w:id="0"/>
+    </w:p>
+    <w:tbl>
+      <w:tblPr>
+        <w:tblW w:w="4688" w:type="dxa"/>
+        <w:jc w:val="center"/>
+        <w:tblLook w:val="04A0" w:firstRow="1" w:lastRow="0" w:firstColumn="1" w:lastColumn="0" w:noHBand="0" w:noVBand="1"/>
+      </w:tblPr>
+      <w:tblGrid>
+        <w:gridCol w:w="328"/>
+        <w:gridCol w:w="280"/>
+        <w:gridCol w:w="280"/>
+        <w:gridCol w:w="280"/>
+        <w:gridCol w:w="280"/>
+        <w:gridCol w:w="280"/>
+        <w:gridCol w:w="280"/>
+        <w:gridCol w:w="280"/>
+        <w:gridCol w:w="280"/>
+        <w:gridCol w:w="280"/>
+        <w:gridCol w:w="280"/>
+        <w:gridCol w:w="280"/>
+        <w:gridCol w:w="280"/>
+        <w:gridCol w:w="280"/>
+        <w:gridCol w:w="280"/>
+        <w:gridCol w:w="440"/>
+      </w:tblGrid>
+      <w:tr>
+        <w:trPr>
+          <w:trHeight w:val="240"/>
+          <w:jc w:val="center"/>
+        </w:trPr>
+        <w:tc>
+          <w:tcPr>
+            <w:tcW w:w="328" w:type="dxa"/>
+            <w:tcBorders>
+              <w:top w:val="single" w:sz="4" w:space="0" w:color="auto"/>
+              <w:left w:val="single" w:sz="4" w:space="0" w:color="auto"/>
+              <w:bottom w:val="single" w:sz="4" w:space="0" w:color="auto"/>
+              <w:right w:val="single" w:sz="4" w:space="0" w:color="auto"/>
+            </w:tcBorders>
+            <w:shd w:val="clear" w:color="auto" w:fill="auto"/>
+            <w:noWrap/>
+            <w:vAlign w:val="bottom"/>
+            <w:hideMark/>
+          </w:tcPr>
+          <w:p>
+            <w:pPr>
+              <w:spacing w:after="0" w:line="240" w:lineRule="auto"/>
+              <w:jc w:val="right"/>
+              <w:rPr>
+                <w:rFonts w:ascii="Calibri" w:eastAsia="Times New Roman" w:hAnsi="Calibri" w:cs="Times New Roman"/>
+                <w:color w:val="000000"/>
+                <w:lang w:eastAsia="en-GB"/>
+              </w:rPr>
+            </w:pPr>
+            <w:r>
+              <w:rPr>
+                <w:rFonts w:ascii="Calibri" w:eastAsia="Times New Roman" w:hAnsi="Calibri" w:cs="Times New Roman"/>
+                <w:color w:val="000000"/>
+                <w:lang w:eastAsia="en-GB"/>
+              </w:rPr>
+              <w:t>0</w:t>
+            </w:r>
+          </w:p>
+        </w:tc>
+        <w:tc>
+          <w:tcPr>
+            <w:tcW w:w="280" w:type="dxa"/>
+            <w:tcBorders>
+              <w:top w:val="single" w:sz="4" w:space="0" w:color="auto"/>
+              <w:left w:val="nil"/>
+              <w:bottom w:val="single" w:sz="4" w:space="0" w:color="auto"/>
+              <w:right w:val="single" w:sz="4" w:space="0" w:color="auto"/>
+            </w:tcBorders>
+            <w:shd w:val="clear" w:color="auto" w:fill="auto"/>
+            <w:noWrap/>
+            <w:vAlign w:val="bottom"/>
+            <w:hideMark/>
+          </w:tcPr>
+          <w:p>
+            <w:pPr>
+              <w:spacing w:after="0" w:line="240" w:lineRule="auto"/>
+              <w:jc w:val="left"/>
+              <w:rPr>
+                <w:rFonts w:ascii="Calibri" w:eastAsia="Times New Roman" w:hAnsi="Calibri" w:cs="Times New Roman"/>
+                <w:color w:val="000000"/>
+                <w:lang w:eastAsia="en-GB"/>
+              </w:rPr>
+            </w:pPr>
+            <w:r>
+              <w:rPr>
+                <w:rFonts w:ascii="Calibri" w:eastAsia="Times New Roman" w:hAnsi="Calibri" w:cs="Times New Roman"/>
+                <w:color w:val="000000"/>
+                <w:lang w:eastAsia="en-GB"/>
+              </w:rPr>
+              <w:t> </w:t>
+            </w:r>
+          </w:p>
+        </w:tc>
+        <w:tc>
+          <w:tcPr>
+            <w:tcW w:w="280" w:type="dxa"/>
+            <w:tcBorders>
+              <w:top w:val="single" w:sz="4" w:space="0" w:color="auto"/>
+              <w:left w:val="nil"/>
+              <w:bottom w:val="single" w:sz="4" w:space="0" w:color="auto"/>
+              <w:right w:val="single" w:sz="4" w:space="0" w:color="auto"/>
+            </w:tcBorders>
+            <w:shd w:val="clear" w:color="auto" w:fill="auto"/>
+            <w:noWrap/>
+            <w:vAlign w:val="bottom"/>
+            <w:hideMark/>
+          </w:tcPr>
+          <w:p>
+            <w:pPr>
+              <w:spacing w:after="0" w:line="240" w:lineRule="auto"/>
+              <w:jc w:val="left"/>
+              <w:rPr>
+                <w:rFonts w:ascii="Calibri" w:eastAsia="Times New Roman" w:hAnsi="Calibri" w:cs="Times New Roman"/>
+                <w:color w:val="000000"/>
+                <w:lang w:eastAsia="en-GB"/>
+              </w:rPr>
+            </w:pPr>
+            <w:r>
+              <w:rPr>
+                <w:rFonts w:ascii="Calibri" w:eastAsia="Times New Roman" w:hAnsi="Calibri" w:cs="Times New Roman"/>
+                <w:color w:val="000000"/>
+                <w:lang w:eastAsia="en-GB"/>
+              </w:rPr>
+              <w:t> </w:t>
+            </w:r>
+          </w:p>
+        </w:tc>
+        <w:tc>
+          <w:tcPr>
+            <w:tcW w:w="280" w:type="dxa"/>
+            <w:tcBorders>
+              <w:top w:val="single" w:sz="4" w:space="0" w:color="auto"/>
+              <w:left w:val="nil"/>
+              <w:bottom w:val="single" w:sz="4" w:space="0" w:color="auto"/>
+              <w:right w:val="single" w:sz="4" w:space="0" w:color="auto"/>
+            </w:tcBorders>
+            <w:shd w:val="clear" w:color="auto" w:fill="auto"/>
+            <w:noWrap/>
+            <w:vAlign w:val="bottom"/>
+            <w:hideMark/>
+          </w:tcPr>
+          <w:p>
+            <w:pPr>
+              <w:spacing w:after="0" w:line="240" w:lineRule="auto"/>
+              <w:jc w:val="left"/>
+              <w:rPr>
+                <w:rFonts w:ascii="Calibri" w:eastAsia="Times New Roman" w:hAnsi="Calibri" w:cs="Times New Roman"/>
+                <w:color w:val="000000"/>
+                <w:lang w:eastAsia="en-GB"/>
+              </w:rPr>
+            </w:pPr>
+            <w:r>
+              <w:rPr>
+                <w:rFonts w:ascii="Calibri" w:eastAsia="Times New Roman" w:hAnsi="Calibri" w:cs="Times New Roman"/>
+                <w:color w:val="000000"/>
+                <w:lang w:eastAsia="en-GB"/>
+              </w:rPr>
+              <w:t> </w:t>
+            </w:r>
+          </w:p>
+        </w:tc>
+        <w:tc>
+          <w:tcPr>
+            <w:tcW w:w="280" w:type="dxa"/>
+            <w:tcBorders>
+              <w:top w:val="single" w:sz="4" w:space="0" w:color="auto"/>
+              <w:left w:val="nil"/>
+              <w:bottom w:val="single" w:sz="4" w:space="0" w:color="auto"/>
+              <w:right w:val="single" w:sz="4" w:space="0" w:color="auto"/>
+            </w:tcBorders>
+            <w:shd w:val="clear" w:color="auto" w:fill="auto"/>
+            <w:noWrap/>
+            <w:vAlign w:val="bottom"/>
+            <w:hideMark/>
+          </w:tcPr>
+          <w:p>
+            <w:pPr>
+              <w:spacing w:after="0" w:line="240" w:lineRule="auto"/>
+              <w:jc w:val="left"/>
+              <w:rPr>
+                <w:rFonts w:ascii="Calibri" w:eastAsia="Times New Roman" w:hAnsi="Calibri" w:cs="Times New Roman"/>
+                <w:color w:val="000000"/>
+                <w:lang w:eastAsia="en-GB"/>
+              </w:rPr>
+            </w:pPr>
+            <w:r>
+              <w:rPr>
+                <w:rFonts w:ascii="Calibri" w:eastAsia="Times New Roman" w:hAnsi="Calibri" w:cs="Times New Roman"/>
+                <w:color w:val="000000"/>
+                <w:lang w:eastAsia="en-GB"/>
+              </w:rPr>
+              <w:t> </w:t>
+            </w:r>
+          </w:p>
+        </w:tc>
+        <w:tc>
+          <w:tcPr>
+            <w:tcW w:w="280" w:type="dxa"/>
+            <w:tcBorders>
+              <w:top w:val="single" w:sz="4" w:space="0" w:color="auto"/>
+              <w:left w:val="nil"/>
+              <w:bottom w:val="single" w:sz="4" w:space="0" w:color="auto"/>
+              <w:right w:val="single" w:sz="4" w:space="0" w:color="auto"/>
+            </w:tcBorders>
+            <w:shd w:val="clear" w:color="auto" w:fill="auto"/>
+            <w:noWrap/>
+            <w:vAlign w:val="bottom"/>
+            <w:hideMark/>
+          </w:tcPr>
+          <w:p>
+            <w:pPr>
+              <w:spacing w:after="0" w:line="240" w:lineRule="auto"/>
+              <w:jc w:val="left"/>
+              <w:rPr>
+                <w:rFonts w:ascii="Calibri" w:eastAsia="Times New Roman" w:hAnsi="Calibri" w:cs="Times New Roman"/>
+                <w:color w:val="000000"/>
+                <w:lang w:eastAsia="en-GB"/>
+              </w:rPr>
+            </w:pPr>
+            <w:r>
+              <w:rPr>
+                <w:rFonts w:ascii="Calibri" w:eastAsia="Times New Roman" w:hAnsi="Calibri" w:cs="Times New Roman"/>
+                <w:color w:val="000000"/>
+                <w:lang w:eastAsia="en-GB"/>
+              </w:rPr>
+              <w:t> </w:t>
+            </w:r>
+          </w:p>
+        </w:tc>
+        <w:tc>
+          <w:tcPr>
+            <w:tcW w:w="280" w:type="dxa"/>
+            <w:tcBorders>
+              <w:top w:val="single" w:sz="4" w:space="0" w:color="auto"/>
+              <w:left w:val="nil"/>
+              <w:bottom w:val="single" w:sz="4" w:space="0" w:color="auto"/>
+              <w:right w:val="single" w:sz="4" w:space="0" w:color="auto"/>
+            </w:tcBorders>
+            <w:shd w:val="clear" w:color="auto" w:fill="auto"/>
+            <w:noWrap/>
+            <w:vAlign w:val="bottom"/>
+            <w:hideMark/>
+          </w:tcPr>
+          <w:p>
+            <w:pPr>
+              <w:spacing w:after="0" w:line="240" w:lineRule="auto"/>
+              <w:jc w:val="left"/>
+              <w:rPr>
+                <w:rFonts w:ascii="Calibri" w:eastAsia="Times New Roman" w:hAnsi="Calibri" w:cs="Times New Roman"/>
+                <w:color w:val="000000"/>
+                <w:lang w:eastAsia="en-GB"/>
+              </w:rPr>
+            </w:pPr>
+            <w:r>
+              <w:rPr>
+                <w:rFonts w:ascii="Calibri" w:eastAsia="Times New Roman" w:hAnsi="Calibri" w:cs="Times New Roman"/>
+                <w:color w:val="000000"/>
+                <w:lang w:eastAsia="en-GB"/>
+              </w:rPr>
+              <w:t> </w:t>
+            </w:r>
+          </w:p>
+        </w:tc>
+        <w:tc>
+          <w:tcPr>
+            <w:tcW w:w="560" w:type="dxa"/>
+            <w:gridSpan w:val="2"/>
+            <w:tcBorders>
+              <w:top w:val="single" w:sz="4" w:space="0" w:color="auto"/>
+              <w:left w:val="nil"/>
+              <w:bottom w:val="single" w:sz="4" w:space="0" w:color="auto"/>
+              <w:right w:val="single" w:sz="4" w:space="0" w:color="auto"/>
+            </w:tcBorders>
+            <w:shd w:val="clear" w:color="auto" w:fill="auto"/>
+            <w:noWrap/>
+            <w:vAlign w:val="bottom"/>
+            <w:hideMark/>
+          </w:tcPr>
+          <w:p>
+            <w:pPr>
+              <w:spacing w:after="0" w:line="240" w:lineRule="auto"/>
+              <w:jc w:val="left"/>
+              <w:rPr>
+                <w:rFonts w:ascii="Calibri" w:eastAsia="Times New Roman" w:hAnsi="Calibri" w:cs="Times New Roman"/>
+                <w:color w:val="000000"/>
+                <w:lang w:eastAsia="en-GB"/>
+              </w:rPr>
+            </w:pPr>
+            <w:r>
+              <w:rPr>
+                <w:rFonts w:ascii="Calibri" w:eastAsia="Times New Roman" w:hAnsi="Calibri" w:cs="Times New Roman"/>
+                <w:color w:val="000000"/>
+                <w:lang w:eastAsia="en-GB"/>
+              </w:rPr>
+              <w:t>Bits</w:t>
+            </w:r>
+          </w:p>
+        </w:tc>
+        <w:tc>
+          <w:tcPr>
+            <w:tcW w:w="280" w:type="dxa"/>
+            <w:tcBorders>
+              <w:top w:val="single" w:sz="4" w:space="0" w:color="auto"/>
+              <w:left w:val="nil"/>
+              <w:bottom w:val="single" w:sz="4" w:space="0" w:color="auto"/>
+              <w:right w:val="single" w:sz="4" w:space="0" w:color="auto"/>
+            </w:tcBorders>
+            <w:shd w:val="clear" w:color="auto" w:fill="auto"/>
+            <w:noWrap/>
+            <w:vAlign w:val="bottom"/>
+            <w:hideMark/>
+          </w:tcPr>
+          <w:p>
+            <w:pPr>
+              <w:spacing w:after="0" w:line="240" w:lineRule="auto"/>
+              <w:jc w:val="left"/>
+              <w:rPr>
+                <w:rFonts w:ascii="Calibri" w:eastAsia="Times New Roman" w:hAnsi="Calibri" w:cs="Times New Roman"/>
+                <w:color w:val="000000"/>
+                <w:lang w:eastAsia="en-GB"/>
+              </w:rPr>
+            </w:pPr>
+            <w:r>
+              <w:rPr>
+                <w:rFonts w:ascii="Calibri" w:eastAsia="Times New Roman" w:hAnsi="Calibri" w:cs="Times New Roman"/>
+                <w:color w:val="000000"/>
+                <w:lang w:eastAsia="en-GB"/>
+              </w:rPr>
+              <w:t> </w:t>
+            </w:r>
+          </w:p>
+        </w:tc>
+        <w:tc>
+          <w:tcPr>
+            <w:tcW w:w="280" w:type="dxa"/>
+            <w:tcBorders>
+              <w:top w:val="single" w:sz="4" w:space="0" w:color="auto"/>
+              <w:left w:val="nil"/>
+              <w:bottom w:val="single" w:sz="4" w:space="0" w:color="auto"/>
+              <w:right w:val="single" w:sz="4" w:space="0" w:color="auto"/>
+            </w:tcBorders>
+            <w:shd w:val="clear" w:color="auto" w:fill="auto"/>
+            <w:noWrap/>
+            <w:vAlign w:val="bottom"/>
+            <w:hideMark/>
+          </w:tcPr>
+          <w:p>
+            <w:pPr>
+              <w:spacing w:after="0" w:line="240" w:lineRule="auto"/>
+              <w:jc w:val="left"/>
+              <w:rPr>
+                <w:rFonts w:ascii="Calibri" w:eastAsia="Times New Roman" w:hAnsi="Calibri" w:cs="Times New Roman"/>
+                <w:color w:val="000000"/>
+                <w:lang w:eastAsia="en-GB"/>
+              </w:rPr>
+            </w:pPr>
+            <w:r>
+              <w:rPr>
+                <w:rFonts w:ascii="Calibri" w:eastAsia="Times New Roman" w:hAnsi="Calibri" w:cs="Times New Roman"/>
+                <w:color w:val="000000"/>
+                <w:lang w:eastAsia="en-GB"/>
+              </w:rPr>
+              <w:t> </w:t>
+            </w:r>
+          </w:p>
+        </w:tc>
+        <w:tc>
+          <w:tcPr>
+            <w:tcW w:w="280" w:type="dxa"/>
+            <w:tcBorders>
+              <w:top w:val="single" w:sz="4" w:space="0" w:color="auto"/>
+              <w:left w:val="nil"/>
+              <w:bottom w:val="single" w:sz="4" w:space="0" w:color="auto"/>
+              <w:right w:val="single" w:sz="4" w:space="0" w:color="auto"/>
+            </w:tcBorders>
+            <w:shd w:val="clear" w:color="auto" w:fill="auto"/>
+            <w:noWrap/>
+            <w:vAlign w:val="bottom"/>
+            <w:hideMark/>
+          </w:tcPr>
+          <w:p>
+            <w:pPr>
+              <w:spacing w:after="0" w:line="240" w:lineRule="auto"/>
+              <w:jc w:val="left"/>
+              <w:rPr>
+                <w:rFonts w:ascii="Calibri" w:eastAsia="Times New Roman" w:hAnsi="Calibri" w:cs="Times New Roman"/>
+                <w:color w:val="000000"/>
+                <w:lang w:eastAsia="en-GB"/>
+              </w:rPr>
+            </w:pPr>
+            <w:r>
+              <w:rPr>
+                <w:rFonts w:ascii="Calibri" w:eastAsia="Times New Roman" w:hAnsi="Calibri" w:cs="Times New Roman"/>
+                <w:color w:val="000000"/>
+                <w:lang w:eastAsia="en-GB"/>
+              </w:rPr>
+              <w:t> </w:t>
+            </w:r>
+          </w:p>
+        </w:tc>
+        <w:tc>
+          <w:tcPr>
+            <w:tcW w:w="280" w:type="dxa"/>
+            <w:tcBorders>
+              <w:top w:val="single" w:sz="4" w:space="0" w:color="auto"/>
+              <w:left w:val="nil"/>
+              <w:bottom w:val="single" w:sz="4" w:space="0" w:color="auto"/>
+              <w:right w:val="single" w:sz="4" w:space="0" w:color="auto"/>
+            </w:tcBorders>
+            <w:shd w:val="clear" w:color="auto" w:fill="auto"/>
+            <w:noWrap/>
+            <w:vAlign w:val="bottom"/>
+            <w:hideMark/>
+          </w:tcPr>
+          <w:p>
+            <w:pPr>
+              <w:spacing w:after="0" w:line="240" w:lineRule="auto"/>
+              <w:jc w:val="left"/>
+              <w:rPr>
+                <w:rFonts w:ascii="Calibri" w:eastAsia="Times New Roman" w:hAnsi="Calibri" w:cs="Times New Roman"/>
+                <w:color w:val="000000"/>
+                <w:lang w:eastAsia="en-GB"/>
+              </w:rPr>
+            </w:pPr>
+            <w:r>
+              <w:rPr>
+                <w:rFonts w:ascii="Calibri" w:eastAsia="Times New Roman" w:hAnsi="Calibri" w:cs="Times New Roman"/>
+                <w:color w:val="000000"/>
+                <w:lang w:eastAsia="en-GB"/>
+              </w:rPr>
+              <w:t> </w:t>
+            </w:r>
+          </w:p>
+        </w:tc>
+        <w:tc>
+          <w:tcPr>
+            <w:tcW w:w="280" w:type="dxa"/>
+            <w:tcBorders>
+              <w:top w:val="single" w:sz="4" w:space="0" w:color="auto"/>
+              <w:left w:val="nil"/>
+              <w:bottom w:val="single" w:sz="4" w:space="0" w:color="auto"/>
+              <w:right w:val="single" w:sz="4" w:space="0" w:color="auto"/>
+            </w:tcBorders>
+            <w:shd w:val="clear" w:color="auto" w:fill="auto"/>
+            <w:noWrap/>
+            <w:vAlign w:val="bottom"/>
+            <w:hideMark/>
+          </w:tcPr>
+          <w:p>
+            <w:pPr>
+              <w:spacing w:after="0" w:line="240" w:lineRule="auto"/>
+              <w:jc w:val="left"/>
+              <w:rPr>
+                <w:rFonts w:ascii="Calibri" w:eastAsia="Times New Roman" w:hAnsi="Calibri" w:cs="Times New Roman"/>
+                <w:color w:val="000000"/>
+                <w:lang w:eastAsia="en-GB"/>
+              </w:rPr>
+            </w:pPr>
+            <w:r>
+              <w:rPr>
+                <w:rFonts w:ascii="Calibri" w:eastAsia="Times New Roman" w:hAnsi="Calibri" w:cs="Times New Roman"/>
+                <w:color w:val="000000"/>
+                <w:lang w:eastAsia="en-GB"/>
+              </w:rPr>
+              <w:t> </w:t>
+            </w:r>
+          </w:p>
+        </w:tc>
+        <w:tc>
+          <w:tcPr>
+            <w:tcW w:w="280" w:type="dxa"/>
+            <w:tcBorders>
+              <w:top w:val="single" w:sz="4" w:space="0" w:color="auto"/>
+              <w:left w:val="nil"/>
+              <w:bottom w:val="single" w:sz="4" w:space="0" w:color="auto"/>
+              <w:right w:val="single" w:sz="4" w:space="0" w:color="auto"/>
+            </w:tcBorders>
+            <w:shd w:val="clear" w:color="auto" w:fill="auto"/>
+            <w:noWrap/>
+            <w:vAlign w:val="bottom"/>
+            <w:hideMark/>
+          </w:tcPr>
+          <w:p>
+            <w:pPr>
+              <w:spacing w:after="0" w:line="240" w:lineRule="auto"/>
+              <w:jc w:val="left"/>
+              <w:rPr>
+                <w:rFonts w:ascii="Calibri" w:eastAsia="Times New Roman" w:hAnsi="Calibri" w:cs="Times New Roman"/>
+                <w:color w:val="000000"/>
+                <w:lang w:eastAsia="en-GB"/>
+              </w:rPr>
+            </w:pPr>
+            <w:r>
+              <w:rPr>
+                <w:rFonts w:ascii="Calibri" w:eastAsia="Times New Roman" w:hAnsi="Calibri" w:cs="Times New Roman"/>
+                <w:color w:val="000000"/>
+                <w:lang w:eastAsia="en-GB"/>
+              </w:rPr>
+              <w:t> </w:t>
+            </w:r>
+          </w:p>
+        </w:tc>
+        <w:tc>
+          <w:tcPr>
+            <w:tcW w:w="440" w:type="dxa"/>
+            <w:tcBorders>
+              <w:top w:val="single" w:sz="4" w:space="0" w:color="auto"/>
+              <w:left w:val="nil"/>
+              <w:bottom w:val="single" w:sz="4" w:space="0" w:color="auto"/>
+              <w:right w:val="single" w:sz="4" w:space="0" w:color="auto"/>
+            </w:tcBorders>
+            <w:shd w:val="clear" w:color="auto" w:fill="auto"/>
+            <w:noWrap/>
+            <w:vAlign w:val="bottom"/>
+            <w:hideMark/>
+          </w:tcPr>
+          <w:p>
+            <w:pPr>
+              <w:spacing w:after="0" w:line="240" w:lineRule="auto"/>
+              <w:jc w:val="center"/>
+              <w:rPr>
+                <w:rFonts w:ascii="Calibri" w:eastAsia="Times New Roman" w:hAnsi="Calibri" w:cs="Times New Roman"/>
+                <w:color w:val="000000"/>
+                <w:lang w:eastAsia="en-GB"/>
+              </w:rPr>
+            </w:pPr>
+            <w:r>
+              <w:rPr>
+                <w:rFonts w:ascii="Calibri" w:eastAsia="Times New Roman" w:hAnsi="Calibri" w:cs="Times New Roman"/>
+                <w:color w:val="000000"/>
+                <w:lang w:eastAsia="en-GB"/>
+              </w:rPr>
+              <w:t>15</w:t>
+            </w:r>
+          </w:p>
+        </w:tc>
+      </w:tr>
+      <w:tr>
+        <w:trPr>
+          <w:trHeight w:val="240"/>
+          <w:jc w:val="center"/>
+        </w:trPr>
+        <w:tc>
+          <w:tcPr>
+            <w:tcW w:w="2288" w:type="dxa"/>
+            <w:gridSpan w:val="8"/>
+            <w:tcBorders>
+              <w:top w:val="single" w:sz="4" w:space="0" w:color="auto"/>
+              <w:left w:val="single" w:sz="4" w:space="0" w:color="auto"/>
+              <w:bottom w:val="single" w:sz="4" w:space="0" w:color="auto"/>
+              <w:right w:val="single" w:sz="4" w:space="0" w:color="000000"/>
+            </w:tcBorders>
+            <w:shd w:val="clear" w:color="000000" w:fill="F8CBAD"/>
+            <w:noWrap/>
+            <w:vAlign w:val="bottom"/>
+            <w:hideMark/>
+          </w:tcPr>
+          <w:p>
+            <w:pPr>
+              <w:spacing w:after="0" w:line="240" w:lineRule="auto"/>
+              <w:jc w:val="center"/>
+              <w:rPr>
+                <w:rFonts w:ascii="Calibri" w:eastAsia="Times New Roman" w:hAnsi="Calibri" w:cs="Times New Roman"/>
+                <w:color w:val="000000"/>
+                <w:lang w:eastAsia="en-GB"/>
+              </w:rPr>
+            </w:pPr>
+            <w:r>
+              <w:rPr>
+                <w:rFonts w:ascii="Calibri" w:eastAsia="Times New Roman" w:hAnsi="Calibri" w:cs="Times New Roman"/>
+                <w:color w:val="000000"/>
+                <w:lang w:eastAsia="en-GB"/>
+              </w:rPr>
+              <w:t>Hash Length</w:t>
+            </w:r>
+          </w:p>
+        </w:tc>
+        <w:tc>
+          <w:tcPr>
+            <w:tcW w:w="2400" w:type="dxa"/>
+            <w:gridSpan w:val="8"/>
+            <w:tcBorders>
+              <w:top w:val="single" w:sz="4" w:space="0" w:color="auto"/>
+              <w:left w:val="nil"/>
+              <w:bottom w:val="nil"/>
+              <w:right w:val="single" w:sz="4" w:space="0" w:color="auto"/>
+            </w:tcBorders>
+            <w:shd w:val="clear" w:color="000000" w:fill="C6E0B4"/>
+            <w:noWrap/>
+            <w:vAlign w:val="bottom"/>
+            <w:hideMark/>
+          </w:tcPr>
+          <w:p>
+            <w:pPr>
+              <w:spacing w:after="0" w:line="240" w:lineRule="auto"/>
+              <w:jc w:val="center"/>
+              <w:rPr>
+                <w:rFonts w:ascii="Calibri" w:eastAsia="Times New Roman" w:hAnsi="Calibri" w:cs="Times New Roman"/>
+                <w:color w:val="000000"/>
+                <w:lang w:eastAsia="en-GB"/>
+              </w:rPr>
+            </w:pPr>
+            <w:r>
+              <w:rPr>
+                <w:rFonts w:ascii="Calibri" w:eastAsia="Times New Roman" w:hAnsi="Calibri" w:cs="Times New Roman"/>
+                <w:color w:val="000000"/>
+                <w:lang w:eastAsia="en-GB"/>
+              </w:rPr>
+              <w:t>Meta</w:t>
+            </w:r>
+            <w:r>
+              <w:rPr>
+                <w:rFonts w:ascii="Calibri" w:eastAsia="Times New Roman" w:hAnsi="Calibri" w:cs="Times New Roman"/>
+                <w:color w:val="000000"/>
+                <w:lang w:eastAsia="en-GB"/>
+              </w:rPr>
+              <w:t>data</w:t>
+            </w:r>
+            <w:r>
+              <w:rPr>
+                <w:rFonts w:ascii="Calibri" w:eastAsia="Times New Roman" w:hAnsi="Calibri" w:cs="Times New Roman"/>
+                <w:color w:val="000000"/>
+                <w:lang w:eastAsia="en-GB"/>
+              </w:rPr>
+              <w:t xml:space="preserve"> Hash</w:t>
+            </w:r>
+          </w:p>
+        </w:tc>
+      </w:tr>
+      <w:tr>
+        <w:trPr>
+          <w:trHeight w:val="269"/>
+          <w:jc w:val="center"/>
+        </w:trPr>
+        <w:tc>
+          <w:tcPr>
+            <w:tcW w:w="4688" w:type="dxa"/>
+            <w:gridSpan w:val="16"/>
+            <w:vMerge w:val="restart"/>
+            <w:tcBorders>
+              <w:top w:val="nil"/>
+              <w:left w:val="single" w:sz="4" w:space="0" w:color="auto"/>
+              <w:bottom w:val="single" w:sz="4" w:space="0" w:color="000000"/>
+              <w:right w:val="single" w:sz="4" w:space="0" w:color="000000"/>
+            </w:tcBorders>
+            <w:shd w:val="clear" w:color="000000" w:fill="C6E0B4"/>
+            <w:noWrap/>
+            <w:vAlign w:val="center"/>
+            <w:hideMark/>
+          </w:tcPr>
+          <w:p>
+            <w:pPr>
+              <w:spacing w:after="0" w:line="240" w:lineRule="auto"/>
+              <w:jc w:val="center"/>
+              <w:rPr>
+                <w:rFonts w:ascii="Calibri" w:eastAsia="Times New Roman" w:hAnsi="Calibri" w:cs="Times New Roman"/>
+                <w:color w:val="000000"/>
+                <w:lang w:eastAsia="en-GB"/>
+              </w:rPr>
+            </w:pPr>
+            <w:r>
+              <w:rPr>
+                <w:rFonts w:ascii="Calibri" w:eastAsia="Times New Roman" w:hAnsi="Calibri" w:cs="Times New Roman"/>
+                <w:color w:val="000000"/>
+                <w:lang w:eastAsia="en-GB"/>
+              </w:rPr>
+              <w:t>Meta</w:t>
+            </w:r>
+            <w:r>
+              <w:rPr>
+                <w:rFonts w:ascii="Calibri" w:eastAsia="Times New Roman" w:hAnsi="Calibri" w:cs="Times New Roman"/>
+                <w:color w:val="000000"/>
+                <w:lang w:eastAsia="en-GB"/>
+              </w:rPr>
+              <w:t>data</w:t>
+            </w:r>
+            <w:r>
+              <w:rPr>
+                <w:rFonts w:ascii="Calibri" w:eastAsia="Times New Roman" w:hAnsi="Calibri" w:cs="Times New Roman"/>
+                <w:color w:val="000000"/>
+                <w:lang w:eastAsia="en-GB"/>
+              </w:rPr>
+              <w:t xml:space="preserve"> Hash (Variable length)</w:t>
+            </w:r>
+            <w:r>
+              <w:rPr>
+                <w:rFonts w:ascii="Calibri" w:eastAsia="Times New Roman" w:hAnsi="Calibri" w:cs="Times New Roman"/>
+                <w:color w:val="000000"/>
+                <w:lang w:eastAsia="en-GB"/>
+              </w:rPr>
+              <w:t>…</w:t>
+            </w:r>
+          </w:p>
+        </w:tc>
+      </w:tr>
+      <w:tr>
+        <w:trPr>
+          <w:trHeight w:val="269"/>
+          <w:jc w:val="center"/>
+        </w:trPr>
+        <w:tc>
+          <w:tcPr>
+            <w:tcW w:w="4688" w:type="dxa"/>
+            <w:gridSpan w:val="16"/>
+            <w:vMerge/>
+            <w:tcBorders>
+              <w:top w:val="nil"/>
+              <w:left w:val="single" w:sz="4" w:space="0" w:color="auto"/>
+              <w:bottom w:val="single" w:sz="4" w:space="0" w:color="000000"/>
+              <w:right w:val="single" w:sz="4" w:space="0" w:color="000000"/>
+            </w:tcBorders>
+            <w:vAlign w:val="center"/>
+            <w:hideMark/>
+          </w:tcPr>
+          <w:p>
+            <w:pPr>
+              <w:spacing w:after="0" w:line="240" w:lineRule="auto"/>
+              <w:jc w:val="left"/>
+              <w:rPr>
+                <w:rFonts w:ascii="Calibri" w:eastAsia="Times New Roman" w:hAnsi="Calibri" w:cs="Times New Roman"/>
+                <w:color w:val="000000"/>
+                <w:lang w:eastAsia="en-GB"/>
+              </w:rPr>
+            </w:pPr>
+          </w:p>
+        </w:tc>
+      </w:tr>
+      <w:tr>
+        <w:trPr>
+          <w:trHeight w:val="269"/>
+          <w:jc w:val="center"/>
+        </w:trPr>
+        <w:tc>
+          <w:tcPr>
+            <w:tcW w:w="4688" w:type="dxa"/>
+            <w:gridSpan w:val="16"/>
+            <w:vMerge/>
+            <w:tcBorders>
+              <w:top w:val="nil"/>
+              <w:left w:val="single" w:sz="4" w:space="0" w:color="auto"/>
+              <w:bottom w:val="single" w:sz="4" w:space="0" w:color="000000"/>
+              <w:right w:val="single" w:sz="4" w:space="0" w:color="000000"/>
+            </w:tcBorders>
+            <w:vAlign w:val="center"/>
+            <w:hideMark/>
+          </w:tcPr>
+          <w:p>
+            <w:pPr>
+              <w:spacing w:after="0" w:line="240" w:lineRule="auto"/>
+              <w:jc w:val="left"/>
+              <w:rPr>
+                <w:rFonts w:ascii="Calibri" w:eastAsia="Times New Roman" w:hAnsi="Calibri" w:cs="Times New Roman"/>
+                <w:color w:val="000000"/>
+                <w:lang w:eastAsia="en-GB"/>
+              </w:rPr>
+            </w:pPr>
+          </w:p>
+        </w:tc>
+      </w:tr>
+      <w:tr>
+        <w:trPr>
+          <w:trHeight w:val="269"/>
+          <w:jc w:val="center"/>
+        </w:trPr>
+        <w:tc>
+          <w:tcPr>
+            <w:tcW w:w="4688" w:type="dxa"/>
+            <w:gridSpan w:val="16"/>
+            <w:vMerge w:val="restart"/>
+            <w:tcBorders>
+              <w:top w:val="single" w:sz="4" w:space="0" w:color="auto"/>
+              <w:left w:val="single" w:sz="4" w:space="0" w:color="auto"/>
+              <w:bottom w:val="single" w:sz="4" w:space="0" w:color="auto"/>
+              <w:right w:val="single" w:sz="4" w:space="0" w:color="auto"/>
+            </w:tcBorders>
+            <w:shd w:val="clear" w:color="000000" w:fill="9BC2E6"/>
+            <w:noWrap/>
+            <w:vAlign w:val="center"/>
+            <w:hideMark/>
+          </w:tcPr>
+          <w:p>
+            <w:pPr>
+              <w:spacing w:after="0" w:line="240" w:lineRule="auto"/>
+              <w:jc w:val="center"/>
+              <w:rPr>
+                <w:rFonts w:ascii="Calibri" w:eastAsia="Times New Roman" w:hAnsi="Calibri" w:cs="Times New Roman"/>
+                <w:color w:val="000000"/>
+                <w:lang w:eastAsia="en-GB"/>
+              </w:rPr>
+            </w:pPr>
+            <w:r>
+              <w:rPr>
+                <w:rFonts w:ascii="Calibri" w:eastAsia="Times New Roman" w:hAnsi="Calibri" w:cs="Times New Roman"/>
+                <w:color w:val="000000"/>
+                <w:lang w:eastAsia="en-GB"/>
+              </w:rPr>
+              <w:t>File ID</w:t>
+            </w:r>
+          </w:p>
+        </w:tc>
+      </w:tr>
+      <w:tr>
+        <w:trPr>
+          <w:trHeight w:val="269"/>
+          <w:jc w:val="center"/>
+        </w:trPr>
+        <w:tc>
+          <w:tcPr>
+            <w:tcW w:w="4688" w:type="dxa"/>
+            <w:gridSpan w:val="16"/>
+            <w:vMerge/>
+            <w:tcBorders>
+              <w:top w:val="single" w:sz="4" w:space="0" w:color="auto"/>
+              <w:left w:val="single" w:sz="4" w:space="0" w:color="auto"/>
+              <w:bottom w:val="single" w:sz="4" w:space="0" w:color="auto"/>
+              <w:right w:val="single" w:sz="4" w:space="0" w:color="auto"/>
+            </w:tcBorders>
+            <w:vAlign w:val="center"/>
+            <w:hideMark/>
+          </w:tcPr>
+          <w:p>
+            <w:pPr>
+              <w:spacing w:after="0" w:line="240" w:lineRule="auto"/>
+              <w:jc w:val="left"/>
+              <w:rPr>
+                <w:rFonts w:ascii="Calibri" w:eastAsia="Times New Roman" w:hAnsi="Calibri" w:cs="Times New Roman"/>
+                <w:color w:val="000000"/>
+                <w:lang w:eastAsia="en-GB"/>
+              </w:rPr>
+            </w:pPr>
+          </w:p>
+        </w:tc>
+      </w:tr>
+      <w:tr>
+        <w:trPr>
+          <w:trHeight w:val="269"/>
+          <w:jc w:val="center"/>
+        </w:trPr>
+        <w:tc>
+          <w:tcPr>
+            <w:tcW w:w="4688" w:type="dxa"/>
+            <w:gridSpan w:val="16"/>
+            <w:vMerge w:val="restart"/>
+            <w:tcBorders>
+              <w:top w:val="single" w:sz="4" w:space="0" w:color="auto"/>
+              <w:left w:val="single" w:sz="4" w:space="0" w:color="auto"/>
+              <w:bottom w:val="single" w:sz="4" w:space="0" w:color="auto"/>
+              <w:right w:val="single" w:sz="4" w:space="0" w:color="auto"/>
+            </w:tcBorders>
+            <w:shd w:val="clear" w:color="000000" w:fill="FFD966"/>
+            <w:noWrap/>
+            <w:vAlign w:val="center"/>
+            <w:hideMark/>
+          </w:tcPr>
+          <w:p>
+            <w:pPr>
+              <w:spacing w:after="0" w:line="240" w:lineRule="auto"/>
+              <w:jc w:val="center"/>
+              <w:rPr>
+                <w:rFonts w:ascii="Calibri" w:eastAsia="Times New Roman" w:hAnsi="Calibri" w:cs="Times New Roman"/>
+                <w:color w:val="000000"/>
+                <w:lang w:eastAsia="en-GB"/>
+              </w:rPr>
+            </w:pPr>
+            <w:r>
+              <w:rPr>
+                <w:rFonts w:ascii="Calibri" w:eastAsia="Times New Roman" w:hAnsi="Calibri" w:cs="Times New Roman"/>
+                <w:color w:val="000000"/>
+                <w:lang w:eastAsia="en-GB"/>
+              </w:rPr>
+              <w:t>Chunk ID</w:t>
+            </w:r>
+          </w:p>
+        </w:tc>
+      </w:tr>
+      <w:tr>
+        <w:trPr>
+          <w:trHeight w:val="269"/>
+          <w:jc w:val="center"/>
+        </w:trPr>
+        <w:tc>
+          <w:tcPr>
+            <w:tcW w:w="4688" w:type="dxa"/>
+            <w:gridSpan w:val="16"/>
+            <w:vMerge/>
+            <w:tcBorders>
+              <w:top w:val="single" w:sz="4" w:space="0" w:color="auto"/>
+              <w:left w:val="single" w:sz="4" w:space="0" w:color="auto"/>
+              <w:bottom w:val="single" w:sz="4" w:space="0" w:color="auto"/>
+              <w:right w:val="single" w:sz="4" w:space="0" w:color="auto"/>
+            </w:tcBorders>
+            <w:vAlign w:val="center"/>
+            <w:hideMark/>
+          </w:tcPr>
+          <w:p>
+            <w:pPr>
+              <w:spacing w:after="0" w:line="240" w:lineRule="auto"/>
+              <w:jc w:val="left"/>
+              <w:rPr>
+                <w:rFonts w:ascii="Calibri" w:eastAsia="Times New Roman" w:hAnsi="Calibri" w:cs="Times New Roman"/>
+                <w:color w:val="000000"/>
+                <w:lang w:eastAsia="en-GB"/>
+              </w:rPr>
+            </w:pPr>
+          </w:p>
+        </w:tc>
+      </w:tr>
+      <w:tr>
+        <w:trPr>
+          <w:trHeight w:val="269"/>
+          <w:jc w:val="center"/>
+        </w:trPr>
+        <w:tc>
+          <w:tcPr>
+            <w:tcW w:w="4688" w:type="dxa"/>
+            <w:gridSpan w:val="16"/>
+            <w:vMerge w:val="restart"/>
+            <w:tcBorders>
+              <w:top w:val="single" w:sz="4" w:space="0" w:color="auto"/>
+              <w:left w:val="single" w:sz="4" w:space="0" w:color="auto"/>
+              <w:bottom w:val="single" w:sz="4" w:space="0" w:color="000000"/>
+              <w:right w:val="single" w:sz="4" w:space="0" w:color="000000"/>
+            </w:tcBorders>
+            <w:shd w:val="clear" w:color="000000" w:fill="9999FF"/>
+            <w:noWrap/>
+            <w:vAlign w:val="center"/>
+            <w:hideMark/>
+          </w:tcPr>
+          <w:p>
+            <w:pPr>
+              <w:spacing w:after="0" w:line="240" w:lineRule="auto"/>
+              <w:jc w:val="center"/>
+              <w:rPr>
+                <w:rFonts w:ascii="Calibri" w:eastAsia="Times New Roman" w:hAnsi="Calibri" w:cs="Times New Roman"/>
+                <w:color w:val="000000"/>
+                <w:lang w:eastAsia="en-GB"/>
+              </w:rPr>
+            </w:pPr>
+            <w:r>
+              <w:rPr>
+                <w:rFonts w:ascii="Calibri" w:eastAsia="Times New Roman" w:hAnsi="Calibri" w:cs="Times New Roman"/>
+                <w:color w:val="000000"/>
+                <w:lang w:eastAsia="en-GB"/>
+              </w:rPr>
+              <w:t>Chunk Data…..</w:t>
+            </w:r>
+          </w:p>
+        </w:tc>
+      </w:tr>
+      <w:tr>
+        <w:trPr>
+          <w:trHeight w:val="269"/>
+          <w:jc w:val="center"/>
+        </w:trPr>
+        <w:tc>
+          <w:tcPr>
+            <w:tcW w:w="4688" w:type="dxa"/>
+            <w:gridSpan w:val="16"/>
+            <w:vMerge/>
+            <w:tcBorders>
+              <w:top w:val="single" w:sz="4" w:space="0" w:color="auto"/>
+              <w:left w:val="single" w:sz="4" w:space="0" w:color="auto"/>
+              <w:bottom w:val="single" w:sz="4" w:space="0" w:color="000000"/>
+              <w:right w:val="single" w:sz="4" w:space="0" w:color="000000"/>
+            </w:tcBorders>
+            <w:vAlign w:val="center"/>
+            <w:hideMark/>
+          </w:tcPr>
+          <w:p>
+            <w:pPr>
+              <w:spacing w:after="0" w:line="240" w:lineRule="auto"/>
+              <w:jc w:val="left"/>
+              <w:rPr>
+                <w:rFonts w:ascii="Calibri" w:eastAsia="Times New Roman" w:hAnsi="Calibri" w:cs="Times New Roman"/>
+                <w:color w:val="000000"/>
+                <w:lang w:eastAsia="en-GB"/>
+              </w:rPr>
+            </w:pPr>
+          </w:p>
+        </w:tc>
+      </w:tr>
+      <w:tr>
+        <w:trPr>
+          <w:trHeight w:val="269"/>
+          <w:jc w:val="center"/>
+        </w:trPr>
+        <w:tc>
+          <w:tcPr>
+            <w:tcW w:w="4688" w:type="dxa"/>
+            <w:gridSpan w:val="16"/>
+            <w:vMerge/>
+            <w:tcBorders>
+              <w:top w:val="single" w:sz="4" w:space="0" w:color="auto"/>
+              <w:left w:val="single" w:sz="4" w:space="0" w:color="auto"/>
+              <w:bottom w:val="single" w:sz="4" w:space="0" w:color="000000"/>
+              <w:right w:val="single" w:sz="4" w:space="0" w:color="000000"/>
+            </w:tcBorders>
+            <w:vAlign w:val="center"/>
+            <w:hideMark/>
+          </w:tcPr>
+          <w:p>
+            <w:pPr>
+              <w:spacing w:after="0" w:line="240" w:lineRule="auto"/>
+              <w:jc w:val="left"/>
+              <w:rPr>
+                <w:rFonts w:ascii="Calibri" w:eastAsia="Times New Roman" w:hAnsi="Calibri" w:cs="Times New Roman"/>
+                <w:color w:val="000000"/>
+                <w:lang w:eastAsia="en-GB"/>
+              </w:rPr>
+            </w:pPr>
+          </w:p>
+        </w:tc>
+      </w:tr>
+      <w:tr>
+        <w:trPr>
+          <w:trHeight w:val="269"/>
+          <w:jc w:val="center"/>
+        </w:trPr>
+        <w:tc>
+          <w:tcPr>
+            <w:tcW w:w="4688" w:type="dxa"/>
+            <w:gridSpan w:val="16"/>
+            <w:vMerge/>
+            <w:tcBorders>
+              <w:top w:val="single" w:sz="4" w:space="0" w:color="auto"/>
+              <w:left w:val="single" w:sz="4" w:space="0" w:color="auto"/>
+              <w:bottom w:val="single" w:sz="4" w:space="0" w:color="000000"/>
+              <w:right w:val="single" w:sz="4" w:space="0" w:color="000000"/>
+            </w:tcBorders>
+            <w:vAlign w:val="center"/>
+            <w:hideMark/>
+          </w:tcPr>
+          <w:p>
+            <w:pPr>
+              <w:spacing w:after="0" w:line="240" w:lineRule="auto"/>
+              <w:jc w:val="left"/>
+              <w:rPr>
+                <w:rFonts w:ascii="Calibri" w:eastAsia="Times New Roman" w:hAnsi="Calibri" w:cs="Times New Roman"/>
+                <w:color w:val="000000"/>
+                <w:lang w:eastAsia="en-GB"/>
+              </w:rPr>
+            </w:pPr>
+          </w:p>
+        </w:tc>
+      </w:tr>
+    </w:tbl>
+    <w:p>
+      <w:pPr>
+        <w:jc w:val="center"/>
+        <w:rPr>
+          <w:rStyle w:val="SubtleReference"/>
+        </w:rPr>
+      </w:pPr>
+      <w:r>
+        <w:rPr>
+          <w:rStyle w:val="SubtleReference"/>
+        </w:rPr>
+        <w:t>Figure 2.1 – P2P Data Message Sub-Header.</w:t>
       </w:r>
     </w:p>
     <w:p>
       <w:pPr>
-        <w:pStyle w:val="ListParagraph"/>
-        <w:numPr>
-          <w:ilvl w:val="0"/>
-          <w:numId w:val="48"/>
-        </w:numPr>
-        <w:rPr>
-          <w:kern w:val="2"/>
-        </w:rPr>
-      </w:pPr>
-      <w:r>
-        <w:rPr>
-          <w:kern w:val="2"/>
-        </w:rPr>
-        <w:t>3</w:t>
-      </w:r>
-      <w:r>
-        <w:rPr>
-          <w:kern w:val="2"/>
-        </w:rPr>
-        <w:t>bytes message length</w:t>
-      </w:r>
-      <w:r>
-        <w:rPr>
-          <w:kern w:val="2"/>
-        </w:rPr>
-        <w:t xml:space="preserve"> (max size </w:t>
-      </w:r>
-      <w:r>
-        <w:rPr>
-          <w:kern w:val="2"/>
-        </w:rPr>
-        <w:t>2</w:t>
-      </w:r>
-      <w:r>
-        <w:rPr>
-          <w:kern w:val="2"/>
-          <w:vertAlign w:val="superscript"/>
-        </w:rPr>
-        <w:t>24</w:t>
-      </w:r>
-      <w:r>
-        <w:rPr>
-          <w:kern w:val="2"/>
-        </w:rPr>
-        <w:t xml:space="preserve"> bytes per </w:t>
-      </w:r>
-      <w:r>
-        <w:rPr>
-          <w:kern w:val="2"/>
-        </w:rPr>
-        <w:t>message</w:t>
-      </w:r>
-      <w:r>
-        <w:rPr>
-          <w:kern w:val="2"/>
-        </w:rPr>
-        <w:t>).</w:t>
-      </w:r>
-      <w:r>
-        <w:rPr>
-          <w:kern w:val="2"/>
-        </w:rPr>
-        <w:t xml:space="preserve"> Note: excludes header 4 bytes.</w:t>
-      </w:r>
-      <w:r>
-        <w:rPr>
-          <w:kern w:val="2"/>
-        </w:rPr>
-        <w:t xml:space="preserve"> Little endian</w:t>
+        <w:pStyle w:val="Heading1"/>
+      </w:pPr>
+      <w:r>
+        <w:t>Implementation</w:t>
       </w:r>
     </w:p>
     <w:p>
       <w:pPr>
-        <w:pStyle w:val="ListParagraph"/>
-        <w:numPr>
-          <w:ilvl w:val="0"/>
-          <w:numId w:val="48"/>
-        </w:numPr>
-        <w:rPr>
-          <w:kern w:val="2"/>
-        </w:rPr>
-      </w:pPr>
-      <w:r>
-        <w:rPr>
-          <w:kern w:val="2"/>
-        </w:rPr>
-        <w:t>Data of length “message length” follows</w:t>
+        <w:rPr>
+          <w:kern w:val="2"/>
+        </w:rPr>
+      </w:pPr>
+      <w:r>
+        <w:rPr>
+          <w:kern w:val="2"/>
+        </w:rPr>
+        <w:t>2 Distinct elements when running: Swarm Manager and Peer.</w:t>
       </w:r>
     </w:p>
     <w:p>
@@ -1837,13 +3389,7 @@
         <w:rPr>
           <w:kern w:val="2"/>
         </w:rPr>
-        <w:t xml:space="preserve">If the message type is Control, the message data should be </w:t>
-      </w:r>
-      <w:r>
-        <w:rPr>
-          <w:kern w:val="2"/>
-        </w:rPr>
-        <w:t>interpreted as JSON. Example message formats are described in “Peer Messages.json”</w:t>
+        <w:t>Discuss Thread issues?</w:t>
       </w:r>
     </w:p>
     <w:p>
@@ -1856,225 +3402,28 @@
         <w:rPr>
           <w:kern w:val="2"/>
         </w:rPr>
-        <w:t>If the message type is Data, the message data should be interpreted as follows.</w:t>
+        <w:t>Discuss Chunk + Peer selection algorithm importance.</w:t>
       </w:r>
     </w:p>
     <w:p>
       <w:pPr>
-        <w:pStyle w:val="ListParagraph"/>
-        <w:numPr>
-          <w:ilvl w:val="0"/>
-          <w:numId w:val="49"/>
-        </w:numPr>
-        <w:rPr>
-          <w:kern w:val="2"/>
-        </w:rPr>
-      </w:pPr>
-      <w:r>
-        <w:rPr>
-          <w:kern w:val="2"/>
-        </w:rPr>
-        <w:t>1 byte hash length (N)</w:t>
+        <w:rPr>
+          <w:kern w:val="2"/>
+        </w:rPr>
+      </w:pPr>
+      <w:r>
+        <w:rPr>
+          <w:kern w:val="2"/>
+        </w:rPr>
+        <w:t>Discuss compression – best served outside of this P2P system. A layer on top could do this, a system like Herd’s one liner would be nice.</w:t>
       </w:r>
     </w:p>
     <w:p>
       <w:pPr>
-        <w:pStyle w:val="ListParagraph"/>
-        <w:numPr>
-          <w:ilvl w:val="0"/>
-          <w:numId w:val="49"/>
-        </w:numPr>
-        <w:rPr>
-          <w:kern w:val="2"/>
-        </w:rPr>
-      </w:pPr>
-      <w:r>
-        <w:rPr>
-          <w:kern w:val="2"/>
-        </w:rPr>
-        <w:t xml:space="preserve">N bytes </w:t>
-      </w:r>
-      <w:r>
-        <w:rPr>
-          <w:kern w:val="2"/>
-        </w:rPr>
-        <w:t>meta</w:t>
-      </w:r>
-      <w:r>
-        <w:rPr>
-          <w:kern w:val="2"/>
-        </w:rPr>
-        <w:t xml:space="preserve"> hash</w:t>
-      </w:r>
-    </w:p>
-    <w:p>
-      <w:pPr>
-        <w:pStyle w:val="ListParagraph"/>
-        <w:numPr>
-          <w:ilvl w:val="0"/>
-          <w:numId w:val="49"/>
-        </w:numPr>
-        <w:rPr>
-          <w:kern w:val="2"/>
-        </w:rPr>
-      </w:pPr>
-      <w:r>
-        <w:rPr>
-          <w:kern w:val="2"/>
-        </w:rPr>
-        <w:t>4</w:t>
-      </w:r>
-      <w:r>
-        <w:rPr>
-          <w:kern w:val="2"/>
-        </w:rPr>
-        <w:t xml:space="preserve"> </w:t>
-      </w:r>
-      <w:r>
-        <w:rPr>
-          <w:kern w:val="2"/>
-        </w:rPr>
-        <w:t>bytes file ID</w:t>
-      </w:r>
-      <w:r>
-        <w:rPr>
-          <w:kern w:val="2"/>
-        </w:rPr>
-        <w:t xml:space="preserve"> </w:t>
-      </w:r>
-      <w:r>
-        <w:rPr>
-          <w:kern w:val="2"/>
-        </w:rPr>
-        <w:t>Little endian</w:t>
-      </w:r>
-    </w:p>
-    <w:p>
-      <w:pPr>
-        <w:pStyle w:val="ListParagraph"/>
-        <w:numPr>
-          <w:ilvl w:val="0"/>
-          <w:numId w:val="49"/>
-        </w:numPr>
-        <w:rPr>
-          <w:kern w:val="2"/>
-        </w:rPr>
-      </w:pPr>
-      <w:r>
-        <w:rPr>
-          <w:kern w:val="2"/>
-        </w:rPr>
-        <w:t>4 bytes chunk ID</w:t>
-      </w:r>
-      <w:r>
-        <w:rPr>
-          <w:kern w:val="2"/>
-        </w:rPr>
-        <w:t xml:space="preserve"> </w:t>
-      </w:r>
-      <w:r>
-        <w:rPr>
-          <w:kern w:val="2"/>
-        </w:rPr>
-        <w:t>Little endian</w:t>
-      </w:r>
-    </w:p>
-    <w:p>
-      <w:pPr>
-        <w:pStyle w:val="ListParagraph"/>
-        <w:numPr>
-          <w:ilvl w:val="0"/>
-          <w:numId w:val="49"/>
-        </w:numPr>
-        <w:rPr>
-          <w:kern w:val="2"/>
-        </w:rPr>
-      </w:pPr>
-      <w:r>
-        <w:rPr>
-          <w:kern w:val="2"/>
-        </w:rPr>
+        <w:pStyle w:val="Heading1"/>
+      </w:pPr>
+      <w:r>
         <w:lastRenderedPageBreak/>
-        <w:t>Chunk data</w:t>
-      </w:r>
-    </w:p>
-    <w:p>
-      <w:pPr>
-        <w:pStyle w:val="Heading1"/>
-        <w:rPr>
-          <w:kern w:val="2"/>
-        </w:rPr>
-      </w:pPr>
-      <w:r>
-        <w:rPr>
-          <w:kern w:val="2"/>
-        </w:rPr>
-        <w:t>Implementation</w:t>
-      </w:r>
-    </w:p>
-    <w:p>
-      <w:pPr>
-        <w:rPr>
-          <w:kern w:val="2"/>
-        </w:rPr>
-      </w:pPr>
-      <w:r>
-        <w:rPr>
-          <w:kern w:val="2"/>
-        </w:rPr>
-        <w:t>2 Distinct elements when running: Swarm Manager and Peer.</w:t>
-      </w:r>
-    </w:p>
-    <w:p>
-      <w:pPr>
-        <w:rPr>
-          <w:kern w:val="2"/>
-        </w:rPr>
-      </w:pPr>
-      <w:r>
-        <w:rPr>
-          <w:kern w:val="2"/>
-        </w:rPr>
-        <w:t>Discuss Thread issues?</w:t>
-      </w:r>
-    </w:p>
-    <w:p>
-      <w:pPr>
-        <w:rPr>
-          <w:kern w:val="2"/>
-        </w:rPr>
-      </w:pPr>
-      <w:r>
-        <w:rPr>
-          <w:kern w:val="2"/>
-        </w:rPr>
-        <w:t>Discuss Chunk + Peer selection algorithm importance.</w:t>
-      </w:r>
-    </w:p>
-    <w:p>
-      <w:pPr>
-        <w:rPr>
-          <w:kern w:val="2"/>
-        </w:rPr>
-      </w:pPr>
-      <w:r>
-        <w:rPr>
-          <w:kern w:val="2"/>
-        </w:rPr>
-        <w:t>Discuss compression – best served outside of this P2P system. A layer on top could do this, a system like Herd’s one liner would be nice.</w:t>
-      </w:r>
-    </w:p>
-    <w:p>
-      <w:pPr>
-        <w:pStyle w:val="Heading1"/>
-        <w:rPr>
-          <w:kern w:val="2"/>
-        </w:rPr>
-      </w:pPr>
-      <w:r>
-        <w:rPr>
-          <w:kern w:val="2"/>
-        </w:rPr>
         <w:t>Extras</w:t>
       </w:r>
     </w:p>
@@ -2144,14 +3493,8 @@
     <w:p>
       <w:pPr>
         <w:pStyle w:val="Heading1"/>
-        <w:rPr>
-          <w:kern w:val="2"/>
-        </w:rPr>
-      </w:pPr>
-      <w:r>
-        <w:rPr>
-          <w:kern w:val="2"/>
-        </w:rPr>
+      </w:pPr>
+      <w:r>
         <w:t>Testing</w:t>
       </w:r>
     </w:p>
@@ -2215,26 +3558,16 @@
         <w:pStyle w:val="Heading1"/>
         <w:rPr>
           <w:rFonts w:eastAsiaTheme="minorEastAsia"/>
-          <w:kern w:val="2"/>
-        </w:rPr>
-      </w:pPr>
-      <w:r>
-        <w:rPr>
-          <w:kern w:val="2"/>
-        </w:rPr>
+        </w:rPr>
+      </w:pPr>
+      <w:r>
         <w:lastRenderedPageBreak/>
         <w:t>Issu</w:t>
       </w:r>
       <w:r>
-        <w:rPr>
-          <w:kern w:val="2"/>
-        </w:rPr>
         <w:t>e</w:t>
       </w:r>
       <w:r>
-        <w:rPr>
-          <w:kern w:val="2"/>
-        </w:rPr>
         <w:t>s Encountered</w:t>
       </w:r>
     </w:p>
@@ -2248,14 +3581,8 @@
     <w:p>
       <w:pPr>
         <w:pStyle w:val="Heading1"/>
-        <w:rPr>
-          <w:kern w:val="2"/>
-        </w:rPr>
-      </w:pPr>
-      <w:r>
-        <w:rPr>
-          <w:kern w:val="2"/>
-        </w:rPr>
+      </w:pPr>
+      <w:r>
         <w:t>Evaluation</w:t>
       </w:r>
     </w:p>
@@ -2290,14 +3617,8 @@
     <w:p>
       <w:pPr>
         <w:pStyle w:val="Heading1"/>
-        <w:rPr>
-          <w:kern w:val="2"/>
-        </w:rPr>
-      </w:pPr>
-      <w:r>
-        <w:rPr>
-          <w:kern w:val="2"/>
-        </w:rPr>
+      </w:pPr>
+      <w:r>
         <w:t>Example Output</w:t>
       </w:r>
     </w:p>
@@ -2372,13 +3693,11 @@
       <w:pPr>
         <w:pStyle w:val="Heading1"/>
         <w:rPr>
-          <w:kern w:val="2"/>
           <w:lang w:eastAsia="en-GB"/>
         </w:rPr>
       </w:pPr>
       <w:r>
         <w:rPr>
-          <w:kern w:val="2"/>
           <w:lang w:eastAsia="en-GB"/>
         </w:rPr>
         <w:lastRenderedPageBreak/>
@@ -4858,7 +6177,6 @@
         <w:rPr>
           <w:rFonts w:asciiTheme="minorHAnsi" w:eastAsiaTheme="minorHAnsi" w:hAnsiTheme="minorHAnsi" w:cstheme="minorBidi"/>
           <w:color w:val="auto"/>
-          <w:kern w:val="2"/>
           <w:sz w:val="22"/>
           <w:szCs w:val="22"/>
         </w:rPr>
@@ -4873,14 +6191,8 @@
         <w:p>
           <w:pPr>
             <w:pStyle w:val="Heading1"/>
-            <w:rPr>
-              <w:kern w:val="2"/>
-            </w:rPr>
           </w:pPr>
           <w:r>
-            <w:rPr>
-              <w:kern w:val="2"/>
-            </w:rPr>
             <w:t>References</w:t>
           </w:r>
         </w:p>
@@ -6397,7 +7709,7 @@
   <w:abstractNum w:abstractNumId="13">
     <w:nsid w:val="27BD44C1"/>
     <w:multiLevelType w:val="multilevel"/>
-    <w:tmpl w:val="08090025"/>
+    <w:tmpl w:val="4F028E72"/>
     <w:lvl w:ilvl="0">
       <w:start w:val="1"/>
       <w:numFmt w:val="decimal"/>
@@ -10728,7 +12040,7 @@
     <w:link w:val="Heading1Char"/>
     <w:uiPriority w:val="9"/>
     <w:qFormat/>
-    <w:rsid w:val="00581926"/>
+    <w:rsid w:val="0049625D"/>
     <w:pPr>
       <w:keepNext/>
       <w:keepLines/>
@@ -10741,7 +12053,8 @@
     <w:rPr>
       <w:rFonts w:asciiTheme="majorHAnsi" w:eastAsiaTheme="majorEastAsia" w:hAnsiTheme="majorHAnsi" w:cstheme="majorBidi"/>
       <w:color w:val="2E74B5" w:themeColor="accent1" w:themeShade="BF"/>
-      <w:sz w:val="32"/>
+      <w:kern w:val="2"/>
+      <w:sz w:val="36"/>
       <w:szCs w:val="32"/>
     </w:rPr>
   </w:style>
@@ -11066,11 +12379,12 @@
     <w:basedOn w:val="DefaultParagraphFont"/>
     <w:link w:val="Heading1"/>
     <w:uiPriority w:val="9"/>
-    <w:rsid w:val="00581926"/>
+    <w:rsid w:val="0049625D"/>
     <w:rPr>
       <w:rFonts w:asciiTheme="majorHAnsi" w:eastAsiaTheme="majorEastAsia" w:hAnsiTheme="majorHAnsi" w:cstheme="majorBidi"/>
       <w:color w:val="2E74B5" w:themeColor="accent1" w:themeShade="BF"/>
-      <w:sz w:val="32"/>
+      <w:kern w:val="2"/>
+      <w:sz w:val="36"/>
       <w:szCs w:val="32"/>
     </w:rPr>
   </w:style>
@@ -11900,9 +13214,9 @@
           <c:xMode val="edge"/>
           <c:yMode val="edge"/>
           <c:x val="9.0456790618877056E-2"/>
-          <c:y val="2.416255222968296E-2"/>
+          <c:y val="3.254395832099935E-2"/>
           <c:w val="0.88614414002592667"/>
-          <c:h val="0.87201279905245921"/>
+          <c:h val="0.78679967635624493"/>
         </c:manualLayout>
       </c:layout>
       <c:scatterChart>
@@ -12309,8 +13623,8 @@
             <c:manualLayout>
               <c:xMode val="edge"/>
               <c:yMode val="edge"/>
-              <c:x val="0.13192300109395255"/>
-              <c:y val="0.94165372459678154"/>
+              <c:x val="0.12750795223444752"/>
+              <c:y val="0.89370907583920434"/>
             </c:manualLayout>
           </c:layout>
           <c:overlay val="0"/>
@@ -12510,10 +13824,10 @@
         <c:manualLayout>
           <c:xMode val="edge"/>
           <c:yMode val="edge"/>
-          <c:x val="0.39235681347498302"/>
-          <c:y val="0.95414580621460154"/>
-          <c:w val="0.59735863672923895"/>
-          <c:h val="3.7067811156422867E-2"/>
+          <c:x val="0.34158418939354435"/>
+          <c:y val="0.91404574428196472"/>
+          <c:w val="0.64813126835966695"/>
+          <c:h val="7.7168117143251835E-2"/>
         </c:manualLayout>
       </c:layout>
       <c:overlay val="0"/>
@@ -12601,10 +13915,10 @@
           <c:layoutTarget val="inner"/>
           <c:xMode val="edge"/>
           <c:yMode val="edge"/>
-          <c:x val="6.3094415767011039E-2"/>
+          <c:x val="8.6039637365863494E-2"/>
           <c:y val="2.416255222968296E-2"/>
-          <c:w val="0.91716565400780659"/>
-          <c:h val="0.74002057531753251"/>
+          <c:w val="0.89045451956235022"/>
+          <c:h val="0.69594325502700605"/>
         </c:manualLayout>
       </c:layout>
       <c:scatterChart>
@@ -13256,8 +14570,8 @@
             <c:manualLayout>
               <c:xMode val="edge"/>
               <c:yMode val="edge"/>
-              <c:x val="0.42219554707223744"/>
-              <c:y val="0.80890700220261413"/>
+              <c:x val="0.42219552272159638"/>
+              <c:y val="0.78686839764864103"/>
             </c:manualLayout>
           </c:layout>
           <c:overlay val="0"/>
@@ -13373,7 +14687,7 @@
                 </a:pPr>
                 <a:r>
                   <a:rPr lang="en-GB"/>
-                  <a:t>Transfer Time</a:t>
+                  <a:t>Transfer Time/s</a:t>
                 </a:r>
               </a:p>
             </c:rich>
@@ -13453,6 +14767,18 @@
     </c:plotArea>
     <c:legend>
       <c:legendPos val="b"/>
+      <c:legendEntry>
+        <c:idx val="0"/>
+        <c:delete val="1"/>
+      </c:legendEntry>
+      <c:legendEntry>
+        <c:idx val="1"/>
+        <c:delete val="1"/>
+      </c:legendEntry>
+      <c:legendEntry>
+        <c:idx val="3"/>
+        <c:delete val="1"/>
+      </c:legendEntry>
       <c:layout>
         <c:manualLayout>
           <c:xMode val="edge"/>
@@ -14932,7 +16258,7 @@
 </file>
 
 <file path=customXml/itemProps1.xml><?xml version="1.0" encoding="utf-8"?>
-<ds:datastoreItem xmlns:ds="http://schemas.openxmlformats.org/officeDocument/2006/customXml" ds:itemID="{775F4E84-7049-4621-819C-8460D3022F1B}">
+<ds:datastoreItem xmlns:ds="http://schemas.openxmlformats.org/officeDocument/2006/customXml" ds:itemID="{8E88379B-D14A-423B-8E2F-4A92BFE4896A}">
   <ds:schemaRefs>
     <ds:schemaRef ds:uri="http://schemas.openxmlformats.org/officeDocument/2006/bibliography"/>
   </ds:schemaRefs>

</xml_diff>

<commit_message>
Fixed thread synchronisation bug. Report progress
</commit_message>
<xml_diff>
--- a/Implementation Report.docx
+++ b/Implementation Report.docx
@@ -2291,8 +2291,6 @@
         </w:rPr>
         <w:t>, the message data should be interpreted as follows.</w:t>
       </w:r>
-      <w:bookmarkStart w:id="0" w:name="_GoBack"/>
-      <w:bookmarkEnd w:id="0"/>
     </w:p>
     <w:tbl>
       <w:tblPr>
@@ -3368,27 +3366,27 @@
     </w:p>
     <w:p>
       <w:pPr>
-        <w:rPr>
-          <w:kern w:val="2"/>
-        </w:rPr>
-      </w:pPr>
-      <w:r>
-        <w:rPr>
-          <w:kern w:val="2"/>
-        </w:rPr>
-        <w:t>2 Distinct elements when running: Swarm Manager and Peer.</w:t>
+        <w:pStyle w:val="Heading2"/>
+      </w:pPr>
+      <w:r>
+        <w:t>Testing</w:t>
+      </w:r>
+    </w:p>
+    <w:p/>
+    <w:p>
+      <w:pPr>
+        <w:pStyle w:val="Heading2"/>
+      </w:pPr>
+      <w:r>
+        <w:t>Issues Encountered</w:t>
       </w:r>
     </w:p>
     <w:p>
-      <w:pPr>
-        <w:rPr>
-          <w:kern w:val="2"/>
-        </w:rPr>
-      </w:pPr>
-      <w:r>
-        <w:rPr>
-          <w:kern w:val="2"/>
-        </w:rPr>
+      <w:bookmarkStart w:id="0" w:name="_GoBack"/>
+      <w:bookmarkEnd w:id="0"/>
+    </w:p>
+    <w:p>
+      <w:r>
         <w:t>Discuss Thread issues?</w:t>
       </w:r>
     </w:p>
@@ -3612,6 +3610,38 @@
           <w:kern w:val="2"/>
         </w:rPr>
         <w:t>Code Quality</w:t>
+      </w:r>
+    </w:p>
+    <w:p>
+      <w:pPr>
+        <w:pStyle w:val="Heading2"/>
+      </w:pPr>
+      <w:r>
+        <w:t>Improvements</w:t>
+      </w:r>
+    </w:p>
+    <w:p>
+      <w:pPr>
+        <w:pStyle w:val="ListParagraph"/>
+        <w:numPr>
+          <w:ilvl w:val="0"/>
+          <w:numId w:val="43"/>
+        </w:numPr>
+      </w:pPr>
+      <w:r>
+        <w:t>JSON messages get very large towards end of large file transfer (huge chunk list). Compressing this message, or only sending a differential update would be far more efficient.</w:t>
+      </w:r>
+    </w:p>
+    <w:p>
+      <w:pPr>
+        <w:pStyle w:val="ListParagraph"/>
+        <w:numPr>
+          <w:ilvl w:val="0"/>
+          <w:numId w:val="43"/>
+        </w:numPr>
+      </w:pPr>
+      <w:r>
+        <w:t>The current chunk must finish downloading, and then the receiving peer must request the next chunk before the sending peer starts sending the next chunk. This introduces some delay which may cause significant slowdown on a high latency network.</w:t>
       </w:r>
     </w:p>
     <w:p>
@@ -7216,7 +7246,7 @@
   <w:abstractNum w:abstractNumId="8">
     <w:nsid w:val="14F47F04"/>
     <w:multiLevelType w:val="hybridMultilevel"/>
-    <w:tmpl w:val="24263736"/>
+    <w:tmpl w:val="44B2BD90"/>
     <w:lvl w:ilvl="0" w:tplc="08090001">
       <w:start w:val="1"/>
       <w:numFmt w:val="bullet"/>
@@ -16258,7 +16288,7 @@
 </file>
 
 <file path=customXml/itemProps1.xml><?xml version="1.0" encoding="utf-8"?>
-<ds:datastoreItem xmlns:ds="http://schemas.openxmlformats.org/officeDocument/2006/customXml" ds:itemID="{8E88379B-D14A-423B-8E2F-4A92BFE4896A}">
+<ds:datastoreItem xmlns:ds="http://schemas.openxmlformats.org/officeDocument/2006/customXml" ds:itemID="{426410B9-27F3-469B-9C41-A84A7BC73103}">
   <ds:schemaRefs>
     <ds:schemaRef ds:uri="http://schemas.openxmlformats.org/officeDocument/2006/bibliography"/>
   </ds:schemaRefs>

</xml_diff>

<commit_message>
Random peer and chunk selection
</commit_message>
<xml_diff>
--- a/Implementation Report.docx
+++ b/Implementation Report.docx
@@ -144,7 +144,16 @@
         <w:t xml:space="preserve">. </w:t>
       </w:r>
       <w:r>
-        <w:t>P2P will not suffer from the slow consumer problem</w:t>
+        <w:t>P2P</w:t>
+      </w:r>
+      <w:r>
+        <w:t xml:space="preserve"> over TCP</w:t>
+      </w:r>
+      <w:r>
+        <w:t xml:space="preserve"> will not suffer from the slow consumer problem</w:t>
+      </w:r>
+      <w:r>
+        <w:t xml:space="preserve"> as TCP’s congestion control features will kick in</w:t>
       </w:r>
       <w:r>
         <w:t xml:space="preserve">. </w:t>
@@ -3372,70 +3381,117 @@
         <w:t>Testing</w:t>
       </w:r>
     </w:p>
-    <w:p/>
     <w:p>
-      <w:pPr>
-        <w:pStyle w:val="Heading2"/>
-      </w:pPr>
-      <w:r>
-        <w:t>Issues Encountered</w:t>
+      <w:r>
+        <w:t xml:space="preserve">Two main testing strategies were used: Unit testing and some more general ‘white-box’ testing. </w:t>
       </w:r>
     </w:p>
     <w:p>
-      <w:bookmarkStart w:id="0" w:name="_GoBack"/>
-      <w:bookmarkEnd w:id="0"/>
+      <w:r>
+        <w:t xml:space="preserve">Unit testing in this project is mainly focused on areas in which subtle bugs would cause potentially hard to track down problems: Message Parsing, File Parsing and Message serialisation. Some of the Swarm Manager general logic has good test coverage as well as I tested out Mockito, a mocking-based unit testing framework. I found it to be slightly less than </w:t>
+      </w:r>
+      <w:r>
+        <w:t xml:space="preserve">convenient though, so the Peer code has less good test coverage. </w:t>
+      </w:r>
     </w:p>
     <w:p>
       <w:r>
-        <w:t>Discuss Thread issues?</w:t>
+        <w:t>More general testing was performed by testing specific features (Such as requesting chunks from multiple peers, or resuming a partial download) at a time. By attempting to minimise other variants it helped make debugging just about possible. In general I found debugging P2P networking code very challenging due to the high numbers of connections, threads and possible points of failure. One strategy for preventing hard-to-debug problems, which I worked out quite late into development, was to treat one peer-to-peer connection as very disposable, shutting down the socket as soon as anything even maybe went wrong (</w:t>
+      </w:r>
+      <w:r>
+        <w:t>Short t</w:t>
+      </w:r>
+      <w:r>
+        <w:t>imeouts, etc). This behaviour reduced problems such as chunks being stuck “INPROGRESS” and minimised issues relating to the java pro</w:t>
+      </w:r>
+      <w:r>
+        <w:t>gram not shutting down because a</w:t>
+      </w:r>
+      <w:r>
+        <w:t xml:space="preserve"> thread </w:t>
+      </w:r>
+      <w:r>
+        <w:t>wouldn’t exit correctly and then would block on join().</w:t>
       </w:r>
     </w:p>
     <w:p>
       <w:pPr>
-        <w:rPr>
-          <w:kern w:val="2"/>
-        </w:rPr>
-      </w:pPr>
-      <w:r>
-        <w:rPr>
-          <w:kern w:val="2"/>
-        </w:rPr>
-        <w:t>Discuss Chunk + Peer selection algorithm importance.</w:t>
+        <w:pStyle w:val="Heading2"/>
+      </w:pPr>
+      <w:r>
+        <w:t>Issues Encountered</w:t>
       </w:r>
     </w:p>
     <w:p>
       <w:pPr>
-        <w:rPr>
-          <w:kern w:val="2"/>
-        </w:rPr>
-      </w:pPr>
-      <w:r>
-        <w:rPr>
-          <w:kern w:val="2"/>
-        </w:rPr>
-        <w:t>Discuss compression – best served outside of this P2P system. A layer on top could do this, a system like Herd’s one liner would be nice.</w:t>
+        <w:pStyle w:val="Heading3"/>
+      </w:pPr>
+      <w:r>
+        <w:t>Chunk &amp; Peer selection algorithms</w:t>
       </w:r>
     </w:p>
     <w:p>
-      <w:pPr>
-        <w:pStyle w:val="Heading1"/>
-      </w:pPr>
-      <w:r>
-        <w:lastRenderedPageBreak/>
-        <w:t>Extras</w:t>
+      <w:r>
+        <w:t>During an early pass of the peer code the Chunk selection and peer selection algorithms were drafted as roughly: “Choose an available Chunk/Peer with the lowest ID number”. This “algorithm” made it all the way through the main development process and it wasn’t until fairly extensive testing (10-15 nodes transferring 250MB+ files) that the problems of this method really began to show.</w:t>
       </w:r>
     </w:p>
     <w:p>
-      <w:pPr>
+      <w:r>
+        <w:t>The most obvious side effect of these basic algorithms was in peer selection. If the peer at the top of the peer list (as retrieved from the swarm manager) disconnected, then a peer still left in the swarm is stuck attempting to connect to this peer until the Swarm Manager finally prunes the disconnected peer from the list.</w:t>
+      </w:r>
+      <w:r>
+        <w:t xml:space="preserve"> This issue could also have been avoided by using an effective choking system. My choking implementation was ineffective because the results of choking a peer were overwritten by the frequent peer list downloads from the swarm manager.</w:t>
+      </w:r>
+    </w:p>
+    <w:p>
+      <w:r>
         <w:rPr>
           <w:kern w:val="2"/>
         </w:rPr>
-      </w:pPr>
-      <w:r>
+        <w:t>Discuss Chunk + Peer selection algorithm importance.</w:t>
+      </w:r>
+      <w:r>
+        <w:t xml:space="preserve"> </w:t>
+      </w:r>
+    </w:p>
+    <w:p>
+      <w:pPr>
+        <w:pStyle w:val="Heading1"/>
+      </w:pPr>
+      <w:r>
+        <w:t>Extras</w:t>
+      </w:r>
+    </w:p>
+    <w:p>
+      <w:pPr>
         <w:rPr>
           <w:kern w:val="2"/>
         </w:rPr>
+      </w:pPr>
+      <w:r>
+        <w:rPr>
+          <w:kern w:val="2"/>
+        </w:rPr>
         <w:t>Compression? File content / file extension testing.</w:t>
+      </w:r>
+      <w:r>
+        <w:rPr>
+          <w:kern w:val="2"/>
+        </w:rPr>
+        <w:t xml:space="preserve"> </w:t>
+      </w:r>
+    </w:p>
+    <w:p>
+      <w:pPr>
+        <w:rPr>
+          <w:kern w:val="2"/>
+        </w:rPr>
+      </w:pPr>
+      <w:r>
+        <w:rPr>
+          <w:kern w:val="2"/>
+        </w:rPr>
+        <w:t>Discuss compression – best served outside of this P2P system. A layer on top could do this, a system like Herd’s one liner would be nice.</w:t>
       </w:r>
     </w:p>
     <w:p>
@@ -3544,37 +3600,6 @@
           </wp:inline>
         </w:drawing>
       </w:r>
-      <w:r>
-        <w:rPr>
-          <w:kern w:val="2"/>
-        </w:rPr>
-        <w:br w:type="page"/>
-      </w:r>
-    </w:p>
-    <w:p>
-      <w:pPr>
-        <w:pStyle w:val="Heading1"/>
-        <w:rPr>
-          <w:rFonts w:eastAsiaTheme="minorEastAsia"/>
-        </w:rPr>
-      </w:pPr>
-      <w:r>
-        <w:lastRenderedPageBreak/>
-        <w:t>Issu</w:t>
-      </w:r>
-      <w:r>
-        <w:t>e</w:t>
-      </w:r>
-      <w:r>
-        <w:t>s Encountered</w:t>
-      </w:r>
-    </w:p>
-    <w:p>
-      <w:pPr>
-        <w:rPr>
-          <w:kern w:val="2"/>
-        </w:rPr>
-      </w:pPr>
     </w:p>
     <w:p>
       <w:pPr>
@@ -3629,8 +3654,10 @@
         </w:numPr>
       </w:pPr>
       <w:r>
-        <w:t>JSON messages get very large towards end of large file transfer (huge chunk list). Compressing this message, or only sending a differential update would be far more efficient.</w:t>
-      </w:r>
+        <w:t>De-couple connecting to a new peer and getting the peer list. Peer list updates should be in another thread.</w:t>
+      </w:r>
+      <w:bookmarkStart w:id="0" w:name="_GoBack"/>
+      <w:bookmarkEnd w:id="0"/>
     </w:p>
     <w:p>
       <w:pPr>
@@ -3641,62 +3668,31 @@
         </w:numPr>
       </w:pPr>
       <w:r>
-        <w:t>The current chunk must finish downloading, and then the receiving peer must request the next chunk before the sending peer starts sending the next chunk. This introduces some delay which may cause significant slowdown on a high latency network.</w:t>
+        <w:t>JSON messages get very large towards end of large file transfer (huge chunk list). Compressing this message, or only sending a differential update would be far more efficient.</w:t>
       </w:r>
     </w:p>
     <w:p>
       <w:pPr>
-        <w:pStyle w:val="Heading1"/>
-      </w:pPr>
-      <w:r>
-        <w:t>Example Output</w:t>
+        <w:pStyle w:val="ListParagraph"/>
+        <w:numPr>
+          <w:ilvl w:val="0"/>
+          <w:numId w:val="43"/>
+        </w:numPr>
+      </w:pPr>
+      <w:r>
+        <w:t>The current chunk must finish downloading, and then the receiving peer must request the next chunk before the sending peer starts sending the next chunk. This introduces some delay which may cause significant slowdown on a high latency network.</w:t>
       </w:r>
     </w:p>
     <w:p>
       <w:pPr>
-        <w:pStyle w:val="Heading3"/>
-        <w:rPr>
-          <w:kern w:val="2"/>
-        </w:rPr>
-      </w:pPr>
-      <w:r>
-        <w:rPr>
-          <w:kern w:val="2"/>
-        </w:rPr>
-        <w:t xml:space="preserve">Example output </w:t>
-      </w:r>
-      <w:r>
-        <w:rPr>
-          <w:kern w:val="2"/>
-        </w:rPr>
-        <w:t xml:space="preserve">CSV file </w:t>
-      </w:r>
-      <w:r>
-        <w:rPr>
-          <w:kern w:val="2"/>
-        </w:rPr>
-        <w:t>from -stats</w:t>
-      </w:r>
-    </w:p>
-    <w:p>
-      <w:pPr>
-        <w:rPr>
-          <w:kern w:val="2"/>
-        </w:rPr>
-      </w:pPr>
-    </w:p>
-    <w:p>
-      <w:pPr>
-        <w:pStyle w:val="Heading3"/>
-        <w:rPr>
-          <w:kern w:val="2"/>
-        </w:rPr>
-      </w:pPr>
-      <w:r>
-        <w:rPr>
-          <w:kern w:val="2"/>
-        </w:rPr>
-        <w:t>Example Program Run through (With simulation)</w:t>
+        <w:pStyle w:val="ListParagraph"/>
+        <w:numPr>
+          <w:ilvl w:val="0"/>
+          <w:numId w:val="43"/>
+        </w:numPr>
+      </w:pPr>
+      <w:r>
+        <w:t>Toilet paper output.</w:t>
       </w:r>
     </w:p>
     <w:p>
@@ -6194,6 +6190,57 @@
         </w:tc>
       </w:tr>
     </w:tbl>
+    <w:p>
+      <w:pPr>
+        <w:rPr>
+          <w:kern w:val="2"/>
+          <w:lang w:eastAsia="en-GB"/>
+        </w:rPr>
+      </w:pPr>
+    </w:p>
+    <w:p>
+      <w:pPr>
+        <w:pStyle w:val="Heading2"/>
+      </w:pPr>
+      <w:r>
+        <w:t>Example Output</w:t>
+      </w:r>
+    </w:p>
+    <w:p>
+      <w:pPr>
+        <w:pStyle w:val="Heading3"/>
+        <w:rPr>
+          <w:kern w:val="2"/>
+        </w:rPr>
+      </w:pPr>
+      <w:r>
+        <w:rPr>
+          <w:kern w:val="2"/>
+        </w:rPr>
+        <w:t>Example output CSV file from -stats</w:t>
+      </w:r>
+    </w:p>
+    <w:p>
+      <w:pPr>
+        <w:rPr>
+          <w:kern w:val="2"/>
+        </w:rPr>
+      </w:pPr>
+    </w:p>
+    <w:p>
+      <w:pPr>
+        <w:pStyle w:val="Heading3"/>
+        <w:rPr>
+          <w:kern w:val="2"/>
+        </w:rPr>
+      </w:pPr>
+      <w:r>
+        <w:rPr>
+          <w:kern w:val="2"/>
+        </w:rPr>
+        <w:t>Example Program Run through (With simulation)</w:t>
+      </w:r>
+    </w:p>
     <w:p>
       <w:pPr>
         <w:rPr>
@@ -16288,7 +16335,7 @@
 </file>
 
 <file path=customXml/itemProps1.xml><?xml version="1.0" encoding="utf-8"?>
-<ds:datastoreItem xmlns:ds="http://schemas.openxmlformats.org/officeDocument/2006/customXml" ds:itemID="{426410B9-27F3-469B-9C41-A84A7BC73103}">
+<ds:datastoreItem xmlns:ds="http://schemas.openxmlformats.org/officeDocument/2006/customXml" ds:itemID="{15D6033C-FF3E-424B-A08C-71152D86021B}">
   <ds:schemaRefs>
     <ds:schemaRef ds:uri="http://schemas.openxmlformats.org/officeDocument/2006/bibliography"/>
   </ds:schemaRefs>

</xml_diff>

<commit_message>
Code commenting + tidying up.
Report essentially complete except for screenshots.

Removed a lot of console output.
</commit_message>
<xml_diff>
--- a/Implementation Report.docx
+++ b/Implementation Report.docx
@@ -13,7 +13,7 @@
       <w:sdtEndPr>
         <w:rPr>
           <w:rStyle w:val="Heading1Char"/>
-          <w:rFonts w:asciiTheme="majorHAnsi" w:eastAsiaTheme="majorEastAsia" w:hAnsiTheme="majorHAnsi" w:cstheme="majorBidi"/>
+          <w:rFonts w:ascii="Segoe UI Light" w:eastAsiaTheme="majorEastAsia" w:hAnsi="Segoe UI Light" w:cs="Segoe UI Light"/>
           <w:color w:val="2E74B5" w:themeColor="accent1" w:themeShade="BF"/>
           <w:kern w:val="2"/>
           <w:sz w:val="36"/>
@@ -135,7 +135,8 @@
                                 <w:sdt>
                                   <w:sdtPr>
                                     <w:rPr>
-                                      <w:color w:val="FFFFFF" w:themeColor="background1"/>
+                                      <w:rFonts w:ascii="Segoe UI Light" w:hAnsi="Segoe UI Light" w:cs="Segoe UI Light"/>
+                                      <w:sz w:val="32"/>
                                     </w:rPr>
                                     <w:alias w:val="Author"/>
                                     <w:tag w:val=""/>
@@ -147,15 +148,16 @@
                                     <w:p>
                                       <w:pPr>
                                         <w:pStyle w:val="NoSpacing"/>
-                                        <w:spacing w:before="120"/>
                                         <w:jc w:val="center"/>
                                         <w:rPr>
-                                          <w:color w:val="FFFFFF" w:themeColor="background1"/>
+                                          <w:rFonts w:ascii="Segoe UI Light" w:hAnsi="Segoe UI Light" w:cs="Segoe UI Light"/>
+                                          <w:sz w:val="32"/>
                                         </w:rPr>
                                       </w:pPr>
                                       <w:r>
                                         <w:rPr>
-                                          <w:color w:val="FFFFFF" w:themeColor="background1"/>
+                                          <w:rFonts w:ascii="Segoe UI Light" w:hAnsi="Segoe UI Light" w:cs="Segoe UI Light"/>
+                                          <w:sz w:val="32"/>
                                         </w:rPr>
                                         <w:t>120010570</w:t>
                                       </w:r>
@@ -165,17 +167,13 @@
                                 <w:p>
                                   <w:pPr>
                                     <w:pStyle w:val="NoSpacing"/>
-                                    <w:spacing w:before="120"/>
                                     <w:jc w:val="center"/>
-                                    <w:rPr>
-                                      <w:color w:val="FFFFFF" w:themeColor="background1"/>
-                                    </w:rPr>
                                   </w:pPr>
                                   <w:sdt>
                                     <w:sdtPr>
                                       <w:rPr>
-                                        <w:caps/>
-                                        <w:color w:val="FFFFFF" w:themeColor="background1"/>
+                                        <w:rFonts w:ascii="Segoe UI Light" w:hAnsi="Segoe UI Light" w:cs="Segoe UI Light"/>
+                                        <w:sz w:val="32"/>
                                       </w:rPr>
                                       <w:alias w:val="Company"/>
                                       <w:tag w:val=""/>
@@ -186,24 +184,18 @@
                                     <w:sdtContent>
                                       <w:r>
                                         <w:rPr>
-                                          <w:caps/>
-                                          <w:color w:val="FFFFFF" w:themeColor="background1"/>
+                                          <w:rFonts w:ascii="Segoe UI Light" w:hAnsi="Segoe UI Light" w:cs="Segoe UI Light"/>
+                                          <w:sz w:val="32"/>
                                         </w:rPr>
                                         <w:t>CS3102: Data Communication &amp; Networks</w:t>
                                       </w:r>
                                     </w:sdtContent>
                                   </w:sdt>
                                   <w:r>
-                                    <w:rPr>
-                                      <w:color w:val="FFFFFF" w:themeColor="background1"/>
-                                    </w:rPr>
                                     <w:t>  </w:t>
                                   </w:r>
                                   <w:sdt>
                                     <w:sdtPr>
-                                      <w:rPr>
-                                        <w:color w:val="FFFFFF" w:themeColor="background1"/>
-                                      </w:rPr>
                                       <w:alias w:val="Address"/>
                                       <w:tag w:val=""/>
                                       <w:id w:val="-253358678"/>
@@ -213,9 +205,6 @@
                                     </w:sdtPr>
                                     <w:sdtContent>
                                       <w:r>
-                                        <w:rPr>
-                                          <w:color w:val="FFFFFF" w:themeColor="background1"/>
-                                        </w:rPr>
                                         <w:t xml:space="preserve">     </w:t>
                                       </w:r>
                                     </w:sdtContent>
@@ -267,13 +256,6 @@
                               <w:txbxContent>
                                 <w:sdt>
                                   <w:sdtPr>
-                                    <w:rPr>
-                                      <w:rFonts w:ascii="Segoe UI Light" w:eastAsiaTheme="majorEastAsia" w:hAnsi="Segoe UI Light" w:cs="Segoe UI Light"/>
-                                      <w:spacing w:val="-10"/>
-                                      <w:kern w:val="2"/>
-                                      <w:sz w:val="72"/>
-                                      <w:szCs w:val="56"/>
-                                    </w:rPr>
                                     <w:alias w:val="Title"/>
                                     <w:tag w:val=""/>
                                     <w:id w:val="-9991715"/>
@@ -283,24 +265,9 @@
                                   <w:sdtContent>
                                     <w:p>
                                       <w:pPr>
-                                        <w:pStyle w:val="NoSpacing"/>
-                                        <w:jc w:val="center"/>
-                                        <w:rPr>
-                                          <w:rFonts w:asciiTheme="majorHAnsi" w:eastAsiaTheme="majorEastAsia" w:hAnsiTheme="majorHAnsi" w:cstheme="majorBidi"/>
-                                          <w:caps/>
-                                          <w:color w:val="5B9BD5" w:themeColor="accent1"/>
-                                          <w:sz w:val="72"/>
-                                          <w:szCs w:val="72"/>
-                                        </w:rPr>
+                                        <w:pStyle w:val="Title"/>
                                       </w:pPr>
                                       <w:r>
-                                        <w:rPr>
-                                          <w:rFonts w:ascii="Segoe UI Light" w:eastAsiaTheme="majorEastAsia" w:hAnsi="Segoe UI Light" w:cs="Segoe UI Light"/>
-                                          <w:spacing w:val="-10"/>
-                                          <w:kern w:val="2"/>
-                                          <w:sz w:val="72"/>
-                                          <w:szCs w:val="56"/>
-                                        </w:rPr>
                                         <w:t>File Distribution Protocol</w:t>
                                       </w:r>
                                     </w:p>
@@ -337,7 +304,8 @@
                           <w:sdt>
                             <w:sdtPr>
                               <w:rPr>
-                                <w:color w:val="FFFFFF" w:themeColor="background1"/>
+                                <w:rFonts w:ascii="Segoe UI Light" w:hAnsi="Segoe UI Light" w:cs="Segoe UI Light"/>
+                                <w:sz w:val="32"/>
                               </w:rPr>
                               <w:alias w:val="Author"/>
                               <w:tag w:val=""/>
@@ -349,15 +317,16 @@
                               <w:p>
                                 <w:pPr>
                                   <w:pStyle w:val="NoSpacing"/>
-                                  <w:spacing w:before="120"/>
                                   <w:jc w:val="center"/>
                                   <w:rPr>
-                                    <w:color w:val="FFFFFF" w:themeColor="background1"/>
+                                    <w:rFonts w:ascii="Segoe UI Light" w:hAnsi="Segoe UI Light" w:cs="Segoe UI Light"/>
+                                    <w:sz w:val="32"/>
                                   </w:rPr>
                                 </w:pPr>
                                 <w:r>
                                   <w:rPr>
-                                    <w:color w:val="FFFFFF" w:themeColor="background1"/>
+                                    <w:rFonts w:ascii="Segoe UI Light" w:hAnsi="Segoe UI Light" w:cs="Segoe UI Light"/>
+                                    <w:sz w:val="32"/>
                                   </w:rPr>
                                   <w:t>120010570</w:t>
                                 </w:r>
@@ -367,17 +336,13 @@
                           <w:p>
                             <w:pPr>
                               <w:pStyle w:val="NoSpacing"/>
-                              <w:spacing w:before="120"/>
                               <w:jc w:val="center"/>
-                              <w:rPr>
-                                <w:color w:val="FFFFFF" w:themeColor="background1"/>
-                              </w:rPr>
                             </w:pPr>
                             <w:sdt>
                               <w:sdtPr>
                                 <w:rPr>
-                                  <w:caps/>
-                                  <w:color w:val="FFFFFF" w:themeColor="background1"/>
+                                  <w:rFonts w:ascii="Segoe UI Light" w:hAnsi="Segoe UI Light" w:cs="Segoe UI Light"/>
+                                  <w:sz w:val="32"/>
                                 </w:rPr>
                                 <w:alias w:val="Company"/>
                                 <w:tag w:val=""/>
@@ -388,24 +353,18 @@
                               <w:sdtContent>
                                 <w:r>
                                   <w:rPr>
-                                    <w:caps/>
-                                    <w:color w:val="FFFFFF" w:themeColor="background1"/>
+                                    <w:rFonts w:ascii="Segoe UI Light" w:hAnsi="Segoe UI Light" w:cs="Segoe UI Light"/>
+                                    <w:sz w:val="32"/>
                                   </w:rPr>
                                   <w:t>CS3102: Data Communication &amp; Networks</w:t>
                                 </w:r>
                               </w:sdtContent>
                             </w:sdt>
                             <w:r>
-                              <w:rPr>
-                                <w:color w:val="FFFFFF" w:themeColor="background1"/>
-                              </w:rPr>
                               <w:t>  </w:t>
                             </w:r>
                             <w:sdt>
                               <w:sdtPr>
-                                <w:rPr>
-                                  <w:color w:val="FFFFFF" w:themeColor="background1"/>
-                                </w:rPr>
                                 <w:alias w:val="Address"/>
                                 <w:tag w:val=""/>
                                 <w:id w:val="-253358678"/>
@@ -415,9 +374,6 @@
                               </w:sdtPr>
                               <w:sdtContent>
                                 <w:r>
-                                  <w:rPr>
-                                    <w:color w:val="FFFFFF" w:themeColor="background1"/>
-                                  </w:rPr>
                                   <w:t xml:space="preserve">     </w:t>
                                 </w:r>
                               </w:sdtContent>
@@ -435,13 +391,6 @@
                         <w:txbxContent>
                           <w:sdt>
                             <w:sdtPr>
-                              <w:rPr>
-                                <w:rFonts w:ascii="Segoe UI Light" w:eastAsiaTheme="majorEastAsia" w:hAnsi="Segoe UI Light" w:cs="Segoe UI Light"/>
-                                <w:spacing w:val="-10"/>
-                                <w:kern w:val="2"/>
-                                <w:sz w:val="72"/>
-                                <w:szCs w:val="56"/>
-                              </w:rPr>
                               <w:alias w:val="Title"/>
                               <w:tag w:val=""/>
                               <w:id w:val="-9991715"/>
@@ -451,24 +400,9 @@
                             <w:sdtContent>
                               <w:p>
                                 <w:pPr>
-                                  <w:pStyle w:val="NoSpacing"/>
-                                  <w:jc w:val="center"/>
-                                  <w:rPr>
-                                    <w:rFonts w:asciiTheme="majorHAnsi" w:eastAsiaTheme="majorEastAsia" w:hAnsiTheme="majorHAnsi" w:cstheme="majorBidi"/>
-                                    <w:caps/>
-                                    <w:color w:val="5B9BD5" w:themeColor="accent1"/>
-                                    <w:sz w:val="72"/>
-                                    <w:szCs w:val="72"/>
-                                  </w:rPr>
+                                  <w:pStyle w:val="Title"/>
                                 </w:pPr>
                                 <w:r>
-                                  <w:rPr>
-                                    <w:rFonts w:ascii="Segoe UI Light" w:eastAsiaTheme="majorEastAsia" w:hAnsi="Segoe UI Light" w:cs="Segoe UI Light"/>
-                                    <w:spacing w:val="-10"/>
-                                    <w:kern w:val="2"/>
-                                    <w:sz w:val="72"/>
-                                    <w:szCs w:val="56"/>
-                                  </w:rPr>
                                   <w:t>File Distribution Protocol</w:t>
                                 </w:r>
                               </w:p>
@@ -671,14 +605,8 @@
     <w:p>
       <w:pPr>
         <w:pStyle w:val="Heading2"/>
-        <w:rPr>
-          <w:kern w:val="2"/>
-        </w:rPr>
       </w:pPr>
       <w:r>
-        <w:rPr>
-          <w:kern w:val="2"/>
-        </w:rPr>
         <w:t>Performance Predictions</w:t>
       </w:r>
     </w:p>
@@ -818,14 +746,8 @@
     <w:p>
       <w:pPr>
         <w:pStyle w:val="Heading2"/>
-        <w:rPr>
-          <w:kern w:val="2"/>
-        </w:rPr>
       </w:pPr>
       <w:r>
-        <w:rPr>
-          <w:kern w:val="2"/>
-        </w:rPr>
         <w:lastRenderedPageBreak/>
         <w:t>Empirical Research</w:t>
       </w:r>
@@ -871,51 +793,6 @@
           <w:kern w:val="2"/>
         </w:rPr>
         <w:t xml:space="preserve"> my predictions and assumptions, particularly after the surprising result of Chunked P2P in Figure 1.0.</w:t>
-      </w:r>
-    </w:p>
-    <w:p>
-      <w:pPr>
-        <w:pStyle w:val="Heading3"/>
-        <w:rPr>
-          <w:kern w:val="2"/>
-        </w:rPr>
-      </w:pPr>
-      <w:r>
-        <w:rPr>
-          <w:kern w:val="2"/>
-        </w:rPr>
-        <w:t>Test 1: Client-Server Serial transfer</w:t>
-      </w:r>
-    </w:p>
-    <w:p>
-      <w:pPr>
-        <w:rPr>
-          <w:kern w:val="2"/>
-        </w:rPr>
-      </w:pPr>
-      <w:r>
-        <w:rPr>
-          <w:kern w:val="2"/>
-        </w:rPr>
-        <w:t>B</w:t>
-      </w:r>
-      <w:r>
-        <w:rPr>
-          <w:kern w:val="2"/>
-        </w:rPr>
-        <w:t>asic file distribution system</w:t>
-      </w:r>
-      <w:r>
-        <w:rPr>
-          <w:kern w:val="2"/>
-        </w:rPr>
-        <w:t xml:space="preserve"> used as a benchmark</w:t>
-      </w:r>
-      <w:r>
-        <w:rPr>
-          <w:kern w:val="2"/>
-        </w:rPr>
-        <w:t>. A single host machine, running iperf will distribute the required amount data. UDP mode used to avoid TCP ramp up artefacts and any packet corruptions.</w:t>
       </w:r>
     </w:p>
     <w:p>
@@ -923,7 +800,7 @@
         <w:pStyle w:val="Heading3"/>
       </w:pPr>
       <w:r>
-        <w:t>Test 2: Multicast transfer</w:t>
+        <w:t>Test 1: Client-Server Serial transfer</w:t>
       </w:r>
     </w:p>
     <w:p>
@@ -936,24 +813,37 @@
         <w:rPr>
           <w:kern w:val="2"/>
         </w:rPr>
-        <w:t>Using iperf again, this test will measure</w:t>
+        <w:t>B</w:t>
       </w:r>
       <w:r>
         <w:rPr>
           <w:kern w:val="2"/>
         </w:rPr>
-        <w:t xml:space="preserve"> the time it takes for all clients listening to the group to receive all of the data.</w:t>
+        <w:t>asic file distribution system</w:t>
       </w:r>
       <w:r>
         <w:rPr>
           <w:kern w:val="2"/>
         </w:rPr>
-        <w:t xml:space="preserve"> </w:t>
+        <w:t xml:space="preserve"> used as a benchmark</w:t>
+      </w:r>
+      <w:r>
+        <w:rPr>
+          <w:kern w:val="2"/>
+        </w:rPr>
+        <w:t>. A single host machine, running iperf will distribute the required amount data. UDP mode used to avoid TCP ramp up artefacts and any packet corruptions.</w:t>
       </w:r>
     </w:p>
     <w:p>
       <w:pPr>
         <w:pStyle w:val="Heading3"/>
+      </w:pPr>
+      <w:r>
+        <w:t>Test 2: Multicast transfer</w:t>
+      </w:r>
+    </w:p>
+    <w:p>
+      <w:pPr>
         <w:rPr>
           <w:kern w:val="2"/>
         </w:rPr>
@@ -962,30 +852,38 @@
         <w:rPr>
           <w:kern w:val="2"/>
         </w:rPr>
+        <w:t>Using iperf again, this test will measure</w:t>
+      </w:r>
+      <w:r>
+        <w:rPr>
+          <w:kern w:val="2"/>
+        </w:rPr>
+        <w:t xml:space="preserve"> the time it takes for all clients listening to the group to receive all of the data.</w:t>
+      </w:r>
+      <w:r>
+        <w:rPr>
+          <w:kern w:val="2"/>
+        </w:rPr>
+        <w:t xml:space="preserve"> </w:t>
+      </w:r>
+    </w:p>
+    <w:p>
+      <w:pPr>
+        <w:pStyle w:val="Heading3"/>
+      </w:pPr>
+      <w:r>
         <w:t>T</w:t>
       </w:r>
       <w:r>
-        <w:rPr>
-          <w:kern w:val="2"/>
-        </w:rPr>
         <w:t>est 3</w:t>
       </w:r>
       <w:r>
-        <w:rPr>
-          <w:kern w:val="2"/>
-        </w:rPr>
         <w:t xml:space="preserve">: </w:t>
       </w:r>
       <w:r>
-        <w:rPr>
-          <w:kern w:val="2"/>
-        </w:rPr>
         <w:t xml:space="preserve">BitTorrent </w:t>
       </w:r>
       <w:r>
-        <w:rPr>
-          <w:kern w:val="2"/>
-        </w:rPr>
         <w:t>Peer to Peer</w:t>
       </w:r>
     </w:p>
@@ -1095,14 +993,8 @@
     <w:p>
       <w:pPr>
         <w:pStyle w:val="Heading2"/>
-        <w:rPr>
-          <w:kern w:val="2"/>
-        </w:rPr>
       </w:pPr>
       <w:r>
-        <w:rPr>
-          <w:kern w:val="2"/>
-        </w:rPr>
         <w:t>Results</w:t>
       </w:r>
     </w:p>
@@ -1171,25 +1063,17 @@
     <w:p>
       <w:pPr>
         <w:pStyle w:val="Heading2"/>
-        <w:rPr>
-          <w:kern w:val="2"/>
-        </w:rPr>
       </w:pPr>
       <w:r>
-        <w:rPr>
-          <w:kern w:val="2"/>
-        </w:rPr>
         <w:t xml:space="preserve">Analysis </w:t>
       </w:r>
       <w:r>
-        <w:rPr>
-          <w:kern w:val="2"/>
-        </w:rPr>
         <w:t>Conclusion</w:t>
       </w:r>
     </w:p>
     <w:p>
       <w:pPr>
+        <w:spacing w:after="0"/>
         <w:rPr>
           <w:kern w:val="2"/>
         </w:rPr>
@@ -1229,7 +1113,13 @@
         <w:rPr>
           <w:kern w:val="2"/>
         </w:rPr>
-        <w:t xml:space="preserve">An ideal solution might be a combination of Multicast and P2P to provide the speed boost Multicast provides when used on a low packet-loss LAN subnet, using P2P for re-sending missing chunks. </w:t>
+        <w:t>An ideal solution might be a combination of Multicast and P2P to provide the speed boost Multicast provides when used on a low packet-loss LAN subnet, using P2P for re-send</w:t>
+      </w:r>
+      <w:r>
+        <w:rPr>
+          <w:kern w:val="2"/>
+        </w:rPr>
+        <w:t>ing missing chunks.</w:t>
       </w:r>
     </w:p>
     <w:p>
@@ -1674,14 +1564,8 @@
     <w:p>
       <w:pPr>
         <w:pStyle w:val="Heading3"/>
-        <w:rPr>
-          <w:kern w:val="2"/>
-        </w:rPr>
       </w:pPr>
       <w:r>
-        <w:rPr>
-          <w:kern w:val="2"/>
-        </w:rPr>
         <w:t>Swarm Manager Protocol</w:t>
       </w:r>
     </w:p>
@@ -1750,14 +1634,8 @@
     <w:p>
       <w:pPr>
         <w:pStyle w:val="Heading3"/>
-        <w:rPr>
-          <w:kern w:val="2"/>
-        </w:rPr>
       </w:pPr>
       <w:r>
-        <w:rPr>
-          <w:kern w:val="2"/>
-        </w:rPr>
         <w:t>Peer to peer protocol</w:t>
       </w:r>
     </w:p>
@@ -1802,23 +1680,15 @@
     <w:p>
       <w:pPr>
         <w:pStyle w:val="Heading4"/>
-        <w:rPr>
-          <w:kern w:val="2"/>
-        </w:rPr>
       </w:pPr>
       <w:r>
-        <w:rPr>
-          <w:kern w:val="2"/>
-        </w:rPr>
         <w:t xml:space="preserve">Peer to Peer </w:t>
       </w:r>
       <w:r>
-        <w:rPr>
-          <w:kern w:val="2"/>
-        </w:rPr>
         <w:t>Message format</w:t>
       </w:r>
     </w:p>
+    <w:p/>
     <w:tbl>
       <w:tblPr>
         <w:tblW w:w="4979" w:type="dxa"/>
@@ -2727,18 +2597,10 @@
           <w:kern w:val="2"/>
         </w:rPr>
       </w:pPr>
-    </w:p>
-    <w:p>
-      <w:pPr>
+      <w:r>
         <w:rPr>
           <w:kern w:val="2"/>
         </w:rPr>
-      </w:pPr>
-      <w:r>
-        <w:rPr>
-          <w:kern w:val="2"/>
-        </w:rPr>
-        <w:lastRenderedPageBreak/>
         <w:t>For Data messages</w:t>
       </w:r>
       <w:r>
@@ -2807,6 +2669,7 @@
                 <w:color w:val="000000"/>
                 <w:lang w:eastAsia="en-GB"/>
               </w:rPr>
+              <w:lastRenderedPageBreak/>
               <w:t>0</w:t>
             </w:r>
           </w:p>
@@ -3855,11 +3718,7 @@
         <w:t>The most obvious side effect of these basic algorithms was in peer selection. If the peer at the top of the peer list (as retrieved from the swarm manager) disconnected, then a peer still left in the swarm is stuck attempting to connect to this peer until the Swarm Manager finally prunes the disconnected peer from the list.</w:t>
       </w:r>
       <w:r>
-        <w:t xml:space="preserve"> This issue could also have been avoided by using an effective choking system. My </w:t>
-      </w:r>
-      <w:r>
-        <w:lastRenderedPageBreak/>
-        <w:t>choking implementation was ineffective because the results of choking a peer were overwritten by the frequent peer list downloads from the swarm manager.</w:t>
+        <w:t xml:space="preserve"> This issue could also have been avoided by using an effective choking system. My choking implementation was ineffective because the results of choking a peer were overwritten by the frequent peer list downloads from the swarm manager.</w:t>
       </w:r>
     </w:p>
     <w:p>
@@ -3867,6 +3726,7 @@
         <w:pStyle w:val="Heading1"/>
       </w:pPr>
       <w:r>
+        <w:lastRenderedPageBreak/>
         <w:t>Extras</w:t>
       </w:r>
     </w:p>
@@ -3904,16 +3764,15 @@
       </w:r>
       <w:r>
         <w:rPr>
-          <w:rStyle w:val="FootnoteReference"/>
           <w:kern w:val="2"/>
         </w:rPr>
-        <w:footnoteReference w:id="1"/>
+        <w:t xml:space="preserve"> </w:t>
       </w:r>
       <w:r>
         <w:rPr>
           <w:kern w:val="2"/>
         </w:rPr>
-        <w:t xml:space="preserve"> is not applicable here as attacker could not discover anything new by altering the stream). This compression would provide significant benefit to text files, </w:t>
+        <w:t xml:space="preserve">is not applicable here as attacker could not discover anything new by altering the stream). This compression would provide significant benefit to text files, </w:t>
       </w:r>
       <w:r>
         <w:rPr>
@@ -4024,14 +3883,8 @@
     <w:p>
       <w:pPr>
         <w:pStyle w:val="Heading2"/>
-        <w:rPr>
-          <w:kern w:val="2"/>
-        </w:rPr>
       </w:pPr>
       <w:r>
-        <w:rPr>
-          <w:kern w:val="2"/>
-        </w:rPr>
         <w:t>Functionality</w:t>
       </w:r>
     </w:p>
@@ -4060,6 +3913,7 @@
         <w:pStyle w:val="Heading2"/>
       </w:pPr>
       <w:r>
+        <w:lastRenderedPageBreak/>
         <w:t>Performance</w:t>
       </w:r>
     </w:p>
@@ -4103,27 +3957,38 @@
         <w:rPr>
           <w:rStyle w:val="SubtleReference"/>
         </w:rPr>
-        <w:lastRenderedPageBreak/>
         <w:t>Figure 6.0 – graph plotting performance of this P2P File Distribution application performance (Naïve and Random selection algorithms) against results from Figure 1.1.</w:t>
       </w:r>
     </w:p>
     <w:p>
       <w:pPr>
         <w:pStyle w:val="Heading2"/>
-        <w:rPr>
-          <w:kern w:val="2"/>
-        </w:rPr>
       </w:pPr>
       <w:r>
-        <w:rPr>
-          <w:kern w:val="2"/>
-        </w:rPr>
         <w:t>Code Quality</w:t>
       </w:r>
     </w:p>
     <w:p>
       <w:r>
-        <w:t>I’m not quite as happy with the quality of the code as I am with the functionality, the iterative development approach I took has meant that although on the whole the program is relatively well designed, as features got layered onto the Peer in particular, code readability declined. The UI did not have as much design time put into it as it should have, and as a result it has largely been an after-though. The console output and the code are quite tightly-coupled.</w:t>
+        <w:t xml:space="preserve">I’m not quite as happy with the quality of the code as I am with the functionality, the iterative development approach I took has meant that although </w:t>
+      </w:r>
+      <w:r>
+        <w:t xml:space="preserve">at a high level the system is well designed, as features were layered onto the Peer, </w:t>
+      </w:r>
+      <w:r>
+        <w:t xml:space="preserve">technical debt accumulated and </w:t>
+      </w:r>
+      <w:r>
+        <w:t>code quality declined</w:t>
+      </w:r>
+      <w:r>
+        <w:t xml:space="preserve">. The UI did not have as much design time put into it as it should have, and as a result it </w:t>
+      </w:r>
+      <w:r>
+        <w:t>isn’t as nice as it could be.</w:t>
+      </w:r>
+      <w:r>
+        <w:t xml:space="preserve"> The console output and the code are quite tightly-coupled.</w:t>
       </w:r>
       <w:r>
         <w:t xml:space="preserve"> Code Quality is the number 1 area this project could be improved on. If I had more time to spend on it, this is where I would start:</w:t>
@@ -4181,7 +4046,19 @@
         <w:rPr>
           <w:lang w:eastAsia="en-GB"/>
         </w:rPr>
-        <w:t xml:space="preserve">Analyse PeerConnection for a way to break it up into smaller tasks. Complex/error-prone lock/chunk reserving logic </w:t>
+        <w:t>Analyse PeerConnection for a way to break it up into smaller tasks. Complex</w:t>
+      </w:r>
+      <w:r>
+        <w:rPr>
+          <w:lang w:eastAsia="en-GB"/>
+        </w:rPr>
+        <w:t xml:space="preserve"> &amp; </w:t>
+      </w:r>
+      <w:r>
+        <w:rPr>
+          <w:lang w:eastAsia="en-GB"/>
+        </w:rPr>
+        <w:t xml:space="preserve">error-prone lock/chunk reserving logic </w:t>
       </w:r>
       <w:r>
         <w:rPr>
@@ -4207,6 +4084,7 @@
         <w:rPr>
           <w:lang w:eastAsia="en-GB"/>
         </w:rPr>
+        <w:lastRenderedPageBreak/>
         <w:t>Appendix</w:t>
       </w:r>
     </w:p>
@@ -4214,13 +4092,11 @@
       <w:pPr>
         <w:pStyle w:val="Heading2"/>
         <w:rPr>
-          <w:kern w:val="2"/>
           <w:lang w:eastAsia="en-GB"/>
         </w:rPr>
       </w:pPr>
       <w:r>
         <w:rPr>
-          <w:kern w:val="2"/>
           <w:lang w:eastAsia="en-GB"/>
         </w:rPr>
         <w:t>Graph Figures – Data and Methods</w:t>
@@ -4230,1152 +4106,35 @@
       <w:pPr>
         <w:pStyle w:val="Heading3"/>
         <w:rPr>
-          <w:kern w:val="2"/>
           <w:lang w:eastAsia="en-GB"/>
         </w:rPr>
       </w:pPr>
       <w:r>
         <w:rPr>
-          <w:kern w:val="2"/>
           <w:lang w:eastAsia="en-GB"/>
         </w:rPr>
         <w:t>Figure 1.0</w:t>
       </w:r>
     </w:p>
-    <w:tbl>
-      <w:tblPr>
-        <w:tblW w:w="8222" w:type="dxa"/>
-        <w:tblLook w:val="04A0" w:firstRow="1" w:lastRow="0" w:firstColumn="1" w:lastColumn="0" w:noHBand="0" w:noVBand="1"/>
-      </w:tblPr>
-      <w:tblGrid>
-        <w:gridCol w:w="1134"/>
-        <w:gridCol w:w="1560"/>
-        <w:gridCol w:w="1842"/>
-        <w:gridCol w:w="1985"/>
-        <w:gridCol w:w="1701"/>
-      </w:tblGrid>
-      <w:tr>
-        <w:trPr>
-          <w:trHeight w:val="300"/>
-        </w:trPr>
-        <w:tc>
-          <w:tcPr>
-            <w:tcW w:w="1134" w:type="dxa"/>
-            <w:tcBorders>
-              <w:top w:val="nil"/>
-              <w:left w:val="nil"/>
-              <w:bottom w:val="nil"/>
-              <w:right w:val="nil"/>
-            </w:tcBorders>
-            <w:shd w:val="clear" w:color="auto" w:fill="auto"/>
-            <w:noWrap/>
-            <w:vAlign w:val="bottom"/>
-            <w:hideMark/>
-          </w:tcPr>
-          <w:p>
-            <w:pPr>
-              <w:spacing w:after="0" w:line="240" w:lineRule="auto"/>
-              <w:jc w:val="left"/>
-              <w:rPr>
-                <w:rFonts w:ascii="Calibri" w:eastAsia="Times New Roman" w:hAnsi="Calibri" w:cs="Times New Roman"/>
-                <w:b/>
-                <w:color w:val="000000"/>
-                <w:kern w:val="2"/>
-                <w:lang w:eastAsia="en-GB"/>
-              </w:rPr>
-            </w:pPr>
-            <w:r>
-              <w:rPr>
-                <w:rFonts w:ascii="Calibri" w:eastAsia="Times New Roman" w:hAnsi="Calibri" w:cs="Times New Roman"/>
-                <w:color w:val="000000"/>
-                <w:kern w:val="2"/>
-                <w:lang w:eastAsia="en-GB"/>
-              </w:rPr>
-              <w:t>Nodes (</w:t>
-            </w:r>
-            <w:r>
-              <w:rPr>
-                <w:rFonts w:ascii="Calibri" w:eastAsia="Times New Roman" w:hAnsi="Calibri" w:cs="Times New Roman"/>
-                <w:b/>
-                <w:color w:val="000000"/>
-                <w:kern w:val="2"/>
-                <w:lang w:eastAsia="en-GB"/>
-              </w:rPr>
-              <w:t>n)</w:t>
-            </w:r>
-          </w:p>
-        </w:tc>
-        <w:tc>
-          <w:tcPr>
-            <w:tcW w:w="1560" w:type="dxa"/>
-            <w:tcBorders>
-              <w:top w:val="nil"/>
-              <w:left w:val="nil"/>
-              <w:bottom w:val="nil"/>
-              <w:right w:val="nil"/>
-            </w:tcBorders>
-            <w:shd w:val="clear" w:color="auto" w:fill="auto"/>
-            <w:noWrap/>
-            <w:vAlign w:val="bottom"/>
-            <w:hideMark/>
-          </w:tcPr>
-          <w:p>
-            <w:pPr>
-              <w:spacing w:after="0" w:line="240" w:lineRule="auto"/>
-              <w:jc w:val="left"/>
-              <w:rPr>
-                <w:rFonts w:ascii="Calibri" w:eastAsia="Times New Roman" w:hAnsi="Calibri" w:cs="Times New Roman"/>
-                <w:color w:val="000000"/>
-                <w:kern w:val="2"/>
-                <w:lang w:eastAsia="en-GB"/>
-              </w:rPr>
-            </w:pPr>
-            <w:r>
-              <w:rPr>
-                <w:rFonts w:ascii="Calibri" w:eastAsia="Times New Roman" w:hAnsi="Calibri" w:cs="Times New Roman"/>
-                <w:color w:val="000000"/>
-                <w:kern w:val="2"/>
-                <w:lang w:eastAsia="en-GB"/>
-              </w:rPr>
-              <w:t>Serial</w:t>
-            </w:r>
-          </w:p>
-        </w:tc>
-        <w:tc>
-          <w:tcPr>
-            <w:tcW w:w="1842" w:type="dxa"/>
-            <w:tcBorders>
-              <w:top w:val="nil"/>
-              <w:left w:val="nil"/>
-              <w:bottom w:val="nil"/>
-              <w:right w:val="nil"/>
-            </w:tcBorders>
-            <w:shd w:val="clear" w:color="auto" w:fill="auto"/>
-            <w:noWrap/>
-            <w:vAlign w:val="bottom"/>
-            <w:hideMark/>
-          </w:tcPr>
-          <w:p>
-            <w:pPr>
-              <w:spacing w:after="0" w:line="240" w:lineRule="auto"/>
-              <w:jc w:val="left"/>
-              <w:rPr>
-                <w:rFonts w:ascii="Calibri" w:eastAsia="Times New Roman" w:hAnsi="Calibri" w:cs="Times New Roman"/>
-                <w:color w:val="000000"/>
-                <w:kern w:val="2"/>
-                <w:lang w:eastAsia="en-GB"/>
-              </w:rPr>
-            </w:pPr>
-            <w:r>
-              <w:rPr>
-                <w:rFonts w:ascii="Calibri" w:eastAsia="Times New Roman" w:hAnsi="Calibri" w:cs="Times New Roman"/>
-                <w:color w:val="000000"/>
-                <w:kern w:val="2"/>
-                <w:lang w:eastAsia="en-GB"/>
-              </w:rPr>
-              <w:t>Multicast</w:t>
-            </w:r>
-          </w:p>
-        </w:tc>
-        <w:tc>
-          <w:tcPr>
-            <w:tcW w:w="1985" w:type="dxa"/>
-            <w:tcBorders>
-              <w:top w:val="nil"/>
-              <w:left w:val="nil"/>
-              <w:bottom w:val="nil"/>
-              <w:right w:val="nil"/>
-            </w:tcBorders>
-            <w:shd w:val="clear" w:color="auto" w:fill="auto"/>
-            <w:noWrap/>
-            <w:vAlign w:val="bottom"/>
-            <w:hideMark/>
-          </w:tcPr>
-          <w:p>
-            <w:pPr>
-              <w:spacing w:after="0" w:line="240" w:lineRule="auto"/>
-              <w:jc w:val="left"/>
-              <w:rPr>
-                <w:rFonts w:ascii="Calibri" w:eastAsia="Times New Roman" w:hAnsi="Calibri" w:cs="Times New Roman"/>
-                <w:color w:val="000000"/>
-                <w:kern w:val="2"/>
-                <w:lang w:eastAsia="en-GB"/>
-              </w:rPr>
-            </w:pPr>
-            <w:r>
-              <w:rPr>
-                <w:rFonts w:ascii="Calibri" w:eastAsia="Times New Roman" w:hAnsi="Calibri" w:cs="Times New Roman"/>
-                <w:color w:val="000000"/>
-                <w:kern w:val="2"/>
-                <w:lang w:eastAsia="en-GB"/>
-              </w:rPr>
-              <w:t>P2P (Unchunked)</w:t>
-            </w:r>
-          </w:p>
-        </w:tc>
-        <w:tc>
-          <w:tcPr>
-            <w:tcW w:w="1701" w:type="dxa"/>
-            <w:tcBorders>
-              <w:top w:val="nil"/>
-              <w:left w:val="nil"/>
-              <w:bottom w:val="nil"/>
-              <w:right w:val="nil"/>
-            </w:tcBorders>
-            <w:shd w:val="clear" w:color="auto" w:fill="auto"/>
-            <w:noWrap/>
-            <w:vAlign w:val="bottom"/>
-            <w:hideMark/>
-          </w:tcPr>
-          <w:p>
-            <w:pPr>
-              <w:spacing w:after="0" w:line="240" w:lineRule="auto"/>
-              <w:jc w:val="left"/>
-              <w:rPr>
-                <w:rFonts w:ascii="Calibri" w:eastAsia="Times New Roman" w:hAnsi="Calibri" w:cs="Times New Roman"/>
-                <w:color w:val="000000"/>
-                <w:kern w:val="2"/>
-                <w:lang w:eastAsia="en-GB"/>
-              </w:rPr>
-            </w:pPr>
-            <w:r>
-              <w:rPr>
-                <w:rFonts w:ascii="Calibri" w:eastAsia="Times New Roman" w:hAnsi="Calibri" w:cs="Times New Roman"/>
-                <w:color w:val="000000"/>
-                <w:kern w:val="2"/>
-                <w:lang w:eastAsia="en-GB"/>
-              </w:rPr>
-              <w:t>P2P (Chunked)</w:t>
-            </w:r>
-          </w:p>
-        </w:tc>
-      </w:tr>
-      <w:tr>
-        <w:trPr>
-          <w:trHeight w:val="300"/>
-        </w:trPr>
-        <w:tc>
-          <w:tcPr>
-            <w:tcW w:w="1134" w:type="dxa"/>
-            <w:tcBorders>
-              <w:top w:val="nil"/>
-              <w:left w:val="nil"/>
-              <w:bottom w:val="nil"/>
-              <w:right w:val="nil"/>
-            </w:tcBorders>
-            <w:shd w:val="clear" w:color="auto" w:fill="auto"/>
-            <w:noWrap/>
-            <w:vAlign w:val="bottom"/>
-            <w:hideMark/>
-          </w:tcPr>
-          <w:p>
-            <w:pPr>
-              <w:spacing w:after="0" w:line="240" w:lineRule="auto"/>
-              <w:jc w:val="right"/>
-              <w:rPr>
-                <w:rFonts w:ascii="Calibri" w:eastAsia="Times New Roman" w:hAnsi="Calibri" w:cs="Times New Roman"/>
-                <w:color w:val="000000"/>
-                <w:kern w:val="2"/>
-                <w:lang w:eastAsia="en-GB"/>
-              </w:rPr>
-            </w:pPr>
-            <w:r>
-              <w:rPr>
-                <w:rFonts w:ascii="Calibri" w:eastAsia="Times New Roman" w:hAnsi="Calibri" w:cs="Times New Roman"/>
-                <w:color w:val="000000"/>
-                <w:kern w:val="2"/>
-                <w:lang w:eastAsia="en-GB"/>
-              </w:rPr>
-              <w:t>1</w:t>
-            </w:r>
-          </w:p>
-        </w:tc>
-        <w:tc>
-          <w:tcPr>
-            <w:tcW w:w="1560" w:type="dxa"/>
-            <w:tcBorders>
-              <w:top w:val="nil"/>
-              <w:left w:val="nil"/>
-              <w:bottom w:val="nil"/>
-              <w:right w:val="nil"/>
-            </w:tcBorders>
-            <w:shd w:val="clear" w:color="auto" w:fill="auto"/>
-            <w:noWrap/>
-            <w:vAlign w:val="bottom"/>
-            <w:hideMark/>
-          </w:tcPr>
-          <w:p>
-            <w:pPr>
-              <w:spacing w:after="0" w:line="240" w:lineRule="auto"/>
-              <w:jc w:val="right"/>
-              <w:rPr>
-                <w:rFonts w:ascii="Calibri" w:eastAsia="Times New Roman" w:hAnsi="Calibri" w:cs="Times New Roman"/>
-                <w:color w:val="000000"/>
-                <w:kern w:val="2"/>
-                <w:lang w:eastAsia="en-GB"/>
-              </w:rPr>
-            </w:pPr>
-            <w:r>
-              <w:rPr>
-                <w:rFonts w:ascii="Calibri" w:eastAsia="Times New Roman" w:hAnsi="Calibri" w:cs="Times New Roman"/>
-                <w:color w:val="000000"/>
-                <w:kern w:val="2"/>
-                <w:lang w:eastAsia="en-GB"/>
-              </w:rPr>
-              <w:t>85.89934592</w:t>
-            </w:r>
-          </w:p>
-        </w:tc>
-        <w:tc>
-          <w:tcPr>
-            <w:tcW w:w="1842" w:type="dxa"/>
-            <w:tcBorders>
-              <w:top w:val="nil"/>
-              <w:left w:val="nil"/>
-              <w:bottom w:val="nil"/>
-              <w:right w:val="nil"/>
-            </w:tcBorders>
-            <w:shd w:val="clear" w:color="auto" w:fill="auto"/>
-            <w:noWrap/>
-            <w:vAlign w:val="bottom"/>
-            <w:hideMark/>
-          </w:tcPr>
-          <w:p>
-            <w:pPr>
-              <w:spacing w:after="0" w:line="240" w:lineRule="auto"/>
-              <w:jc w:val="right"/>
-              <w:rPr>
-                <w:rFonts w:ascii="Calibri" w:eastAsia="Times New Roman" w:hAnsi="Calibri" w:cs="Times New Roman"/>
-                <w:color w:val="000000"/>
-                <w:kern w:val="2"/>
-                <w:lang w:eastAsia="en-GB"/>
-              </w:rPr>
-            </w:pPr>
-            <w:r>
-              <w:rPr>
-                <w:rFonts w:ascii="Calibri" w:eastAsia="Times New Roman" w:hAnsi="Calibri" w:cs="Times New Roman"/>
-                <w:color w:val="000000"/>
-                <w:kern w:val="2"/>
-                <w:lang w:eastAsia="en-GB"/>
-              </w:rPr>
-              <w:t>85.89934592</w:t>
-            </w:r>
-          </w:p>
-        </w:tc>
-        <w:tc>
-          <w:tcPr>
-            <w:tcW w:w="1985" w:type="dxa"/>
-            <w:tcBorders>
-              <w:top w:val="nil"/>
-              <w:left w:val="nil"/>
-              <w:bottom w:val="nil"/>
-              <w:right w:val="nil"/>
-            </w:tcBorders>
-            <w:shd w:val="clear" w:color="auto" w:fill="auto"/>
-            <w:noWrap/>
-            <w:vAlign w:val="bottom"/>
-            <w:hideMark/>
-          </w:tcPr>
-          <w:p>
-            <w:pPr>
-              <w:spacing w:after="0" w:line="240" w:lineRule="auto"/>
-              <w:jc w:val="right"/>
-              <w:rPr>
-                <w:rFonts w:ascii="Calibri" w:eastAsia="Times New Roman" w:hAnsi="Calibri" w:cs="Times New Roman"/>
-                <w:color w:val="000000"/>
-                <w:kern w:val="2"/>
-                <w:lang w:eastAsia="en-GB"/>
-              </w:rPr>
-            </w:pPr>
-            <w:r>
-              <w:rPr>
-                <w:rFonts w:ascii="Calibri" w:eastAsia="Times New Roman" w:hAnsi="Calibri" w:cs="Times New Roman"/>
-                <w:color w:val="000000"/>
-                <w:kern w:val="2"/>
-                <w:lang w:eastAsia="en-GB"/>
-              </w:rPr>
-              <w:t>85.89934592</w:t>
-            </w:r>
-          </w:p>
-        </w:tc>
-        <w:tc>
-          <w:tcPr>
-            <w:tcW w:w="1701" w:type="dxa"/>
-            <w:tcBorders>
-              <w:top w:val="nil"/>
-              <w:left w:val="nil"/>
-              <w:bottom w:val="nil"/>
-              <w:right w:val="nil"/>
-            </w:tcBorders>
-            <w:shd w:val="clear" w:color="auto" w:fill="auto"/>
-            <w:noWrap/>
-            <w:vAlign w:val="bottom"/>
-            <w:hideMark/>
-          </w:tcPr>
-          <w:p>
-            <w:pPr>
-              <w:spacing w:after="0" w:line="240" w:lineRule="auto"/>
-              <w:jc w:val="right"/>
-              <w:rPr>
-                <w:rFonts w:ascii="Calibri" w:eastAsia="Times New Roman" w:hAnsi="Calibri" w:cs="Times New Roman"/>
-                <w:color w:val="000000"/>
-                <w:kern w:val="2"/>
-                <w:lang w:eastAsia="en-GB"/>
-              </w:rPr>
-            </w:pPr>
-            <w:r>
-              <w:rPr>
-                <w:rFonts w:ascii="Calibri" w:eastAsia="Times New Roman" w:hAnsi="Calibri" w:cs="Times New Roman"/>
-                <w:color w:val="000000"/>
-                <w:kern w:val="2"/>
-                <w:lang w:eastAsia="en-GB"/>
-              </w:rPr>
-              <w:t>85.89934592</w:t>
-            </w:r>
-          </w:p>
-        </w:tc>
-      </w:tr>
-      <w:tr>
-        <w:trPr>
-          <w:trHeight w:val="300"/>
-        </w:trPr>
-        <w:tc>
-          <w:tcPr>
-            <w:tcW w:w="1134" w:type="dxa"/>
-            <w:tcBorders>
-              <w:top w:val="nil"/>
-              <w:left w:val="nil"/>
-              <w:bottom w:val="nil"/>
-              <w:right w:val="nil"/>
-            </w:tcBorders>
-            <w:shd w:val="clear" w:color="auto" w:fill="auto"/>
-            <w:noWrap/>
-            <w:vAlign w:val="bottom"/>
-            <w:hideMark/>
-          </w:tcPr>
-          <w:p>
-            <w:pPr>
-              <w:spacing w:after="0" w:line="240" w:lineRule="auto"/>
-              <w:jc w:val="right"/>
-              <w:rPr>
-                <w:rFonts w:ascii="Calibri" w:eastAsia="Times New Roman" w:hAnsi="Calibri" w:cs="Times New Roman"/>
-                <w:color w:val="000000"/>
-                <w:kern w:val="2"/>
-                <w:lang w:eastAsia="en-GB"/>
-              </w:rPr>
-            </w:pPr>
-            <w:r>
-              <w:rPr>
-                <w:rFonts w:ascii="Calibri" w:eastAsia="Times New Roman" w:hAnsi="Calibri" w:cs="Times New Roman"/>
-                <w:color w:val="000000"/>
-                <w:kern w:val="2"/>
-                <w:lang w:eastAsia="en-GB"/>
-              </w:rPr>
-              <w:t>5</w:t>
-            </w:r>
-          </w:p>
-        </w:tc>
-        <w:tc>
-          <w:tcPr>
-            <w:tcW w:w="1560" w:type="dxa"/>
-            <w:tcBorders>
-              <w:top w:val="nil"/>
-              <w:left w:val="nil"/>
-              <w:bottom w:val="nil"/>
-              <w:right w:val="nil"/>
-            </w:tcBorders>
-            <w:shd w:val="clear" w:color="auto" w:fill="auto"/>
-            <w:noWrap/>
-            <w:vAlign w:val="bottom"/>
-            <w:hideMark/>
-          </w:tcPr>
-          <w:p>
-            <w:pPr>
-              <w:spacing w:after="0" w:line="240" w:lineRule="auto"/>
-              <w:jc w:val="right"/>
-              <w:rPr>
-                <w:rFonts w:ascii="Calibri" w:eastAsia="Times New Roman" w:hAnsi="Calibri" w:cs="Times New Roman"/>
-                <w:color w:val="000000"/>
-                <w:kern w:val="2"/>
-                <w:lang w:eastAsia="en-GB"/>
-              </w:rPr>
-            </w:pPr>
-            <w:r>
-              <w:rPr>
-                <w:rFonts w:ascii="Calibri" w:eastAsia="Times New Roman" w:hAnsi="Calibri" w:cs="Times New Roman"/>
-                <w:color w:val="000000"/>
-                <w:kern w:val="2"/>
-                <w:lang w:eastAsia="en-GB"/>
-              </w:rPr>
-              <w:t>429.4967296</w:t>
-            </w:r>
-          </w:p>
-        </w:tc>
-        <w:tc>
-          <w:tcPr>
-            <w:tcW w:w="1842" w:type="dxa"/>
-            <w:tcBorders>
-              <w:top w:val="nil"/>
-              <w:left w:val="nil"/>
-              <w:bottom w:val="nil"/>
-              <w:right w:val="nil"/>
-            </w:tcBorders>
-            <w:shd w:val="clear" w:color="auto" w:fill="auto"/>
-            <w:noWrap/>
-            <w:vAlign w:val="bottom"/>
-            <w:hideMark/>
-          </w:tcPr>
-          <w:p>
-            <w:pPr>
-              <w:spacing w:after="0" w:line="240" w:lineRule="auto"/>
-              <w:jc w:val="right"/>
-              <w:rPr>
-                <w:rFonts w:ascii="Calibri" w:eastAsia="Times New Roman" w:hAnsi="Calibri" w:cs="Times New Roman"/>
-                <w:color w:val="000000"/>
-                <w:kern w:val="2"/>
-                <w:lang w:eastAsia="en-GB"/>
-              </w:rPr>
-            </w:pPr>
-            <w:r>
-              <w:rPr>
-                <w:rFonts w:ascii="Calibri" w:eastAsia="Times New Roman" w:hAnsi="Calibri" w:cs="Times New Roman"/>
-                <w:color w:val="000000"/>
-                <w:kern w:val="2"/>
-                <w:lang w:eastAsia="en-GB"/>
-              </w:rPr>
-              <w:t>85.89934592</w:t>
-            </w:r>
-          </w:p>
-        </w:tc>
-        <w:tc>
-          <w:tcPr>
-            <w:tcW w:w="1985" w:type="dxa"/>
-            <w:tcBorders>
-              <w:top w:val="nil"/>
-              <w:left w:val="nil"/>
-              <w:bottom w:val="nil"/>
-              <w:right w:val="nil"/>
-            </w:tcBorders>
-            <w:shd w:val="clear" w:color="auto" w:fill="auto"/>
-            <w:noWrap/>
-            <w:vAlign w:val="bottom"/>
-            <w:hideMark/>
-          </w:tcPr>
-          <w:p>
-            <w:pPr>
-              <w:spacing w:after="0" w:line="240" w:lineRule="auto"/>
-              <w:jc w:val="right"/>
-              <w:rPr>
-                <w:rFonts w:ascii="Calibri" w:eastAsia="Times New Roman" w:hAnsi="Calibri" w:cs="Times New Roman"/>
-                <w:color w:val="000000"/>
-                <w:kern w:val="2"/>
-                <w:lang w:eastAsia="en-GB"/>
-              </w:rPr>
-            </w:pPr>
-            <w:r>
-              <w:rPr>
-                <w:rFonts w:ascii="Calibri" w:eastAsia="Times New Roman" w:hAnsi="Calibri" w:cs="Times New Roman"/>
-                <w:color w:val="000000"/>
-                <w:kern w:val="2"/>
-                <w:lang w:eastAsia="en-GB"/>
-              </w:rPr>
-              <w:t>196.1368399</w:t>
-            </w:r>
-          </w:p>
-        </w:tc>
-        <w:tc>
-          <w:tcPr>
-            <w:tcW w:w="1701" w:type="dxa"/>
-            <w:tcBorders>
-              <w:top w:val="nil"/>
-              <w:left w:val="nil"/>
-              <w:bottom w:val="nil"/>
-              <w:right w:val="nil"/>
-            </w:tcBorders>
-            <w:shd w:val="clear" w:color="auto" w:fill="auto"/>
-            <w:noWrap/>
-            <w:vAlign w:val="bottom"/>
-            <w:hideMark/>
-          </w:tcPr>
-          <w:p>
-            <w:pPr>
-              <w:spacing w:after="0" w:line="240" w:lineRule="auto"/>
-              <w:jc w:val="right"/>
-              <w:rPr>
-                <w:rFonts w:ascii="Calibri" w:eastAsia="Times New Roman" w:hAnsi="Calibri" w:cs="Times New Roman"/>
-                <w:color w:val="000000"/>
-                <w:kern w:val="2"/>
-                <w:lang w:eastAsia="en-GB"/>
-              </w:rPr>
-            </w:pPr>
-            <w:r>
-              <w:rPr>
-                <w:rFonts w:ascii="Calibri" w:eastAsia="Times New Roman" w:hAnsi="Calibri" w:cs="Times New Roman"/>
-                <w:color w:val="000000"/>
-                <w:kern w:val="2"/>
-                <w:lang w:eastAsia="en-GB"/>
-              </w:rPr>
-              <w:t>85.983232</w:t>
-            </w:r>
-          </w:p>
-        </w:tc>
-      </w:tr>
-      <w:tr>
-        <w:trPr>
-          <w:trHeight w:val="300"/>
-        </w:trPr>
-        <w:tc>
-          <w:tcPr>
-            <w:tcW w:w="1134" w:type="dxa"/>
-            <w:tcBorders>
-              <w:top w:val="nil"/>
-              <w:left w:val="nil"/>
-              <w:bottom w:val="nil"/>
-              <w:right w:val="nil"/>
-            </w:tcBorders>
-            <w:shd w:val="clear" w:color="auto" w:fill="auto"/>
-            <w:noWrap/>
-            <w:vAlign w:val="bottom"/>
-            <w:hideMark/>
-          </w:tcPr>
-          <w:p>
-            <w:pPr>
-              <w:spacing w:after="0" w:line="240" w:lineRule="auto"/>
-              <w:jc w:val="right"/>
-              <w:rPr>
-                <w:rFonts w:ascii="Calibri" w:eastAsia="Times New Roman" w:hAnsi="Calibri" w:cs="Times New Roman"/>
-                <w:color w:val="000000"/>
-                <w:kern w:val="2"/>
-                <w:lang w:eastAsia="en-GB"/>
-              </w:rPr>
-            </w:pPr>
-            <w:r>
-              <w:rPr>
-                <w:rFonts w:ascii="Calibri" w:eastAsia="Times New Roman" w:hAnsi="Calibri" w:cs="Times New Roman"/>
-                <w:color w:val="000000"/>
-                <w:kern w:val="2"/>
-                <w:lang w:eastAsia="en-GB"/>
-              </w:rPr>
-              <w:t>10</w:t>
-            </w:r>
-          </w:p>
-        </w:tc>
-        <w:tc>
-          <w:tcPr>
-            <w:tcW w:w="1560" w:type="dxa"/>
-            <w:tcBorders>
-              <w:top w:val="nil"/>
-              <w:left w:val="nil"/>
-              <w:bottom w:val="nil"/>
-              <w:right w:val="nil"/>
-            </w:tcBorders>
-            <w:shd w:val="clear" w:color="auto" w:fill="auto"/>
-            <w:noWrap/>
-            <w:vAlign w:val="bottom"/>
-            <w:hideMark/>
-          </w:tcPr>
-          <w:p>
-            <w:pPr>
-              <w:spacing w:after="0" w:line="240" w:lineRule="auto"/>
-              <w:jc w:val="right"/>
-              <w:rPr>
-                <w:rFonts w:ascii="Calibri" w:eastAsia="Times New Roman" w:hAnsi="Calibri" w:cs="Times New Roman"/>
-                <w:color w:val="000000"/>
-                <w:kern w:val="2"/>
-                <w:lang w:eastAsia="en-GB"/>
-              </w:rPr>
-            </w:pPr>
-            <w:r>
-              <w:rPr>
-                <w:rFonts w:ascii="Calibri" w:eastAsia="Times New Roman" w:hAnsi="Calibri" w:cs="Times New Roman"/>
-                <w:color w:val="000000"/>
-                <w:kern w:val="2"/>
-                <w:lang w:eastAsia="en-GB"/>
-              </w:rPr>
-              <w:t>858.9934592</w:t>
-            </w:r>
-          </w:p>
-        </w:tc>
-        <w:tc>
-          <w:tcPr>
-            <w:tcW w:w="1842" w:type="dxa"/>
-            <w:tcBorders>
-              <w:top w:val="nil"/>
-              <w:left w:val="nil"/>
-              <w:bottom w:val="nil"/>
-              <w:right w:val="nil"/>
-            </w:tcBorders>
-            <w:shd w:val="clear" w:color="auto" w:fill="auto"/>
-            <w:noWrap/>
-            <w:vAlign w:val="bottom"/>
-            <w:hideMark/>
-          </w:tcPr>
-          <w:p>
-            <w:pPr>
-              <w:spacing w:after="0" w:line="240" w:lineRule="auto"/>
-              <w:jc w:val="right"/>
-              <w:rPr>
-                <w:rFonts w:ascii="Calibri" w:eastAsia="Times New Roman" w:hAnsi="Calibri" w:cs="Times New Roman"/>
-                <w:color w:val="000000"/>
-                <w:kern w:val="2"/>
-                <w:lang w:eastAsia="en-GB"/>
-              </w:rPr>
-            </w:pPr>
-            <w:r>
-              <w:rPr>
-                <w:rFonts w:ascii="Calibri" w:eastAsia="Times New Roman" w:hAnsi="Calibri" w:cs="Times New Roman"/>
-                <w:color w:val="000000"/>
-                <w:kern w:val="2"/>
-                <w:lang w:eastAsia="en-GB"/>
-              </w:rPr>
-              <w:t>85.89934592</w:t>
-            </w:r>
-          </w:p>
-        </w:tc>
-        <w:tc>
-          <w:tcPr>
-            <w:tcW w:w="1985" w:type="dxa"/>
-            <w:tcBorders>
-              <w:top w:val="nil"/>
-              <w:left w:val="nil"/>
-              <w:bottom w:val="nil"/>
-              <w:right w:val="nil"/>
-            </w:tcBorders>
-            <w:shd w:val="clear" w:color="auto" w:fill="auto"/>
-            <w:noWrap/>
-            <w:vAlign w:val="bottom"/>
-            <w:hideMark/>
-          </w:tcPr>
-          <w:p>
-            <w:pPr>
-              <w:spacing w:after="0" w:line="240" w:lineRule="auto"/>
-              <w:jc w:val="right"/>
-              <w:rPr>
-                <w:rFonts w:ascii="Calibri" w:eastAsia="Times New Roman" w:hAnsi="Calibri" w:cs="Times New Roman"/>
-                <w:color w:val="000000"/>
-                <w:kern w:val="2"/>
-                <w:lang w:eastAsia="en-GB"/>
-              </w:rPr>
-            </w:pPr>
-            <w:r>
-              <w:rPr>
-                <w:rFonts w:ascii="Calibri" w:eastAsia="Times New Roman" w:hAnsi="Calibri" w:cs="Times New Roman"/>
-                <w:color w:val="000000"/>
-                <w:kern w:val="2"/>
-                <w:lang w:eastAsia="en-GB"/>
-              </w:rPr>
-              <w:t>251.5964572</w:t>
-            </w:r>
-          </w:p>
-        </w:tc>
-        <w:tc>
-          <w:tcPr>
-            <w:tcW w:w="1701" w:type="dxa"/>
-            <w:tcBorders>
-              <w:top w:val="nil"/>
-              <w:left w:val="nil"/>
-              <w:bottom w:val="nil"/>
-              <w:right w:val="nil"/>
-            </w:tcBorders>
-            <w:shd w:val="clear" w:color="auto" w:fill="auto"/>
-            <w:noWrap/>
-            <w:vAlign w:val="bottom"/>
-            <w:hideMark/>
-          </w:tcPr>
-          <w:p>
-            <w:pPr>
-              <w:spacing w:after="0" w:line="240" w:lineRule="auto"/>
-              <w:jc w:val="right"/>
-              <w:rPr>
-                <w:rFonts w:ascii="Calibri" w:eastAsia="Times New Roman" w:hAnsi="Calibri" w:cs="Times New Roman"/>
-                <w:color w:val="000000"/>
-                <w:kern w:val="2"/>
-                <w:lang w:eastAsia="en-GB"/>
-              </w:rPr>
-            </w:pPr>
-            <w:r>
-              <w:rPr>
-                <w:rFonts w:ascii="Calibri" w:eastAsia="Times New Roman" w:hAnsi="Calibri" w:cs="Times New Roman"/>
-                <w:color w:val="000000"/>
-                <w:kern w:val="2"/>
-                <w:lang w:eastAsia="en-GB"/>
-              </w:rPr>
-              <w:t>86.0880896</w:t>
-            </w:r>
-          </w:p>
-        </w:tc>
-      </w:tr>
-      <w:tr>
-        <w:trPr>
-          <w:trHeight w:val="300"/>
-        </w:trPr>
-        <w:tc>
-          <w:tcPr>
-            <w:tcW w:w="1134" w:type="dxa"/>
-            <w:tcBorders>
-              <w:top w:val="nil"/>
-              <w:left w:val="nil"/>
-              <w:bottom w:val="nil"/>
-              <w:right w:val="nil"/>
-            </w:tcBorders>
-            <w:shd w:val="clear" w:color="auto" w:fill="auto"/>
-            <w:noWrap/>
-            <w:vAlign w:val="bottom"/>
-            <w:hideMark/>
-          </w:tcPr>
-          <w:p>
-            <w:pPr>
-              <w:spacing w:after="0" w:line="240" w:lineRule="auto"/>
-              <w:jc w:val="right"/>
-              <w:rPr>
-                <w:rFonts w:ascii="Calibri" w:eastAsia="Times New Roman" w:hAnsi="Calibri" w:cs="Times New Roman"/>
-                <w:color w:val="000000"/>
-                <w:kern w:val="2"/>
-                <w:lang w:eastAsia="en-GB"/>
-              </w:rPr>
-            </w:pPr>
-            <w:r>
-              <w:rPr>
-                <w:rFonts w:ascii="Calibri" w:eastAsia="Times New Roman" w:hAnsi="Calibri" w:cs="Times New Roman"/>
-                <w:color w:val="000000"/>
-                <w:kern w:val="2"/>
-                <w:lang w:eastAsia="en-GB"/>
-              </w:rPr>
-              <w:t>15</w:t>
-            </w:r>
-          </w:p>
-        </w:tc>
-        <w:tc>
-          <w:tcPr>
-            <w:tcW w:w="1560" w:type="dxa"/>
-            <w:tcBorders>
-              <w:top w:val="nil"/>
-              <w:left w:val="nil"/>
-              <w:bottom w:val="nil"/>
-              <w:right w:val="nil"/>
-            </w:tcBorders>
-            <w:shd w:val="clear" w:color="auto" w:fill="auto"/>
-            <w:noWrap/>
-            <w:vAlign w:val="bottom"/>
-            <w:hideMark/>
-          </w:tcPr>
-          <w:p>
-            <w:pPr>
-              <w:spacing w:after="0" w:line="240" w:lineRule="auto"/>
-              <w:jc w:val="right"/>
-              <w:rPr>
-                <w:rFonts w:ascii="Calibri" w:eastAsia="Times New Roman" w:hAnsi="Calibri" w:cs="Times New Roman"/>
-                <w:color w:val="000000"/>
-                <w:kern w:val="2"/>
-                <w:lang w:eastAsia="en-GB"/>
-              </w:rPr>
-            </w:pPr>
-            <w:r>
-              <w:rPr>
-                <w:rFonts w:ascii="Calibri" w:eastAsia="Times New Roman" w:hAnsi="Calibri" w:cs="Times New Roman"/>
-                <w:color w:val="000000"/>
-                <w:kern w:val="2"/>
-                <w:lang w:eastAsia="en-GB"/>
-              </w:rPr>
-              <w:t>1288.490189</w:t>
-            </w:r>
-          </w:p>
-        </w:tc>
-        <w:tc>
-          <w:tcPr>
-            <w:tcW w:w="1842" w:type="dxa"/>
-            <w:tcBorders>
-              <w:top w:val="nil"/>
-              <w:left w:val="nil"/>
-              <w:bottom w:val="nil"/>
-              <w:right w:val="nil"/>
-            </w:tcBorders>
-            <w:shd w:val="clear" w:color="auto" w:fill="auto"/>
-            <w:noWrap/>
-            <w:vAlign w:val="bottom"/>
-            <w:hideMark/>
-          </w:tcPr>
-          <w:p>
-            <w:pPr>
-              <w:spacing w:after="0" w:line="240" w:lineRule="auto"/>
-              <w:jc w:val="right"/>
-              <w:rPr>
-                <w:rFonts w:ascii="Calibri" w:eastAsia="Times New Roman" w:hAnsi="Calibri" w:cs="Times New Roman"/>
-                <w:color w:val="000000"/>
-                <w:kern w:val="2"/>
-                <w:lang w:eastAsia="en-GB"/>
-              </w:rPr>
-            </w:pPr>
-            <w:r>
-              <w:rPr>
-                <w:rFonts w:ascii="Calibri" w:eastAsia="Times New Roman" w:hAnsi="Calibri" w:cs="Times New Roman"/>
-                <w:color w:val="000000"/>
-                <w:kern w:val="2"/>
-                <w:lang w:eastAsia="en-GB"/>
-              </w:rPr>
-              <w:t>85.89934592</w:t>
-            </w:r>
-          </w:p>
-        </w:tc>
-        <w:tc>
-          <w:tcPr>
-            <w:tcW w:w="1985" w:type="dxa"/>
-            <w:tcBorders>
-              <w:top w:val="nil"/>
-              <w:left w:val="nil"/>
-              <w:bottom w:val="nil"/>
-              <w:right w:val="nil"/>
-            </w:tcBorders>
-            <w:shd w:val="clear" w:color="auto" w:fill="auto"/>
-            <w:noWrap/>
-            <w:vAlign w:val="bottom"/>
-            <w:hideMark/>
-          </w:tcPr>
-          <w:p>
-            <w:pPr>
-              <w:spacing w:after="0" w:line="240" w:lineRule="auto"/>
-              <w:jc w:val="right"/>
-              <w:rPr>
-                <w:rFonts w:ascii="Calibri" w:eastAsia="Times New Roman" w:hAnsi="Calibri" w:cs="Times New Roman"/>
-                <w:color w:val="000000"/>
-                <w:kern w:val="2"/>
-                <w:lang w:eastAsia="en-GB"/>
-              </w:rPr>
-            </w:pPr>
-            <w:r>
-              <w:rPr>
-                <w:rFonts w:ascii="Calibri" w:eastAsia="Times New Roman" w:hAnsi="Calibri" w:cs="Times New Roman"/>
-                <w:color w:val="000000"/>
-                <w:kern w:val="2"/>
-                <w:lang w:eastAsia="en-GB"/>
-              </w:rPr>
-              <w:t>285.0337001</w:t>
-            </w:r>
-          </w:p>
-        </w:tc>
-        <w:tc>
-          <w:tcPr>
-            <w:tcW w:w="1701" w:type="dxa"/>
-            <w:tcBorders>
-              <w:top w:val="nil"/>
-              <w:left w:val="nil"/>
-              <w:bottom w:val="nil"/>
-              <w:right w:val="nil"/>
-            </w:tcBorders>
-            <w:shd w:val="clear" w:color="auto" w:fill="auto"/>
-            <w:noWrap/>
-            <w:vAlign w:val="bottom"/>
-            <w:hideMark/>
-          </w:tcPr>
-          <w:p>
-            <w:pPr>
-              <w:spacing w:after="0" w:line="240" w:lineRule="auto"/>
-              <w:jc w:val="right"/>
-              <w:rPr>
-                <w:rFonts w:ascii="Calibri" w:eastAsia="Times New Roman" w:hAnsi="Calibri" w:cs="Times New Roman"/>
-                <w:color w:val="000000"/>
-                <w:kern w:val="2"/>
-                <w:lang w:eastAsia="en-GB"/>
-              </w:rPr>
-            </w:pPr>
-            <w:r>
-              <w:rPr>
-                <w:rFonts w:ascii="Calibri" w:eastAsia="Times New Roman" w:hAnsi="Calibri" w:cs="Times New Roman"/>
-                <w:color w:val="000000"/>
-                <w:kern w:val="2"/>
-                <w:lang w:eastAsia="en-GB"/>
-              </w:rPr>
-              <w:t>86.1929472</w:t>
-            </w:r>
-          </w:p>
-        </w:tc>
-      </w:tr>
-      <w:tr>
-        <w:trPr>
-          <w:trHeight w:val="300"/>
-        </w:trPr>
-        <w:tc>
-          <w:tcPr>
-            <w:tcW w:w="1134" w:type="dxa"/>
-            <w:tcBorders>
-              <w:top w:val="nil"/>
-              <w:left w:val="nil"/>
-              <w:bottom w:val="nil"/>
-              <w:right w:val="nil"/>
-            </w:tcBorders>
-            <w:shd w:val="clear" w:color="auto" w:fill="auto"/>
-            <w:noWrap/>
-            <w:vAlign w:val="bottom"/>
-            <w:hideMark/>
-          </w:tcPr>
-          <w:p>
-            <w:pPr>
-              <w:spacing w:after="0" w:line="240" w:lineRule="auto"/>
-              <w:jc w:val="right"/>
-              <w:rPr>
-                <w:rFonts w:ascii="Calibri" w:eastAsia="Times New Roman" w:hAnsi="Calibri" w:cs="Times New Roman"/>
-                <w:color w:val="000000"/>
-                <w:kern w:val="2"/>
-                <w:lang w:eastAsia="en-GB"/>
-              </w:rPr>
-            </w:pPr>
-            <w:r>
-              <w:rPr>
-                <w:rFonts w:ascii="Calibri" w:eastAsia="Times New Roman" w:hAnsi="Calibri" w:cs="Times New Roman"/>
-                <w:color w:val="000000"/>
-                <w:kern w:val="2"/>
-                <w:lang w:eastAsia="en-GB"/>
-              </w:rPr>
-              <w:t>50</w:t>
-            </w:r>
-          </w:p>
-        </w:tc>
-        <w:tc>
-          <w:tcPr>
-            <w:tcW w:w="1560" w:type="dxa"/>
-            <w:tcBorders>
-              <w:top w:val="nil"/>
-              <w:left w:val="nil"/>
-              <w:bottom w:val="nil"/>
-              <w:right w:val="nil"/>
-            </w:tcBorders>
-            <w:shd w:val="clear" w:color="auto" w:fill="auto"/>
-            <w:noWrap/>
-            <w:vAlign w:val="bottom"/>
-            <w:hideMark/>
-          </w:tcPr>
-          <w:p>
-            <w:pPr>
-              <w:spacing w:after="0" w:line="240" w:lineRule="auto"/>
-              <w:jc w:val="right"/>
-              <w:rPr>
-                <w:rFonts w:ascii="Calibri" w:eastAsia="Times New Roman" w:hAnsi="Calibri" w:cs="Times New Roman"/>
-                <w:color w:val="000000"/>
-                <w:kern w:val="2"/>
-                <w:lang w:eastAsia="en-GB"/>
-              </w:rPr>
-            </w:pPr>
-            <w:r>
-              <w:rPr>
-                <w:rFonts w:ascii="Calibri" w:eastAsia="Times New Roman" w:hAnsi="Calibri" w:cs="Times New Roman"/>
-                <w:color w:val="000000"/>
-                <w:kern w:val="2"/>
-                <w:lang w:eastAsia="en-GB"/>
-              </w:rPr>
-              <w:t>4294.967296</w:t>
-            </w:r>
-          </w:p>
-        </w:tc>
-        <w:tc>
-          <w:tcPr>
-            <w:tcW w:w="1842" w:type="dxa"/>
-            <w:tcBorders>
-              <w:top w:val="nil"/>
-              <w:left w:val="nil"/>
-              <w:bottom w:val="nil"/>
-              <w:right w:val="nil"/>
-            </w:tcBorders>
-            <w:shd w:val="clear" w:color="auto" w:fill="auto"/>
-            <w:noWrap/>
-            <w:vAlign w:val="bottom"/>
-            <w:hideMark/>
-          </w:tcPr>
-          <w:p>
-            <w:pPr>
-              <w:spacing w:after="0" w:line="240" w:lineRule="auto"/>
-              <w:jc w:val="right"/>
-              <w:rPr>
-                <w:rFonts w:ascii="Calibri" w:eastAsia="Times New Roman" w:hAnsi="Calibri" w:cs="Times New Roman"/>
-                <w:color w:val="000000"/>
-                <w:kern w:val="2"/>
-                <w:lang w:eastAsia="en-GB"/>
-              </w:rPr>
-            </w:pPr>
-            <w:r>
-              <w:rPr>
-                <w:rFonts w:ascii="Calibri" w:eastAsia="Times New Roman" w:hAnsi="Calibri" w:cs="Times New Roman"/>
-                <w:color w:val="000000"/>
-                <w:kern w:val="2"/>
-                <w:lang w:eastAsia="en-GB"/>
-              </w:rPr>
-              <w:t>85.89934592</w:t>
-            </w:r>
-          </w:p>
-        </w:tc>
-        <w:tc>
-          <w:tcPr>
-            <w:tcW w:w="1985" w:type="dxa"/>
-            <w:tcBorders>
-              <w:top w:val="nil"/>
-              <w:left w:val="nil"/>
-              <w:bottom w:val="nil"/>
-              <w:right w:val="nil"/>
-            </w:tcBorders>
-            <w:shd w:val="clear" w:color="auto" w:fill="auto"/>
-            <w:noWrap/>
-            <w:vAlign w:val="bottom"/>
-            <w:hideMark/>
-          </w:tcPr>
-          <w:p>
-            <w:pPr>
-              <w:spacing w:after="0" w:line="240" w:lineRule="auto"/>
-              <w:jc w:val="right"/>
-              <w:rPr>
-                <w:rFonts w:ascii="Calibri" w:eastAsia="Times New Roman" w:hAnsi="Calibri" w:cs="Times New Roman"/>
-                <w:color w:val="000000"/>
-                <w:kern w:val="2"/>
-                <w:lang w:eastAsia="en-GB"/>
-              </w:rPr>
-            </w:pPr>
-            <w:r>
-              <w:rPr>
-                <w:rFonts w:ascii="Calibri" w:eastAsia="Times New Roman" w:hAnsi="Calibri" w:cs="Times New Roman"/>
-                <w:color w:val="000000"/>
-                <w:kern w:val="2"/>
-                <w:lang w:eastAsia="en-GB"/>
-              </w:rPr>
-              <w:t>386.4787957</w:t>
-            </w:r>
-          </w:p>
-        </w:tc>
-        <w:tc>
-          <w:tcPr>
-            <w:tcW w:w="1701" w:type="dxa"/>
-            <w:tcBorders>
-              <w:top w:val="nil"/>
-              <w:left w:val="nil"/>
-              <w:bottom w:val="nil"/>
-              <w:right w:val="nil"/>
-            </w:tcBorders>
-            <w:shd w:val="clear" w:color="auto" w:fill="auto"/>
-            <w:noWrap/>
-            <w:vAlign w:val="bottom"/>
-            <w:hideMark/>
-          </w:tcPr>
-          <w:p>
-            <w:pPr>
-              <w:spacing w:after="0" w:line="240" w:lineRule="auto"/>
-              <w:jc w:val="right"/>
-              <w:rPr>
-                <w:rFonts w:ascii="Calibri" w:eastAsia="Times New Roman" w:hAnsi="Calibri" w:cs="Times New Roman"/>
-                <w:color w:val="000000"/>
-                <w:kern w:val="2"/>
-                <w:lang w:eastAsia="en-GB"/>
-              </w:rPr>
-            </w:pPr>
-            <w:r>
-              <w:rPr>
-                <w:rFonts w:ascii="Calibri" w:eastAsia="Times New Roman" w:hAnsi="Calibri" w:cs="Times New Roman"/>
-                <w:color w:val="000000"/>
-                <w:kern w:val="2"/>
-                <w:lang w:eastAsia="en-GB"/>
-              </w:rPr>
-              <w:t>86.9269504</w:t>
-            </w:r>
-          </w:p>
-        </w:tc>
-      </w:tr>
-    </w:tbl>
+    <w:p>
+      <w:pPr>
+        <w:rPr>
+          <w:lang w:eastAsia="en-GB"/>
+        </w:rPr>
+      </w:pPr>
+      <w:r>
+        <w:rPr>
+          <w:lang w:eastAsia="en-GB"/>
+        </w:rPr>
+        <w:t xml:space="preserve">Data found in </w:t>
+      </w:r>
+      <w:r>
+        <w:rPr>
+          <w:lang w:eastAsia="en-GB"/>
+        </w:rPr>
+        <w:t>Analysis sheet of Results.xlsx</w:t>
+      </w:r>
+    </w:p>
     <w:p>
       <w:pPr>
         <w:pStyle w:val="Heading4"/>
@@ -5739,19 +4498,6 @@
         </w:tc>
       </w:tr>
     </w:tbl>
-    <w:p>
-      <w:pPr>
-        <w:pStyle w:val="Heading4"/>
-        <w:numPr>
-          <w:ilvl w:val="0"/>
-          <w:numId w:val="0"/>
-        </w:numPr>
-        <w:rPr>
-          <w:kern w:val="2"/>
-          <w:lang w:eastAsia="en-GB"/>
-        </w:rPr>
-      </w:pPr>
-    </w:p>
     <w:tbl>
       <w:tblPr>
         <w:tblStyle w:val="GridTable2-Accent51"/>
@@ -6682,26 +5428,446 @@
     </w:tbl>
     <w:p>
       <w:pPr>
-        <w:rPr>
+        <w:pStyle w:val="Heading3"/>
+        <w:numPr>
+          <w:ilvl w:val="0"/>
+          <w:numId w:val="0"/>
+        </w:numPr>
+        <w:ind w:left="720"/>
+        <w:rPr>
+          <w:lang w:eastAsia="en-GB"/>
+        </w:rPr>
+      </w:pPr>
+      <w:r>
+        <w:rPr>
+          <w:lang w:eastAsia="en-GB"/>
+        </w:rPr>
+        <w:t>Figure 1.1</w:t>
+      </w:r>
+    </w:p>
+    <w:p>
+      <w:pPr>
+        <w:rPr>
+          <w:lang w:eastAsia="en-GB"/>
+        </w:rPr>
+      </w:pPr>
+      <w:r>
+        <w:rPr>
+          <w:lang w:eastAsia="en-GB"/>
+        </w:rPr>
+        <w:t>Data found in Analysis Empirical Results sheet of Results.xlsx. The data transferred was 1GB in size.</w:t>
+      </w:r>
+    </w:p>
+    <w:p>
+      <w:pPr>
+        <w:rPr>
+          <w:lang w:eastAsia="en-GB"/>
+        </w:rPr>
+      </w:pPr>
+      <w:r>
+        <w:rPr>
+          <w:b/>
+          <w:lang w:eastAsia="en-GB"/>
+        </w:rPr>
+        <w:t>Serial tests</w:t>
+      </w:r>
+      <w:r>
+        <w:rPr>
+          <w:lang w:eastAsia="en-GB"/>
+        </w:rPr>
+        <w:t xml:space="preserve"> were performed by running </w:t>
+      </w:r>
+      <w:r>
+        <w:rPr>
+          <w:rStyle w:val="NoSpacingChar"/>
+          <w:highlight w:val="lightGray"/>
+        </w:rPr>
+        <w:t>iperf –su</w:t>
+      </w:r>
+      <w:r>
+        <w:rPr>
+          <w:lang w:eastAsia="en-GB"/>
+        </w:rPr>
+        <w:t xml:space="preserve"> on one node, and running </w:t>
+      </w:r>
+      <w:r>
+        <w:rPr>
+          <w:lang w:eastAsia="en-GB"/>
+        </w:rPr>
+        <w:br/>
+      </w:r>
+      <w:r>
+        <w:rPr>
+          <w:rStyle w:val="NoSpacingChar"/>
+          <w:highlight w:val="lightGray"/>
+        </w:rPr>
+        <w:t>iperf –uc</w:t>
+      </w:r>
+      <w:r>
+        <w:rPr>
+          <w:highlight w:val="lightGray"/>
+          <w:lang w:eastAsia="en-GB"/>
+        </w:rPr>
+        <w:t xml:space="preserve"> “</w:t>
+      </w:r>
+      <w:r>
+        <w:rPr>
+          <w:highlight w:val="lightGray"/>
+          <w:lang w:eastAsia="en-GB"/>
+        </w:rPr>
+        <w:t>hostname</w:t>
+      </w:r>
+      <w:r>
+        <w:rPr>
+          <w:rStyle w:val="NoSpacingChar"/>
+          <w:highlight w:val="lightGray"/>
+        </w:rPr>
+        <w:t>” –b 200Mb –n 1GB</w:t>
+      </w:r>
+      <w:r>
+        <w:rPr>
+          <w:lang w:eastAsia="en-GB"/>
+        </w:rPr>
+        <w:t xml:space="preserve"> on 1, 5, 10 or 15 other nodes.</w:t>
+      </w:r>
+    </w:p>
+    <w:p>
+      <w:pPr>
+        <w:rPr>
+          <w:lang w:eastAsia="en-GB"/>
+        </w:rPr>
+      </w:pPr>
+      <w:r>
+        <w:rPr>
+          <w:b/>
+          <w:lang w:eastAsia="en-GB"/>
+        </w:rPr>
+        <w:t>Multicast tests</w:t>
+      </w:r>
+      <w:r>
+        <w:rPr>
+          <w:lang w:eastAsia="en-GB"/>
+        </w:rPr>
+        <w:t xml:space="preserve"> were performed the other way around to serial. The following command was run on each receiving node:</w:t>
+      </w:r>
+    </w:p>
+    <w:p>
+      <w:pPr>
+        <w:pStyle w:val="NoSpacing"/>
+        <w:rPr>
+          <w:lang w:eastAsia="en-GB"/>
+        </w:rPr>
+      </w:pPr>
+      <w:r>
+        <w:rPr>
+          <w:highlight w:val="lightGray"/>
+          <w:lang w:eastAsia="en-GB"/>
+        </w:rPr>
+        <w:t>i</w:t>
+      </w:r>
+      <w:r>
+        <w:rPr>
+          <w:highlight w:val="lightGray"/>
+          <w:lang w:eastAsia="en-GB"/>
+        </w:rPr>
+        <w:t>perf –su 224.0.67.67</w:t>
+      </w:r>
+    </w:p>
+    <w:p>
+      <w:pPr>
+        <w:rPr>
+          <w:lang w:eastAsia="en-GB"/>
+        </w:rPr>
+      </w:pPr>
+      <w:r>
+        <w:rPr>
+          <w:lang w:eastAsia="en-GB"/>
+        </w:rPr>
+        <w:t>And this was run on each node:</w:t>
+      </w:r>
+    </w:p>
+    <w:p>
+      <w:pPr>
+        <w:pStyle w:val="NoSpacing"/>
+        <w:rPr>
+          <w:lang w:eastAsia="en-GB"/>
+        </w:rPr>
+      </w:pPr>
+      <w:r>
+        <w:rPr>
+          <w:highlight w:val="lightGray"/>
+          <w:lang w:eastAsia="en-GB"/>
+        </w:rPr>
+        <w:t>iperf -u -c 224.0.67.67 -b 200Mb -n 1GB -i 5</w:t>
+      </w:r>
+    </w:p>
+    <w:p>
+      <w:pPr>
+        <w:pStyle w:val="NoSpacing"/>
+        <w:rPr>
+          <w:lang w:eastAsia="en-GB"/>
+        </w:rPr>
+        <w:sectPr>
+          <w:footerReference w:type="default" r:id="rId13"/>
+          <w:pgSz w:w="11906" w:h="16838"/>
+          <w:pgMar w:top="1440" w:right="1440" w:bottom="1440" w:left="1440" w:header="708" w:footer="708" w:gutter="0"/>
+          <w:pgNumType w:start="0"/>
+          <w:cols w:space="708"/>
+          <w:titlePg/>
+          <w:docGrid w:linePitch="360"/>
+        </w:sectPr>
+      </w:pPr>
+      <w:r>
+        <w:rPr>
+          <w:rFonts w:asciiTheme="minorHAnsi" w:hAnsiTheme="minorHAnsi" w:cstheme="minorBidi"/>
+          <w:b/>
+          <w:lang w:eastAsia="en-GB"/>
+        </w:rPr>
+        <w:t>Herd</w:t>
+      </w:r>
+      <w:r>
+        <w:rPr>
+          <w:rFonts w:asciiTheme="minorHAnsi" w:hAnsiTheme="minorHAnsi" w:cstheme="minorBidi"/>
+          <w:lang w:eastAsia="en-GB"/>
+        </w:rPr>
+        <w:t xml:space="preserve"> was run using</w:t>
+      </w:r>
+      <w:r>
+        <w:rPr>
+          <w:rFonts w:asciiTheme="minorHAnsi" w:hAnsiTheme="minorHAnsi" w:cstheme="minorBidi"/>
+          <w:lang w:eastAsia="en-GB"/>
+        </w:rPr>
+        <w:t>:</w:t>
+      </w:r>
+      <w:r>
+        <w:rPr>
+          <w:lang w:eastAsia="en-GB"/>
+        </w:rPr>
+        <w:t xml:space="preserve"> </w:t>
+      </w:r>
+      <w:r>
+        <w:rPr>
+          <w:highlight w:val="lightGray"/>
+          <w:lang w:eastAsia="en-GB"/>
+        </w:rPr>
+        <w:t>herd /tmp/sample2.txt /tmp/sample.txt nodes.txt</w:t>
+      </w:r>
+      <w:bookmarkStart w:id="0" w:name="_GoBack"/>
+      <w:bookmarkEnd w:id="0"/>
+    </w:p>
+    <w:p>
+      <w:pPr>
+        <w:pStyle w:val="Heading4"/>
+      </w:pPr>
+      <w:r>
+        <w:lastRenderedPageBreak/>
+        <w:t>Multicast Testing using iperf</w:t>
+      </w:r>
+    </w:p>
+    <w:p>
+      <w:pPr>
+        <w:rPr>
+          <w:kern w:val="2"/>
+        </w:rPr>
+        <w:sectPr>
+          <w:pgSz w:w="16838" w:h="11906" w:orient="landscape"/>
+          <w:pgMar w:top="1440" w:right="1440" w:bottom="1440" w:left="1440" w:header="708" w:footer="708" w:gutter="0"/>
+          <w:pgNumType w:start="0"/>
+          <w:cols w:space="708"/>
+          <w:titlePg/>
+          <w:docGrid w:linePitch="360"/>
+        </w:sectPr>
+      </w:pPr>
+      <w:r>
+        <w:rPr>
+          <w:noProof/>
           <w:kern w:val="2"/>
           <w:lang w:eastAsia="en-GB"/>
         </w:rPr>
+        <w:drawing>
+          <wp:inline distT="0" distB="0" distL="0" distR="0" wp14:anchorId="579E674E" wp14:editId="62949D67">
+            <wp:extent cx="8869680" cy="4572000"/>
+            <wp:effectExtent l="0" t="0" r="7620" b="0"/>
+            <wp:docPr id="8" name="Picture 8" descr="C:\Users\Adam\AppData\Local\Microsoft\Windows\INetCache\Content.Word\Capture-multicast.png"/>
+            <wp:cNvGraphicFramePr>
+              <a:graphicFrameLocks xmlns:a="http://schemas.openxmlformats.org/drawingml/2006/main" noChangeAspect="1"/>
+            </wp:cNvGraphicFramePr>
+            <a:graphic xmlns:a="http://schemas.openxmlformats.org/drawingml/2006/main">
+              <a:graphicData uri="http://schemas.openxmlformats.org/drawingml/2006/picture">
+                <pic:pic xmlns:pic="http://schemas.openxmlformats.org/drawingml/2006/picture">
+                  <pic:nvPicPr>
+                    <pic:cNvPr id="0" name="Picture 4" descr="C:\Users\Adam\AppData\Local\Microsoft\Windows\INetCache\Content.Word\Capture-multicast.png"/>
+                    <pic:cNvPicPr>
+                      <a:picLocks noChangeAspect="1" noChangeArrowheads="1"/>
+                    </pic:cNvPicPr>
+                  </pic:nvPicPr>
+                  <pic:blipFill>
+                    <a:blip r:embed="rId14">
+                      <a:extLst>
+                        <a:ext uri="{28A0092B-C50C-407E-A947-70E740481C1C}">
+                          <a14:useLocalDpi xmlns:a14="http://schemas.microsoft.com/office/drawing/2010/main" val="0"/>
+                        </a:ext>
+                      </a:extLst>
+                    </a:blip>
+                    <a:srcRect/>
+                    <a:stretch>
+                      <a:fillRect/>
+                    </a:stretch>
+                  </pic:blipFill>
+                  <pic:spPr bwMode="auto">
+                    <a:xfrm>
+                      <a:off x="0" y="0"/>
+                      <a:ext cx="8869680" cy="4572000"/>
+                    </a:xfrm>
+                    <a:prstGeom prst="rect">
+                      <a:avLst/>
+                    </a:prstGeom>
+                    <a:noFill/>
+                    <a:ln>
+                      <a:noFill/>
+                    </a:ln>
+                  </pic:spPr>
+                </pic:pic>
+              </a:graphicData>
+            </a:graphic>
+          </wp:inline>
+        </w:drawing>
+      </w:r>
+    </w:p>
+    <w:p>
+      <w:pPr>
+        <w:pStyle w:val="Heading4"/>
       </w:pPr>
+      <w:r>
+        <w:lastRenderedPageBreak/>
+        <w:t xml:space="preserve">Serial testing using iperf </w:t>
+      </w:r>
+    </w:p>
+    <w:p>
+      <w:pPr>
+        <w:rPr>
+          <w:kern w:val="2"/>
+        </w:rPr>
+      </w:pPr>
+      <w:r>
+        <w:rPr>
+          <w:noProof/>
+          <w:lang w:eastAsia="en-GB"/>
+        </w:rPr>
+        <w:drawing>
+          <wp:inline distT="0" distB="0" distL="0" distR="0" wp14:anchorId="210C9830" wp14:editId="7B371AF6">
+            <wp:extent cx="5731510" cy="5224145"/>
+            <wp:effectExtent l="0" t="0" r="2540" b="0"/>
+            <wp:docPr id="7" name="Picture 7"/>
+            <wp:cNvGraphicFramePr>
+              <a:graphicFrameLocks xmlns:a="http://schemas.openxmlformats.org/drawingml/2006/main" noChangeAspect="1"/>
+            </wp:cNvGraphicFramePr>
+            <a:graphic xmlns:a="http://schemas.openxmlformats.org/drawingml/2006/main">
+              <a:graphicData uri="http://schemas.openxmlformats.org/drawingml/2006/picture">
+                <pic:pic xmlns:pic="http://schemas.openxmlformats.org/drawingml/2006/picture">
+                  <pic:nvPicPr>
+                    <pic:cNvPr id="1" name=""/>
+                    <pic:cNvPicPr/>
+                  </pic:nvPicPr>
+                  <pic:blipFill>
+                    <a:blip r:embed="rId15"/>
+                    <a:stretch>
+                      <a:fillRect/>
+                    </a:stretch>
+                  </pic:blipFill>
+                  <pic:spPr>
+                    <a:xfrm>
+                      <a:off x="0" y="0"/>
+                      <a:ext cx="5731510" cy="5224145"/>
+                    </a:xfrm>
+                    <a:prstGeom prst="rect">
+                      <a:avLst/>
+                    </a:prstGeom>
+                  </pic:spPr>
+                </pic:pic>
+              </a:graphicData>
+            </a:graphic>
+          </wp:inline>
+        </w:drawing>
+      </w:r>
+    </w:p>
+    <w:p>
+      <w:pPr>
+        <w:pStyle w:val="Heading3"/>
+      </w:pPr>
+      <w:r>
+        <w:t>Example Program Run through (With simulation)</w:t>
+      </w:r>
+    </w:p>
+    <w:p>
+      <w:pPr>
+        <w:rPr>
+          <w:kern w:val="2"/>
+          <w:lang w:eastAsia="en-GB"/>
+        </w:rPr>
+      </w:pPr>
+      <w:r>
+        <w:rPr>
+          <w:kern w:val="2"/>
+          <w:lang w:eastAsia="en-GB"/>
+        </w:rPr>
+        <w:t>cat nodes.txt | xargs -P10 -I"HOST" -n1 ssh HOST "~/cs3000/DCN-CS3106/Practical\ 1/run.sh"</w:t>
+      </w:r>
+    </w:p>
+    <w:p>
+      <w:pPr>
+        <w:rPr>
+          <w:lang w:eastAsia="en-GB"/>
+        </w:rPr>
+      </w:pPr>
+    </w:p>
+    <w:p>
+      <w:pPr>
+        <w:pStyle w:val="Heading3"/>
+        <w:rPr>
+          <w:lang w:eastAsia="en-GB"/>
+        </w:rPr>
+      </w:pPr>
+      <w:r>
+        <w:rPr>
+          <w:lang w:eastAsia="en-GB"/>
+        </w:rPr>
+        <w:t>Figure 6.0</w:t>
+      </w:r>
+    </w:p>
+    <w:p>
+      <w:pPr>
+        <w:rPr>
+          <w:lang w:eastAsia="en-GB"/>
+        </w:rPr>
+      </w:pPr>
+      <w:r>
+        <w:rPr>
+          <w:lang w:eastAsia="en-GB"/>
+        </w:rPr>
+        <w:t>Data found in My Implementation sheet of Results.xlsx. A 256MB file was transferred for these tests, and the average was multiplied by 4 for comparison with the previously recorded values in Figure 1.1.</w:t>
+      </w:r>
+    </w:p>
+    <w:p>
+      <w:pPr>
+        <w:rPr>
+          <w:lang w:eastAsia="en-GB"/>
+        </w:rPr>
+      </w:pPr>
+      <w:r>
+        <w:rPr>
+          <w:lang w:eastAsia="en-GB"/>
+        </w:rPr>
+        <w:t>See Example Output for screenshots of this testing.</w:t>
+      </w:r>
     </w:p>
     <w:p>
       <w:pPr>
         <w:pStyle w:val="Heading2"/>
       </w:pPr>
       <w:r>
+        <w:lastRenderedPageBreak/>
         <w:t>Example Output</w:t>
-      </w:r>
-    </w:p>
-    <w:p>
-      <w:pPr>
-        <w:pStyle w:val="Heading3"/>
-      </w:pPr>
-      <w:r>
-        <w:t>Testing</w:t>
       </w:r>
     </w:p>
     <w:p>
@@ -6735,7 +5901,7 @@
                     <pic:cNvPicPr/>
                   </pic:nvPicPr>
                   <pic:blipFill>
-                    <a:blip r:embed="rId13"/>
+                    <a:blip r:embed="rId16"/>
                     <a:stretch>
                       <a:fillRect/>
                     </a:stretch>
@@ -6800,7 +5966,7 @@
                     <pic:cNvPicPr/>
                   </pic:nvPicPr>
                   <pic:blipFill rotWithShape="1">
-                    <a:blip r:embed="rId14"/>
+                    <a:blip r:embed="rId17"/>
                     <a:srcRect t="26107" r="47319"/>
                     <a:stretch/>
                   </pic:blipFill>
@@ -6833,175 +5999,7 @@
         <w:rPr>
           <w:kern w:val="2"/>
         </w:rPr>
-        <w:sectPr>
-          <w:footerReference w:type="default" r:id="rId15"/>
-          <w:pgSz w:w="11906" w:h="16838"/>
-          <w:pgMar w:top="1440" w:right="1440" w:bottom="1440" w:left="1440" w:header="708" w:footer="708" w:gutter="0"/>
-          <w:pgNumType w:start="0"/>
-          <w:cols w:space="708"/>
-          <w:titlePg/>
-          <w:docGrid w:linePitch="360"/>
-        </w:sectPr>
       </w:pPr>
-    </w:p>
-    <w:p>
-      <w:pPr>
-        <w:pStyle w:val="Heading4"/>
-        <w:rPr>
-          <w:highlight w:val="yellow"/>
-        </w:rPr>
-      </w:pPr>
-      <w:r>
-        <w:rPr>
-          <w:highlight w:val="yellow"/>
-        </w:rPr>
-        <w:lastRenderedPageBreak/>
-        <w:t>Multicast Testing using iperf (MOVE TO DATA &amp; METHODS??)</w:t>
-      </w:r>
-    </w:p>
-    <w:p>
-      <w:pPr>
-        <w:rPr>
-          <w:kern w:val="2"/>
-        </w:rPr>
-        <w:sectPr>
-          <w:pgSz w:w="16838" w:h="11906" w:orient="landscape"/>
-          <w:pgMar w:top="1440" w:right="1440" w:bottom="1440" w:left="1440" w:header="708" w:footer="708" w:gutter="0"/>
-          <w:pgNumType w:start="0"/>
-          <w:cols w:space="708"/>
-          <w:titlePg/>
-          <w:docGrid w:linePitch="360"/>
-        </w:sectPr>
-      </w:pPr>
-      <w:r>
-        <w:rPr>
-          <w:kern w:val="2"/>
-        </w:rPr>
-        <w:pict w14:anchorId="64F24BEE">
-          <v:shapetype id="_x0000_t75" coordsize="21600,21600" o:spt="75" o:preferrelative="t" path="m@4@5l@4@11@9@11@9@5xe" filled="f" stroked="f">
-            <v:stroke joinstyle="miter"/>
-            <v:formulas>
-              <v:f eqn="if lineDrawn pixelLineWidth 0"/>
-              <v:f eqn="sum @0 1 0"/>
-              <v:f eqn="sum 0 0 @1"/>
-              <v:f eqn="prod @2 1 2"/>
-              <v:f eqn="prod @3 21600 pixelWidth"/>
-              <v:f eqn="prod @3 21600 pixelHeight"/>
-              <v:f eqn="sum @0 0 1"/>
-              <v:f eqn="prod @6 1 2"/>
-              <v:f eqn="prod @7 21600 pixelWidth"/>
-              <v:f eqn="sum @8 21600 0"/>
-              <v:f eqn="prod @7 21600 pixelHeight"/>
-              <v:f eqn="sum @10 21600 0"/>
-            </v:formulas>
-            <v:path o:extrusionok="f" gradientshapeok="t" o:connecttype="rect"/>
-            <o:lock v:ext="edit" aspectratio="t"/>
-          </v:shapetype>
-          <v:shape id="_x0000_i1025" type="#_x0000_t75" style="width:697.5pt;height:363.75pt">
-            <v:imagedata r:id="rId16" o:title="Capture-multicast"/>
-          </v:shape>
-        </w:pict>
-      </w:r>
-    </w:p>
-    <w:p>
-      <w:pPr>
-        <w:pStyle w:val="Heading4"/>
-        <w:rPr>
-          <w:highlight w:val="yellow"/>
-        </w:rPr>
-      </w:pPr>
-      <w:r>
-        <w:rPr>
-          <w:highlight w:val="yellow"/>
-        </w:rPr>
-        <w:lastRenderedPageBreak/>
-        <w:t>Serial testing using iperf</w:t>
-      </w:r>
-      <w:r>
-        <w:rPr>
-          <w:highlight w:val="yellow"/>
-        </w:rPr>
-        <w:t xml:space="preserve"> (MOVE TO DATA &amp; METHODS)</w:t>
-      </w:r>
-    </w:p>
-    <w:p>
-      <w:pPr>
-        <w:rPr>
-          <w:kern w:val="2"/>
-        </w:rPr>
-      </w:pPr>
-      <w:r>
-        <w:rPr>
-          <w:noProof/>
-          <w:lang w:eastAsia="en-GB"/>
-        </w:rPr>
-        <w:drawing>
-          <wp:inline distT="0" distB="0" distL="0" distR="0" wp14:anchorId="6506F924" wp14:editId="2E395A83">
-            <wp:extent cx="5731510" cy="5224145"/>
-            <wp:effectExtent l="0" t="0" r="2540" b="0"/>
-            <wp:docPr id="7" name="Picture 7"/>
-            <wp:cNvGraphicFramePr>
-              <a:graphicFrameLocks xmlns:a="http://schemas.openxmlformats.org/drawingml/2006/main" noChangeAspect="1"/>
-            </wp:cNvGraphicFramePr>
-            <a:graphic xmlns:a="http://schemas.openxmlformats.org/drawingml/2006/main">
-              <a:graphicData uri="http://schemas.openxmlformats.org/drawingml/2006/picture">
-                <pic:pic xmlns:pic="http://schemas.openxmlformats.org/drawingml/2006/picture">
-                  <pic:nvPicPr>
-                    <pic:cNvPr id="1" name=""/>
-                    <pic:cNvPicPr/>
-                  </pic:nvPicPr>
-                  <pic:blipFill>
-                    <a:blip r:embed="rId17"/>
-                    <a:stretch>
-                      <a:fillRect/>
-                    </a:stretch>
-                  </pic:blipFill>
-                  <pic:spPr>
-                    <a:xfrm>
-                      <a:off x="0" y="0"/>
-                      <a:ext cx="5731510" cy="5224145"/>
-                    </a:xfrm>
-                    <a:prstGeom prst="rect">
-                      <a:avLst/>
-                    </a:prstGeom>
-                  </pic:spPr>
-                </pic:pic>
-              </a:graphicData>
-            </a:graphic>
-          </wp:inline>
-        </w:drawing>
-      </w:r>
-    </w:p>
-    <w:p>
-      <w:pPr>
-        <w:pStyle w:val="Heading3"/>
-        <w:rPr>
-          <w:kern w:val="2"/>
-        </w:rPr>
-      </w:pPr>
-      <w:r>
-        <w:rPr>
-          <w:kern w:val="2"/>
-        </w:rPr>
-        <w:t>Example Program Run through (With simulation)</w:t>
-      </w:r>
-    </w:p>
-    <w:p>
-      <w:pPr>
-        <w:rPr>
-          <w:kern w:val="2"/>
-          <w:lang w:eastAsia="en-GB"/>
-        </w:rPr>
-      </w:pPr>
-      <w:r>
-        <w:rPr>
-          <w:kern w:val="2"/>
-          <w:lang w:eastAsia="en-GB"/>
-        </w:rPr>
-        <w:t>cat nodes.txt | xargs -P10 -I"HOST" -n1 ssh HOST "~/cs3000/DCN-CS3106/Practical\ 1/run.sh"</w:t>
-      </w:r>
-      <w:bookmarkStart w:id="0" w:name="_GoBack"/>
-      <w:bookmarkEnd w:id="0"/>
     </w:p>
     <w:sdt>
       <w:sdtPr>
@@ -7090,15 +6088,8 @@
         </w:sdt>
       </w:sdtContent>
     </w:sdt>
-    <w:p>
-      <w:pPr>
-        <w:rPr>
-          <w:kern w:val="2"/>
-          <w:lang w:eastAsia="en-GB"/>
-        </w:rPr>
-      </w:pPr>
-    </w:p>
     <w:sectPr>
+      <w:footerReference w:type="default" r:id="rId18"/>
       <w:pgSz w:w="11906" w:h="16838"/>
       <w:pgMar w:top="1440" w:right="1440" w:bottom="1440" w:left="1440" w:header="708" w:footer="708" w:gutter="0"/>
       <w:pgNumType w:start="0"/>
@@ -7186,6 +6177,38 @@
 <w:ftr xmlns:wpc="http://schemas.microsoft.com/office/word/2010/wordprocessingCanvas" xmlns:mc="http://schemas.openxmlformats.org/markup-compatibility/2006" xmlns:o="urn:schemas-microsoft-com:office:office" xmlns:r="http://schemas.openxmlformats.org/officeDocument/2006/relationships" xmlns:m="http://schemas.openxmlformats.org/officeDocument/2006/math" xmlns:v="urn:schemas-microsoft-com:vml" xmlns:wp14="http://schemas.microsoft.com/office/word/2010/wordprocessingDrawing" xmlns:wp="http://schemas.openxmlformats.org/drawingml/2006/wordprocessingDrawing" xmlns:w10="urn:schemas-microsoft-com:office:word" xmlns:w="http://schemas.openxmlformats.org/wordprocessingml/2006/main" xmlns:w14="http://schemas.microsoft.com/office/word/2010/wordml" xmlns:w15="http://schemas.microsoft.com/office/word/2012/wordml" xmlns:wpg="http://schemas.microsoft.com/office/word/2010/wordprocessingGroup" xmlns:wpi="http://schemas.microsoft.com/office/word/2010/wordprocessingInk" xmlns:wne="http://schemas.microsoft.com/office/word/2006/wordml" xmlns:wps="http://schemas.microsoft.com/office/word/2010/wordprocessingShape" mc:Ignorable="w14 w15 wp14">
   <w:sdt>
     <w:sdtPr>
+      <w:id w:val="-536281246"/>
+      <w:docPartObj>
+        <w:docPartGallery w:val="Page Numbers (Bottom of Page)"/>
+        <w:docPartUnique/>
+      </w:docPartObj>
+    </w:sdtPr>
+    <w:sdtEndPr>
+      <w:rPr>
+        <w:noProof/>
+      </w:rPr>
+    </w:sdtEndPr>
+    <w:sdtContent>
+      <w:p>
+        <w:pPr>
+          <w:pStyle w:val="Footer"/>
+          <w:jc w:val="center"/>
+        </w:pPr>
+      </w:p>
+    </w:sdtContent>
+  </w:sdt>
+  <w:p>
+    <w:pPr>
+      <w:pStyle w:val="Footer"/>
+    </w:pPr>
+  </w:p>
+</w:ftr>
+</file>
+
+<file path=word/footer3.xml><?xml version="1.0" encoding="utf-8"?>
+<w:ftr xmlns:wpc="http://schemas.microsoft.com/office/word/2010/wordprocessingCanvas" xmlns:mc="http://schemas.openxmlformats.org/markup-compatibility/2006" xmlns:o="urn:schemas-microsoft-com:office:office" xmlns:r="http://schemas.openxmlformats.org/officeDocument/2006/relationships" xmlns:m="http://schemas.openxmlformats.org/officeDocument/2006/math" xmlns:v="urn:schemas-microsoft-com:vml" xmlns:wp14="http://schemas.microsoft.com/office/word/2010/wordprocessingDrawing" xmlns:wp="http://schemas.openxmlformats.org/drawingml/2006/wordprocessingDrawing" xmlns:w10="urn:schemas-microsoft-com:office:word" xmlns:w="http://schemas.openxmlformats.org/wordprocessingml/2006/main" xmlns:w14="http://schemas.microsoft.com/office/word/2010/wordml" xmlns:w15="http://schemas.microsoft.com/office/word/2012/wordml" xmlns:wpg="http://schemas.microsoft.com/office/word/2010/wordprocessingGroup" xmlns:wpi="http://schemas.microsoft.com/office/word/2010/wordprocessingInk" xmlns:wne="http://schemas.microsoft.com/office/word/2006/wordml" xmlns:wps="http://schemas.microsoft.com/office/word/2010/wordprocessingShape" mc:Ignorable="w14 w15 wp14">
+  <w:sdt>
+    <w:sdtPr>
       <w:id w:val="451210396"/>
       <w:docPartObj>
         <w:docPartGallery w:val="Page Numbers (Bottom of Page)"/>
@@ -7230,25 +6253,6 @@
       </w:r>
     </w:p>
   </w:footnote>
-  <w:footnote w:id="1">
-    <w:p>
-      <w:pPr>
-        <w:pStyle w:val="FootnoteText"/>
-      </w:pPr>
-      <w:r>
-        <w:rPr>
-          <w:rStyle w:val="FootnoteReference"/>
-        </w:rPr>
-        <w:footnoteRef/>
-      </w:r>
-      <w:r>
-        <w:t xml:space="preserve"> </w:t>
-      </w:r>
-      <w:r>
-        <w:t>http://en.wikipedia.org/wiki/CRIME</w:t>
-      </w:r>
-    </w:p>
-  </w:footnote>
 </w:footnotes>
 </file>
 
@@ -7278,7 +6282,7 @@
   <w:abstractNum w:abstractNumId="0">
     <w:nsid w:val="27BD44C1"/>
     <w:multiLevelType w:val="multilevel"/>
-    <w:tmpl w:val="4F028E72"/>
+    <w:tmpl w:val="A4D04078"/>
     <w:lvl w:ilvl="0">
       <w:start w:val="1"/>
       <w:numFmt w:val="decimal"/>
@@ -7889,7 +6893,7 @@
     <w:link w:val="Heading1Char"/>
     <w:uiPriority w:val="9"/>
     <w:qFormat/>
-    <w:rsid w:val="0049625D"/>
+    <w:rsid w:val="00AE5DBF"/>
     <w:pPr>
       <w:keepNext/>
       <w:keepLines/>
@@ -7900,7 +6904,7 @@
       <w:outlineLvl w:val="0"/>
     </w:pPr>
     <w:rPr>
-      <w:rFonts w:asciiTheme="majorHAnsi" w:eastAsiaTheme="majorEastAsia" w:hAnsiTheme="majorHAnsi" w:cstheme="majorBidi"/>
+      <w:rFonts w:ascii="Segoe UI Light" w:eastAsiaTheme="majorEastAsia" w:hAnsi="Segoe UI Light" w:cs="Segoe UI Light"/>
       <w:color w:val="2E74B5" w:themeColor="accent1" w:themeShade="BF"/>
       <w:kern w:val="2"/>
       <w:sz w:val="36"/>
@@ -7915,7 +6919,7 @@
     <w:uiPriority w:val="9"/>
     <w:unhideWhenUsed/>
     <w:qFormat/>
-    <w:rsid w:val="00CB2D63"/>
+    <w:rsid w:val="00951593"/>
     <w:pPr>
       <w:keepNext/>
       <w:keepLines/>
@@ -7927,8 +6931,9 @@
       <w:outlineLvl w:val="1"/>
     </w:pPr>
     <w:rPr>
-      <w:rFonts w:asciiTheme="majorHAnsi" w:eastAsiaTheme="majorEastAsia" w:hAnsiTheme="majorHAnsi" w:cstheme="majorBidi"/>
+      <w:rFonts w:ascii="Segoe UI Light" w:eastAsiaTheme="majorEastAsia" w:hAnsi="Segoe UI Light" w:cs="Segoe UI Light"/>
       <w:color w:val="2E74B5" w:themeColor="accent1" w:themeShade="BF"/>
+      <w:kern w:val="2"/>
       <w:sz w:val="26"/>
       <w:szCs w:val="26"/>
     </w:rPr>
@@ -7941,7 +6946,7 @@
     <w:uiPriority w:val="9"/>
     <w:unhideWhenUsed/>
     <w:qFormat/>
-    <w:rsid w:val="00DF66E4"/>
+    <w:rsid w:val="00D23295"/>
     <w:pPr>
       <w:keepNext/>
       <w:keepLines/>
@@ -7953,8 +6958,9 @@
       <w:outlineLvl w:val="2"/>
     </w:pPr>
     <w:rPr>
-      <w:rFonts w:asciiTheme="majorHAnsi" w:eastAsiaTheme="majorEastAsia" w:hAnsiTheme="majorHAnsi" w:cstheme="majorBidi"/>
+      <w:rFonts w:ascii="Segoe UI Light" w:eastAsiaTheme="majorEastAsia" w:hAnsi="Segoe UI Light" w:cs="Segoe UI Light"/>
       <w:color w:val="1F4D78" w:themeColor="accent1" w:themeShade="7F"/>
+      <w:kern w:val="2"/>
       <w:sz w:val="24"/>
       <w:szCs w:val="24"/>
     </w:rPr>
@@ -7967,7 +6973,7 @@
     <w:uiPriority w:val="9"/>
     <w:unhideWhenUsed/>
     <w:qFormat/>
-    <w:rsid w:val="001B051F"/>
+    <w:rsid w:val="004F14DF"/>
     <w:pPr>
       <w:keepNext/>
       <w:keepLines/>
@@ -7979,7 +6985,7 @@
       <w:outlineLvl w:val="3"/>
     </w:pPr>
     <w:rPr>
-      <w:rFonts w:asciiTheme="majorHAnsi" w:eastAsiaTheme="majorEastAsia" w:hAnsiTheme="majorHAnsi" w:cstheme="majorBidi"/>
+      <w:rFonts w:ascii="Segoe UI Light" w:eastAsiaTheme="majorEastAsia" w:hAnsi="Segoe UI Light" w:cs="Segoe UI Light"/>
       <w:i/>
       <w:iCs/>
       <w:color w:val="2E74B5" w:themeColor="accent1" w:themeShade="BF"/>
@@ -8204,10 +7210,11 @@
     <w:basedOn w:val="DefaultParagraphFont"/>
     <w:link w:val="Heading2"/>
     <w:uiPriority w:val="9"/>
-    <w:rsid w:val="00CB2D63"/>
+    <w:rsid w:val="00951593"/>
     <w:rPr>
-      <w:rFonts w:asciiTheme="majorHAnsi" w:eastAsiaTheme="majorEastAsia" w:hAnsiTheme="majorHAnsi" w:cstheme="majorBidi"/>
+      <w:rFonts w:ascii="Segoe UI Light" w:eastAsiaTheme="majorEastAsia" w:hAnsi="Segoe UI Light" w:cs="Segoe UI Light"/>
       <w:color w:val="2E74B5" w:themeColor="accent1" w:themeShade="BF"/>
+      <w:kern w:val="2"/>
       <w:sz w:val="26"/>
       <w:szCs w:val="26"/>
     </w:rPr>
@@ -8228,9 +7235,9 @@
     <w:basedOn w:val="DefaultParagraphFont"/>
     <w:link w:val="Heading1"/>
     <w:uiPriority w:val="9"/>
-    <w:rsid w:val="0049625D"/>
+    <w:rsid w:val="00AE5DBF"/>
     <w:rPr>
-      <w:rFonts w:asciiTheme="majorHAnsi" w:eastAsiaTheme="majorEastAsia" w:hAnsiTheme="majorHAnsi" w:cstheme="majorBidi"/>
+      <w:rFonts w:ascii="Segoe UI Light" w:eastAsiaTheme="majorEastAsia" w:hAnsi="Segoe UI Light" w:cs="Segoe UI Light"/>
       <w:color w:val="2E74B5" w:themeColor="accent1" w:themeShade="BF"/>
       <w:kern w:val="2"/>
       <w:sz w:val="36"/>
@@ -8244,16 +7251,17 @@
     <w:link w:val="TitleChar"/>
     <w:uiPriority w:val="10"/>
     <w:qFormat/>
-    <w:rsid w:val="00A03577"/>
+    <w:rsid w:val="00FA0937"/>
     <w:pPr>
       <w:spacing w:after="0" w:line="240" w:lineRule="auto"/>
       <w:contextualSpacing/>
+      <w:jc w:val="center"/>
     </w:pPr>
     <w:rPr>
-      <w:rFonts w:asciiTheme="majorHAnsi" w:eastAsiaTheme="majorEastAsia" w:hAnsiTheme="majorHAnsi" w:cstheme="majorBidi"/>
+      <w:rFonts w:ascii="Segoe UI Light" w:eastAsiaTheme="majorEastAsia" w:hAnsi="Segoe UI Light" w:cs="Segoe UI Light"/>
       <w:spacing w:val="-10"/>
       <w:kern w:val="28"/>
-      <w:sz w:val="56"/>
+      <w:sz w:val="72"/>
       <w:szCs w:val="56"/>
     </w:rPr>
   </w:style>
@@ -8262,12 +7270,12 @@
     <w:basedOn w:val="DefaultParagraphFont"/>
     <w:link w:val="Title"/>
     <w:uiPriority w:val="10"/>
-    <w:rsid w:val="00A03577"/>
+    <w:rsid w:val="00FA0937"/>
     <w:rPr>
-      <w:rFonts w:asciiTheme="majorHAnsi" w:eastAsiaTheme="majorEastAsia" w:hAnsiTheme="majorHAnsi" w:cstheme="majorBidi"/>
+      <w:rFonts w:ascii="Segoe UI Light" w:eastAsiaTheme="majorEastAsia" w:hAnsi="Segoe UI Light" w:cs="Segoe UI Light"/>
       <w:spacing w:val="-10"/>
       <w:kern w:val="28"/>
-      <w:sz w:val="56"/>
+      <w:sz w:val="72"/>
       <w:szCs w:val="56"/>
     </w:rPr>
   </w:style>
@@ -8276,10 +7284,11 @@
     <w:basedOn w:val="DefaultParagraphFont"/>
     <w:link w:val="Heading3"/>
     <w:uiPriority w:val="9"/>
-    <w:rsid w:val="00DF66E4"/>
+    <w:rsid w:val="00D23295"/>
     <w:rPr>
-      <w:rFonts w:asciiTheme="majorHAnsi" w:eastAsiaTheme="majorEastAsia" w:hAnsiTheme="majorHAnsi" w:cstheme="majorBidi"/>
+      <w:rFonts w:ascii="Segoe UI Light" w:eastAsiaTheme="majorEastAsia" w:hAnsi="Segoe UI Light" w:cs="Segoe UI Light"/>
       <w:color w:val="1F4D78" w:themeColor="accent1" w:themeShade="7F"/>
+      <w:kern w:val="2"/>
       <w:sz w:val="24"/>
       <w:szCs w:val="24"/>
     </w:rPr>
@@ -8566,9 +7575,9 @@
     <w:basedOn w:val="DefaultParagraphFont"/>
     <w:link w:val="Heading4"/>
     <w:uiPriority w:val="9"/>
-    <w:rsid w:val="001B051F"/>
+    <w:rsid w:val="004F14DF"/>
     <w:rPr>
-      <w:rFonts w:asciiTheme="majorHAnsi" w:eastAsiaTheme="majorEastAsia" w:hAnsiTheme="majorHAnsi" w:cstheme="majorBidi"/>
+      <w:rFonts w:ascii="Segoe UI Light" w:eastAsiaTheme="majorEastAsia" w:hAnsi="Segoe UI Light" w:cs="Segoe UI Light"/>
       <w:i/>
       <w:iCs/>
       <w:color w:val="2E74B5" w:themeColor="accent1" w:themeShade="BF"/>
@@ -8665,14 +7674,14 @@
   </w:style>
   <w:style w:type="paragraph" w:styleId="NoSpacing">
     <w:name w:val="No Spacing"/>
+    <w:basedOn w:val="Normal"/>
     <w:link w:val="NoSpacingChar"/>
     <w:uiPriority w:val="1"/>
     <w:qFormat/>
-    <w:rsid w:val="00317FDF"/>
-    <w:pPr>
-      <w:spacing w:after="0" w:line="240" w:lineRule="auto"/>
-      <w:jc w:val="both"/>
-    </w:pPr>
+    <w:rsid w:val="00D41C96"/>
+    <w:rPr>
+      <w:rFonts w:ascii="Consolas" w:hAnsi="Consolas" w:cs="Consolas"/>
+    </w:rPr>
   </w:style>
   <w:style w:type="character" w:styleId="SubtleEmphasis">
     <w:name w:val="Subtle Emphasis"/>
@@ -9044,7 +8053,10 @@
     <w:basedOn w:val="DefaultParagraphFont"/>
     <w:link w:val="NoSpacing"/>
     <w:uiPriority w:val="1"/>
-    <w:rsid w:val="00414689"/>
+    <w:rsid w:val="00D41C96"/>
+    <w:rPr>
+      <w:rFonts w:ascii="Consolas" w:hAnsi="Consolas" w:cs="Consolas"/>
+    </w:rPr>
   </w:style>
 </w:styles>
 </file>
@@ -13530,7 +12542,7 @@
 </file>
 
 <file path=customXml/itemProps1.xml><?xml version="1.0" encoding="utf-8"?>
-<ds:datastoreItem xmlns:ds="http://schemas.openxmlformats.org/officeDocument/2006/customXml" ds:itemID="{CE2B7F2F-6CD1-4D1A-BD62-12E448B41734}">
+<ds:datastoreItem xmlns:ds="http://schemas.openxmlformats.org/officeDocument/2006/customXml" ds:itemID="{88A1C32C-2E3E-404D-9740-98E2DBD973D5}">
   <ds:schemaRefs>
     <ds:schemaRef ds:uri="http://schemas.openxmlformats.org/officeDocument/2006/bibliography"/>
   </ds:schemaRefs>

</xml_diff>

<commit_message>
cc submission + DCN report update
</commit_message>
<xml_diff>
--- a/Implementation Report.docx
+++ b/Implementation Report.docx
@@ -481,7 +481,19 @@
         <w:t>However u</w:t>
       </w:r>
       <w:r>
-        <w:t xml:space="preserve">ntil wider IPv6 support, with its mandatory multicast, Multicast traffic is confined to local subnets. </w:t>
+        <w:t xml:space="preserve">ntil IPv6 </w:t>
+      </w:r>
+      <w:r>
+        <w:t xml:space="preserve">is </w:t>
+      </w:r>
+      <w:r>
+        <w:t>support</w:t>
+      </w:r>
+      <w:r>
+        <w:t xml:space="preserve"> more widely</w:t>
+      </w:r>
+      <w:r>
+        <w:t xml:space="preserve">, with its mandatory multicast, Multicast traffic is confined to local subnets. </w:t>
       </w:r>
       <w:r>
         <w:t>Another issue of Multicast for File Distribution is the slow consumer problem: a</w:t>
@@ -683,7 +695,13 @@
         <w:rPr>
           <w:kern w:val="2"/>
         </w:rPr>
-        <w:t xml:space="preserve"> upload and download 100Mbit/s at the same time.</w:t>
+        <w:t xml:space="preserve"> upload and down</w:t>
+      </w:r>
+      <w:r>
+        <w:rPr>
+          <w:kern w:val="2"/>
+        </w:rPr>
+        <w:t>load 100Mbit/s at the same time, which is perhaps over-optimistic.</w:t>
       </w:r>
     </w:p>
     <w:p>
@@ -1206,7 +1224,19 @@
         <w:t>The distribution system must be reliable and efficient. My analysis above shows the way to bring efficiency is to go Peer to peer, distributing larger files in smaller chunks.</w:t>
       </w:r>
       <w:r>
-        <w:t xml:space="preserve"> This design section coverts the design of the Protocols, file structures, and system architecture. Security, Reliability, Maintainability and Efficiency were the main goals (roughly in that order) in mind when designing this system.</w:t>
+        <w:t xml:space="preserve"> This de</w:t>
+      </w:r>
+      <w:r>
+        <w:t>sign section cover</w:t>
+      </w:r>
+      <w:r>
+        <w:t xml:space="preserve">s the design of the Protocols, file structures, and system architecture. Security, Reliability, Maintainability and Efficiency were the main goals </w:t>
+      </w:r>
+      <w:r>
+        <w:t xml:space="preserve">in mind </w:t>
+      </w:r>
+      <w:r>
+        <w:t>(roughly in that order) when designing this system.</w:t>
       </w:r>
     </w:p>
     <w:p>
@@ -1227,8 +1257,6 @@
       <w:r>
         <w:t>example</w:t>
       </w:r>
-      <w:bookmarkStart w:id="0" w:name="_GoBack"/>
-      <w:bookmarkEnd w:id="0"/>
       <w:r>
         <w:t>.p2pmeta” for an example .p2pmeta file.</w:t>
       </w:r>
@@ -1681,7 +1709,19 @@
         <w:rPr>
           <w:kern w:val="2"/>
         </w:rPr>
-        <w:t>All data exchanged at this step is Human readable, allowing for easy encoding and handling. The human readability should ensure it is easy to implement, and easy to debug the Swarm Manager. JSON if handled correctly is also very compatible with future changes, as old clients should just ignore new fields in the JSON object.</w:t>
+        <w:t>All data exchanged at this step is Human readable, allowing for easy encoding and handling. The human readability should</w:t>
+      </w:r>
+      <w:r>
+        <w:rPr>
+          <w:kern w:val="2"/>
+        </w:rPr>
+        <w:t xml:space="preserve"> ensure it is easy to implement</w:t>
+      </w:r>
+      <w:r>
+        <w:rPr>
+          <w:kern w:val="2"/>
+        </w:rPr>
+        <w:t xml:space="preserve"> and debug the Swarm Manager. JSON if handled correctly is also very compatible with future changes, as old clients should just ignore new fields in the JSON object.</w:t>
       </w:r>
     </w:p>
     <w:p>
@@ -3838,19 +3878,49 @@
         <w:rPr>
           <w:kern w:val="2"/>
         </w:rPr>
-        <w:t xml:space="preserve"> Another method for providing compression might be to use TLS for secure communication between peers/swarm manager. TLS could be used with compression enabled in this scenario (CRIME</w:t>
+        <w:t xml:space="preserve"> Another method for providing compression might be to use TLS for secure communication between peers/swarm manager. TLS could be used with compression enabled in this scenario (</w:t>
       </w:r>
       <w:r>
         <w:rPr>
           <w:kern w:val="2"/>
         </w:rPr>
+        <w:t xml:space="preserve">The </w:t>
+      </w:r>
+      <w:r>
+        <w:rPr>
+          <w:kern w:val="2"/>
+        </w:rPr>
+        <w:t>CRIME</w:t>
+      </w:r>
+      <w:r>
+        <w:rPr>
+          <w:kern w:val="2"/>
+        </w:rPr>
+        <w:t xml:space="preserve"> exploit which forces HTTPS to disable compression</w:t>
+      </w:r>
+      <w:r>
+        <w:rPr>
+          <w:kern w:val="2"/>
+        </w:rPr>
         <w:t xml:space="preserve"> </w:t>
       </w:r>
       <w:r>
         <w:rPr>
           <w:kern w:val="2"/>
         </w:rPr>
-        <w:t xml:space="preserve">is not applicable here as attacker could not discover anything new by altering the stream). This compression would provide significant benefit to text files, </w:t>
+        <w:t xml:space="preserve">is not applicable here as attacker could </w:t>
+      </w:r>
+      <w:r>
+        <w:rPr>
+          <w:kern w:val="2"/>
+        </w:rPr>
+        <w:t>not inject partial data into the stream</w:t>
+      </w:r>
+      <w:r>
+        <w:rPr>
+          <w:kern w:val="2"/>
+        </w:rPr>
+        <w:t xml:space="preserve">). This compression would provide significant benefit to text files, </w:t>
       </w:r>
       <w:r>
         <w:rPr>
@@ -4015,16 +4085,25 @@
         <w:t>.</w:t>
       </w:r>
       <w:r>
-        <w:t>0 in the appendix shows that it continues to scale even up to 70ish nodes.</w:t>
+        <w:t xml:space="preserve">0 in the appendix shows that it continues </w:t>
+      </w:r>
+      <w:r>
+        <w:t>to scale even up to 70ish nodes</w:t>
+      </w:r>
+      <w:r>
+        <w:t xml:space="preserve">. </w:t>
+      </w:r>
+      <w:r>
+        <w:t>T</w:t>
+      </w:r>
+      <w:r>
+        <w:t xml:space="preserve">his P2P system is notably slower than Herd at distributing to one node. </w:t>
+      </w:r>
+      <w:r>
+        <w:t>I think it would be possible to produce some considerable speed gains by making some changes to the protocol (reducing control message sizes, queueing chunk requests), implementing proper peer choking and implementing a better chunk selection algorithm (E.g. Rarest first. Perhaps also requesting last few chunks from all peers to speed up the end).</w:t>
       </w:r>
       <w:r>
         <w:t xml:space="preserve"> </w:t>
-      </w:r>
-      <w:r>
-        <w:t>Performance would bring the best gains per hour of further development time</w:t>
-      </w:r>
-      <w:r>
-        <w:t>. I think it would be possible to produce some considerable speed gains by making some changes to the protocol (reducing control message sizes, queueing chunk requests), implementing proper peer choking and implementing a better chunk selection algorithm (E.g. Rarest first. Perhaps also requesting last few chunks from all peers to speed up the end).</w:t>
       </w:r>
     </w:p>
     <w:p>
@@ -4093,11 +4172,19 @@
         <w:t>isn’t as nice as it could be.</w:t>
       </w:r>
       <w:r>
-        <w:t xml:space="preserve"> The console output and the code are quite tightly-coupled.</w:t>
+        <w:t xml:space="preserve"> The console output and the </w:t>
+      </w:r>
+      <w:r>
+        <w:t>“business-logic”</w:t>
+      </w:r>
+      <w:r>
+        <w:t xml:space="preserve"> are quite tightly-coupled.</w:t>
       </w:r>
       <w:r>
         <w:t xml:space="preserve"> Code Quality is the number 1 area this project could be improved on. If I had more time to spend on it, this is where I would start:</w:t>
       </w:r>
+      <w:bookmarkStart w:id="0" w:name="_GoBack"/>
+      <w:bookmarkEnd w:id="0"/>
     </w:p>
     <w:p>
       <w:pPr>
@@ -6465,7 +6552,7 @@
           <w:rPr>
             <w:noProof/>
           </w:rPr>
-          <w:t>7</w:t>
+          <w:t>5</w:t>
         </w:r>
         <w:r>
           <w:rPr>
@@ -8767,11 +8854,11 @@
           <c:showPercent val="0"/>
           <c:showBubbleSize val="0"/>
         </c:dLbls>
-        <c:axId val="585348136"/>
-        <c:axId val="585349312"/>
+        <c:axId val="219026488"/>
+        <c:axId val="219029232"/>
       </c:scatterChart>
       <c:valAx>
-        <c:axId val="585348136"/>
+        <c:axId val="219026488"/>
         <c:scaling>
           <c:orientation val="minMax"/>
           <c:max val="50"/>
@@ -8878,12 +8965,12 @@
             <a:endParaRPr lang="en-US"/>
           </a:p>
         </c:txPr>
-        <c:crossAx val="585349312"/>
+        <c:crossAx val="219029232"/>
         <c:crosses val="autoZero"/>
         <c:crossBetween val="midCat"/>
       </c:valAx>
       <c:valAx>
-        <c:axId val="585349312"/>
+        <c:axId val="219029232"/>
         <c:scaling>
           <c:orientation val="minMax"/>
           <c:max val="500"/>
@@ -8991,7 +9078,7 @@
             <a:endParaRPr lang="en-US"/>
           </a:p>
         </c:txPr>
-        <c:crossAx val="585348136"/>
+        <c:crossAx val="219026488"/>
         <c:crosses val="autoZero"/>
         <c:crossBetween val="midCat"/>
       </c:valAx>
@@ -9713,11 +9800,11 @@
           <c:showPercent val="0"/>
           <c:showBubbleSize val="0"/>
         </c:dLbls>
-        <c:axId val="585350096"/>
-        <c:axId val="585350880"/>
+        <c:axId val="219031192"/>
+        <c:axId val="219026880"/>
       </c:scatterChart>
       <c:valAx>
-        <c:axId val="585350096"/>
+        <c:axId val="219031192"/>
         <c:scaling>
           <c:orientation val="minMax"/>
           <c:max val="15"/>
@@ -9825,12 +9912,12 @@
             <a:endParaRPr lang="en-US"/>
           </a:p>
         </c:txPr>
-        <c:crossAx val="585350880"/>
+        <c:crossAx val="219026880"/>
         <c:crosses val="autoZero"/>
         <c:crossBetween val="midCat"/>
       </c:valAx>
       <c:valAx>
-        <c:axId val="585350880"/>
+        <c:axId val="219026880"/>
         <c:scaling>
           <c:orientation val="minMax"/>
           <c:max val="500"/>
@@ -9938,7 +10025,7 @@
             <a:endParaRPr lang="en-US"/>
           </a:p>
         </c:txPr>
-        <c:crossAx val="585350096"/>
+        <c:crossAx val="219031192"/>
         <c:crosses val="autoZero"/>
         <c:crossBetween val="midCat"/>
       </c:valAx>
@@ -10575,11 +10662,11 @@
           <c:showBubbleSize val="0"/>
         </c:dLbls>
         <c:smooth val="0"/>
-        <c:axId val="589662848"/>
-        <c:axId val="482689160"/>
+        <c:axId val="219027664"/>
+        <c:axId val="218817104"/>
       </c:lineChart>
       <c:catAx>
-        <c:axId val="589662848"/>
+        <c:axId val="219027664"/>
         <c:scaling>
           <c:orientation val="minMax"/>
         </c:scaling>
@@ -10685,7 +10772,7 @@
             <a:endParaRPr lang="en-US"/>
           </a:p>
         </c:txPr>
-        <c:crossAx val="482689160"/>
+        <c:crossAx val="218817104"/>
         <c:crosses val="autoZero"/>
         <c:auto val="1"/>
         <c:lblAlgn val="ctr"/>
@@ -10693,7 +10780,7 @@
         <c:noMultiLvlLbl val="0"/>
       </c:catAx>
       <c:valAx>
-        <c:axId val="482689160"/>
+        <c:axId val="218817104"/>
         <c:scaling>
           <c:orientation val="minMax"/>
         </c:scaling>
@@ -10800,7 +10887,7 @@
             <a:endParaRPr lang="en-US"/>
           </a:p>
         </c:txPr>
-        <c:crossAx val="589662848"/>
+        <c:crossAx val="219027664"/>
         <c:crosses val="autoZero"/>
         <c:crossBetween val="between"/>
       </c:valAx>
@@ -11268,11 +11355,11 @@
           <c:showPercent val="0"/>
           <c:showBubbleSize val="0"/>
         </c:dLbls>
-        <c:axId val="482687592"/>
-        <c:axId val="475077464"/>
+        <c:axId val="218817496"/>
+        <c:axId val="218815144"/>
       </c:scatterChart>
       <c:valAx>
-        <c:axId val="482687592"/>
+        <c:axId val="218817496"/>
         <c:scaling>
           <c:orientation val="minMax"/>
         </c:scaling>
@@ -11329,12 +11416,12 @@
             <a:endParaRPr lang="en-US"/>
           </a:p>
         </c:txPr>
-        <c:crossAx val="475077464"/>
+        <c:crossAx val="218815144"/>
         <c:crosses val="autoZero"/>
         <c:crossBetween val="midCat"/>
       </c:valAx>
       <c:valAx>
-        <c:axId val="475077464"/>
+        <c:axId val="218815144"/>
         <c:scaling>
           <c:orientation val="minMax"/>
         </c:scaling>
@@ -11391,7 +11478,7 @@
             <a:endParaRPr lang="en-US"/>
           </a:p>
         </c:txPr>
-        <c:crossAx val="482687592"/>
+        <c:crossAx val="218817496"/>
         <c:crosses val="autoZero"/>
         <c:crossBetween val="midCat"/>
       </c:valAx>
@@ -13987,7 +14074,7 @@
 </file>
 
 <file path=customXml/itemProps1.xml><?xml version="1.0" encoding="utf-8"?>
-<ds:datastoreItem xmlns:ds="http://schemas.openxmlformats.org/officeDocument/2006/customXml" ds:itemID="{E1EF4652-42BC-4A8F-AD9A-0F7EA3401440}">
+<ds:datastoreItem xmlns:ds="http://schemas.openxmlformats.org/officeDocument/2006/customXml" ds:itemID="{C0D902BC-514E-4119-93D0-C2B313ACD2E2}">
   <ds:schemaRefs>
     <ds:schemaRef ds:uri="http://schemas.openxmlformats.org/officeDocument/2006/bibliography"/>
   </ds:schemaRefs>

</xml_diff>